<commit_message>
Solid 187 words on RMI Introduction
</commit_message>
<xml_diff>
--- a/ResearchAssignment/Navjot_Singh_13112406_Research_Assignment.docx
+++ b/ResearchAssignment/Navjot_Singh_13112406_Research_Assignment.docx
@@ -114,6 +114,7 @@
     </w:p>
     <w:p>
       <w:pPr>
+        <w:jc w:val="both"/>
         <w:rPr>
           <w:sz w:val="20"/>
           <w:szCs w:val="20"/>
@@ -235,10 +236,562 @@
     <w:p>
       <w:pPr>
         <w:rPr>
-          <w:sz w:val="20"/>
-          <w:szCs w:val="20"/>
-        </w:rPr>
-      </w:pPr>
+          <w:strike/>
+          <w:sz w:val="20"/>
+          <w:szCs w:val="20"/>
+        </w:rPr>
+      </w:pPr>
+    </w:p>
+    <w:p>
+      <w:pPr>
+        <w:jc w:val="both"/>
+        <w:rPr>
+          <w:sz w:val="20"/>
+          <w:szCs w:val="20"/>
+        </w:rPr>
+      </w:pPr>
+      <w:r>
+        <w:rPr>
+          <w:sz w:val="20"/>
+          <w:szCs w:val="20"/>
+        </w:rPr>
+        <w:t xml:space="preserve">Lets, look at RMI in detail- </w:t>
+      </w:r>
+      <w:r>
+        <w:rPr>
+          <w:sz w:val="20"/>
+          <w:szCs w:val="20"/>
+        </w:rPr>
+        <w:t xml:space="preserve">Remote Method Invocation(RMI) is an </w:t>
+      </w:r>
+      <w:r>
+        <w:rPr>
+          <w:sz w:val="20"/>
+          <w:szCs w:val="20"/>
+        </w:rPr>
+        <w:t xml:space="preserve">object oriented </w:t>
+      </w:r>
+      <w:r>
+        <w:rPr>
+          <w:sz w:val="20"/>
+          <w:szCs w:val="20"/>
+        </w:rPr>
+        <w:t>Application Programming Interface which allows the creation of distributed application</w:t>
+      </w:r>
+      <w:r>
+        <w:rPr>
+          <w:sz w:val="20"/>
+          <w:szCs w:val="20"/>
+        </w:rPr>
+        <w:t>s</w:t>
+      </w:r>
+      <w:r>
+        <w:rPr>
+          <w:sz w:val="20"/>
+          <w:szCs w:val="20"/>
+        </w:rPr>
+        <w:t xml:space="preserve"> using java and </w:t>
+      </w:r>
+      <w:r>
+        <w:rPr>
+          <w:sz w:val="20"/>
+          <w:szCs w:val="20"/>
+        </w:rPr>
+        <w:t>this distributed environment supports/</w:t>
+      </w:r>
+      <w:r>
+        <w:rPr>
+          <w:sz w:val="20"/>
+          <w:szCs w:val="20"/>
+        </w:rPr>
+        <w:t>allow different computers running Java Virtual Machine(JVM) to communi</w:t>
+      </w:r>
+      <w:r>
+        <w:rPr>
+          <w:sz w:val="20"/>
+          <w:szCs w:val="20"/>
+        </w:rPr>
+        <w:t>cate with each other using stub (</w:t>
+      </w:r>
+      <w:r>
+        <w:rPr>
+          <w:sz w:val="20"/>
+          <w:szCs w:val="20"/>
+        </w:rPr>
+        <w:t>client side</w:t>
+      </w:r>
+      <w:r>
+        <w:rPr>
+          <w:sz w:val="20"/>
+          <w:szCs w:val="20"/>
+        </w:rPr>
+        <w:t>)</w:t>
+      </w:r>
+      <w:r>
+        <w:rPr>
+          <w:sz w:val="20"/>
+          <w:szCs w:val="20"/>
+        </w:rPr>
+        <w:t xml:space="preserve"> and </w:t>
+      </w:r>
+      <w:r>
+        <w:rPr>
+          <w:sz w:val="20"/>
+          <w:szCs w:val="20"/>
+        </w:rPr>
+        <w:t>skeleton</w:t>
+      </w:r>
+      <w:r>
+        <w:rPr>
+          <w:sz w:val="20"/>
+          <w:szCs w:val="20"/>
+        </w:rPr>
+        <w:t xml:space="preserve"> (</w:t>
+      </w:r>
+      <w:r>
+        <w:rPr>
+          <w:sz w:val="20"/>
+          <w:szCs w:val="20"/>
+        </w:rPr>
+        <w:t>server side</w:t>
+      </w:r>
+      <w:r>
+        <w:rPr>
+          <w:sz w:val="20"/>
+          <w:szCs w:val="20"/>
+        </w:rPr>
+        <w:t xml:space="preserve">). Stub and Skeleton </w:t>
+      </w:r>
+      <w:r>
+        <w:rPr>
+          <w:sz w:val="20"/>
+          <w:szCs w:val="20"/>
+        </w:rPr>
+        <w:t>are responsible for marshalling and un</w:t>
+      </w:r>
+      <w:r>
+        <w:rPr>
+          <w:sz w:val="20"/>
+          <w:szCs w:val="20"/>
+        </w:rPr>
+        <w:t>-</w:t>
+      </w:r>
+      <w:r>
+        <w:rPr>
+          <w:sz w:val="20"/>
+          <w:szCs w:val="20"/>
+        </w:rPr>
+        <w:t>marshalling data</w:t>
+      </w:r>
+      <w:r>
+        <w:rPr>
+          <w:sz w:val="20"/>
+          <w:szCs w:val="20"/>
+        </w:rPr>
+        <w:t>, the RMI allow an object on client to invoke methods/services on an object running on the server running JVM.</w:t>
+      </w:r>
+      <w:r>
+        <w:rPr>
+          <w:sz w:val="20"/>
+          <w:szCs w:val="20"/>
+        </w:rPr>
+        <w:t xml:space="preserve"> RMI does this in a way that the client application thinks its invoking a local </w:t>
+      </w:r>
+      <w:r>
+        <w:rPr>
+          <w:sz w:val="20"/>
+          <w:szCs w:val="20"/>
+        </w:rPr>
+        <w:t>object’s methods.</w:t>
+      </w:r>
+    </w:p>
+    <w:p>
+      <w:pPr>
+        <w:jc w:val="both"/>
+        <w:rPr>
+          <w:sz w:val="20"/>
+          <w:szCs w:val="20"/>
+        </w:rPr>
+      </w:pPr>
+      <w:r>
+        <w:rPr>
+          <w:sz w:val="20"/>
+          <w:szCs w:val="20"/>
+        </w:rPr>
+        <w:t xml:space="preserve"> </w:t>
+      </w:r>
+    </w:p>
+    <w:p>
+      <w:pPr>
+        <w:jc w:val="both"/>
+        <w:rPr>
+          <w:sz w:val="20"/>
+          <w:szCs w:val="20"/>
+        </w:rPr>
+      </w:pPr>
+      <w:r>
+        <w:rPr>
+          <w:sz w:val="20"/>
+          <w:szCs w:val="20"/>
+        </w:rPr>
+        <w:t>Internet Inter-Orb Protocol(IIOP)</w:t>
+      </w:r>
+      <w:r>
+        <w:rPr>
+          <w:sz w:val="20"/>
+          <w:szCs w:val="20"/>
+        </w:rPr>
+        <w:t xml:space="preserve"> is an object oriented communication protocol for </w:t>
+      </w:r>
+      <w:r>
+        <w:rPr>
+          <w:sz w:val="20"/>
+          <w:szCs w:val="20"/>
+        </w:rPr>
+        <w:t>Common Request Broker Architecture</w:t>
+      </w:r>
+      <w:r>
+        <w:rPr>
+          <w:sz w:val="20"/>
+          <w:szCs w:val="20"/>
+        </w:rPr>
+        <w:t>(CORBA) it defines how bits are exchanged between CORBA’s client and servers.</w:t>
+      </w:r>
+      <w:r>
+        <w:rPr>
+          <w:sz w:val="20"/>
+          <w:szCs w:val="20"/>
+        </w:rPr>
+        <w:t xml:space="preserve"> </w:t>
+      </w:r>
+      <w:r>
+        <w:rPr>
+          <w:sz w:val="20"/>
+          <w:szCs w:val="20"/>
+        </w:rPr>
+        <w:t>CORBA/IIOP is know as Java IDL</w:t>
+      </w:r>
+      <w:r>
+        <w:rPr>
+          <w:sz w:val="20"/>
+          <w:szCs w:val="20"/>
+        </w:rPr>
+        <w:t>.</w:t>
+      </w:r>
+      <w:r>
+        <w:rPr>
+          <w:sz w:val="20"/>
+          <w:szCs w:val="20"/>
+        </w:rPr>
+        <w:t xml:space="preserve"> </w:t>
+      </w:r>
+      <w:r>
+        <w:rPr>
+          <w:sz w:val="20"/>
+          <w:szCs w:val="20"/>
+        </w:rPr>
+        <w:t xml:space="preserve">And Java IDL, helps to define, implement and access CORBA object using Java. </w:t>
+      </w:r>
+      <w:r>
+        <w:rPr>
+          <w:sz w:val="20"/>
+          <w:szCs w:val="20"/>
+        </w:rPr>
+        <w:t xml:space="preserve"> </w:t>
+      </w:r>
+      <w:r>
+        <w:rPr>
+          <w:sz w:val="20"/>
+          <w:szCs w:val="20"/>
+        </w:rPr>
+        <w:t>Previously, java developer had to choose b/w RMI and Java IDL</w:t>
+      </w:r>
+      <w:r>
+        <w:rPr>
+          <w:sz w:val="20"/>
+          <w:szCs w:val="20"/>
+        </w:rPr>
+        <w:t xml:space="preserve"> (Interface </w:t>
+      </w:r>
+      <w:r>
+        <w:rPr>
+          <w:sz w:val="20"/>
+          <w:szCs w:val="20"/>
+        </w:rPr>
+        <w:t>Definition</w:t>
+      </w:r>
+      <w:r>
+        <w:rPr>
+          <w:sz w:val="20"/>
+          <w:szCs w:val="20"/>
+        </w:rPr>
+        <w:t xml:space="preserve"> Language)</w:t>
+      </w:r>
+      <w:r>
+        <w:rPr>
+          <w:sz w:val="20"/>
+          <w:szCs w:val="20"/>
+        </w:rPr>
+        <w:t>.</w:t>
+      </w:r>
+    </w:p>
+    <w:p>
+      <w:pPr>
+        <w:rPr>
+          <w:sz w:val="20"/>
+          <w:szCs w:val="20"/>
+        </w:rPr>
+      </w:pPr>
+    </w:p>
+    <w:p>
+      <w:pPr>
+        <w:jc w:val="both"/>
+        <w:rPr>
+          <w:sz w:val="20"/>
+          <w:szCs w:val="20"/>
+        </w:rPr>
+      </w:pPr>
+      <w:r>
+        <w:rPr>
+          <w:sz w:val="20"/>
+          <w:szCs w:val="20"/>
+        </w:rPr>
+        <w:t xml:space="preserve">These days the widely used way is </w:t>
+      </w:r>
+      <w:r>
+        <w:rPr>
+          <w:sz w:val="20"/>
+          <w:szCs w:val="20"/>
+        </w:rPr>
+        <w:t>RMI runs ove</w:t>
+      </w:r>
+      <w:bookmarkStart w:id="0" w:name="_GoBack"/>
+      <w:bookmarkEnd w:id="0"/>
+      <w:r>
+        <w:rPr>
+          <w:sz w:val="20"/>
+          <w:szCs w:val="20"/>
+        </w:rPr>
+        <w:t xml:space="preserve">r RMI-IIOP </w:t>
+      </w:r>
+      <w:r>
+        <w:rPr>
+          <w:sz w:val="20"/>
+          <w:szCs w:val="20"/>
+        </w:rPr>
+        <w:t>to bring (CORBA) capabilities to Java platform</w:t>
+      </w:r>
+      <w:r>
+        <w:rPr>
+          <w:sz w:val="20"/>
+          <w:szCs w:val="20"/>
+        </w:rPr>
+        <w:t xml:space="preserve">. RMI over IIOP provides java developers </w:t>
+      </w:r>
+      <w:r>
+        <w:rPr>
+          <w:sz w:val="20"/>
+          <w:szCs w:val="20"/>
+        </w:rPr>
+        <w:t xml:space="preserve">the freedom </w:t>
+      </w:r>
+      <w:r>
+        <w:rPr>
+          <w:sz w:val="20"/>
+          <w:szCs w:val="20"/>
+        </w:rPr>
+        <w:t xml:space="preserve">to write CORBA </w:t>
+      </w:r>
+      <w:r>
+        <w:rPr>
+          <w:sz w:val="20"/>
+          <w:szCs w:val="20"/>
+        </w:rPr>
+        <w:t>applications without</w:t>
+      </w:r>
+      <w:r>
+        <w:rPr>
+          <w:sz w:val="20"/>
+          <w:szCs w:val="20"/>
+        </w:rPr>
+        <w:t xml:space="preserve"> learning CORBA IDL.</w:t>
+      </w:r>
+    </w:p>
+    <w:p>
+      <w:pPr>
+        <w:rPr>
+          <w:sz w:val="20"/>
+          <w:szCs w:val="20"/>
+        </w:rPr>
+      </w:pPr>
+    </w:p>
+    <w:p>
+      <w:pPr>
+        <w:rPr>
+          <w:sz w:val="20"/>
+          <w:szCs w:val="20"/>
+        </w:rPr>
+      </w:pPr>
+    </w:p>
+    <w:p>
+      <w:pPr>
+        <w:rPr>
+          <w:sz w:val="20"/>
+          <w:szCs w:val="20"/>
+        </w:rPr>
+      </w:pPr>
+    </w:p>
+    <w:p>
+      <w:pPr>
+        <w:rPr>
+          <w:sz w:val="20"/>
+          <w:szCs w:val="20"/>
+        </w:rPr>
+      </w:pPr>
+      <w:r>
+        <w:rPr>
+          <w:sz w:val="20"/>
+          <w:szCs w:val="20"/>
+        </w:rPr>
+        <w:t>Provide advantages and drawback of RMI</w:t>
+      </w:r>
+      <w:r>
+        <w:rPr>
+          <w:sz w:val="20"/>
+          <w:szCs w:val="20"/>
+        </w:rPr>
+        <w:t>.</w:t>
+      </w:r>
+    </w:p>
+    <w:p>
+      <w:pPr>
+        <w:rPr>
+          <w:sz w:val="20"/>
+          <w:szCs w:val="20"/>
+        </w:rPr>
+      </w:pPr>
+    </w:p>
+    <w:p>
+      <w:pPr>
+        <w:rPr>
+          <w:sz w:val="20"/>
+          <w:szCs w:val="20"/>
+        </w:rPr>
+      </w:pPr>
+      <w:r>
+        <w:rPr>
+          <w:sz w:val="20"/>
+          <w:szCs w:val="20"/>
+        </w:rPr>
+        <w:t>Development issues under drawbacks</w:t>
+      </w:r>
+    </w:p>
+    <w:p>
+      <w:pPr>
+        <w:rPr>
+          <w:sz w:val="20"/>
+          <w:szCs w:val="20"/>
+        </w:rPr>
+      </w:pPr>
+      <w:r>
+        <w:rPr>
+          <w:sz w:val="20"/>
+          <w:szCs w:val="20"/>
+        </w:rPr>
+        <w:t>Key issues identified n described</w:t>
+      </w:r>
+    </w:p>
+    <w:p>
+      <w:pPr>
+        <w:rPr>
+          <w:sz w:val="20"/>
+          <w:szCs w:val="20"/>
+        </w:rPr>
+      </w:pPr>
+      <w:r>
+        <w:rPr>
+          <w:sz w:val="20"/>
+          <w:szCs w:val="20"/>
+        </w:rPr>
+        <w:t>Key issues critically analysed</w:t>
+      </w:r>
+    </w:p>
+    <w:p>
+      <w:pPr>
+        <w:rPr>
+          <w:sz w:val="20"/>
+          <w:szCs w:val="20"/>
+        </w:rPr>
+      </w:pPr>
+      <w:r>
+        <w:rPr>
+          <w:sz w:val="20"/>
+          <w:szCs w:val="20"/>
+        </w:rPr>
+        <w:t>Coherent arguments, supported by evidence</w:t>
+      </w:r>
+    </w:p>
+    <w:p>
+      <w:pPr>
+        <w:rPr>
+          <w:sz w:val="20"/>
+          <w:szCs w:val="20"/>
+        </w:rPr>
+      </w:pPr>
+    </w:p>
+    <w:p>
+      <w:pPr>
+        <w:rPr>
+          <w:sz w:val="20"/>
+          <w:szCs w:val="20"/>
+        </w:rPr>
+      </w:pPr>
+    </w:p>
+    <w:p>
+      <w:pPr>
+        <w:rPr>
+          <w:sz w:val="20"/>
+          <w:szCs w:val="20"/>
+        </w:rPr>
+      </w:pPr>
+    </w:p>
+    <w:p>
+      <w:pPr>
+        <w:rPr>
+          <w:sz w:val="20"/>
+          <w:szCs w:val="20"/>
+        </w:rPr>
+      </w:pPr>
+      <w:r>
+        <w:rPr>
+          <w:sz w:val="20"/>
+          <w:szCs w:val="20"/>
+        </w:rPr>
+        <w:t>Good English technical style</w:t>
+      </w:r>
+    </w:p>
+    <w:p>
+      <w:pPr>
+        <w:rPr>
+          <w:sz w:val="20"/>
+          <w:szCs w:val="20"/>
+        </w:rPr>
+      </w:pPr>
+    </w:p>
+    <w:p>
+      <w:pPr>
+        <w:rPr>
+          <w:sz w:val="20"/>
+          <w:szCs w:val="20"/>
+        </w:rPr>
+      </w:pPr>
+      <w:r>
+        <w:rPr>
+          <w:sz w:val="20"/>
+          <w:szCs w:val="20"/>
+        </w:rPr>
+        <w:t>All points fully cited.</w:t>
+      </w:r>
     </w:p>
     <w:p>
       <w:pPr>
@@ -566,9 +1119,17 @@
     <w:p>
       <w:pPr>
         <w:rPr>
-          <w:b/>
-        </w:rPr>
-      </w:pPr>
+          <w:sz w:val="20"/>
+          <w:szCs w:val="20"/>
+        </w:rPr>
+      </w:pPr>
+      <w:r>
+        <w:rPr>
+          <w:sz w:val="20"/>
+          <w:szCs w:val="20"/>
+        </w:rPr>
+        <w:t>My opinion and view about the RMI.</w:t>
+      </w:r>
     </w:p>
     <w:p>
       <w:pPr>
@@ -894,11 +1455,31 @@
     <w:p>
       <w:pPr>
         <w:rPr>
-          <w:b/>
-          <w:sz w:val="20"/>
-          <w:szCs w:val="20"/>
-        </w:rPr>
-      </w:pPr>
+          <w:sz w:val="20"/>
+          <w:szCs w:val="20"/>
+        </w:rPr>
+      </w:pPr>
+      <w:r>
+        <w:rPr>
+          <w:sz w:val="20"/>
+          <w:szCs w:val="20"/>
+        </w:rPr>
+        <w:t>Brief</w:t>
+      </w:r>
+      <w:r>
+        <w:rPr>
+          <w:sz w:val="20"/>
+          <w:szCs w:val="20"/>
+        </w:rPr>
+        <w:t xml:space="preserve"> </w:t>
+      </w:r>
+      <w:r>
+        <w:rPr>
+          <w:sz w:val="20"/>
+          <w:szCs w:val="20"/>
+        </w:rPr>
+        <w:t>explanation – How to implement RMI.</w:t>
+      </w:r>
     </w:p>
     <w:p>
       <w:pPr>
@@ -1759,8 +2340,6 @@
           <w:szCs w:val="16"/>
         </w:rPr>
       </w:pPr>
-      <w:bookmarkStart w:id="0" w:name="_GoBack"/>
-      <w:bookmarkEnd w:id="0"/>
       <w:proofErr w:type="spellStart"/>
       <w:r>
         <w:rPr>
@@ -1980,6 +2559,66 @@
     <w:p>
       <w:pPr>
         <w:rPr>
+          <w:rFonts w:eastAsia="Times New Roman" w:cs="Times New Roman"/>
+          <w:sz w:val="16"/>
+          <w:szCs w:val="16"/>
+          <w:lang w:eastAsia="en-GB"/>
+        </w:rPr>
+      </w:pPr>
+      <w:r>
+        <w:rPr>
+          <w:rFonts w:eastAsia="Times New Roman" w:cs="Times New Roman"/>
+          <w:sz w:val="16"/>
+          <w:szCs w:val="16"/>
+          <w:lang w:eastAsia="en-GB"/>
+        </w:rPr>
+        <w:t>What are RMI, IIOP, and RMI-IIOP?</w:t>
+      </w:r>
+    </w:p>
+    <w:p>
+      <w:pPr>
+        <w:rPr>
+          <w:rFonts w:eastAsia="Times New Roman" w:cs="Times New Roman"/>
+          <w:sz w:val="16"/>
+          <w:szCs w:val="16"/>
+          <w:lang w:eastAsia="en-GB"/>
+        </w:rPr>
+      </w:pPr>
+      <w:hyperlink r:id="rId14" w:history="1">
+        <w:r>
+          <w:rPr>
+            <w:rStyle w:val="Hyperlink"/>
+            <w:rFonts w:eastAsia="Times New Roman" w:cs="Times New Roman"/>
+            <w:sz w:val="16"/>
+            <w:szCs w:val="16"/>
+            <w:lang w:eastAsia="en-GB"/>
+          </w:rPr>
+          <w:t>https://www.ibm.com/support/knowledgecenter/SSYKE2_8.0.0/com.ibm.java.hybrid.80.doc/rmi-iiop/overview.html</w:t>
+        </w:r>
+      </w:hyperlink>
+      <w:r>
+        <w:rPr>
+          <w:rFonts w:eastAsia="Times New Roman" w:cs="Times New Roman"/>
+          <w:sz w:val="16"/>
+          <w:szCs w:val="16"/>
+          <w:lang w:eastAsia="en-GB"/>
+        </w:rPr>
+        <w:t xml:space="preserve"> </w:t>
+      </w:r>
+    </w:p>
+    <w:p>
+      <w:pPr>
+        <w:rPr>
+          <w:rFonts w:eastAsia="Times New Roman" w:cs="Times New Roman"/>
+          <w:sz w:val="16"/>
+          <w:szCs w:val="16"/>
+          <w:lang w:eastAsia="en-GB"/>
+        </w:rPr>
+      </w:pPr>
+    </w:p>
+    <w:p>
+      <w:pPr>
+        <w:rPr>
           <w:rStyle w:val="Hyperlink"/>
           <w:rFonts w:eastAsia="Times New Roman" w:cs="Times New Roman"/>
           <w:color w:val="auto"/>
@@ -1998,7 +2637,7 @@
         </w:rPr>
         <w:t xml:space="preserve">RMI PATRIK FUHRER </w:t>
       </w:r>
-      <w:hyperlink r:id="rId14" w:history="1">
+      <w:hyperlink r:id="rId15" w:history="1">
         <w:r>
           <w:rPr>
             <w:rStyle w:val="Hyperlink"/>
@@ -2045,7 +2684,7 @@
           <w:szCs w:val="20"/>
         </w:rPr>
       </w:pPr>
-      <w:hyperlink r:id="rId15" w:history="1">
+      <w:hyperlink r:id="rId16" w:history="1">
         <w:r>
           <w:rPr>
             <w:rStyle w:val="Hyperlink"/>
@@ -2066,7 +2705,7 @@
     <w:p/>
     <w:p/>
     <w:sectPr>
-      <w:headerReference w:type="default" r:id="rId16"/>
+      <w:headerReference w:type="default" r:id="rId17"/>
       <w:pgSz w:w="11900" w:h="16840"/>
       <w:pgMar w:top="1440" w:right="1440" w:bottom="1440" w:left="1440" w:header="708" w:footer="708" w:gutter="0"/>
       <w:cols w:space="708"/>
@@ -3557,11 +4196,19 @@
 </file>
 
 <file path=customXml/item1.xml><?xml version="1.0" encoding="utf-8"?>
-<b:Sources xmlns:b="http://schemas.openxmlformats.org/officeDocument/2006/bibliography" xmlns="http://schemas.openxmlformats.org/officeDocument/2006/bibliography" SelectedStyle="/APA.XSL" StyleName="APA"/>
+<b:Sources xmlns:b="http://schemas.openxmlformats.org/officeDocument/2006/bibliography" xmlns="http://schemas.openxmlformats.org/officeDocument/2006/bibliography" SelectedStyle="/APA.XSL" StyleName="APA">
+  <b:Source>
+    <b:Tag>Wha</b:Tag>
+    <b:SourceType>InternetSite</b:SourceType>
+    <b:Guid>{B54F6ED8-131C-2747-A15A-9211C52B5236}</b:Guid>
+    <b:URL>What are RMI, IIOP, and RMI-IIOP?</b:URL>
+    <b:RefOrder>1</b:RefOrder>
+  </b:Source>
+</b:Sources>
 </file>
 
 <file path=customXml/itemProps1.xml><?xml version="1.0" encoding="utf-8"?>
-<ds:datastoreItem xmlns:ds="http://schemas.openxmlformats.org/officeDocument/2006/customXml" ds:itemID="{C283F6B5-63E8-B948-AAF4-6E9336F44A6D}">
+<ds:datastoreItem xmlns:ds="http://schemas.openxmlformats.org/officeDocument/2006/customXml" ds:itemID="{DA7251EA-6D6F-684F-B577-BBF8FFCA853D}">
   <ds:schemaRefs>
     <ds:schemaRef ds:uri="http://schemas.openxmlformats.org/officeDocument/2006/bibliography"/>
   </ds:schemaRefs>

</xml_diff>

<commit_message>
Polished the previous work, fixed errors and checked for content uniqueness and plagrism
</commit_message>
<xml_diff>
--- a/ResearchAssignment/Navjot_Singh_13112406_Research_Assignment.docx
+++ b/ResearchAssignment/Navjot_Singh_13112406_Research_Assignment.docx
@@ -167,7 +167,14 @@
           <w:sz w:val="20"/>
           <w:szCs w:val="20"/>
         </w:rPr>
-        <w:t xml:space="preserve">ributed communication services provided by </w:t>
+        <w:t xml:space="preserve">ributed communication, </w:t>
+      </w:r>
+      <w:r>
+        <w:rPr>
+          <w:sz w:val="20"/>
+          <w:szCs w:val="20"/>
+        </w:rPr>
+        <w:t xml:space="preserve">services provided by </w:t>
       </w:r>
       <w:r>
         <w:rPr>
@@ -255,14 +262,35 @@
           <w:sz w:val="20"/>
           <w:szCs w:val="20"/>
         </w:rPr>
-        <w:t xml:space="preserve">Lets, look at RMI in detail- </w:t>
-      </w:r>
-      <w:r>
-        <w:rPr>
-          <w:sz w:val="20"/>
-          <w:szCs w:val="20"/>
-        </w:rPr>
-        <w:t xml:space="preserve">Remote Method Invocation(RMI) is an </w:t>
+        <w:t>Lets, look at RMI in detail</w:t>
+      </w:r>
+      <w:r>
+        <w:rPr>
+          <w:sz w:val="20"/>
+          <w:szCs w:val="20"/>
+        </w:rPr>
+        <w:t xml:space="preserve">: </w:t>
+      </w:r>
+      <w:r>
+        <w:rPr>
+          <w:sz w:val="20"/>
+          <w:szCs w:val="20"/>
+        </w:rPr>
+        <w:t>Remote Method Invocation</w:t>
+      </w:r>
+      <w:r>
+        <w:rPr>
+          <w:sz w:val="20"/>
+          <w:szCs w:val="20"/>
+        </w:rPr>
+        <w:t xml:space="preserve"> </w:t>
+      </w:r>
+      <w:r>
+        <w:rPr>
+          <w:sz w:val="20"/>
+          <w:szCs w:val="20"/>
+        </w:rPr>
+        <w:t xml:space="preserve">(RMI) is an </w:t>
       </w:r>
       <w:r>
         <w:rPr>
@@ -290,7 +318,14 @@
           <w:sz w:val="20"/>
           <w:szCs w:val="20"/>
         </w:rPr>
-        <w:t xml:space="preserve"> using java and </w:t>
+        <w:t xml:space="preserve"> using J</w:t>
+      </w:r>
+      <w:r>
+        <w:rPr>
+          <w:sz w:val="20"/>
+          <w:szCs w:val="20"/>
+        </w:rPr>
+        <w:t xml:space="preserve">ava and </w:t>
       </w:r>
       <w:r>
         <w:rPr>
@@ -304,14 +339,35 @@
           <w:sz w:val="20"/>
           <w:szCs w:val="20"/>
         </w:rPr>
-        <w:t>allow different computers running Java Virtual Machine(JVM) to communi</w:t>
-      </w:r>
-      <w:r>
-        <w:rPr>
-          <w:sz w:val="20"/>
-          <w:szCs w:val="20"/>
-        </w:rPr>
-        <w:t>cate with each other using stub (</w:t>
+        <w:t>allow</w:t>
+      </w:r>
+      <w:r>
+        <w:rPr>
+          <w:sz w:val="20"/>
+          <w:szCs w:val="20"/>
+        </w:rPr>
+        <w:t>s</w:t>
+      </w:r>
+      <w:r>
+        <w:rPr>
+          <w:sz w:val="20"/>
+          <w:szCs w:val="20"/>
+        </w:rPr>
+        <w:t xml:space="preserve"> different computers running Java Virtual Machine(JVM) to communi</w:t>
+      </w:r>
+      <w:r>
+        <w:rPr>
+          <w:sz w:val="20"/>
+          <w:szCs w:val="20"/>
+        </w:rPr>
+        <w:t xml:space="preserve">cate with each other using </w:t>
+      </w:r>
+      <w:r>
+        <w:rPr>
+          <w:sz w:val="20"/>
+          <w:szCs w:val="20"/>
+        </w:rPr>
+        <w:t>stub (</w:t>
       </w:r>
       <w:r>
         <w:rPr>
@@ -346,7 +402,14 @@
           <w:sz w:val="20"/>
           <w:szCs w:val="20"/>
         </w:rPr>
-        <w:t xml:space="preserve"> (</w:t>
+        <w:t xml:space="preserve"> </w:t>
+      </w:r>
+      <w:r>
+        <w:rPr>
+          <w:sz w:val="20"/>
+          <w:szCs w:val="20"/>
+        </w:rPr>
+        <w:t>(</w:t>
       </w:r>
       <w:r>
         <w:rPr>
@@ -404,6 +467,13 @@
         </w:rPr>
         <w:t>object’s methods.</w:t>
       </w:r>
+      <w:r>
+        <w:rPr>
+          <w:sz w:val="20"/>
+          <w:szCs w:val="20"/>
+        </w:rPr>
+        <w:t xml:space="preserve"> </w:t>
+      </w:r>
     </w:p>
     <w:p>
       <w:pPr>
@@ -434,6 +504,20 @@
           <w:sz w:val="20"/>
           <w:szCs w:val="20"/>
         </w:rPr>
+        <w:t>All this happens over IIOP.</w:t>
+      </w:r>
+      <w:r>
+        <w:rPr>
+          <w:sz w:val="20"/>
+          <w:szCs w:val="20"/>
+        </w:rPr>
+        <w:t xml:space="preserve"> </w:t>
+      </w:r>
+      <w:r>
+        <w:rPr>
+          <w:sz w:val="20"/>
+          <w:szCs w:val="20"/>
+        </w:rPr>
         <w:t>Internet Inter-Orb Protocol(IIOP)</w:t>
       </w:r>
       <w:r>
@@ -469,7 +553,70 @@
           <w:sz w:val="20"/>
           <w:szCs w:val="20"/>
         </w:rPr>
-        <w:t>CORBA/IIOP is know as Java IDL</w:t>
+        <w:t xml:space="preserve">Java implementation of </w:t>
+      </w:r>
+      <w:r>
+        <w:rPr>
+          <w:sz w:val="20"/>
+          <w:szCs w:val="20"/>
+        </w:rPr>
+        <w:t>CORBA/IIOP is know</w:t>
+      </w:r>
+      <w:r>
+        <w:rPr>
+          <w:sz w:val="20"/>
+          <w:szCs w:val="20"/>
+        </w:rPr>
+        <w:t>n</w:t>
+      </w:r>
+      <w:r>
+        <w:rPr>
+          <w:sz w:val="20"/>
+          <w:szCs w:val="20"/>
+        </w:rPr>
+        <w:t xml:space="preserve"> as Java IDL</w:t>
+      </w:r>
+      <w:r>
+        <w:rPr>
+          <w:sz w:val="20"/>
+          <w:szCs w:val="20"/>
+        </w:rPr>
+        <w:t xml:space="preserve"> </w:t>
+      </w:r>
+      <w:r>
+        <w:rPr>
+          <w:sz w:val="20"/>
+          <w:szCs w:val="20"/>
+        </w:rPr>
+        <w:t>(Interface Definition Language</w:t>
+      </w:r>
+      <w:r>
+        <w:rPr>
+          <w:sz w:val="20"/>
+          <w:szCs w:val="20"/>
+        </w:rPr>
+        <w:t>)</w:t>
+      </w:r>
+      <w:r>
+        <w:rPr>
+          <w:sz w:val="20"/>
+          <w:szCs w:val="20"/>
+        </w:rPr>
+        <w:t xml:space="preserve"> and support</w:t>
+      </w:r>
+      <w:r>
+        <w:rPr>
+          <w:sz w:val="20"/>
+          <w:szCs w:val="20"/>
+        </w:rPr>
+        <w:t>s</w:t>
+      </w:r>
+      <w:r>
+        <w:rPr>
+          <w:sz w:val="20"/>
+          <w:szCs w:val="20"/>
+        </w:rPr>
+        <w:t xml:space="preserve"> mapping for Java</w:t>
       </w:r>
       <w:r>
         <w:rPr>
@@ -490,42 +637,49 @@
           <w:sz w:val="20"/>
           <w:szCs w:val="20"/>
         </w:rPr>
-        <w:t xml:space="preserve">And Java IDL, helps to define, implement and access CORBA object using Java. </w:t>
-      </w:r>
-      <w:r>
-        <w:rPr>
-          <w:sz w:val="20"/>
-          <w:szCs w:val="20"/>
-        </w:rPr>
-        <w:t xml:space="preserve"> </w:t>
-      </w:r>
-      <w:r>
-        <w:rPr>
-          <w:sz w:val="20"/>
-          <w:szCs w:val="20"/>
-        </w:rPr>
-        <w:t>Previously, java developer had to choose b/w RMI and Java IDL</w:t>
-      </w:r>
-      <w:r>
-        <w:rPr>
-          <w:sz w:val="20"/>
-          <w:szCs w:val="20"/>
-        </w:rPr>
-        <w:t xml:space="preserve"> (Interface </w:t>
-      </w:r>
-      <w:r>
-        <w:rPr>
-          <w:sz w:val="20"/>
-          <w:szCs w:val="20"/>
-        </w:rPr>
-        <w:t>Definition</w:t>
-      </w:r>
-      <w:r>
-        <w:rPr>
-          <w:sz w:val="20"/>
-          <w:szCs w:val="20"/>
-        </w:rPr>
-        <w:t xml:space="preserve"> Language)</w:t>
+        <w:t xml:space="preserve">Which is </w:t>
+      </w:r>
+      <w:r>
+        <w:rPr>
+          <w:sz w:val="20"/>
+          <w:szCs w:val="20"/>
+        </w:rPr>
+        <w:t xml:space="preserve">Java IDL, helps to define, implement and access CORBA object using Java. </w:t>
+      </w:r>
+      <w:r>
+        <w:rPr>
+          <w:sz w:val="20"/>
+          <w:szCs w:val="20"/>
+        </w:rPr>
+        <w:t>Previously, J</w:t>
+      </w:r>
+      <w:r>
+        <w:rPr>
+          <w:sz w:val="20"/>
+          <w:szCs w:val="20"/>
+        </w:rPr>
+        <w:t>ava developer</w:t>
+      </w:r>
+      <w:r>
+        <w:rPr>
+          <w:sz w:val="20"/>
+          <w:szCs w:val="20"/>
+        </w:rPr>
+        <w:t>’s</w:t>
+      </w:r>
+      <w:r>
+        <w:rPr>
+          <w:sz w:val="20"/>
+          <w:szCs w:val="20"/>
+        </w:rPr>
+        <w:t xml:space="preserve"> had to choose between</w:t>
+      </w:r>
+      <w:r>
+        <w:rPr>
+          <w:sz w:val="20"/>
+          <w:szCs w:val="20"/>
+        </w:rPr>
+        <w:t xml:space="preserve"> RMI and Java IDL</w:t>
       </w:r>
       <w:r>
         <w:rPr>
@@ -556,23 +710,35 @@
           <w:sz w:val="20"/>
           <w:szCs w:val="20"/>
         </w:rPr>
-        <w:t xml:space="preserve">These days the widely used way is </w:t>
-      </w:r>
-      <w:r>
-        <w:rPr>
-          <w:sz w:val="20"/>
-          <w:szCs w:val="20"/>
-        </w:rPr>
-        <w:t>RMI runs ove</w:t>
-      </w:r>
-      <w:bookmarkStart w:id="0" w:name="_GoBack"/>
-      <w:bookmarkEnd w:id="0"/>
-      <w:r>
-        <w:rPr>
-          <w:sz w:val="20"/>
-          <w:szCs w:val="20"/>
-        </w:rPr>
-        <w:t xml:space="preserve">r RMI-IIOP </w:t>
+        <w:t>These days</w:t>
+      </w:r>
+      <w:r>
+        <w:rPr>
+          <w:sz w:val="20"/>
+          <w:szCs w:val="20"/>
+        </w:rPr>
+        <w:t xml:space="preserve">, </w:t>
+      </w:r>
+      <w:r>
+        <w:rPr>
+          <w:sz w:val="20"/>
+          <w:szCs w:val="20"/>
+        </w:rPr>
+        <w:t xml:space="preserve">RMI-IIOP </w:t>
+      </w:r>
+      <w:r>
+        <w:rPr>
+          <w:sz w:val="20"/>
+          <w:szCs w:val="20"/>
+        </w:rPr>
+        <w:t xml:space="preserve">is </w:t>
+      </w:r>
+      <w:r>
+        <w:rPr>
+          <w:sz w:val="20"/>
+          <w:szCs w:val="20"/>
+        </w:rPr>
+        <w:t xml:space="preserve">widely used </w:t>
       </w:r>
       <w:r>
         <w:rPr>
@@ -586,7 +752,21 @@
           <w:sz w:val="20"/>
           <w:szCs w:val="20"/>
         </w:rPr>
-        <w:t xml:space="preserve">. RMI over IIOP provides java developers </w:t>
+        <w:t xml:space="preserve">. </w:t>
+      </w:r>
+      <w:r>
+        <w:rPr>
+          <w:sz w:val="20"/>
+          <w:szCs w:val="20"/>
+        </w:rPr>
+        <w:t>RMI over IIOP provides J</w:t>
+      </w:r>
+      <w:r>
+        <w:rPr>
+          <w:sz w:val="20"/>
+          <w:szCs w:val="20"/>
+        </w:rPr>
+        <w:t xml:space="preserve">ava developers </w:t>
       </w:r>
       <w:r>
         <w:rPr>
@@ -769,6 +949,109 @@
         </w:rPr>
         <w:t>Good English technical style</w:t>
       </w:r>
+    </w:p>
+    <w:p>
+      <w:pPr>
+        <w:rPr>
+          <w:sz w:val="20"/>
+          <w:szCs w:val="20"/>
+        </w:rPr>
+      </w:pPr>
+    </w:p>
+    <w:p>
+      <w:pPr>
+        <w:rPr>
+          <w:sz w:val="20"/>
+          <w:szCs w:val="20"/>
+        </w:rPr>
+      </w:pPr>
+    </w:p>
+    <w:p>
+      <w:pPr>
+        <w:rPr>
+          <w:sz w:val="20"/>
+          <w:szCs w:val="20"/>
+        </w:rPr>
+      </w:pPr>
+    </w:p>
+    <w:p>
+      <w:pPr>
+        <w:rPr>
+          <w:sz w:val="20"/>
+          <w:szCs w:val="20"/>
+        </w:rPr>
+      </w:pPr>
+    </w:p>
+    <w:p>
+      <w:pPr>
+        <w:rPr>
+          <w:sz w:val="20"/>
+          <w:szCs w:val="20"/>
+        </w:rPr>
+      </w:pPr>
+    </w:p>
+    <w:p>
+      <w:pPr>
+        <w:rPr>
+          <w:sz w:val="20"/>
+          <w:szCs w:val="20"/>
+        </w:rPr>
+      </w:pPr>
+    </w:p>
+    <w:p>
+      <w:pPr>
+        <w:rPr>
+          <w:sz w:val="20"/>
+          <w:szCs w:val="20"/>
+        </w:rPr>
+      </w:pPr>
+    </w:p>
+    <w:p>
+      <w:pPr>
+        <w:rPr>
+          <w:sz w:val="20"/>
+          <w:szCs w:val="20"/>
+        </w:rPr>
+      </w:pPr>
+    </w:p>
+    <w:p>
+      <w:pPr>
+        <w:rPr>
+          <w:sz w:val="20"/>
+          <w:szCs w:val="20"/>
+        </w:rPr>
+      </w:pPr>
+    </w:p>
+    <w:p>
+      <w:pPr>
+        <w:rPr>
+          <w:sz w:val="20"/>
+          <w:szCs w:val="20"/>
+        </w:rPr>
+      </w:pPr>
+    </w:p>
+    <w:p>
+      <w:pPr>
+        <w:rPr>
+          <w:sz w:val="20"/>
+          <w:szCs w:val="20"/>
+        </w:rPr>
+      </w:pPr>
+      <w:r>
+        <w:rPr>
+          <w:sz w:val="20"/>
+          <w:szCs w:val="20"/>
+        </w:rPr>
+        <w:t>26 lines to write on RMI Mechanisms and advantage and disadvantages.</w:t>
+      </w:r>
+    </w:p>
+    <w:p>
+      <w:pPr>
+        <w:rPr>
+          <w:sz w:val="20"/>
+          <w:szCs w:val="20"/>
+        </w:rPr>
+      </w:pPr>
     </w:p>
     <w:p>
       <w:pPr>
@@ -2340,21 +2623,12 @@
           <w:szCs w:val="16"/>
         </w:rPr>
       </w:pPr>
-      <w:proofErr w:type="spellStart"/>
-      <w:r>
-        <w:rPr>
-          <w:sz w:val="16"/>
-          <w:szCs w:val="16"/>
-        </w:rPr>
-        <w:t>Tanenbaum</w:t>
-      </w:r>
-      <w:proofErr w:type="spellEnd"/>
-      <w:r>
-        <w:rPr>
-          <w:sz w:val="16"/>
-          <w:szCs w:val="16"/>
-        </w:rPr>
-        <w:t xml:space="preserve">, A. and Steen, M. (2007). </w:t>
+      <w:r>
+        <w:rPr>
+          <w:sz w:val="16"/>
+          <w:szCs w:val="16"/>
+        </w:rPr>
+        <w:t xml:space="preserve">Tanenbaum, A. and Steen, M. (2007). </w:t>
       </w:r>
       <w:r>
         <w:rPr>
@@ -2619,6 +2893,68 @@
     <w:p>
       <w:pPr>
         <w:rPr>
+          <w:rFonts w:eastAsia="Times New Roman" w:cs="Times New Roman"/>
+          <w:sz w:val="16"/>
+          <w:szCs w:val="16"/>
+          <w:lang w:eastAsia="en-GB"/>
+        </w:rPr>
+      </w:pPr>
+      <w:r>
+        <w:rPr>
+          <w:rFonts w:eastAsia="Times New Roman" w:cs="Times New Roman"/>
+          <w:sz w:val="16"/>
+          <w:szCs w:val="16"/>
+          <w:lang w:eastAsia="en-GB"/>
+        </w:rPr>
+        <w:t>Getting Started with Java IDL</w:t>
+      </w:r>
+    </w:p>
+    <w:p>
+      <w:pPr>
+        <w:rPr>
+          <w:rFonts w:eastAsia="Times New Roman" w:cs="Times New Roman"/>
+          <w:sz w:val="16"/>
+          <w:szCs w:val="16"/>
+          <w:lang w:eastAsia="en-GB"/>
+        </w:rPr>
+      </w:pPr>
+      <w:hyperlink r:id="rId15" w:history="1">
+        <w:r>
+          <w:rPr>
+            <w:rStyle w:val="Hyperlink"/>
+            <w:rFonts w:eastAsia="Times New Roman" w:cs="Times New Roman"/>
+            <w:sz w:val="16"/>
+            <w:szCs w:val="16"/>
+            <w:lang w:eastAsia="en-GB"/>
+          </w:rPr>
+          <w:t>http://docs.oracle.com/javase/8/docs/technotes/guides/idl/GShome.html?cm_mc_uid=72983530074714919152354&amp;cm_mc_sid_50200000=1491915235</w:t>
+        </w:r>
+      </w:hyperlink>
+      <w:r>
+        <w:rPr>
+          <w:rFonts w:eastAsia="Times New Roman" w:cs="Times New Roman"/>
+          <w:sz w:val="16"/>
+          <w:szCs w:val="16"/>
+          <w:lang w:eastAsia="en-GB"/>
+        </w:rPr>
+        <w:t xml:space="preserve"> </w:t>
+      </w:r>
+    </w:p>
+    <w:p>
+      <w:pPr>
+        <w:rPr>
+          <w:rFonts w:eastAsia="Times New Roman" w:cs="Times New Roman"/>
+          <w:sz w:val="16"/>
+          <w:szCs w:val="16"/>
+          <w:lang w:eastAsia="en-GB"/>
+        </w:rPr>
+      </w:pPr>
+      <w:bookmarkStart w:id="0" w:name="_GoBack"/>
+      <w:bookmarkEnd w:id="0"/>
+    </w:p>
+    <w:p>
+      <w:pPr>
+        <w:rPr>
           <w:rStyle w:val="Hyperlink"/>
           <w:rFonts w:eastAsia="Times New Roman" w:cs="Times New Roman"/>
           <w:color w:val="auto"/>
@@ -2637,7 +2973,7 @@
         </w:rPr>
         <w:t xml:space="preserve">RMI PATRIK FUHRER </w:t>
       </w:r>
-      <w:hyperlink r:id="rId15" w:history="1">
+      <w:hyperlink r:id="rId16" w:history="1">
         <w:r>
           <w:rPr>
             <w:rStyle w:val="Hyperlink"/>
@@ -2684,7 +3020,7 @@
           <w:szCs w:val="20"/>
         </w:rPr>
       </w:pPr>
-      <w:hyperlink r:id="rId16" w:history="1">
+      <w:hyperlink r:id="rId17" w:history="1">
         <w:r>
           <w:rPr>
             <w:rStyle w:val="Hyperlink"/>
@@ -2705,7 +3041,7 @@
     <w:p/>
     <w:p/>
     <w:sectPr>
-      <w:headerReference w:type="default" r:id="rId17"/>
+      <w:headerReference w:type="default" r:id="rId18"/>
       <w:pgSz w:w="11900" w:h="16840"/>
       <w:pgMar w:top="1440" w:right="1440" w:bottom="1440" w:left="1440" w:header="708" w:footer="708" w:gutter="0"/>
       <w:cols w:space="708"/>
@@ -4208,7 +4544,7 @@
 </file>
 
 <file path=customXml/itemProps1.xml><?xml version="1.0" encoding="utf-8"?>
-<ds:datastoreItem xmlns:ds="http://schemas.openxmlformats.org/officeDocument/2006/customXml" ds:itemID="{DA7251EA-6D6F-684F-B577-BBF8FFCA853D}">
+<ds:datastoreItem xmlns:ds="http://schemas.openxmlformats.org/officeDocument/2006/customXml" ds:itemID="{7F2FFABA-0042-FE4B-91C0-6E1E7C250B72}">
   <ds:schemaRefs>
     <ds:schemaRef ds:uri="http://schemas.openxmlformats.org/officeDocument/2006/bibliography"/>
   </ds:schemaRefs>

</xml_diff>

<commit_message>
Discussion heading almost complete
</commit_message>
<xml_diff>
--- a/ResearchAssignment/Navjot_Singh_13112406_Research_Assignment.docx
+++ b/ResearchAssignment/Navjot_Singh_13112406_Research_Assignment.docx
@@ -125,21 +125,59 @@
           <w:sz w:val="20"/>
           <w:szCs w:val="20"/>
         </w:rPr>
-        <w:t>A Distributed system (DS) is a model/collection of independent computers linked together through a network which produce an integrated computing facility using software programs</w:t>
-      </w:r>
-      <w:r>
-        <w:rPr>
-          <w:sz w:val="20"/>
-          <w:szCs w:val="20"/>
-        </w:rPr>
-        <w:t xml:space="preserve"> (middleware)</w:t>
-      </w:r>
-      <w:r>
-        <w:rPr>
-          <w:sz w:val="20"/>
-          <w:szCs w:val="20"/>
-        </w:rPr>
-        <w:t xml:space="preserve">. Some widely used DS are Word Wide Web (WWW), Email, </w:t>
+        <w:t xml:space="preserve">A Distributed system </w:t>
+      </w:r>
+      <w:r>
+        <w:rPr>
+          <w:i/>
+          <w:sz w:val="20"/>
+          <w:szCs w:val="20"/>
+        </w:rPr>
+        <w:t>(DS)</w:t>
+      </w:r>
+      <w:r>
+        <w:rPr>
+          <w:sz w:val="20"/>
+          <w:szCs w:val="20"/>
+        </w:rPr>
+        <w:t xml:space="preserve"> is a model/collection of independent computers linked together through a network which produce an integrated computing facility using software programs</w:t>
+      </w:r>
+      <w:r>
+        <w:rPr>
+          <w:sz w:val="20"/>
+          <w:szCs w:val="20"/>
+        </w:rPr>
+        <w:t xml:space="preserve"> </w:t>
+      </w:r>
+      <w:r>
+        <w:rPr>
+          <w:i/>
+          <w:sz w:val="20"/>
+          <w:szCs w:val="20"/>
+        </w:rPr>
+        <w:t>(middleware)</w:t>
+      </w:r>
+      <w:r>
+        <w:rPr>
+          <w:sz w:val="20"/>
+          <w:szCs w:val="20"/>
+        </w:rPr>
+        <w:t xml:space="preserve">. Some widely used DS are Word Wide Web </w:t>
+      </w:r>
+      <w:r>
+        <w:rPr>
+          <w:i/>
+          <w:sz w:val="20"/>
+          <w:szCs w:val="20"/>
+        </w:rPr>
+        <w:t>(WWW)</w:t>
+      </w:r>
+      <w:r>
+        <w:rPr>
+          <w:sz w:val="20"/>
+          <w:szCs w:val="20"/>
+        </w:rPr>
+        <w:t xml:space="preserve">, Email, </w:t>
       </w:r>
       <w:r>
         <w:rPr>
@@ -237,7 +275,44 @@
           <w:sz w:val="20"/>
           <w:szCs w:val="20"/>
         </w:rPr>
-        <w:t>focus primarily on Remote Method Invocation(RMI) which is a Java implementation of Remote Procedure Calls (RPC) that allows server and client software to communicate with each other.</w:t>
+        <w:t>focus primarily on Remote Method Invocation</w:t>
+      </w:r>
+      <w:r>
+        <w:rPr>
+          <w:sz w:val="20"/>
+          <w:szCs w:val="20"/>
+        </w:rPr>
+        <w:t xml:space="preserve"> </w:t>
+      </w:r>
+      <w:r>
+        <w:rPr>
+          <w:i/>
+          <w:sz w:val="20"/>
+          <w:szCs w:val="20"/>
+        </w:rPr>
+        <w:t>(RMI)</w:t>
+      </w:r>
+      <w:r>
+        <w:rPr>
+          <w:sz w:val="20"/>
+          <w:szCs w:val="20"/>
+        </w:rPr>
+        <w:t xml:space="preserve"> which is a Java implementation of Remote Procedure Calls </w:t>
+      </w:r>
+      <w:r>
+        <w:rPr>
+          <w:i/>
+          <w:sz w:val="20"/>
+          <w:szCs w:val="20"/>
+        </w:rPr>
+        <w:t>(RPC)</w:t>
+      </w:r>
+      <w:r>
+        <w:rPr>
+          <w:sz w:val="20"/>
+          <w:szCs w:val="20"/>
+        </w:rPr>
+        <w:t xml:space="preserve"> that allows server and client software to communicate with each other.</w:t>
       </w:r>
     </w:p>
     <w:p>
@@ -312,7 +387,7 @@
           <w:sz w:val="20"/>
           <w:szCs w:val="20"/>
         </w:rPr>
-        <w:t xml:space="preserve">(RMI) is an </w:t>
+        <w:t xml:space="preserve">is an </w:t>
       </w:r>
       <w:r>
         <w:rPr>
@@ -375,7 +450,29 @@
           <w:sz w:val="20"/>
           <w:szCs w:val="20"/>
         </w:rPr>
-        <w:t xml:space="preserve"> different computers running Java Virtual Machine(JVM) to communi</w:t>
+        <w:t xml:space="preserve"> different computers running Java Virtual Machine</w:t>
+      </w:r>
+      <w:r>
+        <w:rPr>
+          <w:sz w:val="20"/>
+          <w:szCs w:val="20"/>
+        </w:rPr>
+        <w:t xml:space="preserve"> </w:t>
+      </w:r>
+      <w:r>
+        <w:rPr>
+          <w:i/>
+          <w:sz w:val="20"/>
+          <w:szCs w:val="20"/>
+        </w:rPr>
+        <w:t>(JVM)</w:t>
+      </w:r>
+      <w:r>
+        <w:rPr>
+          <w:sz w:val="20"/>
+          <w:szCs w:val="20"/>
+        </w:rPr>
+        <w:t xml:space="preserve"> to communi</w:t>
       </w:r>
       <w:r>
         <w:rPr>
@@ -389,10 +486,19 @@
           <w:sz w:val="20"/>
           <w:szCs w:val="20"/>
         </w:rPr>
-        <w:t>stub (</w:t>
-      </w:r>
-      <w:r>
-        <w:rPr>
+        <w:t xml:space="preserve">stub </w:t>
+      </w:r>
+      <w:r>
+        <w:rPr>
+          <w:i/>
+          <w:sz w:val="20"/>
+          <w:szCs w:val="20"/>
+        </w:rPr>
+        <w:t>(</w:t>
+      </w:r>
+      <w:r>
+        <w:rPr>
+          <w:i/>
           <w:sz w:val="20"/>
           <w:szCs w:val="20"/>
         </w:rPr>
@@ -400,6 +506,7 @@
       </w:r>
       <w:r>
         <w:rPr>
+          <w:i/>
           <w:sz w:val="20"/>
           <w:szCs w:val="20"/>
         </w:rPr>
@@ -407,6 +514,7 @@
       </w:r>
       <w:r>
         <w:rPr>
+          <w:i/>
           <w:sz w:val="20"/>
           <w:szCs w:val="20"/>
         </w:rPr>
@@ -435,6 +543,7 @@
       </w:r>
       <w:r>
         <w:rPr>
+          <w:i/>
           <w:sz w:val="20"/>
           <w:szCs w:val="20"/>
         </w:rPr>
@@ -442,6 +551,7 @@
       </w:r>
       <w:r>
         <w:rPr>
+          <w:i/>
           <w:sz w:val="20"/>
           <w:szCs w:val="20"/>
         </w:rPr>
@@ -449,6 +559,7 @@
       </w:r>
       <w:r>
         <w:rPr>
+          <w:i/>
           <w:sz w:val="20"/>
           <w:szCs w:val="20"/>
         </w:rPr>
@@ -456,10 +567,18 @@
       </w:r>
       <w:r>
         <w:rPr>
-          <w:sz w:val="20"/>
-          <w:szCs w:val="20"/>
-        </w:rPr>
-        <w:t xml:space="preserve">). Stub and Skeleton </w:t>
+          <w:i/>
+          <w:sz w:val="20"/>
+          <w:szCs w:val="20"/>
+        </w:rPr>
+        <w:t>)</w:t>
+      </w:r>
+      <w:r>
+        <w:rPr>
+          <w:sz w:val="20"/>
+          <w:szCs w:val="20"/>
+        </w:rPr>
+        <w:t xml:space="preserve">. Stub and Skeleton </w:t>
       </w:r>
       <w:r>
         <w:rPr>
@@ -487,21 +606,50 @@
           <w:sz w:val="20"/>
           <w:szCs w:val="20"/>
         </w:rPr>
-        <w:t>, the RMI allow an object on client to invoke methods/services on an object</w:t>
-      </w:r>
-      <w:r>
-        <w:rPr>
-          <w:sz w:val="20"/>
-          <w:szCs w:val="20"/>
-        </w:rPr>
-        <w:t xml:space="preserve"> (called servant)</w:t>
-      </w:r>
-      <w:r>
-        <w:rPr>
-          <w:sz w:val="20"/>
-          <w:szCs w:val="20"/>
-        </w:rPr>
-        <w:t xml:space="preserve"> running on the server running JVM.</w:t>
+        <w:t>, the RMI allow</w:t>
+      </w:r>
+      <w:r>
+        <w:rPr>
+          <w:sz w:val="20"/>
+          <w:szCs w:val="20"/>
+        </w:rPr>
+        <w:t>s</w:t>
+      </w:r>
+      <w:r>
+        <w:rPr>
+          <w:sz w:val="20"/>
+          <w:szCs w:val="20"/>
+        </w:rPr>
+        <w:t xml:space="preserve"> an object on client to invoke methods/services on an object</w:t>
+      </w:r>
+      <w:r>
+        <w:rPr>
+          <w:sz w:val="20"/>
+          <w:szCs w:val="20"/>
+        </w:rPr>
+        <w:t xml:space="preserve"> </w:t>
+      </w:r>
+      <w:r>
+        <w:rPr>
+          <w:i/>
+          <w:sz w:val="20"/>
+          <w:szCs w:val="20"/>
+        </w:rPr>
+        <w:t>(called servant)</w:t>
+      </w:r>
+      <w:r>
+        <w:rPr>
+          <w:sz w:val="20"/>
+          <w:szCs w:val="20"/>
+        </w:rPr>
+        <w:t xml:space="preserve"> </w:t>
+      </w:r>
+      <w:r>
+        <w:rPr>
+          <w:sz w:val="20"/>
+          <w:szCs w:val="20"/>
+        </w:rPr>
+        <w:t>on the server running JVM.</w:t>
       </w:r>
       <w:r>
         <w:rPr>
@@ -610,7 +758,75 @@
           <w:sz w:val="20"/>
           <w:szCs w:val="20"/>
         </w:rPr>
-        <w:t>Java Remote Method Protocol</w:t>
+        <w:t xml:space="preserve">Java Remote Method Protocol </w:t>
+      </w:r>
+      <w:r>
+        <w:rPr>
+          <w:i/>
+          <w:sz w:val="20"/>
+          <w:szCs w:val="20"/>
+        </w:rPr>
+        <w:t>(</w:t>
+      </w:r>
+      <w:r>
+        <w:rPr>
+          <w:i/>
+          <w:sz w:val="20"/>
+          <w:szCs w:val="20"/>
+        </w:rPr>
+        <w:t>JRMP</w:t>
+      </w:r>
+      <w:r>
+        <w:rPr>
+          <w:i/>
+          <w:sz w:val="20"/>
+          <w:szCs w:val="20"/>
+        </w:rPr>
+        <w:t>).</w:t>
+      </w:r>
+    </w:p>
+    <w:p>
+      <w:pPr>
+        <w:jc w:val="both"/>
+        <w:rPr>
+          <w:sz w:val="20"/>
+          <w:szCs w:val="20"/>
+        </w:rPr>
+      </w:pPr>
+      <w:r>
+        <w:rPr>
+          <w:sz w:val="20"/>
+          <w:szCs w:val="20"/>
+        </w:rPr>
+        <w:t xml:space="preserve">Or </w:t>
+      </w:r>
+      <w:r>
+        <w:rPr>
+          <w:sz w:val="20"/>
+          <w:szCs w:val="20"/>
+        </w:rPr>
+        <w:t xml:space="preserve">communication </w:t>
+      </w:r>
+      <w:r>
+        <w:rPr>
+          <w:sz w:val="20"/>
+          <w:szCs w:val="20"/>
+        </w:rPr>
+        <w:t>can happen</w:t>
+      </w:r>
+      <w:r>
+        <w:rPr>
+          <w:sz w:val="20"/>
+          <w:szCs w:val="20"/>
+        </w:rPr>
+        <w:t xml:space="preserve"> over</w:t>
+      </w:r>
+      <w:r>
+        <w:rPr>
+          <w:sz w:val="20"/>
+          <w:szCs w:val="20"/>
+        </w:rPr>
+        <w:t xml:space="preserve"> Internet Inter-Orb Protocol</w:t>
       </w:r>
       <w:r>
         <w:rPr>
@@ -621,24 +837,195 @@
       </w:r>
       <w:r>
         <w:rPr>
-          <w:sz w:val="20"/>
-          <w:szCs w:val="20"/>
-        </w:rPr>
-        <w:t>(</w:t>
-      </w:r>
-      <w:r>
-        <w:rPr>
-          <w:sz w:val="20"/>
-          <w:szCs w:val="20"/>
-        </w:rPr>
-        <w:t>JRMP</w:t>
-      </w:r>
-      <w:r>
-        <w:rPr>
-          <w:sz w:val="20"/>
-          <w:szCs w:val="20"/>
-        </w:rPr>
-        <w:t>).</w:t>
+          <w:i/>
+          <w:sz w:val="20"/>
+          <w:szCs w:val="20"/>
+        </w:rPr>
+        <w:t>(IIOP)</w:t>
+      </w:r>
+      <w:r>
+        <w:rPr>
+          <w:sz w:val="20"/>
+          <w:szCs w:val="20"/>
+        </w:rPr>
+        <w:t xml:space="preserve"> as well keeping in mind IIOP stubs are properly connected with ORB (Object Request Broker) before starting operations on IIOP stub whereas this is not required with JRMP</w:t>
+      </w:r>
+      <w:r>
+        <w:rPr>
+          <w:sz w:val="20"/>
+          <w:szCs w:val="20"/>
+        </w:rPr>
+        <w:t xml:space="preserve">. </w:t>
+      </w:r>
+      <w:r>
+        <w:rPr>
+          <w:sz w:val="20"/>
+          <w:szCs w:val="20"/>
+        </w:rPr>
+        <w:t xml:space="preserve">IIOP </w:t>
+      </w:r>
+      <w:r>
+        <w:rPr>
+          <w:sz w:val="20"/>
+          <w:szCs w:val="20"/>
+        </w:rPr>
+        <w:t>is an object oriented communication protocol for Common Request Broker Architecture</w:t>
+      </w:r>
+      <w:r>
+        <w:rPr>
+          <w:sz w:val="20"/>
+          <w:szCs w:val="20"/>
+        </w:rPr>
+        <w:t xml:space="preserve"> </w:t>
+      </w:r>
+      <w:r>
+        <w:rPr>
+          <w:i/>
+          <w:sz w:val="20"/>
+          <w:szCs w:val="20"/>
+        </w:rPr>
+        <w:t>(CORBA)</w:t>
+      </w:r>
+      <w:r>
+        <w:rPr>
+          <w:sz w:val="20"/>
+          <w:szCs w:val="20"/>
+        </w:rPr>
+        <w:t xml:space="preserve"> it defines how bits are exchanged between CORBA’s client and servers.</w:t>
+      </w:r>
+      <w:r>
+        <w:rPr>
+          <w:sz w:val="20"/>
+          <w:szCs w:val="20"/>
+        </w:rPr>
+        <w:t xml:space="preserve"> </w:t>
+      </w:r>
+      <w:r>
+        <w:rPr>
+          <w:sz w:val="20"/>
+          <w:szCs w:val="20"/>
+        </w:rPr>
+        <w:t xml:space="preserve">Java implementation of </w:t>
+      </w:r>
+      <w:r>
+        <w:rPr>
+          <w:sz w:val="20"/>
+          <w:szCs w:val="20"/>
+        </w:rPr>
+        <w:t>CORBA/IIOP is know</w:t>
+      </w:r>
+      <w:r>
+        <w:rPr>
+          <w:sz w:val="20"/>
+          <w:szCs w:val="20"/>
+        </w:rPr>
+        <w:t>n</w:t>
+      </w:r>
+      <w:r>
+        <w:rPr>
+          <w:sz w:val="20"/>
+          <w:szCs w:val="20"/>
+        </w:rPr>
+        <w:t xml:space="preserve"> as Java IDL</w:t>
+      </w:r>
+      <w:r>
+        <w:rPr>
+          <w:sz w:val="20"/>
+          <w:szCs w:val="20"/>
+        </w:rPr>
+        <w:t xml:space="preserve"> </w:t>
+      </w:r>
+      <w:r>
+        <w:rPr>
+          <w:i/>
+          <w:sz w:val="20"/>
+          <w:szCs w:val="20"/>
+        </w:rPr>
+        <w:t>(Interface Definition Language)</w:t>
+      </w:r>
+      <w:r>
+        <w:rPr>
+          <w:sz w:val="20"/>
+          <w:szCs w:val="20"/>
+        </w:rPr>
+        <w:t xml:space="preserve"> and support</w:t>
+      </w:r>
+      <w:r>
+        <w:rPr>
+          <w:sz w:val="20"/>
+          <w:szCs w:val="20"/>
+        </w:rPr>
+        <w:t>s</w:t>
+      </w:r>
+      <w:r>
+        <w:rPr>
+          <w:sz w:val="20"/>
+          <w:szCs w:val="20"/>
+        </w:rPr>
+        <w:t xml:space="preserve"> mapping for Java</w:t>
+      </w:r>
+      <w:r>
+        <w:rPr>
+          <w:sz w:val="20"/>
+          <w:szCs w:val="20"/>
+        </w:rPr>
+        <w:t>.</w:t>
+      </w:r>
+      <w:r>
+        <w:rPr>
+          <w:sz w:val="20"/>
+          <w:szCs w:val="20"/>
+        </w:rPr>
+        <w:t xml:space="preserve"> </w:t>
+      </w:r>
+      <w:r>
+        <w:rPr>
+          <w:sz w:val="20"/>
+          <w:szCs w:val="20"/>
+        </w:rPr>
+        <w:t xml:space="preserve">Which is </w:t>
+      </w:r>
+      <w:r>
+        <w:rPr>
+          <w:sz w:val="20"/>
+          <w:szCs w:val="20"/>
+        </w:rPr>
+        <w:t xml:space="preserve">Java IDL, helps to define, implement and access CORBA object using Java. </w:t>
+      </w:r>
+      <w:r>
+        <w:rPr>
+          <w:sz w:val="20"/>
+          <w:szCs w:val="20"/>
+        </w:rPr>
+        <w:t>Previously, J</w:t>
+      </w:r>
+      <w:r>
+        <w:rPr>
+          <w:sz w:val="20"/>
+          <w:szCs w:val="20"/>
+        </w:rPr>
+        <w:t>ava developer</w:t>
+      </w:r>
+      <w:r>
+        <w:rPr>
+          <w:sz w:val="20"/>
+          <w:szCs w:val="20"/>
+        </w:rPr>
+        <w:t>’s</w:t>
+      </w:r>
+      <w:r>
+        <w:rPr>
+          <w:sz w:val="20"/>
+          <w:szCs w:val="20"/>
+        </w:rPr>
+        <w:t xml:space="preserve"> had to choose between</w:t>
+      </w:r>
+      <w:r>
+        <w:rPr>
+          <w:sz w:val="20"/>
+          <w:szCs w:val="20"/>
+        </w:rPr>
+        <w:t xml:space="preserve"> RMI and Java IDL.</w:t>
       </w:r>
     </w:p>
     <w:p>
@@ -649,251 +1036,6 @@
           <w:szCs w:val="20"/>
         </w:rPr>
       </w:pPr>
-      <w:r>
-        <w:rPr>
-          <w:sz w:val="20"/>
-          <w:szCs w:val="20"/>
-        </w:rPr>
-        <w:t xml:space="preserve">Or </w:t>
-      </w:r>
-      <w:r>
-        <w:rPr>
-          <w:sz w:val="20"/>
-          <w:szCs w:val="20"/>
-        </w:rPr>
-        <w:t xml:space="preserve">communication </w:t>
-      </w:r>
-      <w:r>
-        <w:rPr>
-          <w:sz w:val="20"/>
-          <w:szCs w:val="20"/>
-        </w:rPr>
-        <w:t>can happen</w:t>
-      </w:r>
-      <w:r>
-        <w:rPr>
-          <w:sz w:val="20"/>
-          <w:szCs w:val="20"/>
-        </w:rPr>
-        <w:t xml:space="preserve"> over</w:t>
-      </w:r>
-      <w:r>
-        <w:rPr>
-          <w:sz w:val="20"/>
-          <w:szCs w:val="20"/>
-        </w:rPr>
-        <w:t xml:space="preserve"> </w:t>
-      </w:r>
-      <w:r>
-        <w:rPr>
-          <w:sz w:val="20"/>
-          <w:szCs w:val="20"/>
-        </w:rPr>
-        <w:t>Internet Inter-Orb Protocol(IIOP)</w:t>
-      </w:r>
-      <w:r>
-        <w:rPr>
-          <w:sz w:val="20"/>
-          <w:szCs w:val="20"/>
-        </w:rPr>
-        <w:t xml:space="preserve"> as well keeping in mind IIOP stubs are properly connected with ORB (Object Request Broker) before starting operations on IIOP stub whereas this is not required with JRMP</w:t>
-      </w:r>
-      <w:r>
-        <w:rPr>
-          <w:sz w:val="20"/>
-          <w:szCs w:val="20"/>
-        </w:rPr>
-        <w:t>.</w:t>
-      </w:r>
-      <w:r>
-        <w:rPr>
-          <w:sz w:val="20"/>
-          <w:szCs w:val="20"/>
-        </w:rPr>
-        <w:t xml:space="preserve"> </w:t>
-      </w:r>
-      <w:r>
-        <w:rPr>
-          <w:sz w:val="20"/>
-          <w:szCs w:val="20"/>
-        </w:rPr>
-        <w:t>IIOP</w:t>
-      </w:r>
-      <w:r>
-        <w:rPr>
-          <w:sz w:val="20"/>
-          <w:szCs w:val="20"/>
-        </w:rPr>
-        <w:t xml:space="preserve"> </w:t>
-      </w:r>
-      <w:r>
-        <w:rPr>
-          <w:sz w:val="20"/>
-          <w:szCs w:val="20"/>
-        </w:rPr>
-        <w:t xml:space="preserve">is an object oriented communication protocol for </w:t>
-      </w:r>
-      <w:r>
-        <w:rPr>
-          <w:sz w:val="20"/>
-          <w:szCs w:val="20"/>
-        </w:rPr>
-        <w:t>Common Request Broker Architecture</w:t>
-      </w:r>
-      <w:r>
-        <w:rPr>
-          <w:sz w:val="20"/>
-          <w:szCs w:val="20"/>
-        </w:rPr>
-        <w:t>(CORBA) it defines how bits are exchanged between CORBA’s client and servers.</w:t>
-      </w:r>
-      <w:r>
-        <w:rPr>
-          <w:sz w:val="20"/>
-          <w:szCs w:val="20"/>
-        </w:rPr>
-        <w:t xml:space="preserve"> </w:t>
-      </w:r>
-      <w:r>
-        <w:rPr>
-          <w:sz w:val="20"/>
-          <w:szCs w:val="20"/>
-        </w:rPr>
-        <w:t xml:space="preserve">Java implementation of </w:t>
-      </w:r>
-      <w:r>
-        <w:rPr>
-          <w:sz w:val="20"/>
-          <w:szCs w:val="20"/>
-        </w:rPr>
-        <w:t>CORBA/IIOP is know</w:t>
-      </w:r>
-      <w:r>
-        <w:rPr>
-          <w:sz w:val="20"/>
-          <w:szCs w:val="20"/>
-        </w:rPr>
-        <w:t>n</w:t>
-      </w:r>
-      <w:r>
-        <w:rPr>
-          <w:sz w:val="20"/>
-          <w:szCs w:val="20"/>
-        </w:rPr>
-        <w:t xml:space="preserve"> as Java IDL</w:t>
-      </w:r>
-      <w:r>
-        <w:rPr>
-          <w:sz w:val="20"/>
-          <w:szCs w:val="20"/>
-        </w:rPr>
-        <w:t xml:space="preserve"> </w:t>
-      </w:r>
-      <w:r>
-        <w:rPr>
-          <w:sz w:val="20"/>
-          <w:szCs w:val="20"/>
-        </w:rPr>
-        <w:t>(Interface Definition Language</w:t>
-      </w:r>
-      <w:r>
-        <w:rPr>
-          <w:sz w:val="20"/>
-          <w:szCs w:val="20"/>
-        </w:rPr>
-        <w:t>)</w:t>
-      </w:r>
-      <w:r>
-        <w:rPr>
-          <w:sz w:val="20"/>
-          <w:szCs w:val="20"/>
-        </w:rPr>
-        <w:t xml:space="preserve"> and support</w:t>
-      </w:r>
-      <w:r>
-        <w:rPr>
-          <w:sz w:val="20"/>
-          <w:szCs w:val="20"/>
-        </w:rPr>
-        <w:t>s</w:t>
-      </w:r>
-      <w:r>
-        <w:rPr>
-          <w:sz w:val="20"/>
-          <w:szCs w:val="20"/>
-        </w:rPr>
-        <w:t xml:space="preserve"> mapping for Java</w:t>
-      </w:r>
-      <w:r>
-        <w:rPr>
-          <w:sz w:val="20"/>
-          <w:szCs w:val="20"/>
-        </w:rPr>
-        <w:t>.</w:t>
-      </w:r>
-      <w:r>
-        <w:rPr>
-          <w:sz w:val="20"/>
-          <w:szCs w:val="20"/>
-        </w:rPr>
-        <w:t xml:space="preserve"> </w:t>
-      </w:r>
-      <w:r>
-        <w:rPr>
-          <w:sz w:val="20"/>
-          <w:szCs w:val="20"/>
-        </w:rPr>
-        <w:t xml:space="preserve">Which is </w:t>
-      </w:r>
-      <w:r>
-        <w:rPr>
-          <w:sz w:val="20"/>
-          <w:szCs w:val="20"/>
-        </w:rPr>
-        <w:t xml:space="preserve">Java IDL, helps to define, implement and access CORBA object using Java. </w:t>
-      </w:r>
-      <w:r>
-        <w:rPr>
-          <w:sz w:val="20"/>
-          <w:szCs w:val="20"/>
-        </w:rPr>
-        <w:t>Previously, J</w:t>
-      </w:r>
-      <w:r>
-        <w:rPr>
-          <w:sz w:val="20"/>
-          <w:szCs w:val="20"/>
-        </w:rPr>
-        <w:t>ava developer</w:t>
-      </w:r>
-      <w:r>
-        <w:rPr>
-          <w:sz w:val="20"/>
-          <w:szCs w:val="20"/>
-        </w:rPr>
-        <w:t>’s</w:t>
-      </w:r>
-      <w:r>
-        <w:rPr>
-          <w:sz w:val="20"/>
-          <w:szCs w:val="20"/>
-        </w:rPr>
-        <w:t xml:space="preserve"> had to choose between</w:t>
-      </w:r>
-      <w:r>
-        <w:rPr>
-          <w:sz w:val="20"/>
-          <w:szCs w:val="20"/>
-        </w:rPr>
-        <w:t xml:space="preserve"> RMI and Java IDL</w:t>
-      </w:r>
-      <w:r>
-        <w:rPr>
-          <w:sz w:val="20"/>
-          <w:szCs w:val="20"/>
-        </w:rPr>
-        <w:t>.</w:t>
-      </w:r>
     </w:p>
     <w:p>
       <w:pPr>
@@ -903,15 +1045,6 @@
           <w:szCs w:val="20"/>
         </w:rPr>
       </w:pPr>
-    </w:p>
-    <w:p>
-      <w:pPr>
-        <w:jc w:val="both"/>
-        <w:rPr>
-          <w:sz w:val="20"/>
-          <w:szCs w:val="20"/>
-        </w:rPr>
-      </w:pPr>
       <w:r>
         <w:rPr>
           <w:sz w:val="20"/>
@@ -924,21 +1057,7 @@
           <w:sz w:val="20"/>
           <w:szCs w:val="20"/>
         </w:rPr>
-        <w:t xml:space="preserve">, </w:t>
-      </w:r>
-      <w:r>
-        <w:rPr>
-          <w:sz w:val="20"/>
-          <w:szCs w:val="20"/>
-        </w:rPr>
-        <w:t xml:space="preserve">RMI-IIOP </w:t>
-      </w:r>
-      <w:r>
-        <w:rPr>
-          <w:sz w:val="20"/>
-          <w:szCs w:val="20"/>
-        </w:rPr>
-        <w:t xml:space="preserve">is </w:t>
+        <w:t xml:space="preserve">, RMI-IIOP is </w:t>
       </w:r>
       <w:r>
         <w:rPr>
@@ -952,7 +1071,14 @@
           <w:sz w:val="20"/>
           <w:szCs w:val="20"/>
         </w:rPr>
-        <w:t>to bring (CORBA) capabilities to Java platform</w:t>
+        <w:t>to bring CORBA</w:t>
+      </w:r>
+      <w:r>
+        <w:rPr>
+          <w:sz w:val="20"/>
+          <w:szCs w:val="20"/>
+        </w:rPr>
+        <w:t xml:space="preserve"> capabilities to Java platform</w:t>
       </w:r>
       <w:r>
         <w:rPr>
@@ -1220,37 +1346,81 @@
           <w:sz w:val="20"/>
           <w:szCs w:val="20"/>
         </w:rPr>
-        <w:t>Mechanism involves generation of stub on the client-side which takes care of marshalling of parameters (data) and passing arguments to Skelton over the network when invoking a remote object method and un-marshal’s data when receiving data from the skeleton which is generated on the server-side and is responsible for un-marshalling incoming arguments and marshalling when returning values from the server object (servant) and passing it to client stub over network.</w:t>
-      </w:r>
-    </w:p>
-    <w:p>
-      <w:pPr>
-        <w:rPr>
-          <w:sz w:val="20"/>
-          <w:szCs w:val="20"/>
-        </w:rPr>
-      </w:pPr>
-    </w:p>
-    <w:p>
-      <w:pPr>
-        <w:rPr>
-          <w:sz w:val="20"/>
-          <w:szCs w:val="20"/>
-        </w:rPr>
-      </w:pPr>
-      <w:r>
-        <w:rPr>
-          <w:sz w:val="20"/>
-          <w:szCs w:val="20"/>
-        </w:rPr>
-        <w:t xml:space="preserve">Next up let’s look at some advantages and disadvantage of Java RMI </w:t>
-      </w:r>
-      <w:r>
-        <w:rPr>
-          <w:sz w:val="20"/>
-          <w:szCs w:val="20"/>
-        </w:rPr>
-        <w:t xml:space="preserve">over traditional </w:t>
+        <w:t xml:space="preserve">Mechanism involves generation of stub on the client-side which takes care of marshalling of parameters </w:t>
+      </w:r>
+      <w:r>
+        <w:rPr>
+          <w:i/>
+          <w:sz w:val="20"/>
+          <w:szCs w:val="20"/>
+        </w:rPr>
+        <w:t>(data)</w:t>
+      </w:r>
+      <w:r>
+        <w:rPr>
+          <w:sz w:val="20"/>
+          <w:szCs w:val="20"/>
+        </w:rPr>
+        <w:t xml:space="preserve"> and passing arguments to Skelton over the network when invoking a remote object method and un-marshal’s data when receiving data from the skeleton which is generated on the server-side and is responsible for un-marshalling incoming arguments and marshalling </w:t>
+      </w:r>
+      <w:r>
+        <w:rPr>
+          <w:sz w:val="20"/>
+          <w:szCs w:val="20"/>
+        </w:rPr>
+        <w:t xml:space="preserve">results </w:t>
+      </w:r>
+      <w:r>
+        <w:rPr>
+          <w:sz w:val="20"/>
+          <w:szCs w:val="20"/>
+        </w:rPr>
+        <w:t xml:space="preserve">when returning values from the server object </w:t>
+      </w:r>
+      <w:r>
+        <w:rPr>
+          <w:i/>
+          <w:sz w:val="20"/>
+          <w:szCs w:val="20"/>
+        </w:rPr>
+        <w:t>(servant)</w:t>
+      </w:r>
+      <w:r>
+        <w:rPr>
+          <w:sz w:val="20"/>
+          <w:szCs w:val="20"/>
+        </w:rPr>
+        <w:t xml:space="preserve"> and passing it to client stub over network.</w:t>
+      </w:r>
+    </w:p>
+    <w:p>
+      <w:pPr>
+        <w:rPr>
+          <w:sz w:val="20"/>
+          <w:szCs w:val="20"/>
+        </w:rPr>
+      </w:pPr>
+    </w:p>
+    <w:p>
+      <w:pPr>
+        <w:rPr>
+          <w:sz w:val="20"/>
+          <w:szCs w:val="20"/>
+        </w:rPr>
+      </w:pPr>
+      <w:r>
+        <w:rPr>
+          <w:sz w:val="20"/>
+          <w:szCs w:val="20"/>
+        </w:rPr>
+        <w:t>Next up let’s look at some advantages and disadvantage of Java RMI</w:t>
+      </w:r>
+      <w:r>
+        <w:rPr>
+          <w:sz w:val="20"/>
+          <w:szCs w:val="20"/>
+        </w:rPr>
+        <w:t xml:space="preserve"> </w:t>
       </w:r>
       <w:r>
         <w:rPr>
@@ -1275,51 +1445,38 @@
         <w:tblLook w:val="04A0" w:firstRow="1" w:lastRow="0" w:firstColumn="1" w:lastColumn="0" w:noHBand="0" w:noVBand="1"/>
       </w:tblPr>
       <w:tblGrid>
-        <w:gridCol w:w="4423"/>
-        <w:gridCol w:w="4587"/>
+        <w:gridCol w:w="3964"/>
+        <w:gridCol w:w="5046"/>
       </w:tblGrid>
       <w:tr>
         <w:trPr>
           <w:cnfStyle w:val="100000000000" w:firstRow="1" w:lastRow="0" w:firstColumn="0" w:lastColumn="0" w:oddVBand="0" w:evenVBand="0" w:oddHBand="0" w:evenHBand="0" w:firstRowFirstColumn="0" w:firstRowLastColumn="0" w:lastRowFirstColumn="0" w:lastRowLastColumn="0"/>
+          <w:trHeight w:val="325"/>
         </w:trPr>
         <w:tc>
           <w:tcPr>
             <w:cnfStyle w:val="001000000000" w:firstRow="0" w:lastRow="0" w:firstColumn="1" w:lastColumn="0" w:oddVBand="0" w:evenVBand="0" w:oddHBand="0" w:evenHBand="0" w:firstRowFirstColumn="0" w:firstRowLastColumn="0" w:lastRowFirstColumn="0" w:lastRowLastColumn="0"/>
-            <w:tcW w:w="4423" w:type="dxa"/>
+            <w:tcW w:w="3964" w:type="dxa"/>
           </w:tcPr>
           <w:p>
             <w:pPr>
-              <w:rPr>
-                <w:sz w:val="20"/>
-                <w:szCs w:val="20"/>
-              </w:rPr>
+              <w:jc w:val="center"/>
             </w:pPr>
             <w:r>
-              <w:rPr>
-                <w:sz w:val="20"/>
-                <w:szCs w:val="20"/>
-              </w:rPr>
               <w:t>Advantages</w:t>
             </w:r>
           </w:p>
         </w:tc>
         <w:tc>
           <w:tcPr>
-            <w:tcW w:w="4587" w:type="dxa"/>
+            <w:tcW w:w="5046" w:type="dxa"/>
           </w:tcPr>
           <w:p>
             <w:pPr>
+              <w:jc w:val="center"/>
               <w:cnfStyle w:val="100000000000" w:firstRow="1" w:lastRow="0" w:firstColumn="0" w:lastColumn="0" w:oddVBand="0" w:evenVBand="0" w:oddHBand="0" w:evenHBand="0" w:firstRowFirstColumn="0" w:firstRowLastColumn="0" w:lastRowFirstColumn="0" w:lastRowLastColumn="0"/>
-              <w:rPr>
-                <w:sz w:val="20"/>
-                <w:szCs w:val="20"/>
-              </w:rPr>
             </w:pPr>
             <w:r>
-              <w:rPr>
-                <w:sz w:val="20"/>
-                <w:szCs w:val="20"/>
-              </w:rPr>
               <w:t>Disadvantages</w:t>
             </w:r>
           </w:p>
@@ -1333,10 +1490,16 @@
         <w:tc>
           <w:tcPr>
             <w:cnfStyle w:val="001000000000" w:firstRow="0" w:lastRow="0" w:firstColumn="1" w:lastColumn="0" w:oddVBand="0" w:evenVBand="0" w:oddHBand="0" w:evenHBand="0" w:firstRowFirstColumn="0" w:firstRowLastColumn="0" w:lastRowFirstColumn="0" w:lastRowLastColumn="0"/>
-            <w:tcW w:w="4423" w:type="dxa"/>
+            <w:tcW w:w="3964" w:type="dxa"/>
           </w:tcPr>
           <w:p>
             <w:pPr>
+              <w:pStyle w:val="ListParagraph"/>
+              <w:numPr>
+                <w:ilvl w:val="0"/>
+                <w:numId w:val="3"/>
+              </w:numPr>
+              <w:jc w:val="both"/>
               <w:rPr>
                 <w:b w:val="0"/>
                 <w:sz w:val="20"/>
@@ -1363,10 +1526,16 @@
         </w:tc>
         <w:tc>
           <w:tcPr>
-            <w:tcW w:w="4587" w:type="dxa"/>
+            <w:tcW w:w="5046" w:type="dxa"/>
           </w:tcPr>
           <w:p>
             <w:pPr>
+              <w:pStyle w:val="ListParagraph"/>
+              <w:numPr>
+                <w:ilvl w:val="0"/>
+                <w:numId w:val="4"/>
+              </w:numPr>
+              <w:jc w:val="both"/>
               <w:cnfStyle w:val="000000100000" w:firstRow="0" w:lastRow="0" w:firstColumn="0" w:lastColumn="0" w:oddVBand="0" w:evenVBand="0" w:oddHBand="1" w:evenHBand="0" w:firstRowFirstColumn="0" w:firstRowLastColumn="0" w:lastRowFirstColumn="0" w:lastRowLastColumn="0"/>
               <w:rPr>
                 <w:sz w:val="20"/>
@@ -1397,10 +1566,16 @@
         <w:tc>
           <w:tcPr>
             <w:cnfStyle w:val="001000000000" w:firstRow="0" w:lastRow="0" w:firstColumn="1" w:lastColumn="0" w:oddVBand="0" w:evenVBand="0" w:oddHBand="0" w:evenHBand="0" w:firstRowFirstColumn="0" w:firstRowLastColumn="0" w:lastRowFirstColumn="0" w:lastRowLastColumn="0"/>
-            <w:tcW w:w="4423" w:type="dxa"/>
+            <w:tcW w:w="3964" w:type="dxa"/>
           </w:tcPr>
           <w:p>
             <w:pPr>
+              <w:pStyle w:val="ListParagraph"/>
+              <w:numPr>
+                <w:ilvl w:val="0"/>
+                <w:numId w:val="3"/>
+              </w:numPr>
+              <w:jc w:val="both"/>
               <w:rPr>
                 <w:b w:val="0"/>
                 <w:sz w:val="20"/>
@@ -1427,10 +1602,16 @@
         </w:tc>
         <w:tc>
           <w:tcPr>
-            <w:tcW w:w="4587" w:type="dxa"/>
+            <w:tcW w:w="5046" w:type="dxa"/>
           </w:tcPr>
           <w:p>
             <w:pPr>
+              <w:pStyle w:val="ListParagraph"/>
+              <w:numPr>
+                <w:ilvl w:val="0"/>
+                <w:numId w:val="4"/>
+              </w:numPr>
+              <w:jc w:val="both"/>
               <w:cnfStyle w:val="000000000000" w:firstRow="0" w:lastRow="0" w:firstColumn="0" w:lastColumn="0" w:oddVBand="0" w:evenVBand="0" w:oddHBand="0" w:evenHBand="0" w:firstRowFirstColumn="0" w:firstRowLastColumn="0" w:lastRowFirstColumn="0" w:lastRowLastColumn="0"/>
               <w:rPr>
                 <w:sz w:val="20"/>
@@ -1455,10 +1636,16 @@
         <w:tc>
           <w:tcPr>
             <w:cnfStyle w:val="001000000000" w:firstRow="0" w:lastRow="0" w:firstColumn="1" w:lastColumn="0" w:oddVBand="0" w:evenVBand="0" w:oddHBand="0" w:evenHBand="0" w:firstRowFirstColumn="0" w:firstRowLastColumn="0" w:lastRowFirstColumn="0" w:lastRowLastColumn="0"/>
-            <w:tcW w:w="4423" w:type="dxa"/>
+            <w:tcW w:w="3964" w:type="dxa"/>
           </w:tcPr>
           <w:p>
             <w:pPr>
+              <w:pStyle w:val="ListParagraph"/>
+              <w:numPr>
+                <w:ilvl w:val="0"/>
+                <w:numId w:val="4"/>
+              </w:numPr>
+              <w:jc w:val="both"/>
               <w:rPr>
                 <w:b w:val="0"/>
                 <w:sz w:val="20"/>
@@ -1478,10 +1665,16 @@
         </w:tc>
         <w:tc>
           <w:tcPr>
-            <w:tcW w:w="4587" w:type="dxa"/>
+            <w:tcW w:w="5046" w:type="dxa"/>
           </w:tcPr>
           <w:p>
             <w:pPr>
+              <w:pStyle w:val="ListParagraph"/>
+              <w:numPr>
+                <w:ilvl w:val="0"/>
+                <w:numId w:val="4"/>
+              </w:numPr>
+              <w:jc w:val="both"/>
               <w:cnfStyle w:val="000000100000" w:firstRow="0" w:lastRow="0" w:firstColumn="0" w:lastColumn="0" w:oddVBand="0" w:evenVBand="0" w:oddHBand="1" w:evenHBand="0" w:firstRowFirstColumn="0" w:firstRowLastColumn="0" w:lastRowFirstColumn="0" w:lastRowLastColumn="0"/>
               <w:rPr>
                 <w:sz w:val="20"/>
@@ -1493,21 +1686,7 @@
                 <w:sz w:val="20"/>
                 <w:szCs w:val="20"/>
               </w:rPr>
-              <w:t>Remote methods are synchronous, which can cause problems when the network is down</w:t>
-            </w:r>
-            <w:r>
-              <w:rPr>
-                <w:sz w:val="20"/>
-                <w:szCs w:val="20"/>
-              </w:rPr>
-              <w:t xml:space="preserve"> and the application may freeze</w:t>
-            </w:r>
-            <w:r>
-              <w:rPr>
-                <w:sz w:val="20"/>
-                <w:szCs w:val="20"/>
-              </w:rPr>
-              <w:t>.</w:t>
+              <w:t>Remote methods are synchronous, which can cause problems when the network is down and the application may freeze.</w:t>
             </w:r>
           </w:p>
         </w:tc>
@@ -1519,10 +1698,16 @@
         <w:tc>
           <w:tcPr>
             <w:cnfStyle w:val="001000000000" w:firstRow="0" w:lastRow="0" w:firstColumn="1" w:lastColumn="0" w:oddVBand="0" w:evenVBand="0" w:oddHBand="0" w:evenHBand="0" w:firstRowFirstColumn="0" w:firstRowLastColumn="0" w:lastRowFirstColumn="0" w:lastRowLastColumn="0"/>
-            <w:tcW w:w="4423" w:type="dxa"/>
+            <w:tcW w:w="3964" w:type="dxa"/>
           </w:tcPr>
           <w:p>
             <w:pPr>
+              <w:pStyle w:val="ListParagraph"/>
+              <w:numPr>
+                <w:ilvl w:val="0"/>
+                <w:numId w:val="4"/>
+              </w:numPr>
+              <w:jc w:val="both"/>
               <w:rPr>
                 <w:b w:val="0"/>
                 <w:sz w:val="20"/>
@@ -1557,10 +1742,11 @@
         </w:tc>
         <w:tc>
           <w:tcPr>
-            <w:tcW w:w="4587" w:type="dxa"/>
+            <w:tcW w:w="5046" w:type="dxa"/>
           </w:tcPr>
           <w:p>
             <w:pPr>
+              <w:jc w:val="both"/>
               <w:cnfStyle w:val="000000000000" w:firstRow="0" w:lastRow="0" w:firstColumn="0" w:lastColumn="0" w:oddVBand="0" w:evenVBand="0" w:oddHBand="0" w:evenHBand="0" w:firstRowFirstColumn="0" w:firstRowLastColumn="0" w:lastRowFirstColumn="0" w:lastRowLastColumn="0"/>
               <w:rPr>
                 <w:sz w:val="20"/>
@@ -1582,6 +1768,29 @@
     <w:p>
       <w:pPr>
         <w:rPr>
+          <w:sz w:val="20"/>
+          <w:szCs w:val="20"/>
+        </w:rPr>
+      </w:pPr>
+      <w:r>
+        <w:rPr>
+          <w:sz w:val="20"/>
+          <w:szCs w:val="20"/>
+        </w:rPr>
+        <w:t>So far we know the basics, advantages and drawbacks of RMI. Next, I will share my views, opinions and experience with RMI.</w:t>
+      </w:r>
+    </w:p>
+    <w:p>
+      <w:pPr>
+        <w:rPr>
+          <w:sz w:val="20"/>
+          <w:szCs w:val="20"/>
+        </w:rPr>
+      </w:pPr>
+    </w:p>
+    <w:p>
+      <w:pPr>
+        <w:rPr>
           <w:b/>
         </w:rPr>
       </w:pPr>
@@ -1604,343 +1813,21 @@
           <w:sz w:val="20"/>
           <w:szCs w:val="20"/>
         </w:rPr>
-        <w:t>My opinion and view about the RMI.</w:t>
-      </w:r>
-    </w:p>
-    <w:p>
-      <w:pPr>
-        <w:rPr>
-          <w:b/>
-        </w:rPr>
-      </w:pPr>
-    </w:p>
-    <w:p>
-      <w:pPr>
-        <w:rPr>
-          <w:b/>
-        </w:rPr>
-      </w:pPr>
-    </w:p>
-    <w:p>
-      <w:pPr>
-        <w:rPr>
-          <w:b/>
-        </w:rPr>
-      </w:pPr>
-    </w:p>
-    <w:p>
-      <w:pPr>
-        <w:rPr>
-          <w:b/>
-        </w:rPr>
-      </w:pPr>
-    </w:p>
-    <w:p>
-      <w:pPr>
-        <w:rPr>
-          <w:b/>
-        </w:rPr>
-      </w:pPr>
-    </w:p>
-    <w:p>
-      <w:pPr>
-        <w:rPr>
-          <w:b/>
-        </w:rPr>
-      </w:pPr>
-    </w:p>
-    <w:p>
-      <w:pPr>
-        <w:rPr>
-          <w:b/>
-        </w:rPr>
-      </w:pPr>
-    </w:p>
-    <w:p>
-      <w:pPr>
-        <w:rPr>
-          <w:b/>
-        </w:rPr>
-      </w:pPr>
-    </w:p>
-    <w:p>
-      <w:pPr>
-        <w:rPr>
-          <w:b/>
-        </w:rPr>
-      </w:pPr>
-    </w:p>
-    <w:p>
-      <w:pPr>
-        <w:rPr>
-          <w:b/>
-        </w:rPr>
-      </w:pPr>
-    </w:p>
-    <w:p>
-      <w:pPr>
-        <w:rPr>
-          <w:b/>
-        </w:rPr>
-      </w:pPr>
-    </w:p>
-    <w:p>
-      <w:pPr>
-        <w:rPr>
-          <w:b/>
-        </w:rPr>
-      </w:pPr>
-    </w:p>
-    <w:p>
-      <w:pPr>
-        <w:rPr>
-          <w:b/>
-        </w:rPr>
-      </w:pPr>
-    </w:p>
-    <w:p>
-      <w:pPr>
-        <w:rPr>
-          <w:b/>
-        </w:rPr>
-      </w:pPr>
-    </w:p>
-    <w:p>
-      <w:pPr>
-        <w:rPr>
-          <w:b/>
-        </w:rPr>
-      </w:pPr>
-    </w:p>
-    <w:p>
-      <w:pPr>
-        <w:rPr>
-          <w:b/>
-        </w:rPr>
-      </w:pPr>
-    </w:p>
-    <w:p>
-      <w:pPr>
-        <w:rPr>
-          <w:b/>
-        </w:rPr>
-      </w:pPr>
-    </w:p>
-    <w:p>
-      <w:pPr>
-        <w:rPr>
-          <w:b/>
-        </w:rPr>
-      </w:pPr>
-    </w:p>
-    <w:p>
-      <w:pPr>
-        <w:rPr>
-          <w:b/>
-        </w:rPr>
-      </w:pPr>
-    </w:p>
-    <w:p>
-      <w:pPr>
-        <w:rPr>
-          <w:b/>
-        </w:rPr>
-      </w:pPr>
-    </w:p>
-    <w:p>
-      <w:pPr>
-        <w:rPr>
-          <w:b/>
-        </w:rPr>
-      </w:pPr>
-    </w:p>
-    <w:p>
-      <w:pPr>
-        <w:rPr>
-          <w:b/>
-        </w:rPr>
-      </w:pPr>
-    </w:p>
-    <w:p>
-      <w:pPr>
-        <w:rPr>
-          <w:b/>
-        </w:rPr>
-      </w:pPr>
-    </w:p>
-    <w:p>
-      <w:pPr>
-        <w:rPr>
-          <w:b/>
-        </w:rPr>
-      </w:pPr>
-    </w:p>
-    <w:p>
-      <w:pPr>
-        <w:rPr>
-          <w:b/>
-        </w:rPr>
-      </w:pPr>
-    </w:p>
-    <w:p>
-      <w:pPr>
-        <w:rPr>
-          <w:b/>
-        </w:rPr>
-      </w:pPr>
-    </w:p>
-    <w:p>
-      <w:pPr>
-        <w:rPr>
-          <w:b/>
-        </w:rPr>
-      </w:pPr>
-    </w:p>
-    <w:p>
-      <w:pPr>
-        <w:rPr>
-          <w:b/>
-        </w:rPr>
-      </w:pPr>
-    </w:p>
-    <w:p>
-      <w:pPr>
-        <w:rPr>
-          <w:b/>
-        </w:rPr>
-      </w:pPr>
-    </w:p>
-    <w:p>
-      <w:pPr>
-        <w:rPr>
-          <w:b/>
-        </w:rPr>
-      </w:pPr>
-    </w:p>
-    <w:p>
-      <w:pPr>
-        <w:rPr>
-          <w:b/>
-        </w:rPr>
-      </w:pPr>
-    </w:p>
-    <w:p>
-      <w:pPr>
-        <w:rPr>
-          <w:b/>
-        </w:rPr>
-      </w:pPr>
-    </w:p>
-    <w:p>
-      <w:pPr>
-        <w:rPr>
-          <w:b/>
-        </w:rPr>
-      </w:pPr>
-    </w:p>
-    <w:p>
-      <w:pPr>
-        <w:rPr>
-          <w:b/>
-        </w:rPr>
-      </w:pPr>
-    </w:p>
-    <w:p>
-      <w:pPr>
-        <w:rPr>
-          <w:b/>
-        </w:rPr>
-      </w:pPr>
-    </w:p>
-    <w:p>
-      <w:pPr>
-        <w:rPr>
-          <w:b/>
-        </w:rPr>
-      </w:pPr>
-    </w:p>
-    <w:p>
-      <w:pPr>
-        <w:rPr>
-          <w:b/>
-        </w:rPr>
-      </w:pPr>
-    </w:p>
-    <w:p>
-      <w:pPr>
-        <w:rPr>
-          <w:b/>
-        </w:rPr>
-      </w:pPr>
-    </w:p>
-    <w:p>
-      <w:pPr>
-        <w:rPr>
-          <w:b/>
-        </w:rPr>
-      </w:pPr>
-    </w:p>
-    <w:p>
-      <w:pPr>
-        <w:rPr>
-          <w:b/>
-        </w:rPr>
-      </w:pPr>
-    </w:p>
-    <w:p>
-      <w:pPr>
-        <w:rPr>
-          <w:b/>
-        </w:rPr>
-      </w:pPr>
-    </w:p>
-    <w:p>
-      <w:pPr>
-        <w:rPr>
-          <w:b/>
-        </w:rPr>
-      </w:pPr>
-    </w:p>
-    <w:p>
-      <w:pPr>
-        <w:rPr>
-          <w:b/>
-        </w:rPr>
-      </w:pPr>
-    </w:p>
-    <w:p>
-      <w:pPr>
-        <w:rPr>
-          <w:b/>
-        </w:rPr>
-      </w:pPr>
-    </w:p>
-    <w:p>
-      <w:pPr>
-        <w:rPr>
-          <w:b/>
-        </w:rPr>
-      </w:pPr>
-      <w:r>
-        <w:rPr>
-          <w:b/>
-        </w:rPr>
-        <w:t>Implementation</w:t>
-      </w:r>
-    </w:p>
-    <w:p>
-      <w:pPr>
-        <w:rPr>
-          <w:sz w:val="20"/>
-          <w:szCs w:val="20"/>
-        </w:rPr>
-      </w:pPr>
-      <w:r>
-        <w:rPr>
-          <w:sz w:val="20"/>
-          <w:szCs w:val="20"/>
-        </w:rPr>
-        <w:t>Brief</w:t>
+        <w:t xml:space="preserve">As we know now, RMI is Java implementation of RPC, </w:t>
+      </w:r>
+      <w:r>
+        <w:rPr>
+          <w:sz w:val="20"/>
+          <w:szCs w:val="20"/>
+        </w:rPr>
+        <w:t xml:space="preserve">and it allows us to bring distributed capabilities to our Java application. Under the Introduction heading, </w:t>
+      </w:r>
+      <w:r>
+        <w:rPr>
+          <w:sz w:val="20"/>
+          <w:szCs w:val="20"/>
+        </w:rPr>
+        <w:t>we</w:t>
       </w:r>
       <w:r>
         <w:rPr>
@@ -1954,669 +1841,1400 @@
           <w:sz w:val="20"/>
           <w:szCs w:val="20"/>
         </w:rPr>
-        <w:t>explanation – How to implement RMI.</w:t>
-      </w:r>
-    </w:p>
-    <w:p>
-      <w:pPr>
-        <w:rPr>
-          <w:b/>
-          <w:sz w:val="20"/>
-          <w:szCs w:val="20"/>
-        </w:rPr>
-      </w:pPr>
-    </w:p>
-    <w:p>
-      <w:pPr>
-        <w:rPr>
-          <w:b/>
-          <w:sz w:val="20"/>
-          <w:szCs w:val="20"/>
-        </w:rPr>
-      </w:pPr>
-    </w:p>
-    <w:p>
-      <w:pPr>
-        <w:rPr>
-          <w:b/>
-          <w:sz w:val="20"/>
-          <w:szCs w:val="20"/>
-        </w:rPr>
-      </w:pPr>
-    </w:p>
-    <w:p>
-      <w:pPr>
-        <w:rPr>
-          <w:b/>
-          <w:sz w:val="20"/>
-          <w:szCs w:val="20"/>
-        </w:rPr>
-      </w:pPr>
-    </w:p>
-    <w:p>
-      <w:pPr>
-        <w:rPr>
-          <w:b/>
-          <w:sz w:val="20"/>
-          <w:szCs w:val="20"/>
-        </w:rPr>
-      </w:pPr>
-    </w:p>
-    <w:p>
-      <w:pPr>
-        <w:rPr>
-          <w:b/>
-          <w:sz w:val="20"/>
-          <w:szCs w:val="20"/>
-        </w:rPr>
-      </w:pPr>
-    </w:p>
-    <w:p>
-      <w:pPr>
-        <w:rPr>
-          <w:b/>
-          <w:sz w:val="20"/>
-          <w:szCs w:val="20"/>
-        </w:rPr>
-      </w:pPr>
-    </w:p>
-    <w:p>
-      <w:pPr>
-        <w:rPr>
-          <w:b/>
-          <w:sz w:val="20"/>
-          <w:szCs w:val="20"/>
-        </w:rPr>
-      </w:pPr>
-    </w:p>
-    <w:p>
-      <w:pPr>
-        <w:rPr>
-          <w:b/>
-          <w:sz w:val="20"/>
-          <w:szCs w:val="20"/>
-        </w:rPr>
-      </w:pPr>
-    </w:p>
-    <w:p>
-      <w:pPr>
-        <w:rPr>
-          <w:b/>
-          <w:sz w:val="20"/>
-          <w:szCs w:val="20"/>
-        </w:rPr>
-      </w:pPr>
-    </w:p>
-    <w:p>
-      <w:pPr>
-        <w:rPr>
-          <w:b/>
-          <w:sz w:val="20"/>
-          <w:szCs w:val="20"/>
-        </w:rPr>
-      </w:pPr>
-    </w:p>
-    <w:p>
-      <w:pPr>
-        <w:rPr>
-          <w:b/>
-        </w:rPr>
-      </w:pPr>
-    </w:p>
-    <w:p>
-      <w:pPr>
-        <w:rPr>
-          <w:b/>
-        </w:rPr>
-      </w:pPr>
-    </w:p>
-    <w:p>
-      <w:pPr>
-        <w:rPr>
-          <w:b/>
-        </w:rPr>
-      </w:pPr>
-    </w:p>
-    <w:p>
-      <w:pPr>
-        <w:rPr>
-          <w:b/>
-        </w:rPr>
-      </w:pPr>
-    </w:p>
-    <w:p>
-      <w:pPr>
-        <w:rPr>
-          <w:b/>
-        </w:rPr>
-      </w:pPr>
-    </w:p>
-    <w:p>
-      <w:pPr>
-        <w:rPr>
-          <w:b/>
-        </w:rPr>
-      </w:pPr>
-    </w:p>
-    <w:p>
-      <w:pPr>
-        <w:rPr>
-          <w:b/>
-        </w:rPr>
-      </w:pPr>
-    </w:p>
-    <w:p>
-      <w:pPr>
-        <w:rPr>
-          <w:b/>
-        </w:rPr>
-      </w:pPr>
-    </w:p>
-    <w:p>
-      <w:pPr>
-        <w:rPr>
-          <w:b/>
-        </w:rPr>
-      </w:pPr>
-    </w:p>
-    <w:p>
-      <w:pPr>
-        <w:rPr>
-          <w:b/>
-        </w:rPr>
-      </w:pPr>
-    </w:p>
-    <w:p>
-      <w:pPr>
-        <w:rPr>
-          <w:b/>
-        </w:rPr>
-      </w:pPr>
-    </w:p>
-    <w:p>
-      <w:pPr>
-        <w:rPr>
-          <w:b/>
-        </w:rPr>
-      </w:pPr>
-    </w:p>
-    <w:p>
-      <w:pPr>
-        <w:rPr>
-          <w:b/>
-        </w:rPr>
-      </w:pPr>
-    </w:p>
-    <w:p>
-      <w:pPr>
-        <w:rPr>
-          <w:b/>
-        </w:rPr>
-      </w:pPr>
-    </w:p>
-    <w:p>
-      <w:pPr>
-        <w:rPr>
-          <w:b/>
-        </w:rPr>
-      </w:pPr>
-    </w:p>
-    <w:p>
-      <w:pPr>
-        <w:rPr>
-          <w:b/>
-        </w:rPr>
-      </w:pPr>
-    </w:p>
-    <w:p>
-      <w:pPr>
-        <w:rPr>
-          <w:b/>
-        </w:rPr>
-      </w:pPr>
-    </w:p>
-    <w:p>
-      <w:pPr>
-        <w:rPr>
-          <w:b/>
-        </w:rPr>
-      </w:pPr>
-    </w:p>
-    <w:p>
-      <w:pPr>
-        <w:rPr>
-          <w:b/>
-        </w:rPr>
-      </w:pPr>
-    </w:p>
-    <w:p>
-      <w:pPr>
-        <w:rPr>
-          <w:b/>
-        </w:rPr>
-      </w:pPr>
-    </w:p>
-    <w:p>
-      <w:pPr>
-        <w:rPr>
-          <w:b/>
-        </w:rPr>
-      </w:pPr>
-    </w:p>
-    <w:p>
-      <w:pPr>
-        <w:rPr>
-          <w:b/>
-        </w:rPr>
-      </w:pPr>
-    </w:p>
-    <w:p>
-      <w:pPr>
-        <w:rPr>
-          <w:b/>
-        </w:rPr>
-      </w:pPr>
-    </w:p>
-    <w:p>
-      <w:pPr>
-        <w:rPr>
-          <w:b/>
-        </w:rPr>
-      </w:pPr>
-    </w:p>
-    <w:p>
-      <w:pPr>
-        <w:rPr>
-          <w:b/>
-        </w:rPr>
-      </w:pPr>
-    </w:p>
-    <w:p>
-      <w:pPr>
-        <w:rPr>
-          <w:b/>
-        </w:rPr>
-      </w:pPr>
-    </w:p>
-    <w:p>
-      <w:pPr>
-        <w:rPr>
-          <w:b/>
-        </w:rPr>
-      </w:pPr>
-    </w:p>
-    <w:p>
-      <w:pPr>
-        <w:rPr>
-          <w:b/>
-        </w:rPr>
-      </w:pPr>
-    </w:p>
-    <w:p>
-      <w:pPr>
-        <w:rPr>
-          <w:b/>
-        </w:rPr>
-      </w:pPr>
-    </w:p>
-    <w:p>
-      <w:pPr>
-        <w:rPr>
-          <w:b/>
-        </w:rPr>
-      </w:pPr>
-    </w:p>
-    <w:p>
-      <w:pPr>
-        <w:rPr>
-          <w:b/>
-        </w:rPr>
-      </w:pPr>
-    </w:p>
-    <w:p>
-      <w:pPr>
-        <w:rPr>
-          <w:b/>
-        </w:rPr>
-      </w:pPr>
-    </w:p>
-    <w:p>
-      <w:pPr>
-        <w:rPr>
-          <w:b/>
-        </w:rPr>
-      </w:pPr>
-    </w:p>
-    <w:p>
-      <w:pPr>
-        <w:rPr>
-          <w:b/>
-        </w:rPr>
-      </w:pPr>
-    </w:p>
-    <w:p>
-      <w:pPr>
-        <w:rPr>
-          <w:b/>
-        </w:rPr>
-      </w:pPr>
-    </w:p>
-    <w:p>
-      <w:pPr>
-        <w:rPr>
-          <w:b/>
-        </w:rPr>
-      </w:pPr>
-    </w:p>
-    <w:p>
-      <w:pPr>
-        <w:rPr>
-          <w:b/>
-        </w:rPr>
-      </w:pPr>
-    </w:p>
-    <w:p>
-      <w:pPr>
-        <w:rPr>
-          <w:b/>
-        </w:rPr>
-      </w:pPr>
-    </w:p>
-    <w:p>
-      <w:pPr>
-        <w:rPr>
-          <w:b/>
-        </w:rPr>
-      </w:pPr>
-    </w:p>
-    <w:p>
-      <w:pPr>
-        <w:rPr>
-          <w:b/>
-        </w:rPr>
-      </w:pPr>
-    </w:p>
-    <w:p>
-      <w:pPr>
-        <w:rPr>
-          <w:b/>
-        </w:rPr>
-      </w:pPr>
-    </w:p>
-    <w:p>
-      <w:pPr>
-        <w:rPr>
-          <w:b/>
-        </w:rPr>
-      </w:pPr>
-    </w:p>
-    <w:p>
-      <w:pPr>
-        <w:rPr>
-          <w:b/>
-        </w:rPr>
-      </w:pPr>
-    </w:p>
-    <w:p>
-      <w:pPr>
-        <w:rPr>
-          <w:b/>
-        </w:rPr>
-      </w:pPr>
-    </w:p>
-    <w:p>
-      <w:pPr>
-        <w:rPr>
-          <w:b/>
-        </w:rPr>
-      </w:pPr>
-    </w:p>
-    <w:p>
-      <w:pPr>
-        <w:rPr>
-          <w:b/>
-        </w:rPr>
-      </w:pPr>
-    </w:p>
-    <w:p>
-      <w:pPr>
-        <w:rPr>
-          <w:b/>
-        </w:rPr>
-      </w:pPr>
-    </w:p>
-    <w:p>
-      <w:pPr>
-        <w:rPr>
-          <w:b/>
-        </w:rPr>
-      </w:pPr>
-    </w:p>
-    <w:p>
-      <w:pPr>
-        <w:rPr>
-          <w:b/>
-        </w:rPr>
-      </w:pPr>
-    </w:p>
-    <w:p>
-      <w:pPr>
-        <w:rPr>
-          <w:b/>
-        </w:rPr>
-      </w:pPr>
-    </w:p>
-    <w:p>
-      <w:pPr>
-        <w:rPr>
-          <w:b/>
-        </w:rPr>
-      </w:pPr>
-    </w:p>
-    <w:p>
-      <w:pPr>
-        <w:rPr>
-          <w:b/>
-        </w:rPr>
-      </w:pPr>
-    </w:p>
-    <w:p>
-      <w:pPr>
-        <w:rPr>
-          <w:b/>
-        </w:rPr>
-      </w:pPr>
-    </w:p>
-    <w:p>
-      <w:pPr>
-        <w:rPr>
-          <w:b/>
-        </w:rPr>
-      </w:pPr>
-    </w:p>
-    <w:p>
-      <w:pPr>
-        <w:rPr>
-          <w:b/>
-        </w:rPr>
-      </w:pPr>
-    </w:p>
-    <w:p>
-      <w:pPr>
-        <w:rPr>
-          <w:b/>
-        </w:rPr>
-      </w:pPr>
-    </w:p>
-    <w:p>
-      <w:pPr>
-        <w:rPr>
-          <w:b/>
-        </w:rPr>
-      </w:pPr>
-    </w:p>
-    <w:p>
-      <w:pPr>
-        <w:rPr>
-          <w:b/>
-        </w:rPr>
-      </w:pPr>
-    </w:p>
-    <w:p>
-      <w:pPr>
-        <w:rPr>
-          <w:b/>
-        </w:rPr>
-      </w:pPr>
-    </w:p>
-    <w:p>
-      <w:pPr>
-        <w:rPr>
-          <w:b/>
-        </w:rPr>
-      </w:pPr>
-    </w:p>
-    <w:p>
-      <w:pPr>
-        <w:rPr>
-          <w:b/>
-        </w:rPr>
-      </w:pPr>
-    </w:p>
-    <w:p>
-      <w:pPr>
-        <w:rPr>
-          <w:b/>
-        </w:rPr>
-      </w:pPr>
-    </w:p>
-    <w:p>
-      <w:pPr>
-        <w:rPr>
-          <w:b/>
-        </w:rPr>
-      </w:pPr>
-    </w:p>
-    <w:p>
-      <w:pPr>
-        <w:rPr>
-          <w:b/>
-        </w:rPr>
-      </w:pPr>
-    </w:p>
-    <w:p>
-      <w:pPr>
-        <w:rPr>
-          <w:b/>
-        </w:rPr>
-      </w:pPr>
-    </w:p>
-    <w:p>
-      <w:pPr>
-        <w:rPr>
-          <w:b/>
-        </w:rPr>
-      </w:pPr>
-    </w:p>
-    <w:p>
-      <w:pPr>
-        <w:rPr>
-          <w:b/>
-        </w:rPr>
-      </w:pPr>
-    </w:p>
-    <w:p>
-      <w:pPr>
-        <w:rPr>
-          <w:b/>
-        </w:rPr>
-      </w:pPr>
-    </w:p>
-    <w:p>
-      <w:pPr>
-        <w:rPr>
-          <w:b/>
-        </w:rPr>
-      </w:pPr>
-    </w:p>
-    <w:p>
-      <w:pPr>
-        <w:rPr>
-          <w:b/>
-        </w:rPr>
-      </w:pPr>
-    </w:p>
-    <w:p>
-      <w:pPr>
-        <w:rPr>
-          <w:b/>
-        </w:rPr>
-      </w:pPr>
-    </w:p>
-    <w:p>
-      <w:pPr>
-        <w:rPr>
-          <w:b/>
-        </w:rPr>
-      </w:pPr>
-    </w:p>
-    <w:p>
-      <w:pPr>
-        <w:rPr>
-          <w:b/>
-        </w:rPr>
-      </w:pPr>
-    </w:p>
-    <w:p>
-      <w:pPr>
-        <w:rPr>
-          <w:b/>
-        </w:rPr>
-      </w:pPr>
-    </w:p>
-    <w:p>
-      <w:pPr>
-        <w:rPr>
-          <w:b/>
-        </w:rPr>
-      </w:pPr>
-    </w:p>
-    <w:p>
-      <w:pPr>
-        <w:rPr>
-          <w:b/>
-        </w:rPr>
-      </w:pPr>
-    </w:p>
-    <w:p>
-      <w:pPr>
-        <w:rPr>
-          <w:b/>
-        </w:rPr>
-      </w:pPr>
-    </w:p>
-    <w:p>
-      <w:pPr>
-        <w:rPr>
-          <w:b/>
-        </w:rPr>
-      </w:pPr>
-    </w:p>
-    <w:p>
-      <w:pPr>
-        <w:rPr>
-          <w:b/>
-        </w:rPr>
-      </w:pPr>
-    </w:p>
-    <w:p>
-      <w:pPr>
-        <w:rPr>
-          <w:b/>
-        </w:rPr>
-      </w:pPr>
+        <w:t>talked about Java</w:t>
+      </w:r>
+      <w:r>
+        <w:rPr>
+          <w:sz w:val="20"/>
+          <w:szCs w:val="20"/>
+        </w:rPr>
+        <w:t xml:space="preserve"> IDL</w:t>
+      </w:r>
+      <w:r>
+        <w:rPr>
+          <w:sz w:val="20"/>
+          <w:szCs w:val="20"/>
+        </w:rPr>
+        <w:t xml:space="preserve"> </w:t>
+      </w:r>
+      <w:r>
+        <w:rPr>
+          <w:i/>
+          <w:sz w:val="20"/>
+          <w:szCs w:val="20"/>
+        </w:rPr>
+        <w:t>(CORBA/IIOP)</w:t>
+      </w:r>
+      <w:r>
+        <w:rPr>
+          <w:sz w:val="20"/>
+          <w:szCs w:val="20"/>
+        </w:rPr>
+        <w:t xml:space="preserve"> and RMI-IIOP which can be used </w:t>
+      </w:r>
+      <w:r>
+        <w:rPr>
+          <w:sz w:val="20"/>
+          <w:szCs w:val="20"/>
+        </w:rPr>
+        <w:t xml:space="preserve">to expose Java Objects to CORBA ORBs. </w:t>
+      </w:r>
+      <w:r>
+        <w:rPr>
+          <w:sz w:val="20"/>
+          <w:szCs w:val="20"/>
+        </w:rPr>
+        <w:t>B</w:t>
+      </w:r>
+      <w:r>
+        <w:rPr>
+          <w:sz w:val="20"/>
+          <w:szCs w:val="20"/>
+        </w:rPr>
+        <w:t>ut for the purpose of this report, we</w:t>
+      </w:r>
+      <w:r>
+        <w:rPr>
+          <w:sz w:val="20"/>
+          <w:szCs w:val="20"/>
+        </w:rPr>
+        <w:t xml:space="preserve"> will focus on the </w:t>
+      </w:r>
+      <w:r>
+        <w:rPr>
+          <w:sz w:val="20"/>
+          <w:szCs w:val="20"/>
+        </w:rPr>
+        <w:t>original/</w:t>
+      </w:r>
+      <w:r>
+        <w:rPr>
+          <w:sz w:val="20"/>
+          <w:szCs w:val="20"/>
+        </w:rPr>
+        <w:t>basic RMI communication through JRMP used for Java to Java remote calls, and requires the client and server to use Java Objects.</w:t>
+      </w:r>
+    </w:p>
+    <w:p>
+      <w:pPr>
+        <w:rPr>
+          <w:sz w:val="20"/>
+          <w:szCs w:val="20"/>
+        </w:rPr>
+      </w:pPr>
+    </w:p>
+    <w:p>
+      <w:pPr>
+        <w:rPr>
+          <w:sz w:val="20"/>
+          <w:szCs w:val="20"/>
+        </w:rPr>
+      </w:pPr>
+      <w:r>
+        <w:rPr>
+          <w:sz w:val="20"/>
+          <w:szCs w:val="20"/>
+        </w:rPr>
+        <w:t>Why use RMI?</w:t>
+      </w:r>
+    </w:p>
+    <w:p>
+      <w:pPr>
+        <w:rPr>
+          <w:i/>
+          <w:sz w:val="20"/>
+          <w:szCs w:val="20"/>
+        </w:rPr>
+      </w:pPr>
+      <w:r>
+        <w:rPr>
+          <w:sz w:val="20"/>
+          <w:szCs w:val="20"/>
+        </w:rPr>
+        <w:t xml:space="preserve">RMI is a part of the Java core platform </w:t>
+      </w:r>
+      <w:r>
+        <w:rPr>
+          <w:sz w:val="20"/>
+          <w:szCs w:val="20"/>
+        </w:rPr>
+        <w:t xml:space="preserve">and </w:t>
+      </w:r>
+      <w:r>
+        <w:rPr>
+          <w:rFonts w:asciiTheme="majorHAnsi" w:hAnsiTheme="majorHAnsi"/>
+          <w:i/>
+          <w:color w:val="000000" w:themeColor="text1"/>
+          <w:sz w:val="20"/>
+          <w:szCs w:val="20"/>
+        </w:rPr>
+        <w:t>java.rmi</w:t>
+      </w:r>
+      <w:r>
+        <w:rPr>
+          <w:i/>
+          <w:color w:val="000000" w:themeColor="text1"/>
+          <w:sz w:val="20"/>
+          <w:szCs w:val="20"/>
+        </w:rPr>
+        <w:t xml:space="preserve"> </w:t>
+      </w:r>
+      <w:r>
+        <w:rPr>
+          <w:sz w:val="20"/>
+          <w:szCs w:val="20"/>
+        </w:rPr>
+        <w:t>provides the RMI</w:t>
+      </w:r>
+      <w:r>
+        <w:rPr>
+          <w:i/>
+          <w:sz w:val="20"/>
+          <w:szCs w:val="20"/>
+        </w:rPr>
+        <w:t xml:space="preserve"> </w:t>
+      </w:r>
+      <w:r>
+        <w:rPr>
+          <w:sz w:val="20"/>
+          <w:szCs w:val="20"/>
+        </w:rPr>
+        <w:t>package.</w:t>
+      </w:r>
+      <w:r>
+        <w:rPr>
+          <w:sz w:val="20"/>
+          <w:szCs w:val="20"/>
+        </w:rPr>
+        <w:t xml:space="preserve"> Any object </w:t>
+      </w:r>
+      <w:r>
+        <w:rPr>
+          <w:sz w:val="20"/>
+          <w:szCs w:val="20"/>
+        </w:rPr>
+        <w:t xml:space="preserve">that can be invoked remotely needs to implement </w:t>
+      </w:r>
+      <w:r>
+        <w:rPr>
+          <w:sz w:val="20"/>
+          <w:szCs w:val="20"/>
+        </w:rPr>
+        <w:t>Remote Interface</w:t>
+      </w:r>
+      <w:r>
+        <w:rPr>
+          <w:i/>
+          <w:sz w:val="20"/>
+          <w:szCs w:val="20"/>
+        </w:rPr>
+        <w:t xml:space="preserve"> (serves to identify interfaces whose methods can be invoked from remote JVM).</w:t>
+      </w:r>
+    </w:p>
+    <w:p>
+      <w:pPr>
+        <w:rPr>
+          <w:sz w:val="20"/>
+          <w:szCs w:val="20"/>
+        </w:rPr>
+      </w:pPr>
+    </w:p>
+    <w:p>
+      <w:pPr>
+        <w:rPr>
+          <w:sz w:val="20"/>
+          <w:szCs w:val="20"/>
+        </w:rPr>
+      </w:pPr>
+      <w:r>
+        <w:rPr>
+          <w:sz w:val="20"/>
+          <w:szCs w:val="20"/>
+        </w:rPr>
+        <w:t>As a developer</w:t>
+      </w:r>
+      <w:r>
+        <w:rPr>
+          <w:sz w:val="20"/>
+          <w:szCs w:val="20"/>
+        </w:rPr>
+        <w:t xml:space="preserve"> with 4 years’ experience working with Java</w:t>
+      </w:r>
+      <w:r>
+        <w:rPr>
+          <w:sz w:val="20"/>
+          <w:szCs w:val="20"/>
+        </w:rPr>
+        <w:t xml:space="preserve">, I believe RMI put you at </w:t>
+      </w:r>
+      <w:r>
+        <w:rPr>
+          <w:sz w:val="20"/>
+          <w:szCs w:val="20"/>
+        </w:rPr>
+        <w:t>ease as it is easy to implement, uses widely used language Java and its object-oriented nature makes it powerful.</w:t>
+      </w:r>
+      <w:r>
+        <w:rPr>
+          <w:sz w:val="20"/>
+          <w:szCs w:val="20"/>
+        </w:rPr>
+        <w:t xml:space="preserve"> RMI is capable of passin</w:t>
+      </w:r>
+      <w:r>
+        <w:rPr>
+          <w:sz w:val="20"/>
+          <w:szCs w:val="20"/>
+        </w:rPr>
+        <w:t xml:space="preserve">g full complex objects as arguments </w:t>
+      </w:r>
+      <w:r>
+        <w:rPr>
+          <w:i/>
+          <w:sz w:val="20"/>
+          <w:szCs w:val="20"/>
+        </w:rPr>
+        <w:t xml:space="preserve">(like a </w:t>
+      </w:r>
+      <w:r>
+        <w:rPr>
+          <w:i/>
+          <w:sz w:val="20"/>
+          <w:szCs w:val="20"/>
+        </w:rPr>
+        <w:t>hash map</w:t>
+      </w:r>
+      <w:r>
+        <w:rPr>
+          <w:i/>
+          <w:sz w:val="20"/>
+          <w:szCs w:val="20"/>
+        </w:rPr>
+        <w:t>)</w:t>
+      </w:r>
+      <w:r>
+        <w:rPr>
+          <w:sz w:val="20"/>
+          <w:szCs w:val="20"/>
+        </w:rPr>
+        <w:t xml:space="preserve"> a</w:t>
+      </w:r>
       <w:bookmarkStart w:id="0" w:name="_GoBack"/>
       <w:bookmarkEnd w:id="0"/>
+      <w:r>
+        <w:rPr>
+          <w:sz w:val="20"/>
+          <w:szCs w:val="20"/>
+        </w:rPr>
+        <w:t xml:space="preserve">nd return values unlike in existing RCP technology, the client would have to dissolve the object into primitive data types and transfer and re-assemble the object on the server whereas RMI out of the box allow you to transfer </w:t>
+      </w:r>
+      <w:r>
+        <w:rPr>
+          <w:sz w:val="20"/>
+          <w:szCs w:val="20"/>
+        </w:rPr>
+        <w:t>across the wire with no extra code client code putting developers a</w:t>
+      </w:r>
+      <w:r>
+        <w:rPr>
+          <w:sz w:val="20"/>
+          <w:szCs w:val="20"/>
+        </w:rPr>
+        <w:t>t</w:t>
+      </w:r>
+      <w:r>
+        <w:rPr>
+          <w:sz w:val="20"/>
+          <w:szCs w:val="20"/>
+        </w:rPr>
+        <w:t xml:space="preserve"> ease.</w:t>
+      </w:r>
+      <w:r>
+        <w:rPr>
+          <w:sz w:val="20"/>
+          <w:szCs w:val="20"/>
+        </w:rPr>
+        <w:t xml:space="preserve"> </w:t>
+      </w:r>
+    </w:p>
+    <w:p>
+      <w:pPr>
+        <w:rPr>
+          <w:sz w:val="20"/>
+          <w:szCs w:val="20"/>
+        </w:rPr>
+      </w:pPr>
+    </w:p>
+    <w:p>
+      <w:pPr>
+        <w:rPr>
+          <w:sz w:val="20"/>
+          <w:szCs w:val="20"/>
+        </w:rPr>
+      </w:pPr>
+      <w:r>
+        <w:rPr>
+          <w:sz w:val="20"/>
+          <w:szCs w:val="20"/>
+        </w:rPr>
+        <w:t xml:space="preserve">But the experience for other people may differ based on different factors like their understanding of Java language, goals and needs because it may or may not be efficient to implement RMI for creating your own distributed system for that you will need to list out your needs and requirements including security and speed and others. RMI uses Java’s security principles and when compared to CORBA it may not be the best choice when </w:t>
+      </w:r>
+      <w:r>
+        <w:rPr>
+          <w:sz w:val="20"/>
+          <w:szCs w:val="20"/>
+        </w:rPr>
+        <w:t>aim</w:t>
+      </w:r>
+      <w:r>
+        <w:rPr>
+          <w:sz w:val="20"/>
+          <w:szCs w:val="20"/>
+        </w:rPr>
+        <w:t>ing for speed.</w:t>
+      </w:r>
+      <w:r>
+        <w:rPr>
+          <w:sz w:val="20"/>
+          <w:szCs w:val="20"/>
+        </w:rPr>
+        <w:t xml:space="preserve"> </w:t>
+      </w:r>
+      <w:r>
+        <w:rPr>
+          <w:sz w:val="20"/>
+          <w:szCs w:val="20"/>
+        </w:rPr>
+        <w:t xml:space="preserve">Now, we know that </w:t>
+      </w:r>
+      <w:r>
+        <w:rPr>
+          <w:sz w:val="20"/>
+          <w:szCs w:val="20"/>
+        </w:rPr>
+        <w:t xml:space="preserve">RMI may not always suit all your needs and other alternatives like CORBA are available </w:t>
+      </w:r>
+      <w:r>
+        <w:rPr>
+          <w:sz w:val="20"/>
+          <w:szCs w:val="20"/>
+        </w:rPr>
+        <w:t>u</w:t>
+      </w:r>
+      <w:r>
+        <w:rPr>
+          <w:sz w:val="20"/>
+          <w:szCs w:val="20"/>
+        </w:rPr>
+        <w:t xml:space="preserve"> It allows to access remote objects in a distributed environment</w:t>
+      </w:r>
+      <w:r>
+        <w:rPr>
+          <w:sz w:val="20"/>
+          <w:szCs w:val="20"/>
+        </w:rPr>
+        <w:t xml:space="preserve"> as if it’s a local </w:t>
+      </w:r>
+      <w:r>
+        <w:rPr>
+          <w:sz w:val="20"/>
+          <w:szCs w:val="20"/>
+        </w:rPr>
+        <w:t>object, and</w:t>
+      </w:r>
+      <w:r>
+        <w:rPr>
+          <w:sz w:val="20"/>
+          <w:szCs w:val="20"/>
+        </w:rPr>
+        <w:t xml:space="preserve"> pass more than one objects with the request </w:t>
+      </w:r>
+      <w:r>
+        <w:rPr>
+          <w:sz w:val="20"/>
+          <w:szCs w:val="20"/>
+        </w:rPr>
+        <w:t>and it automatically takes care of things like marshalling and un</w:t>
+      </w:r>
+      <w:r>
+        <w:rPr>
+          <w:sz w:val="20"/>
+          <w:szCs w:val="20"/>
+        </w:rPr>
+        <w:t>-</w:t>
+      </w:r>
+      <w:r>
+        <w:rPr>
+          <w:sz w:val="20"/>
+          <w:szCs w:val="20"/>
+        </w:rPr>
+        <w:t>marshalling so the developers don’t have to deal wo</w:t>
+      </w:r>
+      <w:r>
+        <w:rPr>
+          <w:sz w:val="20"/>
+          <w:szCs w:val="20"/>
+        </w:rPr>
+        <w:t>rking and writing complicated mechanisms to transf</w:t>
+      </w:r>
+      <w:r>
+        <w:rPr>
+          <w:sz w:val="20"/>
+          <w:szCs w:val="20"/>
+        </w:rPr>
+        <w:t>er data over the network.</w:t>
+      </w:r>
+    </w:p>
+    <w:p>
+      <w:pPr>
+        <w:rPr>
+          <w:b/>
+        </w:rPr>
+      </w:pPr>
+    </w:p>
+    <w:p>
+      <w:pPr>
+        <w:rPr>
+          <w:b/>
+        </w:rPr>
+      </w:pPr>
+    </w:p>
+    <w:p>
+      <w:pPr>
+        <w:rPr>
+          <w:b/>
+        </w:rPr>
+      </w:pPr>
+    </w:p>
+    <w:p>
+      <w:pPr>
+        <w:rPr>
+          <w:b/>
+        </w:rPr>
+      </w:pPr>
+    </w:p>
+    <w:p>
+      <w:pPr>
+        <w:rPr>
+          <w:b/>
+        </w:rPr>
+      </w:pPr>
+    </w:p>
+    <w:p>
+      <w:pPr>
+        <w:rPr>
+          <w:b/>
+        </w:rPr>
+      </w:pPr>
+    </w:p>
+    <w:p>
+      <w:pPr>
+        <w:rPr>
+          <w:b/>
+        </w:rPr>
+      </w:pPr>
+    </w:p>
+    <w:p>
+      <w:pPr>
+        <w:rPr>
+          <w:b/>
+        </w:rPr>
+      </w:pPr>
+    </w:p>
+    <w:p>
+      <w:pPr>
+        <w:rPr>
+          <w:b/>
+        </w:rPr>
+      </w:pPr>
+    </w:p>
+    <w:p>
+      <w:pPr>
+        <w:rPr>
+          <w:b/>
+        </w:rPr>
+      </w:pPr>
+    </w:p>
+    <w:p>
+      <w:pPr>
+        <w:rPr>
+          <w:b/>
+        </w:rPr>
+      </w:pPr>
+    </w:p>
+    <w:p>
+      <w:pPr>
+        <w:rPr>
+          <w:b/>
+        </w:rPr>
+      </w:pPr>
+    </w:p>
+    <w:p>
+      <w:pPr>
+        <w:rPr>
+          <w:b/>
+        </w:rPr>
+      </w:pPr>
+    </w:p>
+    <w:p>
+      <w:pPr>
+        <w:rPr>
+          <w:b/>
+        </w:rPr>
+      </w:pPr>
+    </w:p>
+    <w:p>
+      <w:pPr>
+        <w:rPr>
+          <w:b/>
+        </w:rPr>
+      </w:pPr>
+    </w:p>
+    <w:p>
+      <w:pPr>
+        <w:rPr>
+          <w:b/>
+        </w:rPr>
+      </w:pPr>
+    </w:p>
+    <w:p>
+      <w:pPr>
+        <w:rPr>
+          <w:b/>
+        </w:rPr>
+      </w:pPr>
+    </w:p>
+    <w:p>
+      <w:pPr>
+        <w:rPr>
+          <w:b/>
+        </w:rPr>
+      </w:pPr>
+    </w:p>
+    <w:p>
+      <w:pPr>
+        <w:rPr>
+          <w:b/>
+        </w:rPr>
+      </w:pPr>
+    </w:p>
+    <w:p>
+      <w:pPr>
+        <w:rPr>
+          <w:b/>
+        </w:rPr>
+      </w:pPr>
+    </w:p>
+    <w:p>
+      <w:pPr>
+        <w:rPr>
+          <w:b/>
+        </w:rPr>
+      </w:pPr>
+    </w:p>
+    <w:p>
+      <w:pPr>
+        <w:rPr>
+          <w:b/>
+        </w:rPr>
+      </w:pPr>
+    </w:p>
+    <w:p>
+      <w:pPr>
+        <w:rPr>
+          <w:b/>
+        </w:rPr>
+      </w:pPr>
+    </w:p>
+    <w:p>
+      <w:pPr>
+        <w:rPr>
+          <w:b/>
+        </w:rPr>
+      </w:pPr>
+      <w:r>
+        <w:rPr>
+          <w:b/>
+        </w:rPr>
+        <w:t>Implementation</w:t>
+      </w:r>
+    </w:p>
+    <w:p>
+      <w:pPr>
+        <w:rPr>
+          <w:sz w:val="20"/>
+          <w:szCs w:val="20"/>
+        </w:rPr>
+      </w:pPr>
+      <w:r>
+        <w:rPr>
+          <w:sz w:val="20"/>
+          <w:szCs w:val="20"/>
+        </w:rPr>
+        <w:t>Brief</w:t>
+      </w:r>
+      <w:r>
+        <w:rPr>
+          <w:sz w:val="20"/>
+          <w:szCs w:val="20"/>
+        </w:rPr>
+        <w:t xml:space="preserve"> </w:t>
+      </w:r>
+      <w:r>
+        <w:rPr>
+          <w:sz w:val="20"/>
+          <w:szCs w:val="20"/>
+        </w:rPr>
+        <w:t>explanation – How to implement RMI.</w:t>
+      </w:r>
+    </w:p>
+    <w:p>
+      <w:pPr>
+        <w:rPr>
+          <w:sz w:val="20"/>
+          <w:szCs w:val="20"/>
+        </w:rPr>
+      </w:pPr>
+      <w:r>
+        <w:rPr>
+          <w:sz w:val="20"/>
+          <w:szCs w:val="20"/>
+        </w:rPr>
+        <w:t>The original implementation of RMI depends upon JVM</w:t>
+      </w:r>
+      <w:r>
+        <w:rPr>
+          <w:sz w:val="20"/>
+          <w:szCs w:val="20"/>
+        </w:rPr>
+        <w:t xml:space="preserve"> class representation mechanism</w:t>
+      </w:r>
+      <w:r>
+        <w:rPr>
+          <w:sz w:val="20"/>
+          <w:szCs w:val="20"/>
+        </w:rPr>
+        <w:t>, meaning client and server must be running JVM</w:t>
+      </w:r>
+      <w:r>
+        <w:rPr>
+          <w:sz w:val="20"/>
+          <w:szCs w:val="20"/>
+        </w:rPr>
+        <w:t xml:space="preserve"> in order to communicate and this Java only is possible using JRMP.</w:t>
+      </w:r>
+    </w:p>
+    <w:p>
+      <w:pPr>
+        <w:rPr>
+          <w:b/>
+          <w:sz w:val="20"/>
+          <w:szCs w:val="20"/>
+        </w:rPr>
+      </w:pPr>
+    </w:p>
+    <w:p>
+      <w:pPr>
+        <w:rPr>
+          <w:b/>
+          <w:sz w:val="20"/>
+          <w:szCs w:val="20"/>
+        </w:rPr>
+      </w:pPr>
+    </w:p>
+    <w:p>
+      <w:pPr>
+        <w:pStyle w:val="ListParagraph"/>
+        <w:numPr>
+          <w:ilvl w:val="0"/>
+          <w:numId w:val="5"/>
+        </w:numPr>
+        <w:rPr>
+          <w:sz w:val="20"/>
+          <w:szCs w:val="20"/>
+        </w:rPr>
+      </w:pPr>
+      <w:r>
+        <w:rPr>
+          <w:sz w:val="20"/>
+          <w:szCs w:val="20"/>
+        </w:rPr>
+        <w:t>Writing interface</w:t>
+      </w:r>
+    </w:p>
+    <w:p>
+      <w:pPr>
+        <w:pStyle w:val="ListParagraph"/>
+        <w:numPr>
+          <w:ilvl w:val="0"/>
+          <w:numId w:val="5"/>
+        </w:numPr>
+        <w:rPr>
+          <w:sz w:val="20"/>
+          <w:szCs w:val="20"/>
+        </w:rPr>
+      </w:pPr>
+      <w:r>
+        <w:rPr>
+          <w:sz w:val="20"/>
+          <w:szCs w:val="20"/>
+        </w:rPr>
+        <w:t>Implementing Interface</w:t>
+      </w:r>
+    </w:p>
+    <w:p>
+      <w:pPr>
+        <w:pStyle w:val="ListParagraph"/>
+        <w:numPr>
+          <w:ilvl w:val="0"/>
+          <w:numId w:val="5"/>
+        </w:numPr>
+        <w:rPr>
+          <w:sz w:val="20"/>
+          <w:szCs w:val="20"/>
+        </w:rPr>
+      </w:pPr>
+      <w:r>
+        <w:rPr>
+          <w:sz w:val="20"/>
+          <w:szCs w:val="20"/>
+        </w:rPr>
+        <w:t>Writing RMI Server</w:t>
+      </w:r>
+    </w:p>
+    <w:p>
+      <w:pPr>
+        <w:pStyle w:val="ListParagraph"/>
+        <w:numPr>
+          <w:ilvl w:val="0"/>
+          <w:numId w:val="5"/>
+        </w:numPr>
+        <w:rPr>
+          <w:sz w:val="20"/>
+          <w:szCs w:val="20"/>
+        </w:rPr>
+      </w:pPr>
+      <w:r>
+        <w:rPr>
+          <w:sz w:val="20"/>
+          <w:szCs w:val="20"/>
+        </w:rPr>
+        <w:t>Writing RMI Client</w:t>
+      </w:r>
+    </w:p>
+    <w:p>
+      <w:pPr>
+        <w:pStyle w:val="ListParagraph"/>
+        <w:numPr>
+          <w:ilvl w:val="0"/>
+          <w:numId w:val="5"/>
+        </w:numPr>
+        <w:rPr>
+          <w:sz w:val="20"/>
+          <w:szCs w:val="20"/>
+        </w:rPr>
+      </w:pPr>
+      <w:r>
+        <w:rPr>
+          <w:sz w:val="20"/>
+          <w:szCs w:val="20"/>
+        </w:rPr>
+        <w:t>Running Server and Client</w:t>
+      </w:r>
+    </w:p>
+    <w:p>
+      <w:pPr>
+        <w:pStyle w:val="ListParagraph"/>
+        <w:numPr>
+          <w:ilvl w:val="0"/>
+          <w:numId w:val="5"/>
+        </w:numPr>
+        <w:rPr>
+          <w:sz w:val="20"/>
+          <w:szCs w:val="20"/>
+        </w:rPr>
+      </w:pPr>
+    </w:p>
+    <w:p>
+      <w:pPr>
+        <w:rPr>
+          <w:b/>
+          <w:sz w:val="20"/>
+          <w:szCs w:val="20"/>
+        </w:rPr>
+      </w:pPr>
+    </w:p>
+    <w:p>
+      <w:pPr>
+        <w:rPr>
+          <w:b/>
+          <w:sz w:val="20"/>
+          <w:szCs w:val="20"/>
+        </w:rPr>
+      </w:pPr>
+    </w:p>
+    <w:p>
+      <w:pPr>
+        <w:rPr>
+          <w:b/>
+          <w:sz w:val="20"/>
+          <w:szCs w:val="20"/>
+        </w:rPr>
+      </w:pPr>
+    </w:p>
+    <w:p>
+      <w:pPr>
+        <w:rPr>
+          <w:b/>
+          <w:sz w:val="20"/>
+          <w:szCs w:val="20"/>
+        </w:rPr>
+      </w:pPr>
+    </w:p>
+    <w:p>
+      <w:pPr>
+        <w:rPr>
+          <w:b/>
+          <w:sz w:val="20"/>
+          <w:szCs w:val="20"/>
+        </w:rPr>
+      </w:pPr>
+    </w:p>
+    <w:p>
+      <w:pPr>
+        <w:rPr>
+          <w:b/>
+          <w:sz w:val="20"/>
+          <w:szCs w:val="20"/>
+        </w:rPr>
+      </w:pPr>
+    </w:p>
+    <w:p>
+      <w:pPr>
+        <w:rPr>
+          <w:b/>
+          <w:sz w:val="20"/>
+          <w:szCs w:val="20"/>
+        </w:rPr>
+      </w:pPr>
+    </w:p>
+    <w:p>
+      <w:pPr>
+        <w:rPr>
+          <w:b/>
+        </w:rPr>
+      </w:pPr>
+    </w:p>
+    <w:p>
+      <w:pPr>
+        <w:rPr>
+          <w:b/>
+        </w:rPr>
+      </w:pPr>
+    </w:p>
+    <w:p>
+      <w:pPr>
+        <w:rPr>
+          <w:b/>
+        </w:rPr>
+      </w:pPr>
+    </w:p>
+    <w:p>
+      <w:pPr>
+        <w:rPr>
+          <w:b/>
+        </w:rPr>
+      </w:pPr>
+    </w:p>
+    <w:p>
+      <w:pPr>
+        <w:rPr>
+          <w:b/>
+        </w:rPr>
+      </w:pPr>
+    </w:p>
+    <w:p>
+      <w:pPr>
+        <w:rPr>
+          <w:b/>
+        </w:rPr>
+      </w:pPr>
+    </w:p>
+    <w:p>
+      <w:pPr>
+        <w:rPr>
+          <w:b/>
+        </w:rPr>
+      </w:pPr>
+    </w:p>
+    <w:p>
+      <w:pPr>
+        <w:rPr>
+          <w:b/>
+        </w:rPr>
+      </w:pPr>
+    </w:p>
+    <w:p>
+      <w:pPr>
+        <w:rPr>
+          <w:b/>
+        </w:rPr>
+      </w:pPr>
+    </w:p>
+    <w:p>
+      <w:pPr>
+        <w:rPr>
+          <w:b/>
+        </w:rPr>
+      </w:pPr>
+    </w:p>
+    <w:p>
+      <w:pPr>
+        <w:rPr>
+          <w:b/>
+        </w:rPr>
+      </w:pPr>
+    </w:p>
+    <w:p>
+      <w:pPr>
+        <w:rPr>
+          <w:b/>
+        </w:rPr>
+      </w:pPr>
+    </w:p>
+    <w:p>
+      <w:pPr>
+        <w:rPr>
+          <w:b/>
+        </w:rPr>
+      </w:pPr>
+    </w:p>
+    <w:p>
+      <w:pPr>
+        <w:rPr>
+          <w:b/>
+        </w:rPr>
+      </w:pPr>
+    </w:p>
+    <w:p>
+      <w:pPr>
+        <w:rPr>
+          <w:b/>
+        </w:rPr>
+      </w:pPr>
+    </w:p>
+    <w:p>
+      <w:pPr>
+        <w:rPr>
+          <w:b/>
+        </w:rPr>
+      </w:pPr>
+    </w:p>
+    <w:p>
+      <w:pPr>
+        <w:rPr>
+          <w:b/>
+        </w:rPr>
+      </w:pPr>
+    </w:p>
+    <w:p>
+      <w:pPr>
+        <w:rPr>
+          <w:b/>
+        </w:rPr>
+      </w:pPr>
+    </w:p>
+    <w:p>
+      <w:pPr>
+        <w:rPr>
+          <w:b/>
+        </w:rPr>
+      </w:pPr>
+    </w:p>
+    <w:p>
+      <w:pPr>
+        <w:rPr>
+          <w:b/>
+        </w:rPr>
+      </w:pPr>
+    </w:p>
+    <w:p>
+      <w:pPr>
+        <w:rPr>
+          <w:b/>
+        </w:rPr>
+      </w:pPr>
+    </w:p>
+    <w:p>
+      <w:pPr>
+        <w:rPr>
+          <w:b/>
+        </w:rPr>
+      </w:pPr>
+    </w:p>
+    <w:p>
+      <w:pPr>
+        <w:rPr>
+          <w:b/>
+        </w:rPr>
+      </w:pPr>
+    </w:p>
+    <w:p>
+      <w:pPr>
+        <w:rPr>
+          <w:b/>
+        </w:rPr>
+      </w:pPr>
+    </w:p>
+    <w:p>
+      <w:pPr>
+        <w:rPr>
+          <w:b/>
+        </w:rPr>
+      </w:pPr>
+    </w:p>
+    <w:p>
+      <w:pPr>
+        <w:rPr>
+          <w:b/>
+        </w:rPr>
+      </w:pPr>
+    </w:p>
+    <w:p>
+      <w:pPr>
+        <w:rPr>
+          <w:b/>
+        </w:rPr>
+      </w:pPr>
+    </w:p>
+    <w:p>
+      <w:pPr>
+        <w:rPr>
+          <w:b/>
+        </w:rPr>
+      </w:pPr>
+    </w:p>
+    <w:p>
+      <w:pPr>
+        <w:rPr>
+          <w:b/>
+        </w:rPr>
+      </w:pPr>
+    </w:p>
+    <w:p>
+      <w:pPr>
+        <w:rPr>
+          <w:b/>
+        </w:rPr>
+      </w:pPr>
+    </w:p>
+    <w:p>
+      <w:pPr>
+        <w:rPr>
+          <w:b/>
+        </w:rPr>
+      </w:pPr>
+    </w:p>
+    <w:p>
+      <w:pPr>
+        <w:rPr>
+          <w:b/>
+        </w:rPr>
+      </w:pPr>
+    </w:p>
+    <w:p>
+      <w:pPr>
+        <w:rPr>
+          <w:b/>
+        </w:rPr>
+      </w:pPr>
+    </w:p>
+    <w:p>
+      <w:pPr>
+        <w:rPr>
+          <w:b/>
+        </w:rPr>
+      </w:pPr>
+    </w:p>
+    <w:p>
+      <w:pPr>
+        <w:rPr>
+          <w:b/>
+        </w:rPr>
+      </w:pPr>
+    </w:p>
+    <w:p>
+      <w:pPr>
+        <w:rPr>
+          <w:b/>
+        </w:rPr>
+      </w:pPr>
+    </w:p>
+    <w:p>
+      <w:pPr>
+        <w:rPr>
+          <w:b/>
+        </w:rPr>
+      </w:pPr>
+    </w:p>
+    <w:p>
+      <w:pPr>
+        <w:rPr>
+          <w:b/>
+        </w:rPr>
+      </w:pPr>
+    </w:p>
+    <w:p>
+      <w:pPr>
+        <w:rPr>
+          <w:b/>
+        </w:rPr>
+      </w:pPr>
+    </w:p>
+    <w:p>
+      <w:pPr>
+        <w:rPr>
+          <w:b/>
+        </w:rPr>
+      </w:pPr>
+    </w:p>
+    <w:p>
+      <w:pPr>
+        <w:rPr>
+          <w:b/>
+        </w:rPr>
+      </w:pPr>
+    </w:p>
+    <w:p>
+      <w:pPr>
+        <w:rPr>
+          <w:b/>
+        </w:rPr>
+      </w:pPr>
+    </w:p>
+    <w:p>
+      <w:pPr>
+        <w:rPr>
+          <w:b/>
+        </w:rPr>
+      </w:pPr>
+    </w:p>
+    <w:p>
+      <w:pPr>
+        <w:rPr>
+          <w:b/>
+        </w:rPr>
+      </w:pPr>
+    </w:p>
+    <w:p>
+      <w:pPr>
+        <w:rPr>
+          <w:b/>
+        </w:rPr>
+      </w:pPr>
+    </w:p>
+    <w:p>
+      <w:pPr>
+        <w:rPr>
+          <w:b/>
+        </w:rPr>
+      </w:pPr>
+    </w:p>
+    <w:p>
+      <w:pPr>
+        <w:rPr>
+          <w:b/>
+        </w:rPr>
+      </w:pPr>
+    </w:p>
+    <w:p>
+      <w:pPr>
+        <w:rPr>
+          <w:b/>
+        </w:rPr>
+      </w:pPr>
+    </w:p>
+    <w:p>
+      <w:pPr>
+        <w:rPr>
+          <w:b/>
+        </w:rPr>
+      </w:pPr>
+    </w:p>
+    <w:p>
+      <w:pPr>
+        <w:rPr>
+          <w:b/>
+        </w:rPr>
+      </w:pPr>
+    </w:p>
+    <w:p>
+      <w:pPr>
+        <w:rPr>
+          <w:b/>
+        </w:rPr>
+      </w:pPr>
+    </w:p>
+    <w:p>
+      <w:pPr>
+        <w:rPr>
+          <w:b/>
+        </w:rPr>
+      </w:pPr>
+    </w:p>
+    <w:p>
+      <w:pPr>
+        <w:rPr>
+          <w:b/>
+        </w:rPr>
+      </w:pPr>
+    </w:p>
+    <w:p>
+      <w:pPr>
+        <w:rPr>
+          <w:b/>
+        </w:rPr>
+      </w:pPr>
+    </w:p>
+    <w:p>
+      <w:pPr>
+        <w:rPr>
+          <w:b/>
+        </w:rPr>
+      </w:pPr>
+    </w:p>
+    <w:p>
+      <w:pPr>
+        <w:rPr>
+          <w:b/>
+        </w:rPr>
+      </w:pPr>
+    </w:p>
+    <w:p>
+      <w:pPr>
+        <w:rPr>
+          <w:b/>
+        </w:rPr>
+      </w:pPr>
+    </w:p>
+    <w:p>
+      <w:pPr>
+        <w:rPr>
+          <w:b/>
+        </w:rPr>
+      </w:pPr>
+    </w:p>
+    <w:p>
+      <w:pPr>
+        <w:rPr>
+          <w:b/>
+        </w:rPr>
+      </w:pPr>
+    </w:p>
+    <w:p>
+      <w:pPr>
+        <w:rPr>
+          <w:b/>
+        </w:rPr>
+      </w:pPr>
+    </w:p>
+    <w:p>
+      <w:pPr>
+        <w:rPr>
+          <w:b/>
+        </w:rPr>
+      </w:pPr>
+    </w:p>
+    <w:p>
+      <w:pPr>
+        <w:rPr>
+          <w:b/>
+        </w:rPr>
+      </w:pPr>
+    </w:p>
+    <w:p>
+      <w:pPr>
+        <w:rPr>
+          <w:b/>
+        </w:rPr>
+      </w:pPr>
+    </w:p>
+    <w:p>
+      <w:pPr>
+        <w:rPr>
+          <w:b/>
+        </w:rPr>
+      </w:pPr>
+    </w:p>
+    <w:p>
+      <w:pPr>
+        <w:rPr>
+          <w:b/>
+        </w:rPr>
+      </w:pPr>
+    </w:p>
+    <w:p>
+      <w:pPr>
+        <w:rPr>
+          <w:b/>
+        </w:rPr>
+      </w:pPr>
+    </w:p>
+    <w:p>
+      <w:pPr>
+        <w:rPr>
+          <w:b/>
+        </w:rPr>
+      </w:pPr>
+    </w:p>
+    <w:p>
+      <w:pPr>
+        <w:rPr>
+          <w:b/>
+        </w:rPr>
+      </w:pPr>
+    </w:p>
+    <w:p>
+      <w:pPr>
+        <w:rPr>
+          <w:b/>
+        </w:rPr>
+      </w:pPr>
+    </w:p>
+    <w:p>
+      <w:pPr>
+        <w:rPr>
+          <w:b/>
+        </w:rPr>
+      </w:pPr>
+    </w:p>
+    <w:p>
+      <w:pPr>
+        <w:rPr>
+          <w:b/>
+        </w:rPr>
+      </w:pPr>
+    </w:p>
+    <w:p>
+      <w:pPr>
+        <w:rPr>
+          <w:b/>
+        </w:rPr>
+      </w:pPr>
+    </w:p>
+    <w:p>
+      <w:pPr>
+        <w:rPr>
+          <w:b/>
+        </w:rPr>
+      </w:pPr>
+    </w:p>
+    <w:p>
+      <w:pPr>
+        <w:rPr>
+          <w:b/>
+        </w:rPr>
+      </w:pPr>
       <w:r>
         <w:rPr>
           <w:b/>
@@ -2790,12 +3408,21 @@
           <w:szCs w:val="16"/>
         </w:rPr>
       </w:pPr>
-      <w:r>
-        <w:rPr>
-          <w:sz w:val="16"/>
-          <w:szCs w:val="16"/>
-        </w:rPr>
-        <w:t xml:space="preserve">Tanenbaum, A. and Steen, M. (2007). </w:t>
+      <w:proofErr w:type="spellStart"/>
+      <w:r>
+        <w:rPr>
+          <w:sz w:val="16"/>
+          <w:szCs w:val="16"/>
+        </w:rPr>
+        <w:t>Tanenbaum</w:t>
+      </w:r>
+      <w:proofErr w:type="spellEnd"/>
+      <w:r>
+        <w:rPr>
+          <w:sz w:val="16"/>
+          <w:szCs w:val="16"/>
+        </w:rPr>
+        <w:t xml:space="preserve">, A. and Steen, M. (2007). </w:t>
       </w:r>
       <w:r>
         <w:rPr>
@@ -3205,7 +3832,7 @@
           <w:lang w:eastAsia="en-GB"/>
         </w:rPr>
       </w:pPr>
-      <w:hyperlink r:id="rId18" w:history="1">
+      <w:hyperlink r:id="rId18" w:anchor="close" w:history="1">
         <w:r>
           <w:rPr>
             <w:rStyle w:val="Hyperlink"/>
@@ -3434,10 +4061,176 @@
         <w:t xml:space="preserve"> </w:t>
       </w:r>
     </w:p>
-    <w:p/>
-    <w:p/>
+    <w:p>
+      <w:pPr>
+        <w:rPr>
+          <w:sz w:val="20"/>
+          <w:szCs w:val="20"/>
+        </w:rPr>
+      </w:pPr>
+    </w:p>
+    <w:p>
+      <w:pPr>
+        <w:rPr>
+          <w:sz w:val="16"/>
+          <w:szCs w:val="16"/>
+        </w:rPr>
+      </w:pPr>
+      <w:r>
+        <w:rPr>
+          <w:sz w:val="16"/>
+          <w:szCs w:val="16"/>
+        </w:rPr>
+        <w:t xml:space="preserve">Introduction to </w:t>
+      </w:r>
+      <w:r>
+        <w:rPr>
+          <w:sz w:val="16"/>
+          <w:szCs w:val="16"/>
+        </w:rPr>
+        <w:t>Java RMI by David Reilly (Implementation Steps Described)</w:t>
+      </w:r>
+    </w:p>
+    <w:p>
+      <w:pPr>
+        <w:rPr>
+          <w:sz w:val="16"/>
+          <w:szCs w:val="16"/>
+        </w:rPr>
+      </w:pPr>
+      <w:hyperlink r:id="rId23" w:history="1">
+        <w:r>
+          <w:rPr>
+            <w:rStyle w:val="Hyperlink"/>
+            <w:sz w:val="16"/>
+            <w:szCs w:val="16"/>
+          </w:rPr>
+          <w:t>http://www.javacoffeebreak.com/articles/javarmi/javarmi.html</w:t>
+        </w:r>
+      </w:hyperlink>
+      <w:r>
+        <w:rPr>
+          <w:sz w:val="16"/>
+          <w:szCs w:val="16"/>
+        </w:rPr>
+        <w:t xml:space="preserve"> </w:t>
+      </w:r>
+    </w:p>
+    <w:p>
+      <w:pPr>
+        <w:rPr>
+          <w:sz w:val="16"/>
+          <w:szCs w:val="16"/>
+        </w:rPr>
+      </w:pPr>
+    </w:p>
+    <w:p>
+      <w:pPr>
+        <w:rPr>
+          <w:sz w:val="16"/>
+          <w:szCs w:val="16"/>
+        </w:rPr>
+      </w:pPr>
+      <w:r>
+        <w:rPr>
+          <w:sz w:val="16"/>
+          <w:szCs w:val="16"/>
+        </w:rPr>
+        <w:t>Package java.rmi</w:t>
+      </w:r>
+    </w:p>
+    <w:p>
+      <w:pPr>
+        <w:rPr>
+          <w:sz w:val="16"/>
+          <w:szCs w:val="16"/>
+        </w:rPr>
+      </w:pPr>
+      <w:hyperlink r:id="rId24" w:history="1">
+        <w:r>
+          <w:rPr>
+            <w:rStyle w:val="Hyperlink"/>
+            <w:sz w:val="16"/>
+            <w:szCs w:val="16"/>
+          </w:rPr>
+          <w:t>https://docs.oracle.com/javase/8/docs/api/java/rmi/package-summary.html</w:t>
+        </w:r>
+      </w:hyperlink>
+    </w:p>
+    <w:p>
+      <w:pPr>
+        <w:rPr>
+          <w:sz w:val="16"/>
+          <w:szCs w:val="16"/>
+        </w:rPr>
+      </w:pPr>
+    </w:p>
+    <w:p>
+      <w:pPr>
+        <w:rPr>
+          <w:sz w:val="16"/>
+          <w:szCs w:val="16"/>
+        </w:rPr>
+      </w:pPr>
+      <w:r>
+        <w:rPr>
+          <w:sz w:val="16"/>
+          <w:szCs w:val="16"/>
+        </w:rPr>
+        <w:t xml:space="preserve">The research report also uses </w:t>
+      </w:r>
+      <w:proofErr w:type="spellStart"/>
+      <w:r>
+        <w:rPr>
+          <w:sz w:val="16"/>
+          <w:szCs w:val="16"/>
+        </w:rPr>
+        <w:t>moodle</w:t>
+      </w:r>
+      <w:proofErr w:type="spellEnd"/>
+      <w:r>
+        <w:rPr>
+          <w:sz w:val="16"/>
+          <w:szCs w:val="16"/>
+        </w:rPr>
+        <w:t xml:space="preserve"> resources available on college website (mainly the implementation).</w:t>
+      </w:r>
+    </w:p>
+    <w:p>
+      <w:pPr>
+        <w:rPr>
+          <w:sz w:val="16"/>
+          <w:szCs w:val="16"/>
+        </w:rPr>
+      </w:pPr>
+      <w:hyperlink r:id="rId25" w:history="1">
+        <w:r>
+          <w:rPr>
+            <w:rStyle w:val="Hyperlink"/>
+            <w:sz w:val="16"/>
+            <w:szCs w:val="16"/>
+          </w:rPr>
+          <w:t>https://moodle.ncirl.ie</w:t>
+        </w:r>
+      </w:hyperlink>
+      <w:r>
+        <w:rPr>
+          <w:sz w:val="16"/>
+          <w:szCs w:val="16"/>
+        </w:rPr>
+        <w:t xml:space="preserve"> </w:t>
+      </w:r>
+    </w:p>
+    <w:p>
+      <w:pPr>
+        <w:rPr>
+          <w:sz w:val="16"/>
+          <w:szCs w:val="16"/>
+        </w:rPr>
+      </w:pPr>
+    </w:p>
     <w:sectPr>
-      <w:headerReference w:type="default" r:id="rId23"/>
+      <w:headerReference w:type="default" r:id="rId26"/>
       <w:pgSz w:w="11900" w:h="16840"/>
       <w:pgMar w:top="1440" w:right="1440" w:bottom="1440" w:left="1440" w:header="708" w:footer="708" w:gutter="0"/>
       <w:cols w:space="708"/>
@@ -3567,6 +4360,345 @@
 <file path=word/numbering.xml><?xml version="1.0" encoding="utf-8"?>
 <w:numbering xmlns:wpc="http://schemas.microsoft.com/office/word/2010/wordprocessingCanvas" xmlns:mo="http://schemas.microsoft.com/office/mac/office/2008/main" xmlns:mc="http://schemas.openxmlformats.org/markup-compatibility/2006" xmlns:mv="urn:schemas-microsoft-com:mac:vml" xmlns:o="urn:schemas-microsoft-com:office:office" xmlns:r="http://schemas.openxmlformats.org/officeDocument/2006/relationships" xmlns:m="http://schemas.openxmlformats.org/officeDocument/2006/math" xmlns:v="urn:schemas-microsoft-com:vml" xmlns:wp14="http://schemas.microsoft.com/office/word/2010/wordprocessingDrawing" xmlns:wp="http://schemas.openxmlformats.org/drawingml/2006/wordprocessingDrawing" xmlns:w10="urn:schemas-microsoft-com:office:word" xmlns:w="http://schemas.openxmlformats.org/wordprocessingml/2006/main" xmlns:w14="http://schemas.microsoft.com/office/word/2010/wordml" xmlns:w15="http://schemas.microsoft.com/office/word/2012/wordml" xmlns:wpg="http://schemas.microsoft.com/office/word/2010/wordprocessingGroup" xmlns:wpi="http://schemas.microsoft.com/office/word/2010/wordprocessingInk" xmlns:wne="http://schemas.microsoft.com/office/word/2006/wordml" xmlns:wps="http://schemas.microsoft.com/office/word/2010/wordprocessingShape" mc:Ignorable="w14 w15 wp14">
   <w:abstractNum w:abstractNumId="0">
+    <w:nsid w:val="24B743AB"/>
+    <w:multiLevelType w:val="hybridMultilevel"/>
+    <w:tmpl w:val="5D2E1268"/>
+    <w:lvl w:ilvl="0" w:tplc="08090001">
+      <w:start w:val="1"/>
+      <w:numFmt w:val="bullet"/>
+      <w:lvlText w:val=""/>
+      <w:lvlJc w:val="left"/>
+      <w:pPr>
+        <w:ind w:left="720" w:hanging="360"/>
+      </w:pPr>
+      <w:rPr>
+        <w:rFonts w:ascii="Symbol" w:hAnsi="Symbol" w:hint="default"/>
+      </w:rPr>
+    </w:lvl>
+    <w:lvl w:ilvl="1" w:tplc="08090003" w:tentative="1">
+      <w:start w:val="1"/>
+      <w:numFmt w:val="bullet"/>
+      <w:lvlText w:val="o"/>
+      <w:lvlJc w:val="left"/>
+      <w:pPr>
+        <w:ind w:left="1440" w:hanging="360"/>
+      </w:pPr>
+      <w:rPr>
+        <w:rFonts w:ascii="Courier New" w:hAnsi="Courier New" w:cs="Courier New" w:hint="default"/>
+      </w:rPr>
+    </w:lvl>
+    <w:lvl w:ilvl="2" w:tplc="08090005" w:tentative="1">
+      <w:start w:val="1"/>
+      <w:numFmt w:val="bullet"/>
+      <w:lvlText w:val=""/>
+      <w:lvlJc w:val="left"/>
+      <w:pPr>
+        <w:ind w:left="2160" w:hanging="360"/>
+      </w:pPr>
+      <w:rPr>
+        <w:rFonts w:ascii="Wingdings" w:hAnsi="Wingdings" w:hint="default"/>
+      </w:rPr>
+    </w:lvl>
+    <w:lvl w:ilvl="3" w:tplc="08090001" w:tentative="1">
+      <w:start w:val="1"/>
+      <w:numFmt w:val="bullet"/>
+      <w:lvlText w:val=""/>
+      <w:lvlJc w:val="left"/>
+      <w:pPr>
+        <w:ind w:left="2880" w:hanging="360"/>
+      </w:pPr>
+      <w:rPr>
+        <w:rFonts w:ascii="Symbol" w:hAnsi="Symbol" w:hint="default"/>
+      </w:rPr>
+    </w:lvl>
+    <w:lvl w:ilvl="4" w:tplc="08090003" w:tentative="1">
+      <w:start w:val="1"/>
+      <w:numFmt w:val="bullet"/>
+      <w:lvlText w:val="o"/>
+      <w:lvlJc w:val="left"/>
+      <w:pPr>
+        <w:ind w:left="3600" w:hanging="360"/>
+      </w:pPr>
+      <w:rPr>
+        <w:rFonts w:ascii="Courier New" w:hAnsi="Courier New" w:cs="Courier New" w:hint="default"/>
+      </w:rPr>
+    </w:lvl>
+    <w:lvl w:ilvl="5" w:tplc="08090005" w:tentative="1">
+      <w:start w:val="1"/>
+      <w:numFmt w:val="bullet"/>
+      <w:lvlText w:val=""/>
+      <w:lvlJc w:val="left"/>
+      <w:pPr>
+        <w:ind w:left="4320" w:hanging="360"/>
+      </w:pPr>
+      <w:rPr>
+        <w:rFonts w:ascii="Wingdings" w:hAnsi="Wingdings" w:hint="default"/>
+      </w:rPr>
+    </w:lvl>
+    <w:lvl w:ilvl="6" w:tplc="08090001" w:tentative="1">
+      <w:start w:val="1"/>
+      <w:numFmt w:val="bullet"/>
+      <w:lvlText w:val=""/>
+      <w:lvlJc w:val="left"/>
+      <w:pPr>
+        <w:ind w:left="5040" w:hanging="360"/>
+      </w:pPr>
+      <w:rPr>
+        <w:rFonts w:ascii="Symbol" w:hAnsi="Symbol" w:hint="default"/>
+      </w:rPr>
+    </w:lvl>
+    <w:lvl w:ilvl="7" w:tplc="08090003" w:tentative="1">
+      <w:start w:val="1"/>
+      <w:numFmt w:val="bullet"/>
+      <w:lvlText w:val="o"/>
+      <w:lvlJc w:val="left"/>
+      <w:pPr>
+        <w:ind w:left="5760" w:hanging="360"/>
+      </w:pPr>
+      <w:rPr>
+        <w:rFonts w:ascii="Courier New" w:hAnsi="Courier New" w:cs="Courier New" w:hint="default"/>
+      </w:rPr>
+    </w:lvl>
+    <w:lvl w:ilvl="8" w:tplc="08090005" w:tentative="1">
+      <w:start w:val="1"/>
+      <w:numFmt w:val="bullet"/>
+      <w:lvlText w:val=""/>
+      <w:lvlJc w:val="left"/>
+      <w:pPr>
+        <w:ind w:left="6480" w:hanging="360"/>
+      </w:pPr>
+      <w:rPr>
+        <w:rFonts w:ascii="Wingdings" w:hAnsi="Wingdings" w:hint="default"/>
+      </w:rPr>
+    </w:lvl>
+  </w:abstractNum>
+  <w:abstractNum w:abstractNumId="1">
+    <w:nsid w:val="440F30B2"/>
+    <w:multiLevelType w:val="hybridMultilevel"/>
+    <w:tmpl w:val="3D7652F6"/>
+    <w:lvl w:ilvl="0" w:tplc="08090001">
+      <w:start w:val="1"/>
+      <w:numFmt w:val="bullet"/>
+      <w:lvlText w:val=""/>
+      <w:lvlJc w:val="left"/>
+      <w:pPr>
+        <w:ind w:left="720" w:hanging="360"/>
+      </w:pPr>
+      <w:rPr>
+        <w:rFonts w:ascii="Symbol" w:hAnsi="Symbol" w:hint="default"/>
+      </w:rPr>
+    </w:lvl>
+    <w:lvl w:ilvl="1" w:tplc="08090003" w:tentative="1">
+      <w:start w:val="1"/>
+      <w:numFmt w:val="bullet"/>
+      <w:lvlText w:val="o"/>
+      <w:lvlJc w:val="left"/>
+      <w:pPr>
+        <w:ind w:left="1440" w:hanging="360"/>
+      </w:pPr>
+      <w:rPr>
+        <w:rFonts w:ascii="Courier New" w:hAnsi="Courier New" w:cs="Courier New" w:hint="default"/>
+      </w:rPr>
+    </w:lvl>
+    <w:lvl w:ilvl="2" w:tplc="08090005" w:tentative="1">
+      <w:start w:val="1"/>
+      <w:numFmt w:val="bullet"/>
+      <w:lvlText w:val=""/>
+      <w:lvlJc w:val="left"/>
+      <w:pPr>
+        <w:ind w:left="2160" w:hanging="360"/>
+      </w:pPr>
+      <w:rPr>
+        <w:rFonts w:ascii="Wingdings" w:hAnsi="Wingdings" w:hint="default"/>
+      </w:rPr>
+    </w:lvl>
+    <w:lvl w:ilvl="3" w:tplc="08090001" w:tentative="1">
+      <w:start w:val="1"/>
+      <w:numFmt w:val="bullet"/>
+      <w:lvlText w:val=""/>
+      <w:lvlJc w:val="left"/>
+      <w:pPr>
+        <w:ind w:left="2880" w:hanging="360"/>
+      </w:pPr>
+      <w:rPr>
+        <w:rFonts w:ascii="Symbol" w:hAnsi="Symbol" w:hint="default"/>
+      </w:rPr>
+    </w:lvl>
+    <w:lvl w:ilvl="4" w:tplc="08090003" w:tentative="1">
+      <w:start w:val="1"/>
+      <w:numFmt w:val="bullet"/>
+      <w:lvlText w:val="o"/>
+      <w:lvlJc w:val="left"/>
+      <w:pPr>
+        <w:ind w:left="3600" w:hanging="360"/>
+      </w:pPr>
+      <w:rPr>
+        <w:rFonts w:ascii="Courier New" w:hAnsi="Courier New" w:cs="Courier New" w:hint="default"/>
+      </w:rPr>
+    </w:lvl>
+    <w:lvl w:ilvl="5" w:tplc="08090005" w:tentative="1">
+      <w:start w:val="1"/>
+      <w:numFmt w:val="bullet"/>
+      <w:lvlText w:val=""/>
+      <w:lvlJc w:val="left"/>
+      <w:pPr>
+        <w:ind w:left="4320" w:hanging="360"/>
+      </w:pPr>
+      <w:rPr>
+        <w:rFonts w:ascii="Wingdings" w:hAnsi="Wingdings" w:hint="default"/>
+      </w:rPr>
+    </w:lvl>
+    <w:lvl w:ilvl="6" w:tplc="08090001" w:tentative="1">
+      <w:start w:val="1"/>
+      <w:numFmt w:val="bullet"/>
+      <w:lvlText w:val=""/>
+      <w:lvlJc w:val="left"/>
+      <w:pPr>
+        <w:ind w:left="5040" w:hanging="360"/>
+      </w:pPr>
+      <w:rPr>
+        <w:rFonts w:ascii="Symbol" w:hAnsi="Symbol" w:hint="default"/>
+      </w:rPr>
+    </w:lvl>
+    <w:lvl w:ilvl="7" w:tplc="08090003" w:tentative="1">
+      <w:start w:val="1"/>
+      <w:numFmt w:val="bullet"/>
+      <w:lvlText w:val="o"/>
+      <w:lvlJc w:val="left"/>
+      <w:pPr>
+        <w:ind w:left="5760" w:hanging="360"/>
+      </w:pPr>
+      <w:rPr>
+        <w:rFonts w:ascii="Courier New" w:hAnsi="Courier New" w:cs="Courier New" w:hint="default"/>
+      </w:rPr>
+    </w:lvl>
+    <w:lvl w:ilvl="8" w:tplc="08090005" w:tentative="1">
+      <w:start w:val="1"/>
+      <w:numFmt w:val="bullet"/>
+      <w:lvlText w:val=""/>
+      <w:lvlJc w:val="left"/>
+      <w:pPr>
+        <w:ind w:left="6480" w:hanging="360"/>
+      </w:pPr>
+      <w:rPr>
+        <w:rFonts w:ascii="Wingdings" w:hAnsi="Wingdings" w:hint="default"/>
+      </w:rPr>
+    </w:lvl>
+  </w:abstractNum>
+  <w:abstractNum w:abstractNumId="2">
+    <w:nsid w:val="4DEE7B7A"/>
+    <w:multiLevelType w:val="hybridMultilevel"/>
+    <w:tmpl w:val="A90A8F5A"/>
+    <w:lvl w:ilvl="0" w:tplc="08090001">
+      <w:start w:val="1"/>
+      <w:numFmt w:val="bullet"/>
+      <w:lvlText w:val=""/>
+      <w:lvlJc w:val="left"/>
+      <w:pPr>
+        <w:ind w:left="720" w:hanging="360"/>
+      </w:pPr>
+      <w:rPr>
+        <w:rFonts w:ascii="Symbol" w:hAnsi="Symbol" w:hint="default"/>
+      </w:rPr>
+    </w:lvl>
+    <w:lvl w:ilvl="1" w:tplc="08090003" w:tentative="1">
+      <w:start w:val="1"/>
+      <w:numFmt w:val="bullet"/>
+      <w:lvlText w:val="o"/>
+      <w:lvlJc w:val="left"/>
+      <w:pPr>
+        <w:ind w:left="1440" w:hanging="360"/>
+      </w:pPr>
+      <w:rPr>
+        <w:rFonts w:ascii="Courier New" w:hAnsi="Courier New" w:cs="Courier New" w:hint="default"/>
+      </w:rPr>
+    </w:lvl>
+    <w:lvl w:ilvl="2" w:tplc="08090005" w:tentative="1">
+      <w:start w:val="1"/>
+      <w:numFmt w:val="bullet"/>
+      <w:lvlText w:val=""/>
+      <w:lvlJc w:val="left"/>
+      <w:pPr>
+        <w:ind w:left="2160" w:hanging="360"/>
+      </w:pPr>
+      <w:rPr>
+        <w:rFonts w:ascii="Wingdings" w:hAnsi="Wingdings" w:hint="default"/>
+      </w:rPr>
+    </w:lvl>
+    <w:lvl w:ilvl="3" w:tplc="08090001" w:tentative="1">
+      <w:start w:val="1"/>
+      <w:numFmt w:val="bullet"/>
+      <w:lvlText w:val=""/>
+      <w:lvlJc w:val="left"/>
+      <w:pPr>
+        <w:ind w:left="2880" w:hanging="360"/>
+      </w:pPr>
+      <w:rPr>
+        <w:rFonts w:ascii="Symbol" w:hAnsi="Symbol" w:hint="default"/>
+      </w:rPr>
+    </w:lvl>
+    <w:lvl w:ilvl="4" w:tplc="08090003" w:tentative="1">
+      <w:start w:val="1"/>
+      <w:numFmt w:val="bullet"/>
+      <w:lvlText w:val="o"/>
+      <w:lvlJc w:val="left"/>
+      <w:pPr>
+        <w:ind w:left="3600" w:hanging="360"/>
+      </w:pPr>
+      <w:rPr>
+        <w:rFonts w:ascii="Courier New" w:hAnsi="Courier New" w:cs="Courier New" w:hint="default"/>
+      </w:rPr>
+    </w:lvl>
+    <w:lvl w:ilvl="5" w:tplc="08090005" w:tentative="1">
+      <w:start w:val="1"/>
+      <w:numFmt w:val="bullet"/>
+      <w:lvlText w:val=""/>
+      <w:lvlJc w:val="left"/>
+      <w:pPr>
+        <w:ind w:left="4320" w:hanging="360"/>
+      </w:pPr>
+      <w:rPr>
+        <w:rFonts w:ascii="Wingdings" w:hAnsi="Wingdings" w:hint="default"/>
+      </w:rPr>
+    </w:lvl>
+    <w:lvl w:ilvl="6" w:tplc="08090001" w:tentative="1">
+      <w:start w:val="1"/>
+      <w:numFmt w:val="bullet"/>
+      <w:lvlText w:val=""/>
+      <w:lvlJc w:val="left"/>
+      <w:pPr>
+        <w:ind w:left="5040" w:hanging="360"/>
+      </w:pPr>
+      <w:rPr>
+        <w:rFonts w:ascii="Symbol" w:hAnsi="Symbol" w:hint="default"/>
+      </w:rPr>
+    </w:lvl>
+    <w:lvl w:ilvl="7" w:tplc="08090003" w:tentative="1">
+      <w:start w:val="1"/>
+      <w:numFmt w:val="bullet"/>
+      <w:lvlText w:val="o"/>
+      <w:lvlJc w:val="left"/>
+      <w:pPr>
+        <w:ind w:left="5760" w:hanging="360"/>
+      </w:pPr>
+      <w:rPr>
+        <w:rFonts w:ascii="Courier New" w:hAnsi="Courier New" w:cs="Courier New" w:hint="default"/>
+      </w:rPr>
+    </w:lvl>
+    <w:lvl w:ilvl="8" w:tplc="08090005" w:tentative="1">
+      <w:start w:val="1"/>
+      <w:numFmt w:val="bullet"/>
+      <w:lvlText w:val=""/>
+      <w:lvlJc w:val="left"/>
+      <w:pPr>
+        <w:ind w:left="6480" w:hanging="360"/>
+      </w:pPr>
+      <w:rPr>
+        <w:rFonts w:ascii="Wingdings" w:hAnsi="Wingdings" w:hint="default"/>
+      </w:rPr>
+    </w:lvl>
+  </w:abstractNum>
+  <w:abstractNum w:abstractNumId="3">
     <w:nsid w:val="71C73964"/>
     <w:multiLevelType w:val="multilevel"/>
     <w:tmpl w:val="313E6432"/>
@@ -3707,7 +4839,7 @@
       </w:rPr>
     </w:lvl>
   </w:abstractNum>
-  <w:abstractNum w:abstractNumId="1">
+  <w:abstractNum w:abstractNumId="4">
     <w:nsid w:val="78244768"/>
     <w:multiLevelType w:val="multilevel"/>
     <w:tmpl w:val="65F6ED94"/>
@@ -3857,10 +4989,19 @@
     </w:lvl>
   </w:abstractNum>
   <w:num w:numId="1">
-    <w:abstractNumId w:val="0"/>
+    <w:abstractNumId w:val="3"/>
   </w:num>
   <w:num w:numId="2">
+    <w:abstractNumId w:val="4"/>
+  </w:num>
+  <w:num w:numId="3">
+    <w:abstractNumId w:val="2"/>
+  </w:num>
+  <w:num w:numId="4">
     <w:abstractNumId w:val="1"/>
+  </w:num>
+  <w:num w:numId="5">
+    <w:abstractNumId w:val="0"/>
   </w:num>
 </w:numbering>
 </file>
@@ -5172,6 +6313,17 @@
       </w:tcPr>
     </w:tblStylePr>
   </w:style>
+  <w:style w:type="paragraph" w:styleId="ListParagraph">
+    <w:name w:val="List Paragraph"/>
+    <w:basedOn w:val="Normal"/>
+    <w:uiPriority w:val="34"/>
+    <w:qFormat/>
+    <w:rsid w:val="00A13E7F"/>
+    <w:pPr>
+      <w:ind w:left="720"/>
+      <w:contextualSpacing/>
+    </w:pPr>
+  </w:style>
 </w:styles>
 </file>
 
@@ -5466,7 +6618,7 @@
 </file>
 
 <file path=customXml/itemProps1.xml><?xml version="1.0" encoding="utf-8"?>
-<ds:datastoreItem xmlns:ds="http://schemas.openxmlformats.org/officeDocument/2006/customXml" ds:itemID="{B47652F8-F249-F047-9338-FF254AA73F43}">
+<ds:datastoreItem xmlns:ds="http://schemas.openxmlformats.org/officeDocument/2006/customXml" ds:itemID="{B921EF13-DD30-494B-9DF6-575C90413D48}">
   <ds:schemaRefs>
     <ds:schemaRef ds:uri="http://schemas.openxmlformats.org/officeDocument/2006/bibliography"/>
   </ds:schemaRefs>

</xml_diff>

<commit_message>
Polished and wrote more under discussion heading
</commit_message>
<xml_diff>
--- a/ResearchAssignment/Navjot_Singh_13112406_Research_Assignment.docx
+++ b/ResearchAssignment/Navjot_Singh_13112406_Research_Assignment.docx
@@ -320,8 +320,8 @@
         <w:jc w:val="both"/>
         <w:rPr>
           <w:strike/>
-          <w:sz w:val="20"/>
-          <w:szCs w:val="20"/>
+          <w:sz w:val="10"/>
+          <w:szCs w:val="10"/>
         </w:rPr>
       </w:pPr>
     </w:p>
@@ -684,8 +684,8 @@
       <w:pPr>
         <w:jc w:val="both"/>
         <w:rPr>
-          <w:sz w:val="20"/>
-          <w:szCs w:val="20"/>
+          <w:sz w:val="10"/>
+          <w:szCs w:val="10"/>
         </w:rPr>
       </w:pPr>
       <w:r>
@@ -1032,8 +1032,8 @@
       <w:pPr>
         <w:jc w:val="both"/>
         <w:rPr>
-          <w:sz w:val="20"/>
-          <w:szCs w:val="20"/>
+          <w:sz w:val="10"/>
+          <w:szCs w:val="10"/>
         </w:rPr>
       </w:pPr>
     </w:p>
@@ -1141,8 +1141,8 @@
       <w:pPr>
         <w:jc w:val="both"/>
         <w:rPr>
-          <w:sz w:val="20"/>
-          <w:szCs w:val="20"/>
+          <w:sz w:val="10"/>
+          <w:szCs w:val="10"/>
         </w:rPr>
       </w:pPr>
     </w:p>
@@ -1240,14 +1240,272 @@
           <w:sz w:val="20"/>
           <w:szCs w:val="20"/>
         </w:rPr>
-        <w:t xml:space="preserve">                                   </w:t>
-      </w:r>
-      <w:r>
+        <w:t xml:space="preserve"> </w:t>
+      </w:r>
+    </w:p>
+    <w:tbl>
+      <w:tblPr>
+        <w:tblStyle w:val="PlainTable4"/>
+        <w:tblW w:w="9493" w:type="dxa"/>
+        <w:tblInd w:w="-142" w:type="dxa"/>
+        <w:tblLook w:val="04A0" w:firstRow="1" w:lastRow="0" w:firstColumn="1" w:lastColumn="0" w:noHBand="0" w:noVBand="1"/>
+      </w:tblPr>
+      <w:tblGrid>
+        <w:gridCol w:w="6266"/>
+        <w:gridCol w:w="3227"/>
+      </w:tblGrid>
+      <w:tr>
+        <w:trPr>
+          <w:cnfStyle w:val="100000000000" w:firstRow="1" w:lastRow="0" w:firstColumn="0" w:lastColumn="0" w:oddVBand="0" w:evenVBand="0" w:oddHBand="0" w:evenHBand="0" w:firstRowFirstColumn="0" w:firstRowLastColumn="0" w:lastRowFirstColumn="0" w:lastRowLastColumn="0"/>
+        </w:trPr>
+        <w:tc>
+          <w:tcPr>
+            <w:cnfStyle w:val="001000000000" w:firstRow="0" w:lastRow="0" w:firstColumn="1" w:lastColumn="0" w:oddVBand="0" w:evenVBand="0" w:oddHBand="0" w:evenHBand="0" w:firstRowFirstColumn="0" w:firstRowLastColumn="0" w:lastRowFirstColumn="0" w:lastRowLastColumn="0"/>
+            <w:tcW w:w="6266" w:type="dxa"/>
+          </w:tcPr>
+          <w:p>
+            <w:pPr>
+              <w:jc w:val="both"/>
+              <w:rPr>
+                <w:b w:val="0"/>
+                <w:sz w:val="10"/>
+                <w:szCs w:val="10"/>
+              </w:rPr>
+            </w:pPr>
+          </w:p>
+          <w:p>
+            <w:pPr>
+              <w:jc w:val="both"/>
+              <w:rPr>
+                <w:b w:val="0"/>
+                <w:i/>
+                <w:sz w:val="20"/>
+                <w:szCs w:val="20"/>
+              </w:rPr>
+            </w:pPr>
+            <w:r>
+              <w:rPr>
+                <w:b w:val="0"/>
+                <w:sz w:val="20"/>
+                <w:szCs w:val="20"/>
+              </w:rPr>
+              <w:t xml:space="preserve">Mechanism involves generation of stub on the client-side which takes care of marshalling of parameters </w:t>
+            </w:r>
+            <w:r>
+              <w:rPr>
+                <w:b w:val="0"/>
+                <w:i/>
+                <w:sz w:val="20"/>
+                <w:szCs w:val="20"/>
+              </w:rPr>
+              <w:t>(data)</w:t>
+            </w:r>
+            <w:r>
+              <w:rPr>
+                <w:b w:val="0"/>
+                <w:sz w:val="20"/>
+                <w:szCs w:val="20"/>
+              </w:rPr>
+              <w:t xml:space="preserve"> and passing arguments to Skelton over the network when invoking a remote object method and un-marshal’s data when receiving data from the skeleton which is generated on the server-side and is responsible for un-marshalling incoming arguments and marshalling results when returning values from the server object </w:t>
+            </w:r>
+            <w:r>
+              <w:rPr>
+                <w:b w:val="0"/>
+                <w:i/>
+                <w:sz w:val="20"/>
+                <w:szCs w:val="20"/>
+              </w:rPr>
+              <w:t>(servant)</w:t>
+            </w:r>
+            <w:r>
+              <w:rPr>
+                <w:b w:val="0"/>
+                <w:sz w:val="20"/>
+                <w:szCs w:val="20"/>
+              </w:rPr>
+              <w:t xml:space="preserve"> and passing it to client stub over network.</w:t>
+            </w:r>
+          </w:p>
+          <w:p>
+            <w:pPr>
+              <w:jc w:val="both"/>
+              <w:rPr>
+                <w:i/>
+                <w:sz w:val="20"/>
+                <w:szCs w:val="20"/>
+              </w:rPr>
+            </w:pPr>
+          </w:p>
+          <w:p>
+            <w:pPr>
+              <w:rPr>
+                <w:b w:val="0"/>
+                <w:sz w:val="20"/>
+                <w:szCs w:val="20"/>
+              </w:rPr>
+            </w:pPr>
+            <w:r>
+              <w:rPr>
+                <w:b w:val="0"/>
+                <w:sz w:val="20"/>
+                <w:szCs w:val="20"/>
+              </w:rPr>
+              <w:t>Next up let’s look at some advantages and drawbacks of Java RMI –</w:t>
+            </w:r>
+          </w:p>
+          <w:p>
+            <w:pPr>
+              <w:jc w:val="both"/>
+              <w:rPr>
+                <w:i/>
+                <w:sz w:val="20"/>
+                <w:szCs w:val="20"/>
+              </w:rPr>
+            </w:pPr>
+          </w:p>
+        </w:tc>
+        <w:tc>
+          <w:tcPr>
+            <w:tcW w:w="3227" w:type="dxa"/>
+          </w:tcPr>
+          <w:p>
+            <w:pPr>
+              <w:jc w:val="both"/>
+              <w:cnfStyle w:val="100000000000" w:firstRow="1" w:lastRow="0" w:firstColumn="0" w:lastColumn="0" w:oddVBand="0" w:evenVBand="0" w:oddHBand="0" w:evenHBand="0" w:firstRowFirstColumn="0" w:firstRowLastColumn="0" w:lastRowFirstColumn="0" w:lastRowLastColumn="0"/>
+              <w:rPr>
+                <w:i/>
+                <w:sz w:val="16"/>
+                <w:szCs w:val="16"/>
+              </w:rPr>
+            </w:pPr>
+            <w:r>
+              <w:rPr>
+                <w:b w:val="0"/>
+                <w:i/>
+                <w:sz w:val="16"/>
+                <w:szCs w:val="16"/>
+              </w:rPr>
+              <w:t xml:space="preserve">         </w:t>
+            </w:r>
+            <w:r>
+              <w:rPr>
+                <w:b w:val="0"/>
+                <w:i/>
+                <w:sz w:val="16"/>
+                <w:szCs w:val="16"/>
+              </w:rPr>
+              <w:t xml:space="preserve">   </w:t>
+            </w:r>
+            <w:r>
+              <w:rPr>
+                <w:b w:val="0"/>
+                <w:i/>
+                <w:sz w:val="16"/>
+                <w:szCs w:val="16"/>
+              </w:rPr>
+              <w:t xml:space="preserve"> </w:t>
+            </w:r>
+            <w:r>
+              <w:rPr>
+                <w:i/>
+                <w:sz w:val="16"/>
+                <w:szCs w:val="16"/>
+              </w:rPr>
+              <w:t>RMI Architecture Diagram</w:t>
+            </w:r>
+          </w:p>
+          <w:p>
+            <w:pPr>
+              <w:jc w:val="both"/>
+              <w:cnfStyle w:val="100000000000" w:firstRow="1" w:lastRow="0" w:firstColumn="0" w:lastColumn="0" w:oddVBand="0" w:evenVBand="0" w:oddHBand="0" w:evenHBand="0" w:firstRowFirstColumn="0" w:firstRowLastColumn="0" w:lastRowFirstColumn="0" w:lastRowLastColumn="0"/>
+              <w:rPr>
+                <w:b w:val="0"/>
+                <w:i/>
+                <w:sz w:val="16"/>
+                <w:szCs w:val="16"/>
+              </w:rPr>
+            </w:pPr>
+            <w:r>
+              <w:rPr>
+                <w:b w:val="0"/>
+                <w:i/>
+                <w:noProof/>
+                <w:sz w:val="16"/>
+                <w:szCs w:val="16"/>
+                <w:lang w:eastAsia="en-GB"/>
+              </w:rPr>
+              <w:drawing>
+                <wp:inline distT="0" distB="0" distL="0" distR="0" wp14:anchorId="11A99ACC" wp14:editId="273D5CA1">
+                  <wp:extent cx="1808298" cy="1356224"/>
+                  <wp:effectExtent l="0" t="0" r="0" b="0"/>
+                  <wp:docPr id="3" name="Picture 3"/>
+                  <wp:cNvGraphicFramePr>
+                    <a:graphicFrameLocks xmlns:a="http://schemas.openxmlformats.org/drawingml/2006/main" noChangeAspect="1"/>
+                  </wp:cNvGraphicFramePr>
+                  <a:graphic xmlns:a="http://schemas.openxmlformats.org/drawingml/2006/main">
+                    <a:graphicData uri="http://schemas.openxmlformats.org/drawingml/2006/picture">
+                      <pic:pic xmlns:pic="http://schemas.openxmlformats.org/drawingml/2006/picture">
+                        <pic:nvPicPr>
+                          <pic:cNvPr id="3" name="IMG_1862.JPG"/>
+                          <pic:cNvPicPr/>
+                        </pic:nvPicPr>
+                        <pic:blipFill>
+                          <a:blip r:embed="rId8" cstate="print">
+                            <a:extLst>
+                              <a:ext uri="{28A0092B-C50C-407E-A947-70E740481C1C}">
+                                <a14:useLocalDpi xmlns:a14="http://schemas.microsoft.com/office/drawing/2010/main" val="0"/>
+                              </a:ext>
+                            </a:extLst>
+                          </a:blip>
+                          <a:stretch>
+                            <a:fillRect/>
+                          </a:stretch>
+                        </pic:blipFill>
+                        <pic:spPr>
+                          <a:xfrm>
+                            <a:off x="0" y="0"/>
+                            <a:ext cx="1833291" cy="1374969"/>
+                          </a:xfrm>
+                          <a:prstGeom prst="rect">
+                            <a:avLst/>
+                          </a:prstGeom>
+                        </pic:spPr>
+                      </pic:pic>
+                    </a:graphicData>
+                  </a:graphic>
+                </wp:inline>
+              </w:drawing>
+            </w:r>
+          </w:p>
+          <w:p>
+            <w:pPr>
+              <w:jc w:val="both"/>
+              <w:cnfStyle w:val="100000000000" w:firstRow="1" w:lastRow="0" w:firstColumn="0" w:lastColumn="0" w:oddVBand="0" w:evenVBand="0" w:oddHBand="0" w:evenHBand="0" w:firstRowFirstColumn="0" w:firstRowLastColumn="0" w:lastRowFirstColumn="0" w:lastRowLastColumn="0"/>
+              <w:rPr>
+                <w:i/>
+                <w:sz w:val="20"/>
+                <w:szCs w:val="20"/>
+              </w:rPr>
+            </w:pPr>
+          </w:p>
+        </w:tc>
+      </w:tr>
+    </w:tbl>
+    <w:p>
+      <w:pPr>
+        <w:jc w:val="both"/>
         <w:rPr>
           <w:i/>
           <w:sz w:val="20"/>
           <w:szCs w:val="20"/>
         </w:rPr>
+      </w:pPr>
+      <w:r>
+        <w:rPr>
+          <w:i/>
+          <w:sz w:val="20"/>
+          <w:szCs w:val="20"/>
+        </w:rPr>
         <w:t xml:space="preserve">                           </w:t>
       </w:r>
       <w:r>
@@ -1258,185 +1516,6 @@
         </w:rPr>
         <w:t xml:space="preserve">                                                     </w:t>
       </w:r>
-    </w:p>
-    <w:p>
-      <w:pPr>
-        <w:jc w:val="both"/>
-        <w:rPr>
-          <w:sz w:val="20"/>
-          <w:szCs w:val="20"/>
-        </w:rPr>
-      </w:pPr>
-      <w:r>
-        <w:rPr>
-          <w:i/>
-          <w:noProof/>
-          <w:sz w:val="20"/>
-          <w:szCs w:val="20"/>
-          <w:lang w:eastAsia="en-GB"/>
-        </w:rPr>
-        <w:drawing>
-          <wp:anchor distT="0" distB="0" distL="114300" distR="114300" simplePos="0" relativeHeight="251658240" behindDoc="0" locked="0" layoutInCell="1" allowOverlap="1" wp14:anchorId="0C8BF450" wp14:editId="7DBF4B6B">
-            <wp:simplePos x="0" y="0"/>
-            <wp:positionH relativeFrom="column">
-              <wp:posOffset>3352800</wp:posOffset>
-            </wp:positionH>
-            <wp:positionV relativeFrom="paragraph">
-              <wp:posOffset>1270</wp:posOffset>
-            </wp:positionV>
-            <wp:extent cx="2331720" cy="1748790"/>
-            <wp:effectExtent l="0" t="0" r="5080" b="3810"/>
-            <wp:wrapSquare wrapText="bothSides"/>
-            <wp:docPr id="2" name="Picture 2" title="RMI Architecture Diagram&#10;RMI Architecture Diagram&#10;RMI Architecture Diagram&#10;RMI Architecture Diagram&#10;RMI Architecture Diagram&#10;"/>
-            <wp:cNvGraphicFramePr>
-              <a:graphicFrameLocks xmlns:a="http://schemas.openxmlformats.org/drawingml/2006/main" noChangeAspect="1"/>
-            </wp:cNvGraphicFramePr>
-            <a:graphic xmlns:a="http://schemas.openxmlformats.org/drawingml/2006/main">
-              <a:graphicData uri="http://schemas.openxmlformats.org/drawingml/2006/picture">
-                <pic:pic xmlns:pic="http://schemas.openxmlformats.org/drawingml/2006/picture">
-                  <pic:nvPicPr>
-                    <pic:cNvPr id="2" name="IMG_1862.JPG"/>
-                    <pic:cNvPicPr/>
-                  </pic:nvPicPr>
-                  <pic:blipFill>
-                    <a:blip r:embed="rId8" cstate="print">
-                      <a:extLst>
-                        <a:ext uri="{28A0092B-C50C-407E-A947-70E740481C1C}">
-                          <a14:useLocalDpi xmlns:a14="http://schemas.microsoft.com/office/drawing/2010/main" val="0"/>
-                        </a:ext>
-                      </a:extLst>
-                    </a:blip>
-                    <a:stretch>
-                      <a:fillRect/>
-                    </a:stretch>
-                  </pic:blipFill>
-                  <pic:spPr>
-                    <a:xfrm>
-                      <a:off x="0" y="0"/>
-                      <a:ext cx="2331720" cy="1748790"/>
-                    </a:xfrm>
-                    <a:prstGeom prst="rect">
-                      <a:avLst/>
-                    </a:prstGeom>
-                  </pic:spPr>
-                </pic:pic>
-              </a:graphicData>
-            </a:graphic>
-            <wp14:sizeRelH relativeFrom="page">
-              <wp14:pctWidth>0</wp14:pctWidth>
-            </wp14:sizeRelH>
-            <wp14:sizeRelV relativeFrom="page">
-              <wp14:pctHeight>0</wp14:pctHeight>
-            </wp14:sizeRelV>
-          </wp:anchor>
-        </w:drawing>
-      </w:r>
-    </w:p>
-    <w:p>
-      <w:pPr>
-        <w:jc w:val="both"/>
-        <w:rPr>
-          <w:i/>
-          <w:sz w:val="20"/>
-          <w:szCs w:val="20"/>
-        </w:rPr>
-      </w:pPr>
-      <w:r>
-        <w:rPr>
-          <w:sz w:val="20"/>
-          <w:szCs w:val="20"/>
-        </w:rPr>
-        <w:t xml:space="preserve">Mechanism involves generation of stub on the client-side which takes care of marshalling of parameters </w:t>
-      </w:r>
-      <w:r>
-        <w:rPr>
-          <w:i/>
-          <w:sz w:val="20"/>
-          <w:szCs w:val="20"/>
-        </w:rPr>
-        <w:t>(data)</w:t>
-      </w:r>
-      <w:r>
-        <w:rPr>
-          <w:sz w:val="20"/>
-          <w:szCs w:val="20"/>
-        </w:rPr>
-        <w:t xml:space="preserve"> and passing arguments to Skelton over the network when invoking a remote object method and un-marshal’s data when receiving data from the skeleton which is generated on the server-side and is responsible for un-marshalling incoming arguments and marshalling </w:t>
-      </w:r>
-      <w:r>
-        <w:rPr>
-          <w:sz w:val="20"/>
-          <w:szCs w:val="20"/>
-        </w:rPr>
-        <w:t xml:space="preserve">results </w:t>
-      </w:r>
-      <w:r>
-        <w:rPr>
-          <w:sz w:val="20"/>
-          <w:szCs w:val="20"/>
-        </w:rPr>
-        <w:t xml:space="preserve">when returning values from the server object </w:t>
-      </w:r>
-      <w:r>
-        <w:rPr>
-          <w:i/>
-          <w:sz w:val="20"/>
-          <w:szCs w:val="20"/>
-        </w:rPr>
-        <w:t>(servant)</w:t>
-      </w:r>
-      <w:r>
-        <w:rPr>
-          <w:sz w:val="20"/>
-          <w:szCs w:val="20"/>
-        </w:rPr>
-        <w:t xml:space="preserve"> and passing it to client stub over network.</w:t>
-      </w:r>
-    </w:p>
-    <w:p>
-      <w:pPr>
-        <w:rPr>
-          <w:sz w:val="20"/>
-          <w:szCs w:val="20"/>
-        </w:rPr>
-      </w:pPr>
-    </w:p>
-    <w:p>
-      <w:pPr>
-        <w:rPr>
-          <w:sz w:val="20"/>
-          <w:szCs w:val="20"/>
-        </w:rPr>
-      </w:pPr>
-      <w:r>
-        <w:rPr>
-          <w:sz w:val="20"/>
-          <w:szCs w:val="20"/>
-        </w:rPr>
-        <w:t>Next up let’s look at some advantages and disadvantage of Java RMI</w:t>
-      </w:r>
-      <w:r>
-        <w:rPr>
-          <w:sz w:val="20"/>
-          <w:szCs w:val="20"/>
-        </w:rPr>
-        <w:t xml:space="preserve"> </w:t>
-      </w:r>
-      <w:r>
-        <w:rPr>
-          <w:sz w:val="20"/>
-          <w:szCs w:val="20"/>
-        </w:rPr>
-        <w:t>–</w:t>
-      </w:r>
-    </w:p>
-    <w:p>
-      <w:pPr>
-        <w:rPr>
-          <w:sz w:val="20"/>
-          <w:szCs w:val="20"/>
-        </w:rPr>
-      </w:pPr>
     </w:p>
     <w:tbl>
       <w:tblPr>
@@ -1477,7 +1556,10 @@
               <w:cnfStyle w:val="100000000000" w:firstRow="1" w:lastRow="0" w:firstColumn="0" w:lastColumn="0" w:oddVBand="0" w:evenVBand="0" w:oddHBand="0" w:evenHBand="0" w:firstRowFirstColumn="0" w:firstRowLastColumn="0" w:lastRowFirstColumn="0" w:lastRowLastColumn="0"/>
             </w:pPr>
             <w:r>
-              <w:t>Disadvantages</w:t>
+              <w:t>D</w:t>
+            </w:r>
+            <w:r>
+              <w:t>rawbacks</w:t>
             </w:r>
           </w:p>
         </w:tc>
@@ -1502,23 +1584,23 @@
               <w:jc w:val="both"/>
               <w:rPr>
                 <w:b w:val="0"/>
-                <w:sz w:val="20"/>
-                <w:szCs w:val="20"/>
+                <w:sz w:val="16"/>
+                <w:szCs w:val="16"/>
               </w:rPr>
             </w:pPr>
             <w:r>
               <w:rPr>
                 <w:b w:val="0"/>
-                <w:sz w:val="20"/>
-                <w:szCs w:val="20"/>
+                <w:sz w:val="16"/>
+                <w:szCs w:val="16"/>
               </w:rPr>
               <w:t>Easy implementation</w:t>
             </w:r>
             <w:r>
               <w:rPr>
                 <w:b w:val="0"/>
-                <w:sz w:val="20"/>
-                <w:szCs w:val="20"/>
+                <w:sz w:val="16"/>
+                <w:szCs w:val="16"/>
               </w:rPr>
               <w:t>.</w:t>
             </w:r>
@@ -1538,21 +1620,21 @@
               <w:jc w:val="both"/>
               <w:cnfStyle w:val="000000100000" w:firstRow="0" w:lastRow="0" w:firstColumn="0" w:lastColumn="0" w:oddVBand="0" w:evenVBand="0" w:oddHBand="1" w:evenHBand="0" w:firstRowFirstColumn="0" w:firstRowLastColumn="0" w:lastRowFirstColumn="0" w:lastRowLastColumn="0"/>
               <w:rPr>
-                <w:sz w:val="20"/>
-                <w:szCs w:val="20"/>
+                <w:sz w:val="16"/>
+                <w:szCs w:val="16"/>
               </w:rPr>
             </w:pPr>
             <w:r>
               <w:rPr>
-                <w:sz w:val="20"/>
-                <w:szCs w:val="20"/>
+                <w:sz w:val="16"/>
+                <w:szCs w:val="16"/>
               </w:rPr>
               <w:t>Can be used only with Java. Strictly Java</w:t>
             </w:r>
             <w:r>
               <w:rPr>
-                <w:sz w:val="20"/>
-                <w:szCs w:val="20"/>
+                <w:sz w:val="16"/>
+                <w:szCs w:val="16"/>
               </w:rPr>
               <w:t>.</w:t>
             </w:r>
@@ -1578,23 +1660,23 @@
               <w:jc w:val="both"/>
               <w:rPr>
                 <w:b w:val="0"/>
-                <w:sz w:val="20"/>
-                <w:szCs w:val="20"/>
+                <w:sz w:val="16"/>
+                <w:szCs w:val="16"/>
               </w:rPr>
             </w:pPr>
             <w:r>
               <w:rPr>
                 <w:b w:val="0"/>
-                <w:sz w:val="20"/>
-                <w:szCs w:val="20"/>
+                <w:sz w:val="16"/>
+                <w:szCs w:val="16"/>
               </w:rPr>
               <w:t>Automatic Marshalling and un-marshalling, puts developers at ease.</w:t>
             </w:r>
             <w:r>
               <w:rPr>
                 <w:b w:val="0"/>
-                <w:sz w:val="20"/>
-                <w:szCs w:val="20"/>
+                <w:sz w:val="16"/>
+                <w:szCs w:val="16"/>
               </w:rPr>
               <w:t xml:space="preserve"> </w:t>
             </w:r>
@@ -1614,14 +1696,14 @@
               <w:jc w:val="both"/>
               <w:cnfStyle w:val="000000000000" w:firstRow="0" w:lastRow="0" w:firstColumn="0" w:lastColumn="0" w:oddVBand="0" w:evenVBand="0" w:oddHBand="0" w:evenHBand="0" w:firstRowFirstColumn="0" w:firstRowLastColumn="0" w:lastRowFirstColumn="0" w:lastRowLastColumn="0"/>
               <w:rPr>
-                <w:sz w:val="20"/>
-                <w:szCs w:val="20"/>
+                <w:sz w:val="16"/>
+                <w:szCs w:val="16"/>
               </w:rPr>
             </w:pPr>
             <w:r>
               <w:rPr>
-                <w:sz w:val="20"/>
-                <w:szCs w:val="20"/>
+                <w:sz w:val="16"/>
+                <w:szCs w:val="16"/>
               </w:rPr>
               <w:t>Can be slower especially when compared to CORBA.</w:t>
             </w:r>
@@ -1648,17 +1730,16 @@
               <w:jc w:val="both"/>
               <w:rPr>
                 <w:b w:val="0"/>
-                <w:sz w:val="20"/>
-                <w:szCs w:val="20"/>
+                <w:sz w:val="16"/>
+                <w:szCs w:val="16"/>
               </w:rPr>
             </w:pPr>
             <w:r>
               <w:rPr>
                 <w:b w:val="0"/>
-                <w:sz w:val="20"/>
-                <w:szCs w:val="20"/>
+                <w:sz w:val="16"/>
+                <w:szCs w:val="16"/>
               </w:rPr>
-              <w:lastRenderedPageBreak/>
               <w:t>Dynamic Interface creation is possible.</w:t>
             </w:r>
           </w:p>
@@ -1677,14 +1758,14 @@
               <w:jc w:val="both"/>
               <w:cnfStyle w:val="000000100000" w:firstRow="0" w:lastRow="0" w:firstColumn="0" w:lastColumn="0" w:oddVBand="0" w:evenVBand="0" w:oddHBand="1" w:evenHBand="0" w:firstRowFirstColumn="0" w:firstRowLastColumn="0" w:lastRowFirstColumn="0" w:lastRowLastColumn="0"/>
               <w:rPr>
-                <w:sz w:val="20"/>
-                <w:szCs w:val="20"/>
+                <w:sz w:val="16"/>
+                <w:szCs w:val="16"/>
               </w:rPr>
             </w:pPr>
             <w:r>
               <w:rPr>
-                <w:sz w:val="20"/>
-                <w:szCs w:val="20"/>
+                <w:sz w:val="16"/>
+                <w:szCs w:val="16"/>
               </w:rPr>
               <w:t>Remote methods are synchronous, which can cause problems when the network is down and the application may freeze.</w:t>
             </w:r>
@@ -1710,31 +1791,31 @@
               <w:jc w:val="both"/>
               <w:rPr>
                 <w:b w:val="0"/>
-                <w:sz w:val="20"/>
-                <w:szCs w:val="20"/>
+                <w:sz w:val="16"/>
+                <w:szCs w:val="16"/>
               </w:rPr>
             </w:pPr>
             <w:r>
               <w:rPr>
                 <w:b w:val="0"/>
-                <w:sz w:val="20"/>
-                <w:szCs w:val="20"/>
+                <w:sz w:val="16"/>
+                <w:szCs w:val="16"/>
               </w:rPr>
               <w:t>Remote Objects look like they are local objects</w:t>
             </w:r>
             <w:r>
               <w:rPr>
                 <w:b w:val="0"/>
-                <w:sz w:val="20"/>
-                <w:szCs w:val="20"/>
+                <w:sz w:val="16"/>
+                <w:szCs w:val="16"/>
               </w:rPr>
               <w:t>.</w:t>
             </w:r>
             <w:r>
               <w:rPr>
                 <w:b w:val="0"/>
-                <w:sz w:val="20"/>
-                <w:szCs w:val="20"/>
+                <w:sz w:val="16"/>
+                <w:szCs w:val="16"/>
               </w:rPr>
               <w:t xml:space="preserve"> </w:t>
             </w:r>
@@ -1749,12 +1830,827 @@
               <w:jc w:val="both"/>
               <w:cnfStyle w:val="000000000000" w:firstRow="0" w:lastRow="0" w:firstColumn="0" w:lastColumn="0" w:oddVBand="0" w:evenVBand="0" w:oddHBand="0" w:evenHBand="0" w:firstRowFirstColumn="0" w:firstRowLastColumn="0" w:lastRowFirstColumn="0" w:lastRowLastColumn="0"/>
               <w:rPr>
+                <w:sz w:val="16"/>
+                <w:szCs w:val="16"/>
+              </w:rPr>
+            </w:pPr>
+          </w:p>
+        </w:tc>
+      </w:tr>
+    </w:tbl>
+    <w:p>
+      <w:pPr>
+        <w:rPr>
+          <w:sz w:val="20"/>
+          <w:szCs w:val="20"/>
+        </w:rPr>
+      </w:pPr>
+    </w:p>
+    <w:p>
+      <w:pPr>
+        <w:rPr>
+          <w:sz w:val="20"/>
+          <w:szCs w:val="20"/>
+        </w:rPr>
+      </w:pPr>
+      <w:r>
+        <w:rPr>
+          <w:sz w:val="20"/>
+          <w:szCs w:val="20"/>
+        </w:rPr>
+        <w:lastRenderedPageBreak/>
+        <w:t>So far we know the basics, advantages and drawbacks of RMI. Next, I will share my views, opinions and experience with RMI.</w:t>
+      </w:r>
+    </w:p>
+    <w:p>
+      <w:pPr>
+        <w:rPr>
+          <w:sz w:val="20"/>
+          <w:szCs w:val="20"/>
+        </w:rPr>
+      </w:pPr>
+    </w:p>
+    <w:p>
+      <w:pPr>
+        <w:rPr>
+          <w:b/>
+        </w:rPr>
+      </w:pPr>
+      <w:r>
+        <w:rPr>
+          <w:b/>
+        </w:rPr>
+        <w:t xml:space="preserve">Discussion </w:t>
+      </w:r>
+    </w:p>
+    <w:p>
+      <w:pPr>
+        <w:rPr>
+          <w:sz w:val="20"/>
+          <w:szCs w:val="20"/>
+        </w:rPr>
+      </w:pPr>
+      <w:r>
+        <w:rPr>
+          <w:sz w:val="20"/>
+          <w:szCs w:val="20"/>
+        </w:rPr>
+        <w:t xml:space="preserve">As we know now, RMI is Java implementation of RPC, </w:t>
+      </w:r>
+      <w:r>
+        <w:rPr>
+          <w:sz w:val="20"/>
+          <w:szCs w:val="20"/>
+        </w:rPr>
+        <w:t xml:space="preserve">and it allows us to bring distributed capabilities to our Java application. Under the Introduction heading, </w:t>
+      </w:r>
+      <w:r>
+        <w:rPr>
+          <w:sz w:val="20"/>
+          <w:szCs w:val="20"/>
+        </w:rPr>
+        <w:t>we</w:t>
+      </w:r>
+      <w:r>
+        <w:rPr>
+          <w:sz w:val="20"/>
+          <w:szCs w:val="20"/>
+        </w:rPr>
+        <w:t xml:space="preserve"> </w:t>
+      </w:r>
+      <w:r>
+        <w:rPr>
+          <w:sz w:val="20"/>
+          <w:szCs w:val="20"/>
+        </w:rPr>
+        <w:t>talked about Java</w:t>
+      </w:r>
+      <w:r>
+        <w:rPr>
+          <w:sz w:val="20"/>
+          <w:szCs w:val="20"/>
+        </w:rPr>
+        <w:t xml:space="preserve"> IDL</w:t>
+      </w:r>
+      <w:r>
+        <w:rPr>
+          <w:sz w:val="20"/>
+          <w:szCs w:val="20"/>
+        </w:rPr>
+        <w:t xml:space="preserve"> </w:t>
+      </w:r>
+      <w:r>
+        <w:rPr>
+          <w:i/>
+          <w:sz w:val="20"/>
+          <w:szCs w:val="20"/>
+        </w:rPr>
+        <w:t>(CORBA/IIOP)</w:t>
+      </w:r>
+      <w:r>
+        <w:rPr>
+          <w:sz w:val="20"/>
+          <w:szCs w:val="20"/>
+        </w:rPr>
+        <w:t xml:space="preserve"> and RMI-IIOP which can be used </w:t>
+      </w:r>
+      <w:r>
+        <w:rPr>
+          <w:sz w:val="20"/>
+          <w:szCs w:val="20"/>
+        </w:rPr>
+        <w:t xml:space="preserve">to expose Java Objects to CORBA ORBs. </w:t>
+      </w:r>
+      <w:r>
+        <w:rPr>
+          <w:sz w:val="20"/>
+          <w:szCs w:val="20"/>
+        </w:rPr>
+        <w:t>B</w:t>
+      </w:r>
+      <w:r>
+        <w:rPr>
+          <w:sz w:val="20"/>
+          <w:szCs w:val="20"/>
+        </w:rPr>
+        <w:t>ut for the purpose of this report, we</w:t>
+      </w:r>
+      <w:r>
+        <w:rPr>
+          <w:sz w:val="20"/>
+          <w:szCs w:val="20"/>
+        </w:rPr>
+        <w:t xml:space="preserve"> will focus on the </w:t>
+      </w:r>
+      <w:r>
+        <w:rPr>
+          <w:sz w:val="20"/>
+          <w:szCs w:val="20"/>
+        </w:rPr>
+        <w:t>original/</w:t>
+      </w:r>
+      <w:r>
+        <w:rPr>
+          <w:sz w:val="20"/>
+          <w:szCs w:val="20"/>
+        </w:rPr>
+        <w:t>basic RMI communication through JRMP used for Java to Java remote calls, and requires the client and server to use Java Objects.</w:t>
+      </w:r>
+    </w:p>
+    <w:p>
+      <w:pPr>
+        <w:rPr>
+          <w:sz w:val="10"/>
+          <w:szCs w:val="10"/>
+        </w:rPr>
+      </w:pPr>
+    </w:p>
+    <w:p>
+      <w:pPr>
+        <w:rPr>
+          <w:sz w:val="20"/>
+          <w:szCs w:val="20"/>
+        </w:rPr>
+      </w:pPr>
+      <w:r>
+        <w:rPr>
+          <w:sz w:val="20"/>
+          <w:szCs w:val="20"/>
+        </w:rPr>
+        <w:t>Why use RMI?</w:t>
+      </w:r>
+      <w:r>
+        <w:rPr>
+          <w:sz w:val="20"/>
+          <w:szCs w:val="20"/>
+        </w:rPr>
+        <w:t xml:space="preserve"> </w:t>
+      </w:r>
+      <w:r>
+        <w:rPr>
+          <w:sz w:val="20"/>
+          <w:szCs w:val="20"/>
+        </w:rPr>
+        <w:t xml:space="preserve">RMI is a part of the Java core platform </w:t>
+      </w:r>
+      <w:r>
+        <w:rPr>
+          <w:sz w:val="20"/>
+          <w:szCs w:val="20"/>
+        </w:rPr>
+        <w:t xml:space="preserve">and </w:t>
+      </w:r>
+      <w:r>
+        <w:rPr>
+          <w:rFonts w:asciiTheme="majorHAnsi" w:hAnsiTheme="majorHAnsi"/>
+          <w:i/>
+          <w:color w:val="000000" w:themeColor="text1"/>
+          <w:sz w:val="20"/>
+          <w:szCs w:val="20"/>
+        </w:rPr>
+        <w:t>java.rmi</w:t>
+      </w:r>
+      <w:r>
+        <w:rPr>
+          <w:i/>
+          <w:color w:val="000000" w:themeColor="text1"/>
+          <w:sz w:val="20"/>
+          <w:szCs w:val="20"/>
+        </w:rPr>
+        <w:t xml:space="preserve"> </w:t>
+      </w:r>
+      <w:r>
+        <w:rPr>
+          <w:sz w:val="20"/>
+          <w:szCs w:val="20"/>
+        </w:rPr>
+        <w:t>provides the RMI</w:t>
+      </w:r>
+      <w:r>
+        <w:rPr>
+          <w:i/>
+          <w:sz w:val="20"/>
+          <w:szCs w:val="20"/>
+        </w:rPr>
+        <w:t xml:space="preserve"> </w:t>
+      </w:r>
+      <w:r>
+        <w:rPr>
+          <w:sz w:val="20"/>
+          <w:szCs w:val="20"/>
+        </w:rPr>
+        <w:t>package.</w:t>
+      </w:r>
+      <w:r>
+        <w:rPr>
+          <w:sz w:val="20"/>
+          <w:szCs w:val="20"/>
+        </w:rPr>
+        <w:t xml:space="preserve"> Any object </w:t>
+      </w:r>
+      <w:r>
+        <w:rPr>
+          <w:sz w:val="20"/>
+          <w:szCs w:val="20"/>
+        </w:rPr>
+        <w:t xml:space="preserve">that can be invoked remotely needs to implement </w:t>
+      </w:r>
+      <w:r>
+        <w:rPr>
+          <w:sz w:val="20"/>
+          <w:szCs w:val="20"/>
+        </w:rPr>
+        <w:t>Remote Interface</w:t>
+      </w:r>
+      <w:r>
+        <w:rPr>
+          <w:i/>
+          <w:sz w:val="20"/>
+          <w:szCs w:val="20"/>
+        </w:rPr>
+        <w:t xml:space="preserve"> (serves to identify interfaces whose methods can be invoked from remote JVM).</w:t>
+      </w:r>
+    </w:p>
+    <w:p>
+      <w:pPr>
+        <w:rPr>
+          <w:sz w:val="10"/>
+          <w:szCs w:val="10"/>
+        </w:rPr>
+      </w:pPr>
+    </w:p>
+    <w:p>
+      <w:pPr>
+        <w:rPr>
+          <w:sz w:val="20"/>
+          <w:szCs w:val="20"/>
+        </w:rPr>
+      </w:pPr>
+      <w:r>
+        <w:rPr>
+          <w:sz w:val="20"/>
+          <w:szCs w:val="20"/>
+        </w:rPr>
+        <w:t>As a developer</w:t>
+      </w:r>
+      <w:r>
+        <w:rPr>
+          <w:sz w:val="20"/>
+          <w:szCs w:val="20"/>
+        </w:rPr>
+        <w:t xml:space="preserve"> with 4 years’ experience working with Java</w:t>
+      </w:r>
+      <w:r>
+        <w:rPr>
+          <w:sz w:val="20"/>
+          <w:szCs w:val="20"/>
+        </w:rPr>
+        <w:t xml:space="preserve">, I believe RMI put you at </w:t>
+      </w:r>
+      <w:r>
+        <w:rPr>
+          <w:sz w:val="20"/>
+          <w:szCs w:val="20"/>
+        </w:rPr>
+        <w:t>ease as it is easy to implement, uses widely used language Java and its object-oriented nature makes it powerful.</w:t>
+      </w:r>
+      <w:r>
+        <w:rPr>
+          <w:sz w:val="20"/>
+          <w:szCs w:val="20"/>
+        </w:rPr>
+        <w:t xml:space="preserve"> RMI is capable of passin</w:t>
+      </w:r>
+      <w:r>
+        <w:rPr>
+          <w:sz w:val="20"/>
+          <w:szCs w:val="20"/>
+        </w:rPr>
+        <w:t xml:space="preserve">g full complex objects as arguments </w:t>
+      </w:r>
+      <w:r>
+        <w:rPr>
+          <w:i/>
+          <w:sz w:val="20"/>
+          <w:szCs w:val="20"/>
+        </w:rPr>
+        <w:t xml:space="preserve">(like a </w:t>
+      </w:r>
+      <w:r>
+        <w:rPr>
+          <w:i/>
+          <w:sz w:val="20"/>
+          <w:szCs w:val="20"/>
+        </w:rPr>
+        <w:t>hash map</w:t>
+      </w:r>
+      <w:r>
+        <w:rPr>
+          <w:i/>
+          <w:sz w:val="20"/>
+          <w:szCs w:val="20"/>
+        </w:rPr>
+        <w:t>)</w:t>
+      </w:r>
+      <w:r>
+        <w:rPr>
+          <w:sz w:val="20"/>
+          <w:szCs w:val="20"/>
+        </w:rPr>
+        <w:t xml:space="preserve"> and return values unlike in existing RCP technology, the client would have to dissolve the object into primitive data types and transfer and re-assemble the object on the server whereas RMI out of the box allow you to transfer </w:t>
+      </w:r>
+      <w:r>
+        <w:rPr>
+          <w:sz w:val="20"/>
+          <w:szCs w:val="20"/>
+        </w:rPr>
+        <w:t>across the wire with no extra code client code putting developers a</w:t>
+      </w:r>
+      <w:r>
+        <w:rPr>
+          <w:sz w:val="20"/>
+          <w:szCs w:val="20"/>
+        </w:rPr>
+        <w:t>t</w:t>
+      </w:r>
+      <w:r>
+        <w:rPr>
+          <w:sz w:val="20"/>
+          <w:szCs w:val="20"/>
+        </w:rPr>
+        <w:t xml:space="preserve"> ease.</w:t>
+      </w:r>
+      <w:r>
+        <w:rPr>
+          <w:sz w:val="20"/>
+          <w:szCs w:val="20"/>
+        </w:rPr>
+        <w:t xml:space="preserve"> </w:t>
+      </w:r>
+    </w:p>
+    <w:p>
+      <w:pPr>
+        <w:rPr>
+          <w:sz w:val="10"/>
+          <w:szCs w:val="10"/>
+        </w:rPr>
+      </w:pPr>
+    </w:p>
+    <w:p>
+      <w:pPr>
+        <w:rPr>
+          <w:sz w:val="20"/>
+          <w:szCs w:val="20"/>
+        </w:rPr>
+      </w:pPr>
+      <w:r>
+        <w:rPr>
+          <w:sz w:val="20"/>
+          <w:szCs w:val="20"/>
+        </w:rPr>
+        <w:t xml:space="preserve">But the experience for other people may differ based on different factors like their understanding of Java language, goals and needs because it may or may not be efficient to implement RMI for creating your own distributed system for that you will need to list out your needs and requirements including security and speed and others. RMI uses Java’s security principles and when compared to CORBA it may not be the best choice when </w:t>
+      </w:r>
+      <w:r>
+        <w:rPr>
+          <w:sz w:val="20"/>
+          <w:szCs w:val="20"/>
+        </w:rPr>
+        <w:t>aim</w:t>
+      </w:r>
+      <w:r>
+        <w:rPr>
+          <w:sz w:val="20"/>
+          <w:szCs w:val="20"/>
+        </w:rPr>
+        <w:t>ing for speed.</w:t>
+      </w:r>
+      <w:r>
+        <w:rPr>
+          <w:sz w:val="20"/>
+          <w:szCs w:val="20"/>
+        </w:rPr>
+        <w:t xml:space="preserve"> </w:t>
+      </w:r>
+      <w:r>
+        <w:rPr>
+          <w:sz w:val="20"/>
+          <w:szCs w:val="20"/>
+        </w:rPr>
+        <w:t xml:space="preserve">Now, we know that </w:t>
+      </w:r>
+      <w:r>
+        <w:rPr>
+          <w:sz w:val="20"/>
+          <w:szCs w:val="20"/>
+        </w:rPr>
+        <w:t xml:space="preserve">RMI may not always suit all your needs and other alternatives like CORBA are available </w:t>
+      </w:r>
+      <w:r>
+        <w:rPr>
+          <w:sz w:val="20"/>
+          <w:szCs w:val="20"/>
+        </w:rPr>
+        <w:t>u</w:t>
+      </w:r>
+      <w:r>
+        <w:rPr>
+          <w:sz w:val="20"/>
+          <w:szCs w:val="20"/>
+        </w:rPr>
+        <w:t xml:space="preserve"> It allows to access remote objects in a distributed environment</w:t>
+      </w:r>
+      <w:r>
+        <w:rPr>
+          <w:sz w:val="20"/>
+          <w:szCs w:val="20"/>
+        </w:rPr>
+        <w:t xml:space="preserve"> as if it’s a local </w:t>
+      </w:r>
+      <w:r>
+        <w:rPr>
+          <w:sz w:val="20"/>
+          <w:szCs w:val="20"/>
+        </w:rPr>
+        <w:t>object, and</w:t>
+      </w:r>
+      <w:r>
+        <w:rPr>
+          <w:sz w:val="20"/>
+          <w:szCs w:val="20"/>
+        </w:rPr>
+        <w:t xml:space="preserve"> pass more than one objects with the request </w:t>
+      </w:r>
+      <w:r>
+        <w:rPr>
+          <w:sz w:val="20"/>
+          <w:szCs w:val="20"/>
+        </w:rPr>
+        <w:t>and it automatically takes care of things like marshalling and un</w:t>
+      </w:r>
+      <w:r>
+        <w:rPr>
+          <w:sz w:val="20"/>
+          <w:szCs w:val="20"/>
+        </w:rPr>
+        <w:t>-</w:t>
+      </w:r>
+      <w:r>
+        <w:rPr>
+          <w:sz w:val="20"/>
+          <w:szCs w:val="20"/>
+        </w:rPr>
+        <w:t>marshalling so the developers don’t have to deal wo</w:t>
+      </w:r>
+      <w:r>
+        <w:rPr>
+          <w:sz w:val="20"/>
+          <w:szCs w:val="20"/>
+        </w:rPr>
+        <w:t>rking and writing complicated mechanisms to transf</w:t>
+      </w:r>
+      <w:r>
+        <w:rPr>
+          <w:sz w:val="20"/>
+          <w:szCs w:val="20"/>
+        </w:rPr>
+        <w:t>er data over the network.</w:t>
+      </w:r>
+    </w:p>
+    <w:p>
+      <w:pPr>
+        <w:rPr>
+          <w:b/>
+          <w:sz w:val="10"/>
+          <w:szCs w:val="10"/>
+        </w:rPr>
+      </w:pPr>
+    </w:p>
+    <w:p>
+      <w:pPr>
+        <w:rPr>
+          <w:sz w:val="20"/>
+          <w:szCs w:val="20"/>
+        </w:rPr>
+      </w:pPr>
+      <w:r>
+        <w:rPr>
+          <w:sz w:val="20"/>
+          <w:szCs w:val="20"/>
+        </w:rPr>
+        <w:t xml:space="preserve">How RMI Works? </w:t>
+      </w:r>
+      <w:r>
+        <w:rPr>
+          <w:sz w:val="20"/>
+          <w:szCs w:val="20"/>
+        </w:rPr>
+        <w:t xml:space="preserve">Here we will discuss how a basic RMI implementation works, we have already seen the architecture diagram of RMI under the Introduction heading, now </w:t>
+      </w:r>
+      <w:r>
+        <w:rPr>
+          <w:sz w:val="20"/>
+          <w:szCs w:val="20"/>
+        </w:rPr>
+        <w:t>let’s</w:t>
+      </w:r>
+      <w:r>
+        <w:rPr>
+          <w:sz w:val="20"/>
+          <w:szCs w:val="20"/>
+        </w:rPr>
+        <w:t xml:space="preserve"> list the high level steps/mechanisms involved in the implementation and working of RMI. </w:t>
+      </w:r>
+    </w:p>
+    <w:p>
+      <w:pPr>
+        <w:rPr>
+          <w:sz w:val="20"/>
+          <w:szCs w:val="20"/>
+        </w:rPr>
+      </w:pPr>
+      <w:r>
+        <w:rPr>
+          <w:sz w:val="20"/>
+          <w:szCs w:val="20"/>
+        </w:rPr>
+        <w:t xml:space="preserve">This is how RMI is implemented - </w:t>
+      </w:r>
+      <w:r>
+        <w:rPr>
+          <w:sz w:val="20"/>
+          <w:szCs w:val="20"/>
+        </w:rPr>
+        <w:t>Writing interface</w:t>
+      </w:r>
+      <w:r>
+        <w:rPr>
+          <w:sz w:val="20"/>
+          <w:szCs w:val="20"/>
+        </w:rPr>
+        <w:t xml:space="preserve">, </w:t>
+      </w:r>
+      <w:r>
+        <w:rPr>
+          <w:sz w:val="20"/>
+          <w:szCs w:val="20"/>
+        </w:rPr>
+        <w:t>Implementing Interface</w:t>
+      </w:r>
+      <w:r>
+        <w:rPr>
+          <w:sz w:val="20"/>
+          <w:szCs w:val="20"/>
+        </w:rPr>
+        <w:t xml:space="preserve">, </w:t>
+      </w:r>
+      <w:r>
+        <w:rPr>
+          <w:sz w:val="20"/>
+          <w:szCs w:val="20"/>
+        </w:rPr>
+        <w:t>Writing RMI Server</w:t>
+      </w:r>
+      <w:r>
+        <w:rPr>
+          <w:sz w:val="20"/>
+          <w:szCs w:val="20"/>
+        </w:rPr>
+        <w:t xml:space="preserve">, Writing RMI </w:t>
+      </w:r>
+      <w:r>
+        <w:rPr>
+          <w:sz w:val="20"/>
+          <w:szCs w:val="20"/>
+        </w:rPr>
+        <w:t>Client</w:t>
+      </w:r>
+      <w:r>
+        <w:rPr>
+          <w:sz w:val="20"/>
+          <w:szCs w:val="20"/>
+        </w:rPr>
+        <w:t xml:space="preserve">, </w:t>
+      </w:r>
+      <w:r>
+        <w:rPr>
+          <w:sz w:val="20"/>
+          <w:szCs w:val="20"/>
+        </w:rPr>
+        <w:t>Starting RMI Registry</w:t>
+      </w:r>
+      <w:r>
+        <w:rPr>
+          <w:sz w:val="20"/>
+          <w:szCs w:val="20"/>
+        </w:rPr>
+        <w:t xml:space="preserve">, </w:t>
+      </w:r>
+      <w:r>
+        <w:rPr>
+          <w:sz w:val="20"/>
+          <w:szCs w:val="20"/>
+        </w:rPr>
+        <w:t>Running Server and Client</w:t>
+      </w:r>
+      <w:r>
+        <w:rPr>
+          <w:sz w:val="20"/>
+          <w:szCs w:val="20"/>
+        </w:rPr>
+        <w:t>.</w:t>
+      </w:r>
+    </w:p>
+    <w:p>
+      <w:pPr>
+        <w:rPr>
+          <w:sz w:val="20"/>
+          <w:szCs w:val="20"/>
+        </w:rPr>
+      </w:pPr>
+      <w:r>
+        <w:rPr>
+          <w:sz w:val="20"/>
+          <w:szCs w:val="20"/>
+        </w:rPr>
+        <w:t>Let us try to understand the working with an example –</w:t>
+      </w:r>
+      <w:r>
+        <w:rPr>
+          <w:sz w:val="20"/>
+          <w:szCs w:val="20"/>
+        </w:rPr>
+        <w:t xml:space="preserve"> </w:t>
+      </w:r>
+    </w:p>
+    <w:p>
+      <w:pPr>
+        <w:rPr>
+          <w:sz w:val="10"/>
+          <w:szCs w:val="10"/>
+        </w:rPr>
+      </w:pPr>
+    </w:p>
+    <w:tbl>
+      <w:tblPr>
+        <w:tblStyle w:val="PlainTable4"/>
+        <w:tblW w:w="0" w:type="auto"/>
+        <w:tblInd w:w="-142" w:type="dxa"/>
+        <w:tblLook w:val="04A0" w:firstRow="1" w:lastRow="0" w:firstColumn="1" w:lastColumn="0" w:noHBand="0" w:noVBand="1"/>
+      </w:tblPr>
+      <w:tblGrid>
+        <w:gridCol w:w="5671"/>
+        <w:gridCol w:w="3481"/>
+      </w:tblGrid>
+      <w:tr>
+        <w:trPr>
+          <w:cnfStyle w:val="100000000000" w:firstRow="1" w:lastRow="0" w:firstColumn="0" w:lastColumn="0" w:oddVBand="0" w:evenVBand="0" w:oddHBand="0" w:evenHBand="0" w:firstRowFirstColumn="0" w:firstRowLastColumn="0" w:lastRowFirstColumn="0" w:lastRowLastColumn="0"/>
+        </w:trPr>
+        <w:tc>
+          <w:tcPr>
+            <w:cnfStyle w:val="001000000000" w:firstRow="0" w:lastRow="0" w:firstColumn="1" w:lastColumn="0" w:oddVBand="0" w:evenVBand="0" w:oddHBand="0" w:evenHBand="0" w:firstRowFirstColumn="0" w:firstRowLastColumn="0" w:lastRowFirstColumn="0" w:lastRowLastColumn="0"/>
+            <w:tcW w:w="5671" w:type="dxa"/>
+          </w:tcPr>
+          <w:p>
+            <w:pPr>
+              <w:rPr>
+                <w:b w:val="0"/>
                 <w:sz w:val="20"/>
                 <w:szCs w:val="20"/>
               </w:rPr>
             </w:pPr>
           </w:p>
         </w:tc>
+        <w:tc>
+          <w:tcPr>
+            <w:tcW w:w="3481" w:type="dxa"/>
+          </w:tcPr>
+          <w:p>
+            <w:pPr>
+              <w:cnfStyle w:val="100000000000" w:firstRow="1" w:lastRow="0" w:firstColumn="0" w:lastColumn="0" w:oddVBand="0" w:evenVBand="0" w:oddHBand="0" w:evenHBand="0" w:firstRowFirstColumn="0" w:firstRowLastColumn="0" w:lastRowFirstColumn="0" w:lastRowLastColumn="0"/>
+              <w:rPr>
+                <w:i/>
+                <w:sz w:val="16"/>
+                <w:szCs w:val="16"/>
+              </w:rPr>
+            </w:pPr>
+            <w:bookmarkStart w:id="0" w:name="_GoBack"/>
+            <w:bookmarkEnd w:id="0"/>
+            <w:r>
+              <w:rPr>
+                <w:i/>
+                <w:sz w:val="16"/>
+                <w:szCs w:val="16"/>
+              </w:rPr>
+              <w:t>Diagram</w:t>
+            </w:r>
+            <w:r>
+              <w:rPr>
+                <w:i/>
+                <w:sz w:val="16"/>
+                <w:szCs w:val="16"/>
+              </w:rPr>
+              <w:t xml:space="preserve"> showing the 3 layers of RMI System</w:t>
+            </w:r>
+          </w:p>
+          <w:p>
+            <w:pPr>
+              <w:cnfStyle w:val="100000000000" w:firstRow="1" w:lastRow="0" w:firstColumn="0" w:lastColumn="0" w:oddVBand="0" w:evenVBand="0" w:oddHBand="0" w:evenHBand="0" w:firstRowFirstColumn="0" w:firstRowLastColumn="0" w:lastRowFirstColumn="0" w:lastRowLastColumn="0"/>
+              <w:rPr>
+                <w:sz w:val="20"/>
+                <w:szCs w:val="20"/>
+              </w:rPr>
+            </w:pPr>
+            <w:r>
+              <w:rPr>
+                <w:noProof/>
+                <w:sz w:val="20"/>
+                <w:szCs w:val="20"/>
+                <w:lang w:eastAsia="en-GB"/>
+              </w:rPr>
+              <w:drawing>
+                <wp:inline distT="0" distB="0" distL="0" distR="0" wp14:anchorId="55D325B1" wp14:editId="19D9141E">
+                  <wp:extent cx="2001630" cy="1501223"/>
+                  <wp:effectExtent l="0" t="0" r="5080" b="0"/>
+                  <wp:docPr id="1" name="Picture 1"/>
+                  <wp:cNvGraphicFramePr>
+                    <a:graphicFrameLocks xmlns:a="http://schemas.openxmlformats.org/drawingml/2006/main" noChangeAspect="1"/>
+                  </wp:cNvGraphicFramePr>
+                  <a:graphic xmlns:a="http://schemas.openxmlformats.org/drawingml/2006/main">
+                    <a:graphicData uri="http://schemas.openxmlformats.org/drawingml/2006/picture">
+                      <pic:pic xmlns:pic="http://schemas.openxmlformats.org/drawingml/2006/picture">
+                        <pic:nvPicPr>
+                          <pic:cNvPr id="1" name="IMG_1865.JPG"/>
+                          <pic:cNvPicPr/>
+                        </pic:nvPicPr>
+                        <pic:blipFill>
+                          <a:blip r:embed="rId9" cstate="print">
+                            <a:extLst>
+                              <a:ext uri="{28A0092B-C50C-407E-A947-70E740481C1C}">
+                                <a14:useLocalDpi xmlns:a14="http://schemas.microsoft.com/office/drawing/2010/main" val="0"/>
+                              </a:ext>
+                            </a:extLst>
+                          </a:blip>
+                          <a:stretch>
+                            <a:fillRect/>
+                          </a:stretch>
+                        </pic:blipFill>
+                        <pic:spPr>
+                          <a:xfrm>
+                            <a:off x="0" y="0"/>
+                            <a:ext cx="2037801" cy="1528351"/>
+                          </a:xfrm>
+                          <a:prstGeom prst="rect">
+                            <a:avLst/>
+                          </a:prstGeom>
+                        </pic:spPr>
+                      </pic:pic>
+                    </a:graphicData>
+                  </a:graphic>
+                </wp:inline>
+              </w:drawing>
+            </w:r>
+          </w:p>
+        </w:tc>
       </w:tr>
     </w:tbl>
     <w:p>
@@ -1772,663 +2668,36 @@
           <w:szCs w:val="20"/>
         </w:rPr>
       </w:pPr>
-      <w:r>
-        <w:rPr>
-          <w:sz w:val="20"/>
-          <w:szCs w:val="20"/>
-        </w:rPr>
-        <w:t>So far we know the basics, advantages and drawbacks of RMI. Next, I will share my views, opinions and experience with RMI.</w:t>
-      </w:r>
-    </w:p>
-    <w:p>
-      <w:pPr>
-        <w:rPr>
-          <w:sz w:val="20"/>
-          <w:szCs w:val="20"/>
-        </w:rPr>
-      </w:pPr>
-    </w:p>
-    <w:p>
-      <w:pPr>
-        <w:rPr>
-          <w:b/>
-        </w:rPr>
-      </w:pPr>
-      <w:r>
-        <w:rPr>
-          <w:b/>
-        </w:rPr>
-        <w:t xml:space="preserve">Discussion </w:t>
-      </w:r>
-    </w:p>
-    <w:p>
-      <w:pPr>
-        <w:rPr>
-          <w:sz w:val="20"/>
-          <w:szCs w:val="20"/>
-        </w:rPr>
-      </w:pPr>
-      <w:r>
-        <w:rPr>
-          <w:sz w:val="20"/>
-          <w:szCs w:val="20"/>
-        </w:rPr>
-        <w:t xml:space="preserve">As we know now, RMI is Java implementation of RPC, </w:t>
-      </w:r>
-      <w:r>
-        <w:rPr>
-          <w:sz w:val="20"/>
-          <w:szCs w:val="20"/>
-        </w:rPr>
-        <w:t xml:space="preserve">and it allows us to bring distributed capabilities to our Java application. Under the Introduction heading, </w:t>
-      </w:r>
-      <w:r>
-        <w:rPr>
-          <w:sz w:val="20"/>
-          <w:szCs w:val="20"/>
-        </w:rPr>
-        <w:t>we</w:t>
-      </w:r>
-      <w:r>
-        <w:rPr>
-          <w:sz w:val="20"/>
-          <w:szCs w:val="20"/>
-        </w:rPr>
-        <w:t xml:space="preserve"> </w:t>
-      </w:r>
-      <w:r>
-        <w:rPr>
-          <w:sz w:val="20"/>
-          <w:szCs w:val="20"/>
-        </w:rPr>
-        <w:t>talked about Java</w:t>
-      </w:r>
-      <w:r>
-        <w:rPr>
-          <w:sz w:val="20"/>
-          <w:szCs w:val="20"/>
-        </w:rPr>
-        <w:t xml:space="preserve"> IDL</w:t>
-      </w:r>
-      <w:r>
-        <w:rPr>
-          <w:sz w:val="20"/>
-          <w:szCs w:val="20"/>
-        </w:rPr>
-        <w:t xml:space="preserve"> </w:t>
-      </w:r>
-      <w:r>
-        <w:rPr>
-          <w:i/>
-          <w:sz w:val="20"/>
-          <w:szCs w:val="20"/>
-        </w:rPr>
-        <w:t>(CORBA/IIOP)</w:t>
-      </w:r>
-      <w:r>
-        <w:rPr>
-          <w:sz w:val="20"/>
-          <w:szCs w:val="20"/>
-        </w:rPr>
-        <w:t xml:space="preserve"> and RMI-IIOP which can be used </w:t>
-      </w:r>
-      <w:r>
-        <w:rPr>
-          <w:sz w:val="20"/>
-          <w:szCs w:val="20"/>
-        </w:rPr>
-        <w:t xml:space="preserve">to expose Java Objects to CORBA ORBs. </w:t>
-      </w:r>
-      <w:r>
-        <w:rPr>
-          <w:sz w:val="20"/>
-          <w:szCs w:val="20"/>
-        </w:rPr>
-        <w:t>B</w:t>
-      </w:r>
-      <w:r>
-        <w:rPr>
-          <w:sz w:val="20"/>
-          <w:szCs w:val="20"/>
-        </w:rPr>
-        <w:t>ut for the purpose of this report, we</w:t>
-      </w:r>
-      <w:r>
-        <w:rPr>
-          <w:sz w:val="20"/>
-          <w:szCs w:val="20"/>
-        </w:rPr>
-        <w:t xml:space="preserve"> will focus on the </w:t>
-      </w:r>
-      <w:r>
-        <w:rPr>
-          <w:sz w:val="20"/>
-          <w:szCs w:val="20"/>
-        </w:rPr>
-        <w:t>original/</w:t>
-      </w:r>
-      <w:r>
-        <w:rPr>
-          <w:sz w:val="20"/>
-          <w:szCs w:val="20"/>
-        </w:rPr>
-        <w:t>basic RMI communication through JRMP used for Java to Java remote calls, and requires the client and server to use Java Objects.</w:t>
-      </w:r>
-    </w:p>
-    <w:p>
-      <w:pPr>
-        <w:rPr>
-          <w:sz w:val="20"/>
-          <w:szCs w:val="20"/>
-        </w:rPr>
-      </w:pPr>
-    </w:p>
-    <w:p>
-      <w:pPr>
-        <w:rPr>
-          <w:sz w:val="20"/>
-          <w:szCs w:val="20"/>
-        </w:rPr>
-      </w:pPr>
-      <w:r>
-        <w:rPr>
-          <w:sz w:val="20"/>
-          <w:szCs w:val="20"/>
-        </w:rPr>
-        <w:t>Why use RMI?</w:t>
-      </w:r>
-    </w:p>
-    <w:p>
-      <w:pPr>
-        <w:rPr>
-          <w:i/>
-          <w:sz w:val="20"/>
-          <w:szCs w:val="20"/>
-        </w:rPr>
-      </w:pPr>
-      <w:r>
-        <w:rPr>
-          <w:sz w:val="20"/>
-          <w:szCs w:val="20"/>
-        </w:rPr>
-        <w:t xml:space="preserve">RMI is a part of the Java core platform </w:t>
-      </w:r>
-      <w:r>
-        <w:rPr>
-          <w:sz w:val="20"/>
-          <w:szCs w:val="20"/>
-        </w:rPr>
-        <w:t xml:space="preserve">and </w:t>
-      </w:r>
-      <w:r>
-        <w:rPr>
-          <w:rFonts w:asciiTheme="majorHAnsi" w:hAnsiTheme="majorHAnsi"/>
-          <w:i/>
-          <w:color w:val="000000" w:themeColor="text1"/>
-          <w:sz w:val="20"/>
-          <w:szCs w:val="20"/>
-        </w:rPr>
-        <w:t>java.rmi</w:t>
-      </w:r>
-      <w:r>
-        <w:rPr>
-          <w:i/>
-          <w:color w:val="000000" w:themeColor="text1"/>
-          <w:sz w:val="20"/>
-          <w:szCs w:val="20"/>
-        </w:rPr>
-        <w:t xml:space="preserve"> </w:t>
-      </w:r>
-      <w:r>
-        <w:rPr>
-          <w:sz w:val="20"/>
-          <w:szCs w:val="20"/>
-        </w:rPr>
-        <w:t>provides the RMI</w:t>
-      </w:r>
-      <w:r>
-        <w:rPr>
-          <w:i/>
-          <w:sz w:val="20"/>
-          <w:szCs w:val="20"/>
-        </w:rPr>
-        <w:t xml:space="preserve"> </w:t>
-      </w:r>
-      <w:r>
-        <w:rPr>
-          <w:sz w:val="20"/>
-          <w:szCs w:val="20"/>
-        </w:rPr>
-        <w:t>package.</w:t>
-      </w:r>
-      <w:r>
-        <w:rPr>
-          <w:sz w:val="20"/>
-          <w:szCs w:val="20"/>
-        </w:rPr>
-        <w:t xml:space="preserve"> Any object </w:t>
-      </w:r>
-      <w:r>
-        <w:rPr>
-          <w:sz w:val="20"/>
-          <w:szCs w:val="20"/>
-        </w:rPr>
-        <w:t xml:space="preserve">that can be invoked remotely needs to implement </w:t>
-      </w:r>
-      <w:r>
-        <w:rPr>
-          <w:sz w:val="20"/>
-          <w:szCs w:val="20"/>
-        </w:rPr>
-        <w:t>Remote Interface</w:t>
-      </w:r>
-      <w:r>
-        <w:rPr>
-          <w:i/>
-          <w:sz w:val="20"/>
-          <w:szCs w:val="20"/>
-        </w:rPr>
-        <w:t xml:space="preserve"> (serves to identify interfaces whose methods can be invoked from remote JVM).</w:t>
-      </w:r>
-    </w:p>
-    <w:p>
-      <w:pPr>
-        <w:rPr>
-          <w:sz w:val="20"/>
-          <w:szCs w:val="20"/>
-        </w:rPr>
-      </w:pPr>
-    </w:p>
-    <w:p>
-      <w:pPr>
-        <w:rPr>
-          <w:sz w:val="20"/>
-          <w:szCs w:val="20"/>
-        </w:rPr>
-      </w:pPr>
-      <w:r>
-        <w:rPr>
-          <w:sz w:val="20"/>
-          <w:szCs w:val="20"/>
-        </w:rPr>
-        <w:t>As a developer</w:t>
-      </w:r>
-      <w:r>
-        <w:rPr>
-          <w:sz w:val="20"/>
-          <w:szCs w:val="20"/>
-        </w:rPr>
-        <w:t xml:space="preserve"> with 4 years’ experience working with Java</w:t>
-      </w:r>
-      <w:r>
-        <w:rPr>
-          <w:sz w:val="20"/>
-          <w:szCs w:val="20"/>
-        </w:rPr>
-        <w:t xml:space="preserve">, I believe RMI put you at </w:t>
-      </w:r>
-      <w:r>
-        <w:rPr>
-          <w:sz w:val="20"/>
-          <w:szCs w:val="20"/>
-        </w:rPr>
-        <w:t>ease as it is easy to implement, uses widely used language Java and its object-oriented nature makes it powerful.</w:t>
-      </w:r>
-      <w:r>
-        <w:rPr>
-          <w:sz w:val="20"/>
-          <w:szCs w:val="20"/>
-        </w:rPr>
-        <w:t xml:space="preserve"> RMI is capable of passin</w:t>
-      </w:r>
-      <w:r>
-        <w:rPr>
-          <w:sz w:val="20"/>
-          <w:szCs w:val="20"/>
-        </w:rPr>
-        <w:t xml:space="preserve">g full complex objects as arguments </w:t>
-      </w:r>
-      <w:r>
-        <w:rPr>
-          <w:i/>
-          <w:sz w:val="20"/>
-          <w:szCs w:val="20"/>
-        </w:rPr>
-        <w:t xml:space="preserve">(like a </w:t>
-      </w:r>
-      <w:r>
-        <w:rPr>
-          <w:i/>
-          <w:sz w:val="20"/>
-          <w:szCs w:val="20"/>
-        </w:rPr>
-        <w:t>hash map</w:t>
-      </w:r>
-      <w:r>
-        <w:rPr>
-          <w:i/>
-          <w:sz w:val="20"/>
-          <w:szCs w:val="20"/>
-        </w:rPr>
-        <w:t>)</w:t>
-      </w:r>
-      <w:r>
-        <w:rPr>
-          <w:sz w:val="20"/>
-          <w:szCs w:val="20"/>
-        </w:rPr>
-        <w:t xml:space="preserve"> a</w:t>
-      </w:r>
-      <w:bookmarkStart w:id="0" w:name="_GoBack"/>
-      <w:bookmarkEnd w:id="0"/>
-      <w:r>
-        <w:rPr>
-          <w:sz w:val="20"/>
-          <w:szCs w:val="20"/>
-        </w:rPr>
-        <w:t xml:space="preserve">nd return values unlike in existing RCP technology, the client would have to dissolve the object into primitive data types and transfer and re-assemble the object on the server whereas RMI out of the box allow you to transfer </w:t>
-      </w:r>
-      <w:r>
-        <w:rPr>
-          <w:sz w:val="20"/>
-          <w:szCs w:val="20"/>
-        </w:rPr>
-        <w:t>across the wire with no extra code client code putting developers a</w:t>
-      </w:r>
-      <w:r>
-        <w:rPr>
-          <w:sz w:val="20"/>
-          <w:szCs w:val="20"/>
-        </w:rPr>
-        <w:t>t</w:t>
-      </w:r>
-      <w:r>
-        <w:rPr>
-          <w:sz w:val="20"/>
-          <w:szCs w:val="20"/>
-        </w:rPr>
-        <w:t xml:space="preserve"> ease.</w:t>
-      </w:r>
-      <w:r>
-        <w:rPr>
-          <w:sz w:val="20"/>
-          <w:szCs w:val="20"/>
-        </w:rPr>
-        <w:t xml:space="preserve"> </w:t>
-      </w:r>
-    </w:p>
-    <w:p>
-      <w:pPr>
-        <w:rPr>
-          <w:sz w:val="20"/>
-          <w:szCs w:val="20"/>
-        </w:rPr>
-      </w:pPr>
-    </w:p>
-    <w:p>
-      <w:pPr>
-        <w:rPr>
-          <w:sz w:val="20"/>
-          <w:szCs w:val="20"/>
-        </w:rPr>
-      </w:pPr>
-      <w:r>
-        <w:rPr>
-          <w:sz w:val="20"/>
-          <w:szCs w:val="20"/>
-        </w:rPr>
-        <w:t xml:space="preserve">But the experience for other people may differ based on different factors like their understanding of Java language, goals and needs because it may or may not be efficient to implement RMI for creating your own distributed system for that you will need to list out your needs and requirements including security and speed and others. RMI uses Java’s security principles and when compared to CORBA it may not be the best choice when </w:t>
-      </w:r>
-      <w:r>
-        <w:rPr>
-          <w:sz w:val="20"/>
-          <w:szCs w:val="20"/>
-        </w:rPr>
-        <w:t>aim</w:t>
-      </w:r>
-      <w:r>
-        <w:rPr>
-          <w:sz w:val="20"/>
-          <w:szCs w:val="20"/>
-        </w:rPr>
-        <w:t>ing for speed.</w:t>
-      </w:r>
-      <w:r>
-        <w:rPr>
-          <w:sz w:val="20"/>
-          <w:szCs w:val="20"/>
-        </w:rPr>
-        <w:t xml:space="preserve"> </w:t>
-      </w:r>
-      <w:r>
-        <w:rPr>
-          <w:sz w:val="20"/>
-          <w:szCs w:val="20"/>
-        </w:rPr>
-        <w:t xml:space="preserve">Now, we know that </w:t>
-      </w:r>
-      <w:r>
-        <w:rPr>
-          <w:sz w:val="20"/>
-          <w:szCs w:val="20"/>
-        </w:rPr>
-        <w:t xml:space="preserve">RMI may not always suit all your needs and other alternatives like CORBA are available </w:t>
-      </w:r>
-      <w:r>
-        <w:rPr>
-          <w:sz w:val="20"/>
-          <w:szCs w:val="20"/>
-        </w:rPr>
-        <w:t>u</w:t>
-      </w:r>
-      <w:r>
-        <w:rPr>
-          <w:sz w:val="20"/>
-          <w:szCs w:val="20"/>
-        </w:rPr>
-        <w:t xml:space="preserve"> It allows to access remote objects in a distributed environment</w:t>
-      </w:r>
-      <w:r>
-        <w:rPr>
-          <w:sz w:val="20"/>
-          <w:szCs w:val="20"/>
-        </w:rPr>
-        <w:t xml:space="preserve"> as if it’s a local </w:t>
-      </w:r>
-      <w:r>
-        <w:rPr>
-          <w:sz w:val="20"/>
-          <w:szCs w:val="20"/>
-        </w:rPr>
-        <w:t>object, and</w:t>
-      </w:r>
-      <w:r>
-        <w:rPr>
-          <w:sz w:val="20"/>
-          <w:szCs w:val="20"/>
-        </w:rPr>
-        <w:t xml:space="preserve"> pass more than one objects with the request </w:t>
-      </w:r>
-      <w:r>
-        <w:rPr>
-          <w:sz w:val="20"/>
-          <w:szCs w:val="20"/>
-        </w:rPr>
-        <w:t>and it automatically takes care of things like marshalling and un</w:t>
-      </w:r>
-      <w:r>
-        <w:rPr>
-          <w:sz w:val="20"/>
-          <w:szCs w:val="20"/>
-        </w:rPr>
-        <w:t>-</w:t>
-      </w:r>
-      <w:r>
-        <w:rPr>
-          <w:sz w:val="20"/>
-          <w:szCs w:val="20"/>
-        </w:rPr>
-        <w:t>marshalling so the developers don’t have to deal wo</w:t>
-      </w:r>
-      <w:r>
-        <w:rPr>
-          <w:sz w:val="20"/>
-          <w:szCs w:val="20"/>
-        </w:rPr>
-        <w:t>rking and writing complicated mechanisms to transf</w:t>
-      </w:r>
-      <w:r>
-        <w:rPr>
-          <w:sz w:val="20"/>
-          <w:szCs w:val="20"/>
-        </w:rPr>
-        <w:t>er data over the network.</w:t>
-      </w:r>
-    </w:p>
-    <w:p>
-      <w:pPr>
-        <w:rPr>
-          <w:b/>
-        </w:rPr>
-      </w:pPr>
-    </w:p>
-    <w:p>
-      <w:pPr>
-        <w:rPr>
-          <w:b/>
-        </w:rPr>
-      </w:pPr>
-    </w:p>
-    <w:p>
-      <w:pPr>
-        <w:rPr>
-          <w:b/>
-        </w:rPr>
-      </w:pPr>
-    </w:p>
-    <w:p>
-      <w:pPr>
-        <w:rPr>
-          <w:b/>
-        </w:rPr>
-      </w:pPr>
-    </w:p>
-    <w:p>
-      <w:pPr>
-        <w:rPr>
-          <w:b/>
-        </w:rPr>
-      </w:pPr>
-    </w:p>
-    <w:p>
-      <w:pPr>
-        <w:rPr>
-          <w:b/>
-        </w:rPr>
-      </w:pPr>
-    </w:p>
-    <w:p>
-      <w:pPr>
-        <w:rPr>
-          <w:b/>
-        </w:rPr>
-      </w:pPr>
-    </w:p>
-    <w:p>
-      <w:pPr>
-        <w:rPr>
-          <w:b/>
-        </w:rPr>
-      </w:pPr>
-    </w:p>
-    <w:p>
-      <w:pPr>
-        <w:rPr>
-          <w:b/>
-        </w:rPr>
-      </w:pPr>
-    </w:p>
-    <w:p>
-      <w:pPr>
-        <w:rPr>
-          <w:b/>
-        </w:rPr>
-      </w:pPr>
-    </w:p>
-    <w:p>
-      <w:pPr>
-        <w:rPr>
-          <w:b/>
-        </w:rPr>
-      </w:pPr>
-    </w:p>
-    <w:p>
-      <w:pPr>
-        <w:rPr>
-          <w:b/>
-        </w:rPr>
-      </w:pPr>
-    </w:p>
-    <w:p>
-      <w:pPr>
-        <w:rPr>
-          <w:b/>
-        </w:rPr>
-      </w:pPr>
-    </w:p>
-    <w:p>
-      <w:pPr>
-        <w:rPr>
-          <w:b/>
-        </w:rPr>
-      </w:pPr>
-    </w:p>
-    <w:p>
-      <w:pPr>
-        <w:rPr>
-          <w:b/>
-        </w:rPr>
-      </w:pPr>
-    </w:p>
-    <w:p>
-      <w:pPr>
-        <w:rPr>
-          <w:b/>
-        </w:rPr>
-      </w:pPr>
-    </w:p>
-    <w:p>
-      <w:pPr>
-        <w:rPr>
-          <w:b/>
-        </w:rPr>
-      </w:pPr>
-    </w:p>
-    <w:p>
-      <w:pPr>
-        <w:rPr>
-          <w:b/>
-        </w:rPr>
-      </w:pPr>
-    </w:p>
-    <w:p>
-      <w:pPr>
-        <w:rPr>
-          <w:b/>
-        </w:rPr>
-      </w:pPr>
-    </w:p>
-    <w:p>
-      <w:pPr>
-        <w:rPr>
-          <w:b/>
-        </w:rPr>
-      </w:pPr>
-    </w:p>
-    <w:p>
-      <w:pPr>
-        <w:rPr>
-          <w:b/>
+    </w:p>
+    <w:p>
+      <w:pPr>
+        <w:rPr>
+          <w:sz w:val="20"/>
+          <w:szCs w:val="20"/>
+        </w:rPr>
+      </w:pPr>
+    </w:p>
+    <w:p>
+      <w:pPr>
+        <w:rPr>
+          <w:sz w:val="20"/>
+          <w:szCs w:val="20"/>
+        </w:rPr>
+      </w:pPr>
+    </w:p>
+    <w:p>
+      <w:pPr>
+        <w:rPr>
+          <w:sz w:val="20"/>
+          <w:szCs w:val="20"/>
+        </w:rPr>
+      </w:pPr>
+    </w:p>
+    <w:p>
+      <w:pPr>
+        <w:rPr>
+          <w:sz w:val="20"/>
+          <w:szCs w:val="20"/>
         </w:rPr>
       </w:pPr>
     </w:p>
@@ -2639,7 +2908,7 @@
           <w:sz w:val="20"/>
           <w:szCs w:val="20"/>
         </w:rPr>
-        <w:t>Running Server and Client</w:t>
+        <w:t>Starting RMI Registry</w:t>
       </w:r>
     </w:p>
     <w:p>
@@ -2654,6 +2923,26 @@
           <w:szCs w:val="20"/>
         </w:rPr>
       </w:pPr>
+      <w:r>
+        <w:rPr>
+          <w:sz w:val="20"/>
+          <w:szCs w:val="20"/>
+        </w:rPr>
+        <w:t>Running Server and Client</w:t>
+      </w:r>
+    </w:p>
+    <w:p>
+      <w:pPr>
+        <w:pStyle w:val="ListParagraph"/>
+        <w:numPr>
+          <w:ilvl w:val="0"/>
+          <w:numId w:val="5"/>
+        </w:numPr>
+        <w:rPr>
+          <w:sz w:val="20"/>
+          <w:szCs w:val="20"/>
+        </w:rPr>
+      </w:pPr>
     </w:p>
     <w:p>
       <w:pPr>
@@ -3313,7 +3602,7 @@
           <w:szCs w:val="16"/>
         </w:rPr>
       </w:pPr>
-      <w:hyperlink r:id="rId9" w:history="1">
+      <w:hyperlink r:id="rId10" w:history="1">
         <w:r>
           <w:rPr>
             <w:rStyle w:val="Hyperlink"/>
@@ -3375,7 +3664,7 @@
           <w:szCs w:val="16"/>
         </w:rPr>
       </w:pPr>
-      <w:hyperlink r:id="rId10" w:history="1">
+      <w:hyperlink r:id="rId11" w:history="1">
         <w:r>
           <w:rPr>
             <w:rStyle w:val="Hyperlink"/>
@@ -3408,21 +3697,12 @@
           <w:szCs w:val="16"/>
         </w:rPr>
       </w:pPr>
-      <w:proofErr w:type="spellStart"/>
-      <w:r>
-        <w:rPr>
-          <w:sz w:val="16"/>
-          <w:szCs w:val="16"/>
-        </w:rPr>
-        <w:t>Tanenbaum</w:t>
-      </w:r>
-      <w:proofErr w:type="spellEnd"/>
-      <w:r>
-        <w:rPr>
-          <w:sz w:val="16"/>
-          <w:szCs w:val="16"/>
-        </w:rPr>
-        <w:t xml:space="preserve">, A. and Steen, M. (2007). </w:t>
+      <w:r>
+        <w:rPr>
+          <w:sz w:val="16"/>
+          <w:szCs w:val="16"/>
+        </w:rPr>
+        <w:t xml:space="preserve">Tanenbaum, A. and Steen, M. (2007). </w:t>
       </w:r>
       <w:r>
         <w:rPr>
@@ -3446,7 +3726,7 @@
         </w:rPr>
         <w:t xml:space="preserve"> </w:t>
       </w:r>
-      <w:hyperlink r:id="rId11" w:history="1">
+      <w:hyperlink r:id="rId12" w:history="1">
         <w:r>
           <w:rPr>
             <w:rStyle w:val="Hyperlink"/>
@@ -3523,7 +3803,7 @@
         </w:rPr>
         <w:t xml:space="preserve"> </w:t>
       </w:r>
-      <w:hyperlink r:id="rId12" w:history="1">
+      <w:hyperlink r:id="rId13" w:history="1">
         <w:r>
           <w:rPr>
             <w:rStyle w:val="Hyperlink"/>
@@ -3541,7 +3821,7 @@
         </w:rPr>
         <w:t xml:space="preserve">, </w:t>
       </w:r>
-      <w:hyperlink r:id="rId13" w:history="1">
+      <w:hyperlink r:id="rId14" w:history="1">
         <w:r>
           <w:rPr>
             <w:rStyle w:val="Hyperlink"/>
@@ -3603,7 +3883,7 @@
           <w:szCs w:val="16"/>
         </w:rPr>
       </w:pPr>
-      <w:hyperlink r:id="rId14" w:history="1">
+      <w:hyperlink r:id="rId15" w:history="1">
         <w:r>
           <w:rPr>
             <w:rStyle w:val="Hyperlink"/>
@@ -3652,7 +3932,7 @@
           <w:lang w:eastAsia="en-GB"/>
         </w:rPr>
       </w:pPr>
-      <w:hyperlink r:id="rId15" w:history="1">
+      <w:hyperlink r:id="rId16" w:history="1">
         <w:r>
           <w:rPr>
             <w:rStyle w:val="Hyperlink"/>
@@ -3712,7 +3992,7 @@
           <w:lang w:eastAsia="en-GB"/>
         </w:rPr>
       </w:pPr>
-      <w:hyperlink r:id="rId16" w:history="1">
+      <w:hyperlink r:id="rId17" w:history="1">
         <w:r>
           <w:rPr>
             <w:rStyle w:val="Hyperlink"/>
@@ -3772,7 +4052,7 @@
           <w:lang w:eastAsia="en-GB"/>
         </w:rPr>
       </w:pPr>
-      <w:hyperlink r:id="rId17" w:history="1">
+      <w:hyperlink r:id="rId18" w:history="1">
         <w:r>
           <w:rPr>
             <w:rStyle w:val="Hyperlink"/>
@@ -3832,7 +4112,7 @@
           <w:lang w:eastAsia="en-GB"/>
         </w:rPr>
       </w:pPr>
-      <w:hyperlink r:id="rId18" w:anchor="close" w:history="1">
+      <w:hyperlink r:id="rId19" w:anchor="close" w:history="1">
         <w:r>
           <w:rPr>
             <w:rStyle w:val="Hyperlink"/>
@@ -3883,7 +4163,7 @@
           <w:lang w:eastAsia="en-GB"/>
         </w:rPr>
       </w:pPr>
-      <w:hyperlink r:id="rId19" w:history="1">
+      <w:hyperlink r:id="rId20" w:history="1">
         <w:r>
           <w:rPr>
             <w:rStyle w:val="Hyperlink"/>
@@ -3943,7 +4223,7 @@
           <w:lang w:eastAsia="en-GB"/>
         </w:rPr>
       </w:pPr>
-      <w:hyperlink r:id="rId20" w:history="1">
+      <w:hyperlink r:id="rId21" w:history="1">
         <w:r>
           <w:rPr>
             <w:rStyle w:val="Hyperlink"/>
@@ -3996,7 +4276,7 @@
         </w:rPr>
         <w:t xml:space="preserve">RMI PATRIK FUHRER </w:t>
       </w:r>
-      <w:hyperlink r:id="rId21" w:history="1">
+      <w:hyperlink r:id="rId22" w:history="1">
         <w:r>
           <w:rPr>
             <w:rStyle w:val="Hyperlink"/>
@@ -4043,7 +4323,7 @@
           <w:szCs w:val="20"/>
         </w:rPr>
       </w:pPr>
-      <w:hyperlink r:id="rId22" w:history="1">
+      <w:hyperlink r:id="rId23" w:history="1">
         <w:r>
           <w:rPr>
             <w:rStyle w:val="Hyperlink"/>
@@ -4098,7 +4378,7 @@
           <w:szCs w:val="16"/>
         </w:rPr>
       </w:pPr>
-      <w:hyperlink r:id="rId23" w:history="1">
+      <w:hyperlink r:id="rId24" w:history="1">
         <w:r>
           <w:rPr>
             <w:rStyle w:val="Hyperlink"/>
@@ -4146,7 +4426,7 @@
           <w:szCs w:val="16"/>
         </w:rPr>
       </w:pPr>
-      <w:hyperlink r:id="rId24" w:history="1">
+      <w:hyperlink r:id="rId25" w:history="1">
         <w:r>
           <w:rPr>
             <w:rStyle w:val="Hyperlink"/>
@@ -4177,33 +4457,17 @@
           <w:sz w:val="16"/>
           <w:szCs w:val="16"/>
         </w:rPr>
-        <w:t xml:space="preserve">The research report also uses </w:t>
-      </w:r>
-      <w:proofErr w:type="spellStart"/>
-      <w:r>
-        <w:rPr>
-          <w:sz w:val="16"/>
-          <w:szCs w:val="16"/>
-        </w:rPr>
-        <w:t>moodle</w:t>
-      </w:r>
-      <w:proofErr w:type="spellEnd"/>
-      <w:r>
-        <w:rPr>
-          <w:sz w:val="16"/>
-          <w:szCs w:val="16"/>
-        </w:rPr>
-        <w:t xml:space="preserve"> resources available on college website (mainly the implementation).</w:t>
-      </w:r>
-    </w:p>
-    <w:p>
-      <w:pPr>
-        <w:rPr>
-          <w:sz w:val="16"/>
-          <w:szCs w:val="16"/>
-        </w:rPr>
-      </w:pPr>
-      <w:hyperlink r:id="rId25" w:history="1">
+        <w:t>The research report also uses moodle resources available on college website (mainly the implementation).</w:t>
+      </w:r>
+    </w:p>
+    <w:p>
+      <w:pPr>
+        <w:rPr>
+          <w:sz w:val="16"/>
+          <w:szCs w:val="16"/>
+        </w:rPr>
+      </w:pPr>
+      <w:hyperlink r:id="rId26" w:history="1">
         <w:r>
           <w:rPr>
             <w:rStyle w:val="Hyperlink"/>
@@ -4230,7 +4494,7 @@
       </w:pPr>
     </w:p>
     <w:sectPr>
-      <w:headerReference w:type="default" r:id="rId26"/>
+      <w:headerReference w:type="default" r:id="rId27"/>
       <w:pgSz w:w="11900" w:h="16840"/>
       <w:pgMar w:top="1440" w:right="1440" w:bottom="1440" w:left="1440" w:header="708" w:footer="708" w:gutter="0"/>
       <w:cols w:space="708"/>
@@ -6618,7 +6882,7 @@
 </file>
 
 <file path=customXml/itemProps1.xml><?xml version="1.0" encoding="utf-8"?>
-<ds:datastoreItem xmlns:ds="http://schemas.openxmlformats.org/officeDocument/2006/customXml" ds:itemID="{B921EF13-DD30-494B-9DF6-575C90413D48}">
+<ds:datastoreItem xmlns:ds="http://schemas.openxmlformats.org/officeDocument/2006/customXml" ds:itemID="{F8F38EF3-5338-7B42-B19E-6FF37A982CED}">
   <ds:schemaRefs>
     <ds:schemaRef ds:uri="http://schemas.openxmlformats.org/officeDocument/2006/bibliography"/>
   </ds:schemaRefs>

</xml_diff>

<commit_message>
References complete and implementation heading started
</commit_message>
<xml_diff>
--- a/ResearchAssignment/Navjot_Singh_13112406_Research_Assignment.docx
+++ b/ResearchAssignment/Navjot_Singh_13112406_Research_Assignment.docx
@@ -795,35 +795,28 @@
           <w:sz w:val="20"/>
           <w:szCs w:val="20"/>
         </w:rPr>
-        <w:t xml:space="preserve">Remote Java Object communication in </w:t>
-      </w:r>
-      <w:r>
-        <w:rPr>
-          <w:sz w:val="20"/>
-          <w:szCs w:val="20"/>
-        </w:rPr>
-        <w:t xml:space="preserve">RMI </w:t>
-      </w:r>
-      <w:r>
-        <w:rPr>
-          <w:sz w:val="20"/>
-          <w:szCs w:val="20"/>
-        </w:rPr>
-        <w:t xml:space="preserve">occurs </w:t>
-      </w:r>
-      <w:r>
-        <w:rPr>
-          <w:sz w:val="20"/>
-          <w:szCs w:val="20"/>
-        </w:rPr>
-        <w:t>us</w:t>
-      </w:r>
-      <w:r>
-        <w:rPr>
-          <w:sz w:val="20"/>
-          <w:szCs w:val="20"/>
-        </w:rPr>
-        <w:t>ing</w:t>
+        <w:t xml:space="preserve">There are several RMI alternatives which can be used but </w:t>
+      </w:r>
+      <w:r>
+        <w:rPr>
+          <w:sz w:val="20"/>
+          <w:szCs w:val="20"/>
+        </w:rPr>
+        <w:t xml:space="preserve">Common Request Broker Architecture (CORBA) is RMI </w:t>
+      </w:r>
+      <w:r>
+        <w:rPr>
+          <w:sz w:val="20"/>
+          <w:szCs w:val="20"/>
+        </w:rPr>
+        <w:t xml:space="preserve">is a serious </w:t>
+      </w:r>
+      <w:r>
+        <w:rPr>
+          <w:sz w:val="20"/>
+          <w:szCs w:val="20"/>
+        </w:rPr>
+        <w:t>competitor</w:t>
       </w:r>
       <w:r>
         <w:rPr>
@@ -837,259 +830,21 @@
           <w:sz w:val="20"/>
           <w:szCs w:val="20"/>
         </w:rPr>
-        <w:t xml:space="preserve">the </w:t>
-      </w:r>
-      <w:r>
-        <w:rPr>
-          <w:sz w:val="20"/>
-          <w:szCs w:val="20"/>
-        </w:rPr>
-        <w:t xml:space="preserve">Java Remote Method Protocol </w:t>
-      </w:r>
-      <w:r>
-        <w:rPr>
-          <w:i/>
-          <w:sz w:val="20"/>
-          <w:szCs w:val="20"/>
-        </w:rPr>
-        <w:t>(</w:t>
-      </w:r>
-      <w:r>
-        <w:rPr>
-          <w:i/>
-          <w:sz w:val="20"/>
-          <w:szCs w:val="20"/>
-        </w:rPr>
-        <w:t>JRMP</w:t>
-      </w:r>
-      <w:r>
-        <w:rPr>
-          <w:i/>
-          <w:sz w:val="20"/>
-          <w:szCs w:val="20"/>
-        </w:rPr>
-        <w:t>).</w:t>
-      </w:r>
-    </w:p>
-    <w:p>
-      <w:pPr>
-        <w:jc w:val="both"/>
-        <w:rPr>
-          <w:sz w:val="20"/>
-          <w:szCs w:val="20"/>
-        </w:rPr>
-      </w:pPr>
-      <w:r>
-        <w:rPr>
-          <w:sz w:val="20"/>
-          <w:szCs w:val="20"/>
-        </w:rPr>
-        <w:t xml:space="preserve">Common Request Broker Architecture (CORBA) is RMI </w:t>
-      </w:r>
-      <w:r>
-        <w:rPr>
-          <w:sz w:val="20"/>
-          <w:szCs w:val="20"/>
-        </w:rPr>
-        <w:t>competitor</w:t>
-      </w:r>
-      <w:r>
-        <w:rPr>
-          <w:sz w:val="20"/>
-          <w:szCs w:val="20"/>
-        </w:rPr>
-        <w:t>/alternative where communication</w:t>
-      </w:r>
-      <w:r>
-        <w:rPr>
-          <w:sz w:val="20"/>
-          <w:szCs w:val="20"/>
-        </w:rPr>
-        <w:t xml:space="preserve"> happen</w:t>
-      </w:r>
-      <w:r>
-        <w:rPr>
-          <w:sz w:val="20"/>
-          <w:szCs w:val="20"/>
-        </w:rPr>
-        <w:t xml:space="preserve">s </w:t>
-      </w:r>
-      <w:r>
-        <w:rPr>
-          <w:sz w:val="20"/>
-          <w:szCs w:val="20"/>
-        </w:rPr>
-        <w:t>over</w:t>
-      </w:r>
-      <w:r>
-        <w:rPr>
-          <w:sz w:val="20"/>
-          <w:szCs w:val="20"/>
-        </w:rPr>
-        <w:t xml:space="preserve"> Internet Inter-Orb Protocol</w:t>
-      </w:r>
-      <w:r>
-        <w:rPr>
-          <w:sz w:val="20"/>
-          <w:szCs w:val="20"/>
-        </w:rPr>
-        <w:t xml:space="preserve"> </w:t>
-      </w:r>
-      <w:r>
-        <w:rPr>
-          <w:i/>
-          <w:sz w:val="20"/>
-          <w:szCs w:val="20"/>
-        </w:rPr>
-        <w:t>(IIOP)</w:t>
-      </w:r>
-      <w:r>
-        <w:rPr>
-          <w:sz w:val="20"/>
-          <w:szCs w:val="20"/>
-        </w:rPr>
-        <w:t xml:space="preserve"> but it is necessary to keep</w:t>
-      </w:r>
-      <w:r>
-        <w:rPr>
-          <w:sz w:val="20"/>
-          <w:szCs w:val="20"/>
-        </w:rPr>
-        <w:t xml:space="preserve"> in mind IIOP stubs are properly connected with ORB (Object Request Broker) before starting operations on IIOP stub whereas this is not required with JRMP</w:t>
-      </w:r>
-      <w:r>
-        <w:rPr>
-          <w:sz w:val="20"/>
-          <w:szCs w:val="20"/>
-        </w:rPr>
-        <w:t xml:space="preserve">. </w:t>
-      </w:r>
-      <w:r>
-        <w:rPr>
-          <w:sz w:val="20"/>
-          <w:szCs w:val="20"/>
-        </w:rPr>
-        <w:t xml:space="preserve">Java implementation of </w:t>
-      </w:r>
-      <w:r>
-        <w:rPr>
-          <w:sz w:val="20"/>
-          <w:szCs w:val="20"/>
-        </w:rPr>
-        <w:t>CORBA/IIOP is know</w:t>
-      </w:r>
-      <w:r>
-        <w:rPr>
-          <w:sz w:val="20"/>
-          <w:szCs w:val="20"/>
-        </w:rPr>
-        <w:t>n</w:t>
-      </w:r>
-      <w:r>
-        <w:rPr>
-          <w:sz w:val="20"/>
-          <w:szCs w:val="20"/>
-        </w:rPr>
-        <w:t xml:space="preserve"> as Java IDL</w:t>
-      </w:r>
-      <w:r>
-        <w:rPr>
-          <w:sz w:val="20"/>
-          <w:szCs w:val="20"/>
-        </w:rPr>
-        <w:t xml:space="preserve"> </w:t>
-      </w:r>
-      <w:r>
-        <w:rPr>
-          <w:i/>
-          <w:sz w:val="20"/>
-          <w:szCs w:val="20"/>
-        </w:rPr>
-        <w:t>(Interface Definition Language)</w:t>
-      </w:r>
-      <w:r>
-        <w:rPr>
-          <w:sz w:val="20"/>
-          <w:szCs w:val="20"/>
-        </w:rPr>
-        <w:t xml:space="preserve"> and support</w:t>
-      </w:r>
-      <w:r>
-        <w:rPr>
-          <w:sz w:val="20"/>
-          <w:szCs w:val="20"/>
-        </w:rPr>
-        <w:t>s</w:t>
-      </w:r>
-      <w:r>
-        <w:rPr>
-          <w:sz w:val="20"/>
-          <w:szCs w:val="20"/>
-        </w:rPr>
-        <w:t xml:space="preserve"> mapping for Java</w:t>
-      </w:r>
-      <w:r>
-        <w:rPr>
-          <w:sz w:val="20"/>
-          <w:szCs w:val="20"/>
-        </w:rPr>
-        <w:t>.</w:t>
-      </w:r>
-      <w:r>
-        <w:rPr>
-          <w:sz w:val="20"/>
-          <w:szCs w:val="20"/>
-        </w:rPr>
-        <w:t xml:space="preserve"> </w:t>
-      </w:r>
-      <w:r>
-        <w:rPr>
-          <w:sz w:val="20"/>
-          <w:szCs w:val="20"/>
-        </w:rPr>
-        <w:t xml:space="preserve">Which is </w:t>
-      </w:r>
-      <w:r>
-        <w:rPr>
-          <w:sz w:val="20"/>
-          <w:szCs w:val="20"/>
-        </w:rPr>
-        <w:t xml:space="preserve">Java IDL, helps to define, implement and access CORBA object using Java. </w:t>
-      </w:r>
-      <w:r>
-        <w:rPr>
-          <w:sz w:val="20"/>
-          <w:szCs w:val="20"/>
-        </w:rPr>
-        <w:t>Previously, J</w:t>
-      </w:r>
-      <w:r>
-        <w:rPr>
-          <w:sz w:val="20"/>
-          <w:szCs w:val="20"/>
-        </w:rPr>
-        <w:t>ava developer</w:t>
-      </w:r>
-      <w:r>
-        <w:rPr>
-          <w:sz w:val="20"/>
-          <w:szCs w:val="20"/>
-        </w:rPr>
-        <w:t>’s</w:t>
-      </w:r>
-      <w:r>
-        <w:rPr>
-          <w:sz w:val="20"/>
-          <w:szCs w:val="20"/>
-        </w:rPr>
-        <w:t xml:space="preserve"> had to choose between</w:t>
-      </w:r>
-      <w:r>
-        <w:rPr>
-          <w:sz w:val="20"/>
-          <w:szCs w:val="20"/>
-        </w:rPr>
-        <w:t xml:space="preserve"> RMI and Java IDL.</w:t>
+        <w:t xml:space="preserve">to RMI that can also </w:t>
+      </w:r>
+      <w:r>
+        <w:rPr>
+          <w:sz w:val="20"/>
+          <w:szCs w:val="20"/>
+        </w:rPr>
+        <w:t>be used to create distributed systems using Java.</w:t>
+      </w:r>
+      <w:r>
+        <w:rPr>
+          <w:sz w:val="20"/>
+          <w:szCs w:val="20"/>
+        </w:rPr>
+        <w:t xml:space="preserve"> For this report we will not study CORBA in detail but some important points may be required to be addressed.</w:t>
       </w:r>
     </w:p>
     <w:p>
@@ -1114,6 +869,229 @@
           <w:sz w:val="20"/>
           <w:szCs w:val="20"/>
         </w:rPr>
+        <w:t xml:space="preserve">In CORBA, </w:t>
+      </w:r>
+      <w:r>
+        <w:rPr>
+          <w:sz w:val="20"/>
+          <w:szCs w:val="20"/>
+        </w:rPr>
+        <w:t>communication</w:t>
+      </w:r>
+      <w:r>
+        <w:rPr>
+          <w:sz w:val="20"/>
+          <w:szCs w:val="20"/>
+        </w:rPr>
+        <w:t xml:space="preserve"> happen</w:t>
+      </w:r>
+      <w:r>
+        <w:rPr>
+          <w:sz w:val="20"/>
+          <w:szCs w:val="20"/>
+        </w:rPr>
+        <w:t xml:space="preserve">s </w:t>
+      </w:r>
+      <w:r>
+        <w:rPr>
+          <w:sz w:val="20"/>
+          <w:szCs w:val="20"/>
+        </w:rPr>
+        <w:t>over</w:t>
+      </w:r>
+      <w:r>
+        <w:rPr>
+          <w:sz w:val="20"/>
+          <w:szCs w:val="20"/>
+        </w:rPr>
+        <w:t xml:space="preserve"> Internet Inter-Orb Protocol</w:t>
+      </w:r>
+      <w:r>
+        <w:rPr>
+          <w:sz w:val="20"/>
+          <w:szCs w:val="20"/>
+        </w:rPr>
+        <w:t xml:space="preserve"> </w:t>
+      </w:r>
+      <w:r>
+        <w:rPr>
+          <w:i/>
+          <w:sz w:val="20"/>
+          <w:szCs w:val="20"/>
+        </w:rPr>
+        <w:t>(IIOP)</w:t>
+      </w:r>
+      <w:r>
+        <w:rPr>
+          <w:sz w:val="20"/>
+          <w:szCs w:val="20"/>
+        </w:rPr>
+        <w:t xml:space="preserve"> but it is necessary to keep</w:t>
+      </w:r>
+      <w:r>
+        <w:rPr>
+          <w:sz w:val="20"/>
+          <w:szCs w:val="20"/>
+        </w:rPr>
+        <w:t xml:space="preserve"> in mind IIOP stubs are properly connected with ORB (Object Request Broker) before starting operations on IIOP stub whereas this is not required with JRMP</w:t>
+      </w:r>
+      <w:r>
+        <w:rPr>
+          <w:sz w:val="20"/>
+          <w:szCs w:val="20"/>
+        </w:rPr>
+        <w:t xml:space="preserve">. </w:t>
+      </w:r>
+      <w:r>
+        <w:rPr>
+          <w:sz w:val="20"/>
+          <w:szCs w:val="20"/>
+        </w:rPr>
+        <w:t xml:space="preserve">Java implementation of </w:t>
+      </w:r>
+      <w:r>
+        <w:rPr>
+          <w:sz w:val="20"/>
+          <w:szCs w:val="20"/>
+        </w:rPr>
+        <w:t>CORBA/IIOP is know</w:t>
+      </w:r>
+      <w:r>
+        <w:rPr>
+          <w:sz w:val="20"/>
+          <w:szCs w:val="20"/>
+        </w:rPr>
+        <w:t>n</w:t>
+      </w:r>
+      <w:r>
+        <w:rPr>
+          <w:sz w:val="20"/>
+          <w:szCs w:val="20"/>
+        </w:rPr>
+        <w:t xml:space="preserve"> as Java IDL</w:t>
+      </w:r>
+      <w:r>
+        <w:rPr>
+          <w:sz w:val="20"/>
+          <w:szCs w:val="20"/>
+        </w:rPr>
+        <w:t xml:space="preserve"> </w:t>
+      </w:r>
+      <w:r>
+        <w:rPr>
+          <w:i/>
+          <w:sz w:val="20"/>
+          <w:szCs w:val="20"/>
+        </w:rPr>
+        <w:t>(Interface Definition Language)</w:t>
+      </w:r>
+      <w:r>
+        <w:rPr>
+          <w:sz w:val="20"/>
+          <w:szCs w:val="20"/>
+        </w:rPr>
+        <w:t xml:space="preserve"> and support</w:t>
+      </w:r>
+      <w:r>
+        <w:rPr>
+          <w:sz w:val="20"/>
+          <w:szCs w:val="20"/>
+        </w:rPr>
+        <w:t>s</w:t>
+      </w:r>
+      <w:r>
+        <w:rPr>
+          <w:sz w:val="20"/>
+          <w:szCs w:val="20"/>
+        </w:rPr>
+        <w:t xml:space="preserve"> mapping for Java</w:t>
+      </w:r>
+      <w:r>
+        <w:rPr>
+          <w:sz w:val="20"/>
+          <w:szCs w:val="20"/>
+        </w:rPr>
+        <w:t>.</w:t>
+      </w:r>
+      <w:r>
+        <w:rPr>
+          <w:sz w:val="20"/>
+          <w:szCs w:val="20"/>
+        </w:rPr>
+        <w:t xml:space="preserve"> </w:t>
+      </w:r>
+      <w:r>
+        <w:rPr>
+          <w:sz w:val="20"/>
+          <w:szCs w:val="20"/>
+        </w:rPr>
+        <w:t xml:space="preserve">Which is </w:t>
+      </w:r>
+      <w:r>
+        <w:rPr>
+          <w:sz w:val="20"/>
+          <w:szCs w:val="20"/>
+        </w:rPr>
+        <w:t xml:space="preserve">Java IDL, helps to define, implement and access CORBA object using Java. </w:t>
+      </w:r>
+      <w:r>
+        <w:rPr>
+          <w:sz w:val="20"/>
+          <w:szCs w:val="20"/>
+        </w:rPr>
+        <w:t>Previously, J</w:t>
+      </w:r>
+      <w:r>
+        <w:rPr>
+          <w:sz w:val="20"/>
+          <w:szCs w:val="20"/>
+        </w:rPr>
+        <w:t>ava developer</w:t>
+      </w:r>
+      <w:r>
+        <w:rPr>
+          <w:sz w:val="20"/>
+          <w:szCs w:val="20"/>
+        </w:rPr>
+        <w:t>’s</w:t>
+      </w:r>
+      <w:r>
+        <w:rPr>
+          <w:sz w:val="20"/>
+          <w:szCs w:val="20"/>
+        </w:rPr>
+        <w:t xml:space="preserve"> had to choose between</w:t>
+      </w:r>
+      <w:r>
+        <w:rPr>
+          <w:sz w:val="20"/>
+          <w:szCs w:val="20"/>
+        </w:rPr>
+        <w:t xml:space="preserve"> RMI and Java IDL.</w:t>
+      </w:r>
+    </w:p>
+    <w:p>
+      <w:pPr>
+        <w:jc w:val="both"/>
+        <w:rPr>
+          <w:sz w:val="10"/>
+          <w:szCs w:val="10"/>
+        </w:rPr>
+      </w:pPr>
+    </w:p>
+    <w:p>
+      <w:pPr>
+        <w:jc w:val="both"/>
+        <w:rPr>
+          <w:sz w:val="20"/>
+          <w:szCs w:val="20"/>
+        </w:rPr>
+      </w:pPr>
+      <w:r>
+        <w:rPr>
+          <w:sz w:val="20"/>
+          <w:szCs w:val="20"/>
+        </w:rPr>
         <w:t>These days</w:t>
       </w:r>
       <w:r>
@@ -1199,6 +1177,47 @@
           <w:szCs w:val="20"/>
         </w:rPr>
         <w:t xml:space="preserve"> learning CORBA IDL.</w:t>
+      </w:r>
+    </w:p>
+    <w:p>
+      <w:pPr>
+        <w:jc w:val="both"/>
+        <w:rPr>
+          <w:sz w:val="10"/>
+          <w:szCs w:val="10"/>
+        </w:rPr>
+      </w:pPr>
+    </w:p>
+    <w:p>
+      <w:pPr>
+        <w:jc w:val="both"/>
+        <w:rPr>
+          <w:i/>
+          <w:sz w:val="20"/>
+          <w:szCs w:val="20"/>
+        </w:rPr>
+      </w:pPr>
+      <w:r>
+        <w:rPr>
+          <w:sz w:val="20"/>
+          <w:szCs w:val="20"/>
+        </w:rPr>
+        <w:t xml:space="preserve">But the original, </w:t>
+      </w:r>
+      <w:r>
+        <w:rPr>
+          <w:sz w:val="20"/>
+          <w:szCs w:val="20"/>
+        </w:rPr>
+        <w:t xml:space="preserve">Remote Java Object communication in RMI occurs using the Java Remote Method Protocol </w:t>
+      </w:r>
+      <w:r>
+        <w:rPr>
+          <w:i/>
+          <w:sz w:val="20"/>
+          <w:szCs w:val="20"/>
+        </w:rPr>
+        <w:t>(JRMP).</w:t>
       </w:r>
     </w:p>
     <w:p>
@@ -1619,7 +1638,7 @@
     </w:p>
     <w:tbl>
       <w:tblPr>
-        <w:tblStyle w:val="PlainTable1"/>
+        <w:tblStyle w:val="PlainTable2"/>
         <w:tblW w:w="0" w:type="auto"/>
         <w:tblLook w:val="04A0" w:firstRow="1" w:lastRow="0" w:firstColumn="1" w:lastColumn="0" w:noHBand="0" w:noVBand="1"/>
       </w:tblPr>
@@ -1694,7 +1713,7 @@
                 <w:sz w:val="16"/>
                 <w:szCs w:val="16"/>
               </w:rPr>
-              <w:t>Easy implementation</w:t>
+              <w:t>Easy implementatio</w:t>
             </w:r>
             <w:r>
               <w:rPr>
@@ -1702,7 +1721,7 @@
                 <w:sz w:val="16"/>
                 <w:szCs w:val="16"/>
               </w:rPr>
-              <w:t>.</w:t>
+              <w:t>n and portable across many platforms.</w:t>
             </w:r>
           </w:p>
         </w:tc>
@@ -1729,7 +1748,7 @@
                 <w:sz w:val="16"/>
                 <w:szCs w:val="16"/>
               </w:rPr>
-              <w:t>Can be used only with Java. Strictly Java</w:t>
+              <w:t>Only available for platforms with Java support</w:t>
             </w:r>
             <w:r>
               <w:rPr>
@@ -1737,6 +1756,20 @@
                 <w:szCs w:val="16"/>
               </w:rPr>
               <w:t>.</w:t>
+            </w:r>
+            <w:r>
+              <w:rPr>
+                <w:sz w:val="16"/>
+                <w:szCs w:val="16"/>
+              </w:rPr>
+              <w:t xml:space="preserve"> Whereas CORBA</w:t>
+            </w:r>
+            <w:r>
+              <w:rPr>
+                <w:sz w:val="16"/>
+                <w:szCs w:val="16"/>
+              </w:rPr>
+              <w:t>, is language independent.</w:t>
             </w:r>
           </w:p>
         </w:tc>
@@ -1868,6 +1901,7 @@
                 <w:sz w:val="16"/>
                 <w:szCs w:val="16"/>
               </w:rPr>
+              <w:lastRenderedPageBreak/>
               <w:t>Dynamic Interface creation is possible.</w:t>
             </w:r>
           </w:p>
@@ -2013,6 +2047,17 @@
               </w:rPr>
               <w:t>.</w:t>
             </w:r>
+          </w:p>
+          <w:p>
+            <w:pPr>
+              <w:pStyle w:val="ListParagraph"/>
+              <w:jc w:val="both"/>
+              <w:rPr>
+                <w:b w:val="0"/>
+                <w:sz w:val="16"/>
+                <w:szCs w:val="16"/>
+              </w:rPr>
+            </w:pPr>
             <w:r>
               <w:rPr>
                 <w:b w:val="0"/>
@@ -2029,6 +2074,11 @@
           </w:tcPr>
           <w:p>
             <w:pPr>
+              <w:pStyle w:val="ListParagraph"/>
+              <w:numPr>
+                <w:ilvl w:val="0"/>
+                <w:numId w:val="4"/>
+              </w:numPr>
               <w:jc w:val="both"/>
               <w:cnfStyle w:val="000000000000" w:firstRow="0" w:lastRow="0" w:firstColumn="0" w:lastColumn="0" w:oddVBand="0" w:evenVBand="0" w:oddHBand="0" w:evenHBand="0" w:firstRowFirstColumn="0" w:firstRowLastColumn="0" w:lastRowFirstColumn="0" w:lastRowLastColumn="0"/>
               <w:rPr>
@@ -2036,6 +2086,125 @@
                 <w:szCs w:val="16"/>
               </w:rPr>
             </w:pPr>
+            <w:r>
+              <w:rPr>
+                <w:sz w:val="16"/>
+                <w:szCs w:val="16"/>
+              </w:rPr>
+              <w:t>“</w:t>
+            </w:r>
+            <w:r>
+              <w:rPr>
+                <w:sz w:val="16"/>
+                <w:szCs w:val="16"/>
+              </w:rPr>
+              <w:t>Security threats with remote code execution, and limitations on functionality enforced by security restrictions</w:t>
+            </w:r>
+            <w:r>
+              <w:rPr>
+                <w:sz w:val="16"/>
+                <w:szCs w:val="16"/>
+              </w:rPr>
+              <w:t>.” (Reilly, 2006)</w:t>
+            </w:r>
+          </w:p>
+        </w:tc>
+      </w:tr>
+      <w:tr>
+        <w:trPr>
+          <w:cnfStyle w:val="000000100000" w:firstRow="0" w:lastRow="0" w:firstColumn="0" w:lastColumn="0" w:oddVBand="0" w:evenVBand="0" w:oddHBand="1" w:evenHBand="0" w:firstRowFirstColumn="0" w:firstRowLastColumn="0" w:lastRowFirstColumn="0" w:lastRowLastColumn="0"/>
+          <w:trHeight w:val="480"/>
+        </w:trPr>
+        <w:tc>
+          <w:tcPr>
+            <w:cnfStyle w:val="001000000000" w:firstRow="0" w:lastRow="0" w:firstColumn="1" w:lastColumn="0" w:oddVBand="0" w:evenVBand="0" w:oddHBand="0" w:evenHBand="0" w:firstRowFirstColumn="0" w:firstRowLastColumn="0" w:lastRowFirstColumn="0" w:lastRowLastColumn="0"/>
+            <w:tcW w:w="3964" w:type="dxa"/>
+          </w:tcPr>
+          <w:p>
+            <w:pPr>
+              <w:pStyle w:val="ListParagraph"/>
+              <w:numPr>
+                <w:ilvl w:val="0"/>
+                <w:numId w:val="4"/>
+              </w:numPr>
+              <w:jc w:val="both"/>
+              <w:rPr>
+                <w:sz w:val="16"/>
+                <w:szCs w:val="16"/>
+              </w:rPr>
+            </w:pPr>
+            <w:r>
+              <w:rPr>
+                <w:b w:val="0"/>
+                <w:sz w:val="16"/>
+                <w:szCs w:val="16"/>
+              </w:rPr>
+              <w:t>“Ability to introduce new code to the foreign JVM’s.” (Reilly, 2006)</w:t>
+            </w:r>
+          </w:p>
+        </w:tc>
+        <w:tc>
+          <w:tcPr>
+            <w:tcW w:w="5046" w:type="dxa"/>
+          </w:tcPr>
+          <w:p>
+            <w:pPr>
+              <w:pStyle w:val="ListParagraph"/>
+              <w:numPr>
+                <w:ilvl w:val="0"/>
+                <w:numId w:val="4"/>
+              </w:numPr>
+              <w:jc w:val="both"/>
+              <w:cnfStyle w:val="000000100000" w:firstRow="0" w:lastRow="0" w:firstColumn="0" w:lastColumn="0" w:oddVBand="0" w:evenVBand="0" w:oddHBand="1" w:evenHBand="0" w:firstRowFirstColumn="0" w:firstRowLastColumn="0" w:lastRowFirstColumn="0" w:lastRowLastColumn="0"/>
+              <w:rPr>
+                <w:sz w:val="16"/>
+                <w:szCs w:val="16"/>
+              </w:rPr>
+            </w:pPr>
+            <w:r>
+              <w:rPr>
+                <w:sz w:val="16"/>
+                <w:szCs w:val="16"/>
+              </w:rPr>
+              <w:t xml:space="preserve">No support for legacy systems </w:t>
+            </w:r>
+          </w:p>
+        </w:tc>
+      </w:tr>
+      <w:tr>
+        <w:trPr>
+          <w:trHeight w:val="143"/>
+        </w:trPr>
+        <w:tc>
+          <w:tcPr>
+            <w:cnfStyle w:val="001000000000" w:firstRow="0" w:lastRow="0" w:firstColumn="1" w:lastColumn="0" w:oddVBand="0" w:evenVBand="0" w:oddHBand="0" w:evenHBand="0" w:firstRowFirstColumn="0" w:firstRowLastColumn="0" w:lastRowFirstColumn="0" w:lastRowLastColumn="0"/>
+            <w:tcW w:w="9010" w:type="dxa"/>
+            <w:gridSpan w:val="2"/>
+          </w:tcPr>
+          <w:p>
+            <w:pPr>
+              <w:jc w:val="center"/>
+              <w:rPr>
+                <w:sz w:val="5"/>
+                <w:szCs w:val="5"/>
+              </w:rPr>
+            </w:pPr>
+          </w:p>
+          <w:p>
+            <w:pPr>
+              <w:jc w:val="center"/>
+              <w:rPr>
+                <w:sz w:val="16"/>
+                <w:szCs w:val="16"/>
+              </w:rPr>
+            </w:pPr>
+            <w:r>
+              <w:rPr>
+                <w:sz w:val="16"/>
+                <w:szCs w:val="16"/>
+              </w:rPr>
+              <w:t>**************************************************************************************************************</w:t>
+            </w:r>
           </w:p>
         </w:tc>
       </w:tr>
@@ -2060,7 +2229,6 @@
           <w:sz w:val="20"/>
           <w:szCs w:val="20"/>
         </w:rPr>
-        <w:lastRenderedPageBreak/>
         <w:t>So far we know the basics, advantages and drawbacks of RMI. Next, I will share my views, opinions and experience with RMI.</w:t>
       </w:r>
     </w:p>
@@ -2264,14 +2432,82 @@
           <w:sz w:val="20"/>
           <w:szCs w:val="20"/>
         </w:rPr>
-        <w:t xml:space="preserve">RMI is a part of the Java core platform </w:t>
-      </w:r>
-      <w:r>
-        <w:rPr>
-          <w:sz w:val="20"/>
-          <w:szCs w:val="20"/>
-        </w:rPr>
-        <w:t xml:space="preserve">and </w:t>
+        <w:t xml:space="preserve">Any object </w:t>
+      </w:r>
+      <w:r>
+        <w:rPr>
+          <w:sz w:val="20"/>
+          <w:szCs w:val="20"/>
+        </w:rPr>
+        <w:t xml:space="preserve">that can be invoked remotely needs to implement </w:t>
+      </w:r>
+      <w:r>
+        <w:rPr>
+          <w:sz w:val="20"/>
+          <w:szCs w:val="20"/>
+        </w:rPr>
+        <w:t>Remote Interface</w:t>
+      </w:r>
+      <w:r>
+        <w:rPr>
+          <w:i/>
+          <w:sz w:val="20"/>
+          <w:szCs w:val="20"/>
+        </w:rPr>
+        <w:t xml:space="preserve"> (serves to identify interfaces whose methods can be invoked from remote JVM).</w:t>
+      </w:r>
+    </w:p>
+    <w:p>
+      <w:pPr>
+        <w:jc w:val="both"/>
+        <w:rPr>
+          <w:sz w:val="10"/>
+          <w:szCs w:val="10"/>
+        </w:rPr>
+      </w:pPr>
+    </w:p>
+    <w:p>
+      <w:pPr>
+        <w:jc w:val="both"/>
+        <w:rPr>
+          <w:sz w:val="20"/>
+          <w:szCs w:val="20"/>
+        </w:rPr>
+      </w:pPr>
+      <w:r>
+        <w:rPr>
+          <w:sz w:val="20"/>
+          <w:szCs w:val="20"/>
+        </w:rPr>
+        <w:t>As a developer</w:t>
+      </w:r>
+      <w:r>
+        <w:rPr>
+          <w:sz w:val="20"/>
+          <w:szCs w:val="20"/>
+        </w:rPr>
+        <w:t xml:space="preserve"> with 4 years’ experience working with Java</w:t>
+      </w:r>
+      <w:r>
+        <w:rPr>
+          <w:sz w:val="20"/>
+          <w:szCs w:val="20"/>
+        </w:rPr>
+        <w:t xml:space="preserve">, I believe RMI put you at </w:t>
+      </w:r>
+      <w:r>
+        <w:rPr>
+          <w:sz w:val="20"/>
+          <w:szCs w:val="20"/>
+        </w:rPr>
+        <w:t xml:space="preserve">ease as it is easy to implement, </w:t>
+      </w:r>
+      <w:r>
+        <w:rPr>
+          <w:sz w:val="20"/>
+          <w:szCs w:val="20"/>
+        </w:rPr>
+        <w:t xml:space="preserve">RMI is a part of the Java core platform and </w:t>
       </w:r>
       <w:r>
         <w:rPr>
@@ -2312,28 +2548,49 @@
           <w:sz w:val="20"/>
           <w:szCs w:val="20"/>
         </w:rPr>
-        <w:t>package.</w:t>
-      </w:r>
-      <w:r>
-        <w:rPr>
-          <w:sz w:val="20"/>
-          <w:szCs w:val="20"/>
-        </w:rPr>
-        <w:t xml:space="preserve"> Any object </w:t>
-      </w:r>
-      <w:r>
-        <w:rPr>
-          <w:sz w:val="20"/>
-          <w:szCs w:val="20"/>
-        </w:rPr>
-        <w:t xml:space="preserve">that can be invoked remotely needs to implement </w:t>
-      </w:r>
-      <w:r>
-        <w:rPr>
-          <w:sz w:val="20"/>
-          <w:szCs w:val="20"/>
-        </w:rPr>
-        <w:t>Remote Interface</w:t>
+        <w:t>package</w:t>
+      </w:r>
+      <w:r>
+        <w:rPr>
+          <w:sz w:val="20"/>
+          <w:szCs w:val="20"/>
+        </w:rPr>
+        <w:t xml:space="preserve"> since JDK 1.02</w:t>
+      </w:r>
+      <w:r>
+        <w:rPr>
+          <w:sz w:val="20"/>
+          <w:szCs w:val="20"/>
+        </w:rPr>
+        <w:t>.</w:t>
+      </w:r>
+      <w:r>
+        <w:rPr>
+          <w:sz w:val="20"/>
+          <w:szCs w:val="20"/>
+        </w:rPr>
+        <w:t xml:space="preserve"> RMI </w:t>
+      </w:r>
+      <w:r>
+        <w:rPr>
+          <w:sz w:val="20"/>
+          <w:szCs w:val="20"/>
+        </w:rPr>
+        <w:t>uses widely used language Java and its object-oriented nature makes it powerful.</w:t>
+      </w:r>
+      <w:r>
+        <w:rPr>
+          <w:sz w:val="20"/>
+          <w:szCs w:val="20"/>
+        </w:rPr>
+        <w:t xml:space="preserve"> RMI is capable of passin</w:t>
+      </w:r>
+      <w:r>
+        <w:rPr>
+          <w:sz w:val="20"/>
+          <w:szCs w:val="20"/>
+        </w:rPr>
+        <w:t xml:space="preserve">g full complex objects as arguments </w:t>
       </w:r>
       <w:r>
         <w:rPr>
@@ -2341,7 +2598,149 @@
           <w:sz w:val="20"/>
           <w:szCs w:val="20"/>
         </w:rPr>
-        <w:t xml:space="preserve"> (serves to identify interfaces whose methods can be invoked from remote JVM).</w:t>
+        <w:t xml:space="preserve">(like a </w:t>
+      </w:r>
+      <w:r>
+        <w:rPr>
+          <w:i/>
+          <w:sz w:val="20"/>
+          <w:szCs w:val="20"/>
+        </w:rPr>
+        <w:t>hash map</w:t>
+      </w:r>
+      <w:r>
+        <w:rPr>
+          <w:i/>
+          <w:sz w:val="20"/>
+          <w:szCs w:val="20"/>
+        </w:rPr>
+        <w:t>)</w:t>
+      </w:r>
+      <w:r>
+        <w:rPr>
+          <w:sz w:val="20"/>
+          <w:szCs w:val="20"/>
+        </w:rPr>
+        <w:t xml:space="preserve"> and return values unlike in </w:t>
+      </w:r>
+      <w:r>
+        <w:rPr>
+          <w:sz w:val="20"/>
+          <w:szCs w:val="20"/>
+        </w:rPr>
+        <w:t xml:space="preserve">some </w:t>
+      </w:r>
+      <w:r>
+        <w:rPr>
+          <w:sz w:val="20"/>
+          <w:szCs w:val="20"/>
+        </w:rPr>
+        <w:t>existing RCP</w:t>
+      </w:r>
+      <w:r>
+        <w:rPr>
+          <w:sz w:val="20"/>
+          <w:szCs w:val="20"/>
+        </w:rPr>
+        <w:t xml:space="preserve"> implementations</w:t>
+      </w:r>
+      <w:r>
+        <w:rPr>
+          <w:sz w:val="20"/>
+          <w:szCs w:val="20"/>
+        </w:rPr>
+        <w:t xml:space="preserve">, </w:t>
+      </w:r>
+      <w:r>
+        <w:rPr>
+          <w:sz w:val="20"/>
+          <w:szCs w:val="20"/>
+        </w:rPr>
+        <w:t xml:space="preserve">where </w:t>
+      </w:r>
+      <w:r>
+        <w:rPr>
+          <w:sz w:val="20"/>
+          <w:szCs w:val="20"/>
+        </w:rPr>
+        <w:t xml:space="preserve">the client would have to dissolve the object into primitive data types </w:t>
+      </w:r>
+      <w:r>
+        <w:rPr>
+          <w:sz w:val="20"/>
+          <w:szCs w:val="20"/>
+        </w:rPr>
+        <w:t xml:space="preserve">then </w:t>
+      </w:r>
+      <w:r>
+        <w:rPr>
+          <w:sz w:val="20"/>
+          <w:szCs w:val="20"/>
+        </w:rPr>
+        <w:t>transfer and re-assemble the object on the server whereas RMI out of the box allow</w:t>
+      </w:r>
+      <w:r>
+        <w:rPr>
+          <w:sz w:val="20"/>
+          <w:szCs w:val="20"/>
+        </w:rPr>
+        <w:t>s</w:t>
+      </w:r>
+      <w:r>
+        <w:rPr>
+          <w:sz w:val="20"/>
+          <w:szCs w:val="20"/>
+        </w:rPr>
+        <w:t xml:space="preserve"> you to transfer </w:t>
+      </w:r>
+      <w:r>
+        <w:rPr>
+          <w:sz w:val="20"/>
+          <w:szCs w:val="20"/>
+        </w:rPr>
+        <w:t xml:space="preserve">objects </w:t>
+      </w:r>
+      <w:r>
+        <w:rPr>
+          <w:sz w:val="20"/>
+          <w:szCs w:val="20"/>
+        </w:rPr>
+        <w:t xml:space="preserve">across </w:t>
+      </w:r>
+      <w:r>
+        <w:rPr>
+          <w:sz w:val="20"/>
+          <w:szCs w:val="20"/>
+        </w:rPr>
+        <w:t xml:space="preserve">the wire with no extra </w:t>
+      </w:r>
+      <w:r>
+        <w:rPr>
+          <w:sz w:val="20"/>
+          <w:szCs w:val="20"/>
+        </w:rPr>
+        <w:t>client code putting developers a</w:t>
+      </w:r>
+      <w:r>
+        <w:rPr>
+          <w:sz w:val="20"/>
+          <w:szCs w:val="20"/>
+        </w:rPr>
+        <w:t>t</w:t>
+      </w:r>
+      <w:r>
+        <w:rPr>
+          <w:sz w:val="20"/>
+          <w:szCs w:val="20"/>
+        </w:rPr>
+        <w:t xml:space="preserve"> ease.</w:t>
+      </w:r>
+      <w:r>
+        <w:rPr>
+          <w:sz w:val="20"/>
+          <w:szCs w:val="20"/>
+        </w:rPr>
+        <w:t xml:space="preserve"> </w:t>
       </w:r>
     </w:p>
     <w:p>
@@ -2366,143 +2765,35 @@
           <w:sz w:val="20"/>
           <w:szCs w:val="20"/>
         </w:rPr>
-        <w:t>As a developer</w:t>
-      </w:r>
-      <w:r>
-        <w:rPr>
-          <w:sz w:val="20"/>
-          <w:szCs w:val="20"/>
-        </w:rPr>
-        <w:t xml:space="preserve"> with 4 years’ experience working with Java</w:t>
-      </w:r>
-      <w:r>
-        <w:rPr>
-          <w:sz w:val="20"/>
-          <w:szCs w:val="20"/>
-        </w:rPr>
-        <w:t xml:space="preserve">, I believe RMI put you at </w:t>
-      </w:r>
-      <w:r>
-        <w:rPr>
-          <w:sz w:val="20"/>
-          <w:szCs w:val="20"/>
-        </w:rPr>
-        <w:t>ease as it is easy to implement, uses widely used language Java and its object-oriented nature makes it powerful.</w:t>
-      </w:r>
-      <w:r>
-        <w:rPr>
-          <w:sz w:val="20"/>
-          <w:szCs w:val="20"/>
-        </w:rPr>
-        <w:t xml:space="preserve"> RMI is capable of passin</w:t>
-      </w:r>
-      <w:r>
-        <w:rPr>
-          <w:sz w:val="20"/>
-          <w:szCs w:val="20"/>
-        </w:rPr>
-        <w:t xml:space="preserve">g full complex objects as arguments </w:t>
-      </w:r>
-      <w:r>
-        <w:rPr>
-          <w:i/>
-          <w:sz w:val="20"/>
-          <w:szCs w:val="20"/>
-        </w:rPr>
-        <w:t xml:space="preserve">(like a </w:t>
-      </w:r>
-      <w:r>
-        <w:rPr>
-          <w:i/>
-          <w:sz w:val="20"/>
-          <w:szCs w:val="20"/>
-        </w:rPr>
-        <w:t>hash map</w:t>
-      </w:r>
-      <w:r>
-        <w:rPr>
-          <w:i/>
-          <w:sz w:val="20"/>
-          <w:szCs w:val="20"/>
-        </w:rPr>
-        <w:t>)</w:t>
-      </w:r>
-      <w:r>
-        <w:rPr>
-          <w:sz w:val="20"/>
-          <w:szCs w:val="20"/>
-        </w:rPr>
-        <w:t xml:space="preserve"> and return values unlike in existing RCP technology, the client would have to dissolve the object into primitive data types </w:t>
-      </w:r>
-      <w:r>
-        <w:rPr>
-          <w:sz w:val="20"/>
-          <w:szCs w:val="20"/>
-        </w:rPr>
-        <w:t xml:space="preserve">then </w:t>
-      </w:r>
-      <w:r>
-        <w:rPr>
-          <w:sz w:val="20"/>
-          <w:szCs w:val="20"/>
-        </w:rPr>
-        <w:t>transfer and re-assemble the object on the server whereas RMI out of the box allow</w:t>
-      </w:r>
-      <w:r>
-        <w:rPr>
-          <w:sz w:val="20"/>
-          <w:szCs w:val="20"/>
-        </w:rPr>
-        <w:t>s</w:t>
-      </w:r>
-      <w:r>
-        <w:rPr>
-          <w:sz w:val="20"/>
-          <w:szCs w:val="20"/>
-        </w:rPr>
-        <w:t xml:space="preserve"> you to transfer </w:t>
-      </w:r>
-      <w:r>
-        <w:rPr>
-          <w:sz w:val="20"/>
-          <w:szCs w:val="20"/>
-        </w:rPr>
-        <w:t xml:space="preserve">objects </w:t>
-      </w:r>
-      <w:r>
-        <w:rPr>
-          <w:sz w:val="20"/>
-          <w:szCs w:val="20"/>
-        </w:rPr>
-        <w:t xml:space="preserve">across </w:t>
-      </w:r>
-      <w:r>
-        <w:rPr>
-          <w:sz w:val="20"/>
-          <w:szCs w:val="20"/>
-        </w:rPr>
-        <w:t xml:space="preserve">the wire with no extra </w:t>
-      </w:r>
-      <w:r>
-        <w:rPr>
-          <w:sz w:val="20"/>
-          <w:szCs w:val="20"/>
-        </w:rPr>
-        <w:t>client code putting developers a</w:t>
-      </w:r>
-      <w:r>
-        <w:rPr>
-          <w:sz w:val="20"/>
-          <w:szCs w:val="20"/>
-        </w:rPr>
-        <w:t>t</w:t>
-      </w:r>
-      <w:r>
-        <w:rPr>
-          <w:sz w:val="20"/>
-          <w:szCs w:val="20"/>
-        </w:rPr>
-        <w:t xml:space="preserve"> ease.</w:t>
+        <w:t xml:space="preserve">But the experience for other people may differ based on different factors like their understanding of Java language, goals and needs because it may or may not be efficient to implement RMI for creating your own distributed </w:t>
+      </w:r>
+      <w:r>
+        <w:rPr>
+          <w:sz w:val="20"/>
+          <w:szCs w:val="20"/>
+        </w:rPr>
+        <w:t xml:space="preserve">applications </w:t>
+      </w:r>
+      <w:r>
+        <w:rPr>
+          <w:sz w:val="20"/>
+          <w:szCs w:val="20"/>
+        </w:rPr>
+        <w:t xml:space="preserve">for that you will need to list out your needs and requirements including security and speed and others. RMI uses Java’s security principles and when compared to CORBA it may not be the best choice when </w:t>
+      </w:r>
+      <w:r>
+        <w:rPr>
+          <w:sz w:val="20"/>
+          <w:szCs w:val="20"/>
+        </w:rPr>
+        <w:t>aim</w:t>
+      </w:r>
+      <w:r>
+        <w:rPr>
+          <w:sz w:val="20"/>
+          <w:szCs w:val="20"/>
+        </w:rPr>
+        <w:t>ing for speed.</w:t>
       </w:r>
       <w:r>
         <w:rPr>
@@ -2511,10 +2802,364 @@
         </w:rPr>
         <w:t xml:space="preserve"> </w:t>
       </w:r>
+      <w:r>
+        <w:rPr>
+          <w:sz w:val="20"/>
+          <w:szCs w:val="20"/>
+        </w:rPr>
+        <w:t xml:space="preserve">Now, we know that </w:t>
+      </w:r>
+      <w:r>
+        <w:rPr>
+          <w:sz w:val="20"/>
+          <w:szCs w:val="20"/>
+        </w:rPr>
+        <w:t>RMI may not always suit all your needs and other altern</w:t>
+      </w:r>
+      <w:r>
+        <w:rPr>
+          <w:sz w:val="20"/>
+          <w:szCs w:val="20"/>
+        </w:rPr>
+        <w:t>atives like CORBA are available. Looking at if it suits your requirements how it will help -</w:t>
+      </w:r>
+      <w:r>
+        <w:rPr>
+          <w:sz w:val="20"/>
+          <w:szCs w:val="20"/>
+        </w:rPr>
+        <w:t xml:space="preserve"> </w:t>
+      </w:r>
+      <w:r>
+        <w:rPr>
+          <w:sz w:val="20"/>
+          <w:szCs w:val="20"/>
+        </w:rPr>
+        <w:t>RMI</w:t>
+      </w:r>
+      <w:r>
+        <w:rPr>
+          <w:sz w:val="20"/>
+          <w:szCs w:val="20"/>
+        </w:rPr>
+        <w:t xml:space="preserve"> allows to access remote objects in a distributed environment</w:t>
+      </w:r>
+      <w:r>
+        <w:rPr>
+          <w:sz w:val="20"/>
+          <w:szCs w:val="20"/>
+        </w:rPr>
+        <w:t xml:space="preserve"> as if it’s a local </w:t>
+      </w:r>
+      <w:r>
+        <w:rPr>
+          <w:sz w:val="20"/>
+          <w:szCs w:val="20"/>
+        </w:rPr>
+        <w:t>object, and</w:t>
+      </w:r>
+      <w:r>
+        <w:rPr>
+          <w:sz w:val="20"/>
+          <w:szCs w:val="20"/>
+        </w:rPr>
+        <w:t xml:space="preserve"> pass more than one objects with the request </w:t>
+      </w:r>
+      <w:r>
+        <w:rPr>
+          <w:sz w:val="20"/>
+          <w:szCs w:val="20"/>
+        </w:rPr>
+        <w:t>and it automatically takes care of things like marshalling and un</w:t>
+      </w:r>
+      <w:r>
+        <w:rPr>
+          <w:sz w:val="20"/>
+          <w:szCs w:val="20"/>
+        </w:rPr>
+        <w:t>-</w:t>
+      </w:r>
+      <w:r>
+        <w:rPr>
+          <w:sz w:val="20"/>
+          <w:szCs w:val="20"/>
+        </w:rPr>
+        <w:t>marshalling so the developers don’t have to deal wo</w:t>
+      </w:r>
+      <w:r>
+        <w:rPr>
+          <w:sz w:val="20"/>
+          <w:szCs w:val="20"/>
+        </w:rPr>
+        <w:t>rking and writing complicated mechanisms to transf</w:t>
+      </w:r>
+      <w:r>
+        <w:rPr>
+          <w:sz w:val="20"/>
+          <w:szCs w:val="20"/>
+        </w:rPr>
+        <w:t>er data over the network.</w:t>
+      </w:r>
     </w:p>
     <w:p>
       <w:pPr>
         <w:jc w:val="both"/>
+        <w:rPr>
+          <w:sz w:val="20"/>
+          <w:szCs w:val="20"/>
+        </w:rPr>
+      </w:pPr>
+    </w:p>
+    <w:p>
+      <w:pPr>
+        <w:jc w:val="both"/>
+        <w:rPr>
+          <w:sz w:val="20"/>
+          <w:szCs w:val="20"/>
+        </w:rPr>
+      </w:pPr>
+      <w:r>
+        <w:rPr>
+          <w:sz w:val="20"/>
+          <w:szCs w:val="20"/>
+        </w:rPr>
+        <w:t>Let’s understand the mechanisms involved in RMI –</w:t>
+      </w:r>
+    </w:p>
+    <w:p>
+      <w:pPr>
+        <w:jc w:val="both"/>
+        <w:rPr>
+          <w:sz w:val="20"/>
+          <w:szCs w:val="20"/>
+        </w:rPr>
+      </w:pPr>
+      <w:r>
+        <w:rPr>
+          <w:sz w:val="20"/>
+          <w:szCs w:val="20"/>
+        </w:rPr>
+        <w:t>Server –</w:t>
+      </w:r>
+      <w:r>
+        <w:rPr>
+          <w:sz w:val="20"/>
+          <w:szCs w:val="20"/>
+        </w:rPr>
+        <w:t xml:space="preserve"> </w:t>
+      </w:r>
+      <w:r>
+        <w:rPr>
+          <w:sz w:val="20"/>
+          <w:szCs w:val="20"/>
+        </w:rPr>
+        <w:t>server program creates remote objects and makes these objects accessible for clients to invoke</w:t>
+      </w:r>
+      <w:r>
+        <w:rPr>
+          <w:sz w:val="20"/>
+          <w:szCs w:val="20"/>
+        </w:rPr>
+        <w:t xml:space="preserve"> methods on these objects</w:t>
+      </w:r>
+      <w:r>
+        <w:rPr>
+          <w:sz w:val="20"/>
+          <w:szCs w:val="20"/>
+        </w:rPr>
+        <w:t>.</w:t>
+      </w:r>
+    </w:p>
+    <w:p>
+      <w:pPr>
+        <w:jc w:val="both"/>
+        <w:rPr>
+          <w:sz w:val="20"/>
+          <w:szCs w:val="20"/>
+        </w:rPr>
+      </w:pPr>
+      <w:r>
+        <w:rPr>
+          <w:sz w:val="20"/>
+          <w:szCs w:val="20"/>
+        </w:rPr>
+        <w:t xml:space="preserve">Client – </w:t>
+      </w:r>
+      <w:r>
+        <w:rPr>
+          <w:sz w:val="20"/>
+          <w:szCs w:val="20"/>
+        </w:rPr>
+        <w:t>client program obtains a remote reference to remote object/s and invokes methods on them.</w:t>
+      </w:r>
+    </w:p>
+    <w:p>
+      <w:pPr>
+        <w:jc w:val="both"/>
+        <w:rPr>
+          <w:sz w:val="20"/>
+          <w:szCs w:val="20"/>
+        </w:rPr>
+      </w:pPr>
+      <w:r>
+        <w:rPr>
+          <w:sz w:val="20"/>
+          <w:szCs w:val="20"/>
+        </w:rPr>
+        <w:t xml:space="preserve">RMI Registry – </w:t>
+      </w:r>
+      <w:r>
+        <w:rPr>
+          <w:sz w:val="20"/>
+          <w:szCs w:val="20"/>
+        </w:rPr>
+        <w:t>“</w:t>
+      </w:r>
+      <w:r>
+        <w:rPr>
+          <w:sz w:val="20"/>
+          <w:szCs w:val="20"/>
+        </w:rPr>
+        <w:t>A remote object registry is a bootstrap naming service that is used by RMI servers on the same host to bind remote objects to names. Clients on local and remote hosts can then look up remote objects and make remote method invocations.</w:t>
+      </w:r>
+      <w:r>
+        <w:rPr>
+          <w:sz w:val="20"/>
+          <w:szCs w:val="20"/>
+        </w:rPr>
+        <w:t>” (rmiregistry, Oracle Website)</w:t>
+      </w:r>
+      <w:r>
+        <w:rPr>
+          <w:sz w:val="20"/>
+          <w:szCs w:val="20"/>
+        </w:rPr>
+        <w:t>.</w:t>
+      </w:r>
+    </w:p>
+    <w:p>
+      <w:pPr>
+        <w:jc w:val="both"/>
+        <w:rPr>
+          <w:sz w:val="20"/>
+          <w:szCs w:val="20"/>
+        </w:rPr>
+      </w:pPr>
+      <w:r>
+        <w:rPr>
+          <w:sz w:val="20"/>
+          <w:szCs w:val="20"/>
+        </w:rPr>
+        <w:t xml:space="preserve">Marshalling </w:t>
+      </w:r>
+      <w:r>
+        <w:rPr>
+          <w:sz w:val="20"/>
+          <w:szCs w:val="20"/>
+        </w:rPr>
+        <w:t xml:space="preserve">and </w:t>
+      </w:r>
+      <w:r>
+        <w:rPr>
+          <w:sz w:val="20"/>
+          <w:szCs w:val="20"/>
+        </w:rPr>
+        <w:t>Un</w:t>
+      </w:r>
+      <w:r>
+        <w:rPr>
+          <w:sz w:val="20"/>
+          <w:szCs w:val="20"/>
+        </w:rPr>
+        <w:t>-</w:t>
+      </w:r>
+      <w:r>
+        <w:rPr>
+          <w:sz w:val="20"/>
+          <w:szCs w:val="20"/>
+        </w:rPr>
+        <w:t xml:space="preserve">marshalling </w:t>
+      </w:r>
+      <w:r>
+        <w:rPr>
+          <w:sz w:val="20"/>
+          <w:szCs w:val="20"/>
+        </w:rPr>
+        <w:t xml:space="preserve">(at Client Stub and Server Skeleton) </w:t>
+      </w:r>
+      <w:r>
+        <w:rPr>
+          <w:sz w:val="20"/>
+          <w:szCs w:val="20"/>
+        </w:rPr>
+        <w:t xml:space="preserve">– </w:t>
+      </w:r>
+      <w:r>
+        <w:rPr>
+          <w:sz w:val="20"/>
+          <w:szCs w:val="20"/>
+        </w:rPr>
+        <w:t xml:space="preserve">marshalling </w:t>
+      </w:r>
+      <w:r>
+        <w:rPr>
+          <w:sz w:val="20"/>
+          <w:szCs w:val="20"/>
+        </w:rPr>
+        <w:t xml:space="preserve">the process of </w:t>
+      </w:r>
+      <w:r>
+        <w:rPr>
+          <w:sz w:val="20"/>
+          <w:szCs w:val="20"/>
+        </w:rPr>
+        <w:t xml:space="preserve">converting data into </w:t>
+      </w:r>
+      <w:r>
+        <w:rPr>
+          <w:sz w:val="20"/>
+          <w:szCs w:val="20"/>
+        </w:rPr>
+        <w:t>byte</w:t>
+      </w:r>
+      <w:r>
+        <w:rPr>
+          <w:sz w:val="20"/>
+          <w:szCs w:val="20"/>
+        </w:rPr>
+        <w:t xml:space="preserve">-stream </w:t>
+      </w:r>
+      <w:r>
+        <w:rPr>
+          <w:sz w:val="20"/>
+          <w:szCs w:val="20"/>
+        </w:rPr>
+        <w:t xml:space="preserve">and un-marshalling is the opposite converting byte-steam </w:t>
+      </w:r>
+      <w:r>
+        <w:rPr>
+          <w:sz w:val="20"/>
+          <w:szCs w:val="20"/>
+        </w:rPr>
+        <w:t>into arguments</w:t>
+      </w:r>
+      <w:r>
+        <w:rPr>
+          <w:sz w:val="20"/>
+          <w:szCs w:val="20"/>
+        </w:rPr>
+        <w:t>.</w:t>
+      </w:r>
+      <w:r>
+        <w:rPr>
+          <w:sz w:val="20"/>
+          <w:szCs w:val="20"/>
+        </w:rPr>
+        <w:t xml:space="preserve"> </w:t>
+      </w:r>
+    </w:p>
+    <w:p>
+      <w:pPr>
         <w:rPr>
           <w:sz w:val="10"/>
           <w:szCs w:val="10"/>
@@ -2524,150 +3169,71 @@
     <w:p>
       <w:pPr>
         <w:jc w:val="both"/>
-        <w:rPr>
-          <w:sz w:val="20"/>
-          <w:szCs w:val="20"/>
-        </w:rPr>
-      </w:pPr>
-      <w:r>
-        <w:rPr>
-          <w:sz w:val="20"/>
-          <w:szCs w:val="20"/>
-        </w:rPr>
-        <w:t xml:space="preserve">But the experience for other people may differ based on different factors like their understanding of Java language, goals and needs because it may or may not be efficient to implement RMI for creating your own distributed </w:t>
-      </w:r>
-      <w:r>
-        <w:rPr>
-          <w:sz w:val="20"/>
-          <w:szCs w:val="20"/>
-        </w:rPr>
-        <w:t xml:space="preserve">applications </w:t>
-      </w:r>
-      <w:r>
-        <w:rPr>
-          <w:sz w:val="20"/>
-          <w:szCs w:val="20"/>
-        </w:rPr>
-        <w:t xml:space="preserve">for that you will need to list out your needs and requirements including security and speed and others. RMI uses Java’s security principles and when compared to CORBA it may not be the best choice when </w:t>
-      </w:r>
-      <w:r>
-        <w:rPr>
-          <w:sz w:val="20"/>
-          <w:szCs w:val="20"/>
-        </w:rPr>
-        <w:t>aim</w:t>
-      </w:r>
-      <w:r>
-        <w:rPr>
-          <w:sz w:val="20"/>
-          <w:szCs w:val="20"/>
-        </w:rPr>
-        <w:t>ing for speed.</w:t>
-      </w:r>
-      <w:r>
-        <w:rPr>
-          <w:sz w:val="20"/>
-          <w:szCs w:val="20"/>
-        </w:rPr>
-        <w:t xml:space="preserve"> </w:t>
-      </w:r>
-      <w:r>
-        <w:rPr>
-          <w:sz w:val="20"/>
-          <w:szCs w:val="20"/>
-        </w:rPr>
-        <w:t xml:space="preserve">Now, we know that </w:t>
-      </w:r>
-      <w:r>
-        <w:rPr>
-          <w:sz w:val="20"/>
-          <w:szCs w:val="20"/>
-        </w:rPr>
-        <w:t>RMI may not always suit all your needs and other altern</w:t>
-      </w:r>
-      <w:r>
-        <w:rPr>
-          <w:sz w:val="20"/>
-          <w:szCs w:val="20"/>
-        </w:rPr>
-        <w:t>atives like CORBA are available. Looking at if it suits your requirements how it will help -</w:t>
-      </w:r>
-      <w:r>
-        <w:rPr>
-          <w:sz w:val="20"/>
-          <w:szCs w:val="20"/>
-        </w:rPr>
-        <w:t xml:space="preserve"> </w:t>
-      </w:r>
-      <w:r>
-        <w:rPr>
-          <w:sz w:val="20"/>
-          <w:szCs w:val="20"/>
-        </w:rPr>
-        <w:t>RMI</w:t>
-      </w:r>
-      <w:r>
-        <w:rPr>
-          <w:sz w:val="20"/>
-          <w:szCs w:val="20"/>
-        </w:rPr>
-        <w:t xml:space="preserve"> allows to access remote objects in a distributed environment</w:t>
-      </w:r>
-      <w:r>
-        <w:rPr>
-          <w:sz w:val="20"/>
-          <w:szCs w:val="20"/>
-        </w:rPr>
-        <w:t xml:space="preserve"> as if it’s a local </w:t>
-      </w:r>
-      <w:r>
-        <w:rPr>
-          <w:sz w:val="20"/>
-          <w:szCs w:val="20"/>
-        </w:rPr>
-        <w:t>object, and</w:t>
-      </w:r>
-      <w:r>
-        <w:rPr>
-          <w:sz w:val="20"/>
-          <w:szCs w:val="20"/>
-        </w:rPr>
-        <w:t xml:space="preserve"> pass more than one objects with the request </w:t>
-      </w:r>
-      <w:r>
-        <w:rPr>
-          <w:sz w:val="20"/>
-          <w:szCs w:val="20"/>
-        </w:rPr>
-        <w:t>and it automatically takes care of things like marshalling and un</w:t>
-      </w:r>
-      <w:r>
-        <w:rPr>
-          <w:sz w:val="20"/>
-          <w:szCs w:val="20"/>
+        <w:cnfStyle w:val="101000000000" w:firstRow="1" w:lastRow="0" w:firstColumn="1" w:lastColumn="0" w:oddVBand="0" w:evenVBand="0" w:oddHBand="0" w:evenHBand="0" w:firstRowFirstColumn="0" w:firstRowLastColumn="0" w:lastRowFirstColumn="0" w:lastRowLastColumn="0"/>
+        <w:rPr>
+          <w:b/>
+          <w:i/>
+          <w:sz w:val="20"/>
+          <w:szCs w:val="20"/>
+          <w:u w:val="single"/>
+        </w:rPr>
+      </w:pPr>
+      <w:r>
+        <w:rPr>
+          <w:sz w:val="20"/>
+          <w:szCs w:val="20"/>
+        </w:rPr>
+        <w:t xml:space="preserve">A typical RMI system contains three layers </w:t>
+      </w:r>
+      <w:r>
+        <w:rPr>
+          <w:i/>
+          <w:sz w:val="20"/>
+          <w:szCs w:val="20"/>
+          <w:u w:val="single"/>
         </w:rPr>
         <w:t>-</w:t>
       </w:r>
-      <w:r>
-        <w:rPr>
-          <w:sz w:val="20"/>
-          <w:szCs w:val="20"/>
-        </w:rPr>
-        <w:t>marshalling so the developers don’t have to deal wo</w:t>
-      </w:r>
-      <w:r>
-        <w:rPr>
-          <w:sz w:val="20"/>
-          <w:szCs w:val="20"/>
-        </w:rPr>
-        <w:t>rking and writing complicated mechanisms to transf</w:t>
-      </w:r>
-      <w:r>
-        <w:rPr>
-          <w:sz w:val="20"/>
-          <w:szCs w:val="20"/>
-        </w:rPr>
-        <w:t>er data over the network.</w:t>
+    </w:p>
+    <w:p>
+      <w:pPr>
+        <w:jc w:val="both"/>
+        <w:cnfStyle w:val="101000000000" w:firstRow="1" w:lastRow="0" w:firstColumn="1" w:lastColumn="0" w:oddVBand="0" w:evenVBand="0" w:oddHBand="0" w:evenHBand="0" w:firstRowFirstColumn="0" w:firstRowLastColumn="0" w:lastRowFirstColumn="0" w:lastRowLastColumn="0"/>
+        <w:rPr>
+          <w:b/>
+          <w:sz w:val="20"/>
+          <w:szCs w:val="20"/>
+        </w:rPr>
+      </w:pPr>
+      <w:r>
+        <w:rPr>
+          <w:i/>
+          <w:sz w:val="20"/>
+          <w:szCs w:val="20"/>
+        </w:rPr>
+        <w:t>Stub/Skeleton layer:</w:t>
+      </w:r>
+      <w:r>
+        <w:rPr>
+          <w:sz w:val="20"/>
+          <w:szCs w:val="20"/>
+        </w:rPr>
+        <w:t xml:space="preserve"> client stubs and server skeleton, </w:t>
+      </w:r>
+      <w:r>
+        <w:rPr>
+          <w:i/>
+          <w:sz w:val="20"/>
+          <w:szCs w:val="20"/>
+        </w:rPr>
+        <w:t>Remote reference layer:</w:t>
+      </w:r>
+      <w:r>
+        <w:rPr>
+          <w:sz w:val="20"/>
+          <w:szCs w:val="20"/>
+        </w:rPr>
+        <w:t xml:space="preserve"> responsible for interpretation of invocation. Transport layer: establish connection, remote object management and tracking.</w:t>
       </w:r>
     </w:p>
     <w:p>
@@ -2682,12 +3248,11 @@
       <w:tblPr>
         <w:tblStyle w:val="PlainTable4"/>
         <w:tblW w:w="0" w:type="auto"/>
-        <w:tblInd w:w="-142" w:type="dxa"/>
         <w:tblLook w:val="04A0" w:firstRow="1" w:lastRow="0" w:firstColumn="1" w:lastColumn="0" w:noHBand="0" w:noVBand="1"/>
       </w:tblPr>
       <w:tblGrid>
-        <w:gridCol w:w="5685"/>
-        <w:gridCol w:w="3477"/>
+        <w:gridCol w:w="5547"/>
+        <w:gridCol w:w="3473"/>
       </w:tblGrid>
       <w:tr>
         <w:trPr>
@@ -2724,7 +3289,7 @@
                 <w:sz w:val="20"/>
                 <w:szCs w:val="20"/>
               </w:rPr>
-              <w:t>The original implementation of RMI depends upon JVM class representation mechanism, meaning client and server must be running JVM in order to communicate and this Java only is possible using JRMP.</w:t>
+              <w:t xml:space="preserve">The implementation of RMI depends upon JVM class representation mechanism, meaning client and server must be running JVM in order to communicate and this Java </w:t>
             </w:r>
             <w:r>
               <w:rPr>
@@ -2732,37 +3297,7 @@
                 <w:sz w:val="20"/>
                 <w:szCs w:val="20"/>
               </w:rPr>
-              <w:t xml:space="preserve"> </w:t>
-            </w:r>
-          </w:p>
-          <w:p>
-            <w:pPr>
-              <w:jc w:val="both"/>
-              <w:rPr>
-                <w:b w:val="0"/>
-                <w:sz w:val="10"/>
-                <w:szCs w:val="10"/>
-              </w:rPr>
-            </w:pPr>
-          </w:p>
-          <w:p>
-            <w:pPr>
-              <w:jc w:val="both"/>
-              <w:rPr>
-                <w:b w:val="0"/>
-                <w:i/>
-                <w:sz w:val="20"/>
-                <w:szCs w:val="20"/>
-                <w:u w:val="single"/>
-              </w:rPr>
-            </w:pPr>
-            <w:r>
-              <w:rPr>
-                <w:b w:val="0"/>
-                <w:sz w:val="20"/>
-                <w:szCs w:val="20"/>
-              </w:rPr>
-              <w:t xml:space="preserve">A typical </w:t>
+              <w:t xml:space="preserve">mechanism </w:t>
             </w:r>
             <w:r>
               <w:rPr>
@@ -2770,17 +3305,7 @@
                 <w:sz w:val="20"/>
                 <w:szCs w:val="20"/>
               </w:rPr>
-              <w:t xml:space="preserve">RMI system contains three layers </w:t>
-            </w:r>
-            <w:r>
-              <w:rPr>
-                <w:b w:val="0"/>
-                <w:i/>
-                <w:sz w:val="20"/>
-                <w:szCs w:val="20"/>
-                <w:u w:val="single"/>
-              </w:rPr>
-              <w:t>-</w:t>
+              <w:t>only is possible using JRMP.</w:t>
             </w:r>
           </w:p>
           <w:p>
@@ -2792,49 +3317,8 @@
                 <w:szCs w:val="20"/>
               </w:rPr>
             </w:pPr>
-            <w:r>
-              <w:rPr>
-                <w:b w:val="0"/>
-                <w:i/>
-                <w:sz w:val="20"/>
-                <w:szCs w:val="20"/>
-              </w:rPr>
-              <w:t>Stub/Skeleton layer:</w:t>
-            </w:r>
-            <w:r>
-              <w:rPr>
-                <w:b w:val="0"/>
-                <w:sz w:val="20"/>
-                <w:szCs w:val="20"/>
-              </w:rPr>
-              <w:t xml:space="preserve"> client stubs and server skeleton, </w:t>
-            </w:r>
-            <w:r>
-              <w:rPr>
-                <w:b w:val="0"/>
-                <w:i/>
-                <w:sz w:val="20"/>
-                <w:szCs w:val="20"/>
-              </w:rPr>
-              <w:t>Remote reference layer:</w:t>
-            </w:r>
-            <w:r>
-              <w:rPr>
-                <w:b w:val="0"/>
-                <w:sz w:val="20"/>
-                <w:szCs w:val="20"/>
-              </w:rPr>
-              <w:t xml:space="preserve"> responsible for interpretation of invocation. Transport layer: establish connection, remote object management and tracking.</w:t>
-            </w:r>
-          </w:p>
-          <w:p>
-            <w:pPr>
-              <w:rPr>
-                <w:b w:val="0"/>
-                <w:sz w:val="10"/>
-                <w:szCs w:val="10"/>
-              </w:rPr>
-            </w:pPr>
+            <w:bookmarkStart w:id="0" w:name="_GoBack"/>
+            <w:bookmarkEnd w:id="0"/>
           </w:p>
         </w:tc>
         <w:tc>
@@ -2922,118 +3406,17 @@
     </w:tbl>
     <w:p>
       <w:pPr>
-        <w:jc w:val="both"/>
-        <w:rPr>
-          <w:sz w:val="20"/>
-          <w:szCs w:val="20"/>
-        </w:rPr>
-      </w:pPr>
-      <w:r>
-        <w:rPr>
-          <w:sz w:val="20"/>
-          <w:szCs w:val="20"/>
-        </w:rPr>
-        <w:t xml:space="preserve">Here we will discuss how a basic RMI implementation works, we have already seen the architecture diagram of RMI under the Introduction heading, now let’s list the high level steps/mechanisms involved in the implementation and working of RMI. </w:t>
-      </w:r>
-    </w:p>
-    <w:p>
-      <w:pPr>
-        <w:jc w:val="both"/>
-        <w:rPr>
-          <w:sz w:val="20"/>
-          <w:szCs w:val="20"/>
-        </w:rPr>
-      </w:pPr>
-      <w:r>
-        <w:rPr>
-          <w:sz w:val="20"/>
-          <w:szCs w:val="20"/>
-        </w:rPr>
-        <w:t xml:space="preserve">This is how RMI is implemented - </w:t>
-      </w:r>
-      <w:r>
-        <w:rPr>
-          <w:sz w:val="20"/>
-          <w:szCs w:val="20"/>
-        </w:rPr>
-        <w:t>Writing interface</w:t>
-      </w:r>
-      <w:r>
-        <w:rPr>
-          <w:sz w:val="20"/>
-          <w:szCs w:val="20"/>
-        </w:rPr>
-        <w:t xml:space="preserve">, </w:t>
-      </w:r>
-      <w:r>
-        <w:rPr>
-          <w:sz w:val="20"/>
-          <w:szCs w:val="20"/>
-        </w:rPr>
-        <w:t>Implementing Interface</w:t>
-      </w:r>
-      <w:r>
-        <w:rPr>
-          <w:sz w:val="20"/>
-          <w:szCs w:val="20"/>
-        </w:rPr>
-        <w:t xml:space="preserve">, </w:t>
-      </w:r>
-      <w:r>
-        <w:rPr>
-          <w:sz w:val="20"/>
-          <w:szCs w:val="20"/>
-        </w:rPr>
-        <w:t>Writing RMI Server</w:t>
-      </w:r>
-      <w:r>
-        <w:rPr>
-          <w:sz w:val="20"/>
-          <w:szCs w:val="20"/>
-        </w:rPr>
-        <w:t xml:space="preserve">, Writing RMI </w:t>
-      </w:r>
-      <w:r>
-        <w:rPr>
-          <w:sz w:val="20"/>
-          <w:szCs w:val="20"/>
-        </w:rPr>
-        <w:t>Client</w:t>
-      </w:r>
-      <w:r>
-        <w:rPr>
-          <w:sz w:val="20"/>
-          <w:szCs w:val="20"/>
-        </w:rPr>
-        <w:t xml:space="preserve">, </w:t>
-      </w:r>
-      <w:r>
-        <w:rPr>
-          <w:sz w:val="20"/>
-          <w:szCs w:val="20"/>
-        </w:rPr>
-        <w:t>Starting RMI Registry</w:t>
-      </w:r>
-      <w:r>
-        <w:rPr>
-          <w:sz w:val="20"/>
-          <w:szCs w:val="20"/>
-        </w:rPr>
-        <w:t xml:space="preserve">, </w:t>
-      </w:r>
-      <w:r>
-        <w:rPr>
-          <w:sz w:val="20"/>
-          <w:szCs w:val="20"/>
-        </w:rPr>
-        <w:t>Running Server and Client</w:t>
-      </w:r>
-      <w:r>
-        <w:rPr>
-          <w:sz w:val="20"/>
-          <w:szCs w:val="20"/>
-        </w:rPr>
-        <w:t>.</w:t>
+        <w:rPr>
+          <w:sz w:val="20"/>
+          <w:szCs w:val="20"/>
+        </w:rPr>
+      </w:pPr>
+      <w:r>
+        <w:rPr>
+          <w:sz w:val="20"/>
+          <w:szCs w:val="20"/>
+        </w:rPr>
+        <w:t xml:space="preserve">The </w:t>
       </w:r>
     </w:p>
     <w:p>
@@ -3089,25 +3472,13 @@
       <w:pPr>
         <w:rPr>
           <w:b/>
-        </w:rPr>
-      </w:pPr>
-    </w:p>
-    <w:p>
-      <w:pPr>
+          <w:lang w:val="es-ES_tradnl"/>
+        </w:rPr>
+      </w:pPr>
+      <w:r>
         <w:rPr>
           <w:b/>
-        </w:rPr>
-      </w:pPr>
-    </w:p>
-    <w:p>
-      <w:pPr>
-        <w:rPr>
-          <w:b/>
-        </w:rPr>
-      </w:pPr>
-      <w:r>
-        <w:rPr>
-          <w:b/>
+          <w:lang w:val="es-ES_tradnl"/>
         </w:rPr>
         <w:t xml:space="preserve">References </w:t>
       </w:r>
@@ -3123,16 +3494,16 @@
         <w:rPr>
           <w:sz w:val="16"/>
           <w:szCs w:val="16"/>
+          <w:lang w:val="es-ES_tradnl"/>
         </w:rPr>
         <w:t xml:space="preserve"> </w:t>
       </w:r>
-      <w:bookmarkStart w:id="0" w:name="_GoBack"/>
-      <w:bookmarkEnd w:id="0"/>
-      <w:r>
-        <w:rPr>
-          <w:color w:val="000000" w:themeColor="text1"/>
-          <w:sz w:val="16"/>
-          <w:szCs w:val="16"/>
+      <w:r>
+        <w:rPr>
+          <w:color w:val="000000" w:themeColor="text1"/>
+          <w:sz w:val="16"/>
+          <w:szCs w:val="16"/>
+          <w:lang w:val="es-ES_tradnl"/>
         </w:rPr>
         <w:t xml:space="preserve">Cs.iupui.edu. (n.d.). </w:t>
       </w:r>
@@ -4691,7 +5062,7 @@
   <w:abstractNum w:abstractNumId="1">
     <w:nsid w:val="440F30B2"/>
     <w:multiLevelType w:val="hybridMultilevel"/>
-    <w:tmpl w:val="3D7652F6"/>
+    <w:tmpl w:val="F9C22272"/>
     <w:lvl w:ilvl="0" w:tplc="08090001">
       <w:start w:val="1"/>
       <w:numFmt w:val="bullet"/>
@@ -6895,7 +7266,7 @@
 </file>
 
 <file path=customXml/itemProps1.xml><?xml version="1.0" encoding="utf-8"?>
-<ds:datastoreItem xmlns:ds="http://schemas.openxmlformats.org/officeDocument/2006/customXml" ds:itemID="{E147A008-297C-124B-A3B1-702E1E873E7B}">
+<ds:datastoreItem xmlns:ds="http://schemas.openxmlformats.org/officeDocument/2006/customXml" ds:itemID="{A0327CF3-EEBD-D042-BB2E-C9239B9577B6}">
   <ds:schemaRefs>
     <ds:schemaRef ds:uri="http://schemas.openxmlformats.org/officeDocument/2006/bibliography"/>
   </ds:schemaRefs>

</xml_diff>

<commit_message>
Implementation almost 65% complete and needs polishing
</commit_message>
<xml_diff>
--- a/ResearchAssignment/Navjot_Singh_13112406_Research_Assignment.docx
+++ b/ResearchAssignment/Navjot_Singh_13112406_Research_Assignment.docx
@@ -2939,7 +2939,63 @@
           <w:sz w:val="20"/>
           <w:szCs w:val="20"/>
         </w:rPr>
-        <w:t>Server –</w:t>
+        <w:t>Basics: S</w:t>
+      </w:r>
+      <w:r>
+        <w:rPr>
+          <w:sz w:val="20"/>
+          <w:szCs w:val="20"/>
+        </w:rPr>
+        <w:t>erver program creates remote objects and makes these objects accessible for clients to invoke methods on these objects</w:t>
+      </w:r>
+      <w:r>
+        <w:rPr>
+          <w:sz w:val="20"/>
+          <w:szCs w:val="20"/>
+        </w:rPr>
+        <w:t xml:space="preserve"> and the C</w:t>
+      </w:r>
+      <w:r>
+        <w:rPr>
+          <w:sz w:val="20"/>
+          <w:szCs w:val="20"/>
+        </w:rPr>
+        <w:t>lient program obtains a remote reference to remote object/s and invokes methods on them.</w:t>
+      </w:r>
+    </w:p>
+    <w:p>
+      <w:pPr>
+        <w:pStyle w:val="ListParagraph"/>
+        <w:numPr>
+          <w:ilvl w:val="0"/>
+          <w:numId w:val="6"/>
+        </w:numPr>
+        <w:jc w:val="both"/>
+        <w:rPr>
+          <w:sz w:val="20"/>
+          <w:szCs w:val="20"/>
+        </w:rPr>
+      </w:pPr>
+      <w:r>
+        <w:rPr>
+          <w:sz w:val="20"/>
+          <w:szCs w:val="20"/>
+        </w:rPr>
+        <w:t xml:space="preserve">Implementing </w:t>
+      </w:r>
+      <w:r>
+        <w:rPr>
+          <w:sz w:val="20"/>
+          <w:szCs w:val="20"/>
+        </w:rPr>
+        <w:t xml:space="preserve">Remote </w:t>
+      </w:r>
+      <w:r>
+        <w:rPr>
+          <w:sz w:val="20"/>
+          <w:szCs w:val="20"/>
+        </w:rPr>
+        <w:t>Interface</w:t>
       </w:r>
       <w:r>
         <w:rPr>
@@ -2948,19 +3004,152 @@
         </w:rPr>
         <w:t xml:space="preserve"> </w:t>
       </w:r>
-      <w:r>
-        <w:rPr>
-          <w:sz w:val="20"/>
-          <w:szCs w:val="20"/>
-        </w:rPr>
-        <w:t>server program creates remote objects and makes these objects accessible for clients to invoke</w:t>
-      </w:r>
-      <w:r>
-        <w:rPr>
-          <w:sz w:val="20"/>
-          <w:szCs w:val="20"/>
-        </w:rPr>
-        <w:t xml:space="preserve"> methods on these objects</w:t>
+    </w:p>
+    <w:p>
+      <w:pPr>
+        <w:pStyle w:val="ListParagraph"/>
+        <w:numPr>
+          <w:ilvl w:val="0"/>
+          <w:numId w:val="6"/>
+        </w:numPr>
+        <w:jc w:val="both"/>
+        <w:rPr>
+          <w:sz w:val="20"/>
+          <w:szCs w:val="20"/>
+        </w:rPr>
+      </w:pPr>
+      <w:r>
+        <w:rPr>
+          <w:sz w:val="20"/>
+          <w:szCs w:val="20"/>
+        </w:rPr>
+        <w:t xml:space="preserve">Generation of </w:t>
+      </w:r>
+      <w:r>
+        <w:rPr>
+          <w:sz w:val="20"/>
+          <w:szCs w:val="20"/>
+        </w:rPr>
+        <w:t xml:space="preserve">Server </w:t>
+      </w:r>
+      <w:r>
+        <w:rPr>
+          <w:sz w:val="20"/>
+          <w:szCs w:val="20"/>
+        </w:rPr>
+        <w:t>Skeleton</w:t>
+      </w:r>
+      <w:r>
+        <w:rPr>
+          <w:sz w:val="20"/>
+          <w:szCs w:val="20"/>
+        </w:rPr>
+        <w:t xml:space="preserve"> </w:t>
+      </w:r>
+      <w:r>
+        <w:rPr>
+          <w:sz w:val="20"/>
+          <w:szCs w:val="20"/>
+        </w:rPr>
+        <w:t>–</w:t>
+      </w:r>
+      <w:r>
+        <w:rPr>
+          <w:sz w:val="20"/>
+          <w:szCs w:val="20"/>
+        </w:rPr>
+        <w:t xml:space="preserve"> </w:t>
+      </w:r>
+      <w:r>
+        <w:rPr>
+          <w:sz w:val="20"/>
+          <w:szCs w:val="20"/>
+        </w:rPr>
+        <w:t xml:space="preserve">skeleton is server side counterpart of stub and is responsible for accepting calls from stub. </w:t>
+      </w:r>
+    </w:p>
+    <w:p>
+      <w:pPr>
+        <w:pStyle w:val="ListParagraph"/>
+        <w:numPr>
+          <w:ilvl w:val="0"/>
+          <w:numId w:val="6"/>
+        </w:numPr>
+        <w:jc w:val="both"/>
+        <w:rPr>
+          <w:sz w:val="20"/>
+          <w:szCs w:val="20"/>
+        </w:rPr>
+      </w:pPr>
+      <w:r>
+        <w:rPr>
+          <w:sz w:val="20"/>
+          <w:szCs w:val="20"/>
+        </w:rPr>
+        <w:t xml:space="preserve">Generation of </w:t>
+      </w:r>
+      <w:r>
+        <w:rPr>
+          <w:sz w:val="20"/>
+          <w:szCs w:val="20"/>
+        </w:rPr>
+        <w:t xml:space="preserve">Client </w:t>
+      </w:r>
+      <w:r>
+        <w:rPr>
+          <w:sz w:val="20"/>
+          <w:szCs w:val="20"/>
+        </w:rPr>
+        <w:t xml:space="preserve">Stub </w:t>
+      </w:r>
+      <w:r>
+        <w:rPr>
+          <w:sz w:val="20"/>
+          <w:szCs w:val="20"/>
+        </w:rPr>
+        <w:t xml:space="preserve">– </w:t>
+      </w:r>
+      <w:r>
+        <w:rPr>
+          <w:sz w:val="20"/>
+          <w:szCs w:val="20"/>
+        </w:rPr>
+        <w:t xml:space="preserve">stub translates calls from caller object and initiate communication towards server skeleton. </w:t>
+      </w:r>
+    </w:p>
+    <w:p>
+      <w:pPr>
+        <w:pStyle w:val="ListParagraph"/>
+        <w:numPr>
+          <w:ilvl w:val="0"/>
+          <w:numId w:val="6"/>
+        </w:numPr>
+        <w:jc w:val="both"/>
+        <w:rPr>
+          <w:sz w:val="20"/>
+          <w:szCs w:val="20"/>
+        </w:rPr>
+      </w:pPr>
+      <w:r>
+        <w:rPr>
+          <w:sz w:val="20"/>
+          <w:szCs w:val="20"/>
+        </w:rPr>
+        <w:t xml:space="preserve">Starting </w:t>
+      </w:r>
+      <w:r>
+        <w:rPr>
+          <w:sz w:val="20"/>
+          <w:szCs w:val="20"/>
+        </w:rPr>
+        <w:t xml:space="preserve">RMI Registry – </w:t>
+      </w:r>
+      <w:r>
+        <w:rPr>
+          <w:sz w:val="20"/>
+          <w:szCs w:val="20"/>
+        </w:rPr>
+        <w:t>“A remote object registry is a bootstrap naming service that is used by RMI servers on the same host to bind remote objects to names. Clients on local and remote hosts can then look up remote objects and make remote method invocations.” (rmiregistry, Oracle Website)</w:t>
       </w:r>
       <w:r>
         <w:rPr>
@@ -2972,6 +3161,11 @@
     </w:p>
     <w:p>
       <w:pPr>
+        <w:pStyle w:val="ListParagraph"/>
+        <w:numPr>
+          <w:ilvl w:val="0"/>
+          <w:numId w:val="6"/>
+        </w:numPr>
         <w:jc w:val="both"/>
         <w:rPr>
           <w:sz w:val="20"/>
@@ -2983,183 +3177,119 @@
           <w:sz w:val="20"/>
           <w:szCs w:val="20"/>
         </w:rPr>
-        <w:t xml:space="preserve">Client – </w:t>
-      </w:r>
-      <w:r>
-        <w:rPr>
-          <w:sz w:val="20"/>
-          <w:szCs w:val="20"/>
-        </w:rPr>
-        <w:t>client program obtains a remote reference to remote object/s and invokes methods on them.</w:t>
+        <w:t xml:space="preserve">Marshalling </w:t>
+      </w:r>
+      <w:r>
+        <w:rPr>
+          <w:sz w:val="20"/>
+          <w:szCs w:val="20"/>
+        </w:rPr>
+        <w:t xml:space="preserve">and </w:t>
+      </w:r>
+      <w:r>
+        <w:rPr>
+          <w:sz w:val="20"/>
+          <w:szCs w:val="20"/>
+        </w:rPr>
+        <w:t>Un</w:t>
+      </w:r>
+      <w:r>
+        <w:rPr>
+          <w:sz w:val="20"/>
+          <w:szCs w:val="20"/>
+        </w:rPr>
+        <w:t>-</w:t>
+      </w:r>
+      <w:r>
+        <w:rPr>
+          <w:sz w:val="20"/>
+          <w:szCs w:val="20"/>
+        </w:rPr>
+        <w:t xml:space="preserve">marshalling </w:t>
+      </w:r>
+      <w:r>
+        <w:rPr>
+          <w:sz w:val="20"/>
+          <w:szCs w:val="20"/>
+        </w:rPr>
+        <w:t xml:space="preserve">(at Client Stub and Server Skeleton) </w:t>
+      </w:r>
+      <w:r>
+        <w:rPr>
+          <w:sz w:val="20"/>
+          <w:szCs w:val="20"/>
+        </w:rPr>
+        <w:t xml:space="preserve">– </w:t>
+      </w:r>
+      <w:r>
+        <w:rPr>
+          <w:sz w:val="20"/>
+          <w:szCs w:val="20"/>
+        </w:rPr>
+        <w:t xml:space="preserve">marshalling </w:t>
+      </w:r>
+      <w:r>
+        <w:rPr>
+          <w:sz w:val="20"/>
+          <w:szCs w:val="20"/>
+        </w:rPr>
+        <w:t xml:space="preserve">the process of </w:t>
+      </w:r>
+      <w:r>
+        <w:rPr>
+          <w:sz w:val="20"/>
+          <w:szCs w:val="20"/>
+        </w:rPr>
+        <w:t xml:space="preserve">converting data into </w:t>
+      </w:r>
+      <w:proofErr w:type="spellStart"/>
+      <w:r>
+        <w:rPr>
+          <w:sz w:val="20"/>
+          <w:szCs w:val="20"/>
+        </w:rPr>
+        <w:t>byte</w:t>
+      </w:r>
+      <w:proofErr w:type="spellEnd"/>
+      <w:r>
+        <w:rPr>
+          <w:sz w:val="20"/>
+          <w:szCs w:val="20"/>
+        </w:rPr>
+        <w:t xml:space="preserve">-stream </w:t>
+      </w:r>
+      <w:r>
+        <w:rPr>
+          <w:sz w:val="20"/>
+          <w:szCs w:val="20"/>
+        </w:rPr>
+        <w:t xml:space="preserve">and un-marshalling is the opposite converting byte-steam </w:t>
+      </w:r>
+      <w:r>
+        <w:rPr>
+          <w:sz w:val="20"/>
+          <w:szCs w:val="20"/>
+        </w:rPr>
+        <w:t>into arguments</w:t>
+      </w:r>
+      <w:r>
+        <w:rPr>
+          <w:sz w:val="20"/>
+          <w:szCs w:val="20"/>
+        </w:rPr>
+        <w:t>.</w:t>
+      </w:r>
+      <w:r>
+        <w:rPr>
+          <w:sz w:val="20"/>
+          <w:szCs w:val="20"/>
+        </w:rPr>
+        <w:t xml:space="preserve"> </w:t>
       </w:r>
     </w:p>
     <w:p>
       <w:pPr>
         <w:jc w:val="both"/>
-        <w:rPr>
-          <w:sz w:val="20"/>
-          <w:szCs w:val="20"/>
-        </w:rPr>
-      </w:pPr>
-      <w:r>
-        <w:rPr>
-          <w:sz w:val="20"/>
-          <w:szCs w:val="20"/>
-        </w:rPr>
-        <w:t xml:space="preserve">RMI Registry – </w:t>
-      </w:r>
-      <w:r>
-        <w:rPr>
-          <w:sz w:val="20"/>
-          <w:szCs w:val="20"/>
-        </w:rPr>
-        <w:t>“</w:t>
-      </w:r>
-      <w:r>
-        <w:rPr>
-          <w:sz w:val="20"/>
-          <w:szCs w:val="20"/>
-        </w:rPr>
-        <w:t>A remote object registry is a bootstrap naming service that is used by RMI servers on the same host to bind remote objects to names. Clients on local and remote hosts can then look up remote objects and make remote method invocations.</w:t>
-      </w:r>
-      <w:r>
-        <w:rPr>
-          <w:sz w:val="20"/>
-          <w:szCs w:val="20"/>
-        </w:rPr>
-        <w:t>” (rmiregistry, Oracle Website)</w:t>
-      </w:r>
-      <w:r>
-        <w:rPr>
-          <w:sz w:val="20"/>
-          <w:szCs w:val="20"/>
-        </w:rPr>
-        <w:t>.</w:t>
-      </w:r>
-    </w:p>
-    <w:p>
-      <w:pPr>
-        <w:jc w:val="both"/>
-        <w:rPr>
-          <w:sz w:val="20"/>
-          <w:szCs w:val="20"/>
-        </w:rPr>
-      </w:pPr>
-      <w:r>
-        <w:rPr>
-          <w:sz w:val="20"/>
-          <w:szCs w:val="20"/>
-        </w:rPr>
-        <w:t xml:space="preserve">Marshalling </w:t>
-      </w:r>
-      <w:r>
-        <w:rPr>
-          <w:sz w:val="20"/>
-          <w:szCs w:val="20"/>
-        </w:rPr>
-        <w:t xml:space="preserve">and </w:t>
-      </w:r>
-      <w:r>
-        <w:rPr>
-          <w:sz w:val="20"/>
-          <w:szCs w:val="20"/>
-        </w:rPr>
-        <w:t>Un</w:t>
-      </w:r>
-      <w:r>
-        <w:rPr>
-          <w:sz w:val="20"/>
-          <w:szCs w:val="20"/>
-        </w:rPr>
-        <w:t>-</w:t>
-      </w:r>
-      <w:r>
-        <w:rPr>
-          <w:sz w:val="20"/>
-          <w:szCs w:val="20"/>
-        </w:rPr>
-        <w:t xml:space="preserve">marshalling </w:t>
-      </w:r>
-      <w:r>
-        <w:rPr>
-          <w:sz w:val="20"/>
-          <w:szCs w:val="20"/>
-        </w:rPr>
-        <w:t xml:space="preserve">(at Client Stub and Server Skeleton) </w:t>
-      </w:r>
-      <w:r>
-        <w:rPr>
-          <w:sz w:val="20"/>
-          <w:szCs w:val="20"/>
-        </w:rPr>
-        <w:t xml:space="preserve">– </w:t>
-      </w:r>
-      <w:r>
-        <w:rPr>
-          <w:sz w:val="20"/>
-          <w:szCs w:val="20"/>
-        </w:rPr>
-        <w:t xml:space="preserve">marshalling </w:t>
-      </w:r>
-      <w:r>
-        <w:rPr>
-          <w:sz w:val="20"/>
-          <w:szCs w:val="20"/>
-        </w:rPr>
-        <w:t xml:space="preserve">the process of </w:t>
-      </w:r>
-      <w:r>
-        <w:rPr>
-          <w:sz w:val="20"/>
-          <w:szCs w:val="20"/>
-        </w:rPr>
-        <w:t xml:space="preserve">converting data into </w:t>
-      </w:r>
-      <w:r>
-        <w:rPr>
-          <w:sz w:val="20"/>
-          <w:szCs w:val="20"/>
-        </w:rPr>
-        <w:t>byte</w:t>
-      </w:r>
-      <w:r>
-        <w:rPr>
-          <w:sz w:val="20"/>
-          <w:szCs w:val="20"/>
-        </w:rPr>
-        <w:t xml:space="preserve">-stream </w:t>
-      </w:r>
-      <w:r>
-        <w:rPr>
-          <w:sz w:val="20"/>
-          <w:szCs w:val="20"/>
-        </w:rPr>
-        <w:t xml:space="preserve">and un-marshalling is the opposite converting byte-steam </w:t>
-      </w:r>
-      <w:r>
-        <w:rPr>
-          <w:sz w:val="20"/>
-          <w:szCs w:val="20"/>
-        </w:rPr>
-        <w:t>into arguments</w:t>
-      </w:r>
-      <w:r>
-        <w:rPr>
-          <w:sz w:val="20"/>
-          <w:szCs w:val="20"/>
-        </w:rPr>
-        <w:t>.</w:t>
-      </w:r>
-      <w:r>
-        <w:rPr>
-          <w:sz w:val="20"/>
-          <w:szCs w:val="20"/>
-        </w:rPr>
-        <w:t xml:space="preserve"> </w:t>
-      </w:r>
-    </w:p>
-    <w:p>
-      <w:pPr>
         <w:rPr>
           <w:sz w:val="10"/>
           <w:szCs w:val="10"/>
@@ -3171,28 +3301,36 @@
         <w:jc w:val="both"/>
         <w:cnfStyle w:val="101000000000" w:firstRow="1" w:lastRow="0" w:firstColumn="1" w:lastColumn="0" w:oddVBand="0" w:evenVBand="0" w:oddHBand="0" w:evenHBand="0" w:firstRowFirstColumn="0" w:firstRowLastColumn="0" w:lastRowFirstColumn="0" w:lastRowLastColumn="0"/>
         <w:rPr>
-          <w:b/>
-          <w:i/>
-          <w:sz w:val="20"/>
-          <w:szCs w:val="20"/>
-          <w:u w:val="single"/>
-        </w:rPr>
-      </w:pPr>
-      <w:r>
-        <w:rPr>
-          <w:sz w:val="20"/>
-          <w:szCs w:val="20"/>
-        </w:rPr>
-        <w:t xml:space="preserve">A typical RMI system contains three layers </w:t>
-      </w:r>
-      <w:r>
-        <w:rPr>
-          <w:i/>
-          <w:sz w:val="20"/>
-          <w:szCs w:val="20"/>
-          <w:u w:val="single"/>
-        </w:rPr>
-        <w:t>-</w:t>
+          <w:i/>
+          <w:sz w:val="20"/>
+          <w:szCs w:val="20"/>
+        </w:rPr>
+      </w:pPr>
+    </w:p>
+    <w:p>
+      <w:pPr>
+        <w:cnfStyle w:val="101000000000" w:firstRow="1" w:lastRow="0" w:firstColumn="1" w:lastColumn="0" w:oddVBand="0" w:evenVBand="0" w:oddHBand="0" w:evenHBand="0" w:firstRowFirstColumn="0" w:firstRowLastColumn="0" w:lastRowFirstColumn="0" w:lastRowLastColumn="0"/>
+        <w:rPr>
+          <w:i/>
+          <w:sz w:val="16"/>
+          <w:szCs w:val="16"/>
+        </w:rPr>
+      </w:pPr>
+      <w:r>
+        <w:rPr>
+          <w:i/>
+          <w:sz w:val="16"/>
+          <w:szCs w:val="16"/>
+        </w:rPr>
+        <w:t>Diagram showing the 3 layers of RMI System</w:t>
+      </w:r>
+      <w:r>
+        <w:rPr>
+          <w:i/>
+          <w:sz w:val="16"/>
+          <w:szCs w:val="16"/>
+        </w:rPr>
+        <w:t xml:space="preserve"> (next page)</w:t>
       </w:r>
     </w:p>
     <w:p>
@@ -3200,7 +3338,127 @@
         <w:jc w:val="both"/>
         <w:cnfStyle w:val="101000000000" w:firstRow="1" w:lastRow="0" w:firstColumn="1" w:lastColumn="0" w:oddVBand="0" w:evenVBand="0" w:oddHBand="0" w:evenHBand="0" w:firstRowFirstColumn="0" w:firstRowLastColumn="0" w:lastRowFirstColumn="0" w:lastRowLastColumn="0"/>
         <w:rPr>
-          <w:b/>
+          <w:sz w:val="20"/>
+          <w:szCs w:val="20"/>
+        </w:rPr>
+      </w:pPr>
+      <w:r>
+        <w:rPr>
+          <w:noProof/>
+          <w:sz w:val="20"/>
+          <w:szCs w:val="20"/>
+          <w:lang w:eastAsia="zh-CN"/>
+        </w:rPr>
+        <w:drawing>
+          <wp:anchor distT="0" distB="0" distL="114300" distR="114300" simplePos="0" relativeHeight="251658240" behindDoc="0" locked="0" layoutInCell="1" allowOverlap="1" wp14:anchorId="3D4985F0" wp14:editId="4EC66C94">
+            <wp:simplePos x="0" y="0"/>
+            <wp:positionH relativeFrom="column">
+              <wp:posOffset>-62865</wp:posOffset>
+            </wp:positionH>
+            <wp:positionV relativeFrom="paragraph">
+              <wp:posOffset>116840</wp:posOffset>
+            </wp:positionV>
+            <wp:extent cx="1605915" cy="1203960"/>
+            <wp:effectExtent l="0" t="0" r="0" b="0"/>
+            <wp:wrapSquare wrapText="bothSides"/>
+            <wp:docPr id="1" name="Picture 1"/>
+            <wp:cNvGraphicFramePr>
+              <a:graphicFrameLocks xmlns:a="http://schemas.openxmlformats.org/drawingml/2006/main" noChangeAspect="1"/>
+            </wp:cNvGraphicFramePr>
+            <a:graphic xmlns:a="http://schemas.openxmlformats.org/drawingml/2006/main">
+              <a:graphicData uri="http://schemas.openxmlformats.org/drawingml/2006/picture">
+                <pic:pic xmlns:pic="http://schemas.openxmlformats.org/drawingml/2006/picture">
+                  <pic:nvPicPr>
+                    <pic:cNvPr id="1" name="IMG_1865.JPG"/>
+                    <pic:cNvPicPr/>
+                  </pic:nvPicPr>
+                  <pic:blipFill>
+                    <a:blip r:embed="rId9" cstate="print">
+                      <a:extLst>
+                        <a:ext uri="{28A0092B-C50C-407E-A947-70E740481C1C}">
+                          <a14:useLocalDpi xmlns:a14="http://schemas.microsoft.com/office/drawing/2010/main" val="0"/>
+                        </a:ext>
+                      </a:extLst>
+                    </a:blip>
+                    <a:stretch>
+                      <a:fillRect/>
+                    </a:stretch>
+                  </pic:blipFill>
+                  <pic:spPr>
+                    <a:xfrm>
+                      <a:off x="0" y="0"/>
+                      <a:ext cx="1605915" cy="1203960"/>
+                    </a:xfrm>
+                    <a:prstGeom prst="rect">
+                      <a:avLst/>
+                    </a:prstGeom>
+                  </pic:spPr>
+                </pic:pic>
+              </a:graphicData>
+            </a:graphic>
+            <wp14:sizeRelH relativeFrom="page">
+              <wp14:pctWidth>0</wp14:pctWidth>
+            </wp14:sizeRelH>
+            <wp14:sizeRelV relativeFrom="page">
+              <wp14:pctHeight>0</wp14:pctHeight>
+            </wp14:sizeRelV>
+          </wp:anchor>
+        </w:drawing>
+      </w:r>
+    </w:p>
+    <w:p>
+      <w:pPr>
+        <w:jc w:val="both"/>
+        <w:cnfStyle w:val="101000000000" w:firstRow="1" w:lastRow="0" w:firstColumn="1" w:lastColumn="0" w:oddVBand="0" w:evenVBand="0" w:oddHBand="0" w:evenHBand="0" w:firstRowFirstColumn="0" w:firstRowLastColumn="0" w:lastRowFirstColumn="0" w:lastRowLastColumn="0"/>
+        <w:rPr>
+          <w:sz w:val="20"/>
+          <w:szCs w:val="20"/>
+        </w:rPr>
+      </w:pPr>
+    </w:p>
+    <w:p>
+      <w:pPr>
+        <w:jc w:val="both"/>
+        <w:cnfStyle w:val="101000000000" w:firstRow="1" w:lastRow="0" w:firstColumn="1" w:lastColumn="0" w:oddVBand="0" w:evenVBand="0" w:oddHBand="0" w:evenHBand="0" w:firstRowFirstColumn="0" w:firstRowLastColumn="0" w:lastRowFirstColumn="0" w:lastRowLastColumn="0"/>
+        <w:rPr>
+          <w:b/>
+          <w:i/>
+          <w:sz w:val="20"/>
+          <w:szCs w:val="20"/>
+          <w:u w:val="single"/>
+        </w:rPr>
+      </w:pPr>
+      <w:r>
+        <w:rPr>
+          <w:sz w:val="20"/>
+          <w:szCs w:val="20"/>
+        </w:rPr>
+        <w:t>A typical RMI system contains three layers</w:t>
+      </w:r>
+      <w:r>
+        <w:rPr>
+          <w:sz w:val="20"/>
+          <w:szCs w:val="20"/>
+        </w:rPr>
+        <w:t xml:space="preserve"> - </w:t>
+      </w:r>
+    </w:p>
+    <w:p>
+      <w:pPr>
+        <w:jc w:val="both"/>
+        <w:cnfStyle w:val="101000000000" w:firstRow="1" w:lastRow="0" w:firstColumn="1" w:lastColumn="0" w:oddVBand="0" w:evenVBand="0" w:oddHBand="0" w:evenHBand="0" w:firstRowFirstColumn="0" w:firstRowLastColumn="0" w:lastRowFirstColumn="0" w:lastRowLastColumn="0"/>
+        <w:rPr>
+          <w:i/>
+          <w:sz w:val="20"/>
+          <w:szCs w:val="20"/>
+        </w:rPr>
+      </w:pPr>
+    </w:p>
+    <w:p>
+      <w:pPr>
+        <w:jc w:val="both"/>
+        <w:cnfStyle w:val="101000000000" w:firstRow="1" w:lastRow="0" w:firstColumn="1" w:lastColumn="0" w:oddVBand="0" w:evenVBand="0" w:oddHBand="0" w:evenHBand="0" w:firstRowFirstColumn="0" w:firstRowLastColumn="0" w:lastRowFirstColumn="0" w:lastRowLastColumn="0"/>
+        <w:rPr>
           <w:sz w:val="20"/>
           <w:szCs w:val="20"/>
         </w:rPr>
@@ -3238,47 +3496,160 @@
     </w:p>
     <w:p>
       <w:pPr>
-        <w:rPr>
-          <w:sz w:val="10"/>
-          <w:szCs w:val="10"/>
-        </w:rPr>
-      </w:pPr>
+        <w:cnfStyle w:val="100000000000" w:firstRow="1" w:lastRow="0" w:firstColumn="0" w:lastColumn="0" w:oddVBand="0" w:evenVBand="0" w:oddHBand="0" w:evenHBand="0" w:firstRowFirstColumn="0" w:firstRowLastColumn="0" w:lastRowFirstColumn="0" w:lastRowLastColumn="0"/>
+        <w:rPr>
+          <w:i/>
+          <w:sz w:val="16"/>
+          <w:szCs w:val="16"/>
+        </w:rPr>
+      </w:pPr>
+    </w:p>
+    <w:p>
+      <w:pPr>
+        <w:rPr>
+          <w:sz w:val="20"/>
+          <w:szCs w:val="20"/>
+        </w:rPr>
+      </w:pPr>
+    </w:p>
+    <w:p>
+      <w:pPr>
+        <w:cnfStyle w:val="101000000000" w:firstRow="1" w:lastRow="0" w:firstColumn="1" w:lastColumn="0" w:oddVBand="0" w:evenVBand="0" w:oddHBand="0" w:evenHBand="0" w:firstRowFirstColumn="0" w:firstRowLastColumn="0" w:lastRowFirstColumn="0" w:lastRowLastColumn="0"/>
+      </w:pPr>
+    </w:p>
+    <w:p>
+      <w:pPr>
+        <w:cnfStyle w:val="101000000000" w:firstRow="1" w:lastRow="0" w:firstColumn="1" w:lastColumn="0" w:oddVBand="0" w:evenVBand="0" w:oddHBand="0" w:evenHBand="0" w:firstRowFirstColumn="0" w:firstRowLastColumn="0" w:lastRowFirstColumn="0" w:lastRowLastColumn="0"/>
+        <w:rPr>
+          <w:b/>
+        </w:rPr>
+      </w:pPr>
+      <w:r>
+        <w:t>Implementation</w:t>
+      </w:r>
+    </w:p>
+    <w:p>
+      <w:pPr>
+        <w:jc w:val="both"/>
+        <w:cnfStyle w:val="101000000000" w:firstRow="1" w:lastRow="0" w:firstColumn="1" w:lastColumn="0" w:oddVBand="0" w:evenVBand="0" w:oddHBand="0" w:evenHBand="0" w:firstRowFirstColumn="0" w:firstRowLastColumn="0" w:lastRowFirstColumn="0" w:lastRowLastColumn="0"/>
+        <w:rPr>
+          <w:sz w:val="20"/>
+          <w:szCs w:val="20"/>
+        </w:rPr>
+      </w:pPr>
+      <w:r>
+        <w:rPr>
+          <w:sz w:val="20"/>
+          <w:szCs w:val="20"/>
+        </w:rPr>
+        <w:t>For RMI to work client and server must be running JVM in order to communicate using JRMP.</w:t>
+      </w:r>
+    </w:p>
+    <w:p>
+      <w:pPr>
+        <w:jc w:val="both"/>
+        <w:cnfStyle w:val="101000000000" w:firstRow="1" w:lastRow="0" w:firstColumn="1" w:lastColumn="0" w:oddVBand="0" w:evenVBand="0" w:oddHBand="0" w:evenHBand="0" w:firstRowFirstColumn="0" w:firstRowLastColumn="0" w:lastRowFirstColumn="0" w:lastRowLastColumn="0"/>
+        <w:rPr>
+          <w:sz w:val="20"/>
+          <w:szCs w:val="20"/>
+        </w:rPr>
+      </w:pPr>
+      <w:r>
+        <w:rPr>
+          <w:sz w:val="20"/>
+          <w:szCs w:val="20"/>
+        </w:rPr>
+        <w:t>Let’s looks at the steps involved in the implementation of simple RMI application. For this we will layout the steps and implement a sample “</w:t>
+      </w:r>
+      <w:r>
+        <w:rPr>
+          <w:sz w:val="20"/>
+          <w:szCs w:val="20"/>
+        </w:rPr>
+        <w:t>Hello World</w:t>
+      </w:r>
+      <w:r>
+        <w:rPr>
+          <w:sz w:val="20"/>
+          <w:szCs w:val="20"/>
+        </w:rPr>
+        <w:t>” application which will return “</w:t>
+      </w:r>
+      <w:r>
+        <w:rPr>
+          <w:sz w:val="20"/>
+          <w:szCs w:val="20"/>
+        </w:rPr>
+        <w:t>Hello World</w:t>
+      </w:r>
+      <w:r>
+        <w:rPr>
+          <w:sz w:val="20"/>
+          <w:szCs w:val="20"/>
+        </w:rPr>
+        <w:t>” message when client makes a call to the remote object on the server.</w:t>
+      </w:r>
+    </w:p>
+    <w:p>
+      <w:pPr>
+        <w:jc w:val="both"/>
+        <w:cnfStyle w:val="101000000100" w:firstRow="1" w:lastRow="0" w:firstColumn="1" w:lastColumn="0" w:oddVBand="0" w:evenVBand="0" w:oddHBand="0" w:evenHBand="0" w:firstRowFirstColumn="1" w:firstRowLastColumn="0" w:lastRowFirstColumn="0" w:lastRowLastColumn="0"/>
+        <w:rPr>
+          <w:sz w:val="20"/>
+          <w:szCs w:val="20"/>
+        </w:rPr>
+      </w:pPr>
+    </w:p>
+    <w:p>
+      <w:pPr>
+        <w:jc w:val="both"/>
+        <w:cnfStyle w:val="101000000100" w:firstRow="1" w:lastRow="0" w:firstColumn="1" w:lastColumn="0" w:oddVBand="0" w:evenVBand="0" w:oddHBand="0" w:evenHBand="0" w:firstRowFirstColumn="1" w:firstRowLastColumn="0" w:lastRowFirstColumn="0" w:lastRowLastColumn="0"/>
+        <w:rPr>
+          <w:b/>
+          <w:i/>
+          <w:sz w:val="20"/>
+          <w:szCs w:val="20"/>
+        </w:rPr>
+      </w:pPr>
+      <w:r>
+        <w:rPr>
+          <w:b/>
+          <w:i/>
+          <w:sz w:val="20"/>
+          <w:szCs w:val="20"/>
+        </w:rPr>
+        <w:t>List of Steps involved in the implementation of RMI application –</w:t>
+      </w:r>
     </w:p>
     <w:tbl>
       <w:tblPr>
-        <w:tblStyle w:val="PlainTable4"/>
-        <w:tblW w:w="0" w:type="auto"/>
+        <w:tblStyle w:val="PlainTable1"/>
+        <w:tblW w:w="8965" w:type="dxa"/>
         <w:tblLook w:val="04A0" w:firstRow="1" w:lastRow="0" w:firstColumn="1" w:lastColumn="0" w:noHBand="0" w:noVBand="1"/>
       </w:tblPr>
       <w:tblGrid>
-        <w:gridCol w:w="5547"/>
-        <w:gridCol w:w="3473"/>
+        <w:gridCol w:w="8965"/>
       </w:tblGrid>
       <w:tr>
         <w:trPr>
           <w:cnfStyle w:val="100000000000" w:firstRow="1" w:lastRow="0" w:firstColumn="0" w:lastColumn="0" w:oddVBand="0" w:evenVBand="0" w:oddHBand="0" w:evenHBand="0" w:firstRowFirstColumn="0" w:firstRowLastColumn="0" w:lastRowFirstColumn="0" w:lastRowLastColumn="0"/>
-          <w:trHeight w:val="2613"/>
         </w:trPr>
         <w:tc>
           <w:tcPr>
             <w:cnfStyle w:val="001000000000" w:firstRow="0" w:lastRow="0" w:firstColumn="1" w:lastColumn="0" w:oddVBand="0" w:evenVBand="0" w:oddHBand="0" w:evenHBand="0" w:firstRowFirstColumn="0" w:firstRowLastColumn="0" w:lastRowFirstColumn="0" w:lastRowLastColumn="0"/>
-            <w:tcW w:w="5685" w:type="dxa"/>
+            <w:tcW w:w="8965" w:type="dxa"/>
           </w:tcPr>
           <w:p>
             <w:pPr>
-              <w:rPr>
-                <w:b w:val="0"/>
-              </w:rPr>
-            </w:pPr>
-            <w:r>
-              <w:t>Implementation</w:t>
-            </w:r>
-          </w:p>
-          <w:p>
-            <w:pPr>
+              <w:pStyle w:val="ListParagraph"/>
+              <w:numPr>
+                <w:ilvl w:val="0"/>
+                <w:numId w:val="7"/>
+              </w:numPr>
               <w:jc w:val="both"/>
               <w:rPr>
                 <w:b w:val="0"/>
+                <w:i/>
                 <w:sz w:val="20"/>
                 <w:szCs w:val="20"/>
               </w:rPr>
@@ -3286,119 +3657,285 @@
             <w:r>
               <w:rPr>
                 <w:b w:val="0"/>
+                <w:i/>
                 <w:sz w:val="20"/>
                 <w:szCs w:val="20"/>
               </w:rPr>
-              <w:t xml:space="preserve">The implementation of RMI depends upon JVM class representation mechanism, meaning client and server must be running JVM in order to communicate and this Java </w:t>
-            </w:r>
-            <w:r>
-              <w:rPr>
-                <w:b w:val="0"/>
-                <w:sz w:val="20"/>
-                <w:szCs w:val="20"/>
-              </w:rPr>
-              <w:t xml:space="preserve">mechanism </w:t>
-            </w:r>
-            <w:r>
-              <w:rPr>
-                <w:b w:val="0"/>
-                <w:sz w:val="20"/>
-                <w:szCs w:val="20"/>
-              </w:rPr>
-              <w:t>only is possible using JRMP.</w:t>
+              <w:t xml:space="preserve">Defining Remote interface </w:t>
             </w:r>
           </w:p>
+        </w:tc>
+      </w:tr>
+      <w:tr>
+        <w:trPr>
+          <w:cnfStyle w:val="000000100000" w:firstRow="0" w:lastRow="0" w:firstColumn="0" w:lastColumn="0" w:oddVBand="0" w:evenVBand="0" w:oddHBand="1" w:evenHBand="0" w:firstRowFirstColumn="0" w:firstRowLastColumn="0" w:lastRowFirstColumn="0" w:lastRowLastColumn="0"/>
+          <w:trHeight w:val="255"/>
+        </w:trPr>
+        <w:tc>
+          <w:tcPr>
+            <w:cnfStyle w:val="001000000000" w:firstRow="0" w:lastRow="0" w:firstColumn="1" w:lastColumn="0" w:oddVBand="0" w:evenVBand="0" w:oddHBand="0" w:evenHBand="0" w:firstRowFirstColumn="0" w:firstRowLastColumn="0" w:lastRowFirstColumn="0" w:lastRowLastColumn="0"/>
+            <w:tcW w:w="8965" w:type="dxa"/>
+          </w:tcPr>
           <w:p>
             <w:pPr>
+              <w:pStyle w:val="ListParagraph"/>
+              <w:numPr>
+                <w:ilvl w:val="0"/>
+                <w:numId w:val="7"/>
+              </w:numPr>
               <w:jc w:val="both"/>
               <w:rPr>
                 <w:b w:val="0"/>
-                <w:sz w:val="20"/>
-                <w:szCs w:val="20"/>
-              </w:rPr>
-            </w:pPr>
-            <w:bookmarkStart w:id="0" w:name="_GoBack"/>
-            <w:bookmarkEnd w:id="0"/>
-          </w:p>
-        </w:tc>
-        <w:tc>
-          <w:tcPr>
-            <w:tcW w:w="3477" w:type="dxa"/>
-          </w:tcPr>
-          <w:p>
-            <w:pPr>
-              <w:cnfStyle w:val="100000000000" w:firstRow="1" w:lastRow="0" w:firstColumn="0" w:lastColumn="0" w:oddVBand="0" w:evenVBand="0" w:oddHBand="0" w:evenHBand="0" w:firstRowFirstColumn="0" w:firstRowLastColumn="0" w:lastRowFirstColumn="0" w:lastRowLastColumn="0"/>
-              <w:rPr>
                 <w:i/>
-                <w:sz w:val="16"/>
-                <w:szCs w:val="16"/>
-              </w:rPr>
-            </w:pPr>
-            <w:r>
-              <w:rPr>
-                <w:i/>
-                <w:sz w:val="16"/>
-                <w:szCs w:val="16"/>
-              </w:rPr>
-              <w:t>Diagram showing the 3 layers of RMI System</w:t>
-            </w:r>
-          </w:p>
-          <w:p>
-            <w:pPr>
-              <w:cnfStyle w:val="100000000000" w:firstRow="1" w:lastRow="0" w:firstColumn="0" w:lastColumn="0" w:oddVBand="0" w:evenVBand="0" w:oddHBand="0" w:evenHBand="0" w:firstRowFirstColumn="0" w:firstRowLastColumn="0" w:lastRowFirstColumn="0" w:lastRowLastColumn="0"/>
-              <w:rPr>
                 <w:sz w:val="20"/>
                 <w:szCs w:val="20"/>
               </w:rPr>
             </w:pPr>
             <w:r>
               <w:rPr>
-                <w:noProof/>
+                <w:b w:val="0"/>
+                <w:i/>
                 <w:sz w:val="20"/>
                 <w:szCs w:val="20"/>
-                <w:lang w:eastAsia="zh-CN"/>
               </w:rPr>
-              <w:drawing>
-                <wp:inline distT="0" distB="0" distL="0" distR="0" wp14:anchorId="55D325B1" wp14:editId="2A70BD3E">
-                  <wp:extent cx="2001630" cy="1501223"/>
-                  <wp:effectExtent l="0" t="0" r="5080" b="0"/>
-                  <wp:docPr id="1" name="Picture 1"/>
-                  <wp:cNvGraphicFramePr>
-                    <a:graphicFrameLocks xmlns:a="http://schemas.openxmlformats.org/drawingml/2006/main" noChangeAspect="1"/>
-                  </wp:cNvGraphicFramePr>
-                  <a:graphic xmlns:a="http://schemas.openxmlformats.org/drawingml/2006/main">
-                    <a:graphicData uri="http://schemas.openxmlformats.org/drawingml/2006/picture">
-                      <pic:pic xmlns:pic="http://schemas.openxmlformats.org/drawingml/2006/picture">
-                        <pic:nvPicPr>
-                          <pic:cNvPr id="1" name="IMG_1865.JPG"/>
-                          <pic:cNvPicPr/>
-                        </pic:nvPicPr>
-                        <pic:blipFill>
-                          <a:blip r:embed="rId9" cstate="print">
-                            <a:extLst>
-                              <a:ext uri="{28A0092B-C50C-407E-A947-70E740481C1C}">
-                                <a14:useLocalDpi xmlns:a14="http://schemas.microsoft.com/office/drawing/2010/main" val="0"/>
-                              </a:ext>
-                            </a:extLst>
-                          </a:blip>
-                          <a:stretch>
-                            <a:fillRect/>
-                          </a:stretch>
-                        </pic:blipFill>
-                        <pic:spPr>
-                          <a:xfrm>
-                            <a:off x="0" y="0"/>
-                            <a:ext cx="2037801" cy="1528351"/>
-                          </a:xfrm>
-                          <a:prstGeom prst="rect">
-                            <a:avLst/>
-                          </a:prstGeom>
-                        </pic:spPr>
-                      </pic:pic>
-                    </a:graphicData>
-                  </a:graphic>
-                </wp:inline>
-              </w:drawing>
+              <w:t>Implementing the Remote Interface</w:t>
+            </w:r>
+          </w:p>
+        </w:tc>
+      </w:tr>
+      <w:tr>
+        <w:trPr>
+          <w:trHeight w:val="255"/>
+        </w:trPr>
+        <w:tc>
+          <w:tcPr>
+            <w:cnfStyle w:val="001000000000" w:firstRow="0" w:lastRow="0" w:firstColumn="1" w:lastColumn="0" w:oddVBand="0" w:evenVBand="0" w:oddHBand="0" w:evenHBand="0" w:firstRowFirstColumn="0" w:firstRowLastColumn="0" w:lastRowFirstColumn="0" w:lastRowLastColumn="0"/>
+            <w:tcW w:w="8965" w:type="dxa"/>
+          </w:tcPr>
+          <w:p>
+            <w:pPr>
+              <w:pStyle w:val="ListParagraph"/>
+              <w:numPr>
+                <w:ilvl w:val="0"/>
+                <w:numId w:val="7"/>
+              </w:numPr>
+              <w:jc w:val="both"/>
+              <w:rPr>
+                <w:b w:val="0"/>
+                <w:i/>
+                <w:sz w:val="20"/>
+                <w:szCs w:val="20"/>
+              </w:rPr>
+            </w:pPr>
+            <w:r>
+              <w:rPr>
+                <w:b w:val="0"/>
+                <w:i/>
+                <w:sz w:val="20"/>
+                <w:szCs w:val="20"/>
+              </w:rPr>
+              <w:t xml:space="preserve">Implementing the Server  </w:t>
+            </w:r>
+          </w:p>
+        </w:tc>
+      </w:tr>
+      <w:tr>
+        <w:trPr>
+          <w:cnfStyle w:val="000000100000" w:firstRow="0" w:lastRow="0" w:firstColumn="0" w:lastColumn="0" w:oddVBand="0" w:evenVBand="0" w:oddHBand="1" w:evenHBand="0" w:firstRowFirstColumn="0" w:firstRowLastColumn="0" w:lastRowFirstColumn="0" w:lastRowLastColumn="0"/>
+        </w:trPr>
+        <w:tc>
+          <w:tcPr>
+            <w:cnfStyle w:val="001000000000" w:firstRow="0" w:lastRow="0" w:firstColumn="1" w:lastColumn="0" w:oddVBand="0" w:evenVBand="0" w:oddHBand="0" w:evenHBand="0" w:firstRowFirstColumn="0" w:firstRowLastColumn="0" w:lastRowFirstColumn="0" w:lastRowLastColumn="0"/>
+            <w:tcW w:w="8965" w:type="dxa"/>
+          </w:tcPr>
+          <w:p>
+            <w:pPr>
+              <w:pStyle w:val="ListParagraph"/>
+              <w:numPr>
+                <w:ilvl w:val="0"/>
+                <w:numId w:val="7"/>
+              </w:numPr>
+              <w:jc w:val="both"/>
+              <w:rPr>
+                <w:b w:val="0"/>
+                <w:i/>
+                <w:sz w:val="20"/>
+                <w:szCs w:val="20"/>
+              </w:rPr>
+            </w:pPr>
+            <w:r>
+              <w:rPr>
+                <w:b w:val="0"/>
+                <w:i/>
+                <w:sz w:val="20"/>
+                <w:szCs w:val="20"/>
+              </w:rPr>
+              <w:t xml:space="preserve">Implementing Client that </w:t>
+            </w:r>
+            <w:r>
+              <w:rPr>
+                <w:b w:val="0"/>
+                <w:i/>
+                <w:sz w:val="20"/>
+                <w:szCs w:val="20"/>
+              </w:rPr>
+              <w:t>makes use of our defined</w:t>
+            </w:r>
+            <w:r>
+              <w:rPr>
+                <w:b w:val="0"/>
+                <w:i/>
+                <w:sz w:val="20"/>
+                <w:szCs w:val="20"/>
+              </w:rPr>
+              <w:t xml:space="preserve"> Remote Interface</w:t>
+            </w:r>
+          </w:p>
+        </w:tc>
+      </w:tr>
+      <w:tr>
+        <w:tc>
+          <w:tcPr>
+            <w:cnfStyle w:val="001000000000" w:firstRow="0" w:lastRow="0" w:firstColumn="1" w:lastColumn="0" w:oddVBand="0" w:evenVBand="0" w:oddHBand="0" w:evenHBand="0" w:firstRowFirstColumn="0" w:firstRowLastColumn="0" w:lastRowFirstColumn="0" w:lastRowLastColumn="0"/>
+            <w:tcW w:w="8965" w:type="dxa"/>
+          </w:tcPr>
+          <w:p>
+            <w:pPr>
+              <w:pStyle w:val="ListParagraph"/>
+              <w:numPr>
+                <w:ilvl w:val="0"/>
+                <w:numId w:val="7"/>
+              </w:numPr>
+              <w:jc w:val="both"/>
+              <w:rPr>
+                <w:b w:val="0"/>
+                <w:i/>
+                <w:sz w:val="20"/>
+                <w:szCs w:val="20"/>
+              </w:rPr>
+            </w:pPr>
+            <w:r>
+              <w:rPr>
+                <w:b w:val="0"/>
+                <w:i/>
+                <w:sz w:val="20"/>
+                <w:szCs w:val="20"/>
+              </w:rPr>
+              <w:t>Generating Stubs and Skeletons</w:t>
+            </w:r>
+          </w:p>
+        </w:tc>
+      </w:tr>
+      <w:tr>
+        <w:trPr>
+          <w:cnfStyle w:val="000000100000" w:firstRow="0" w:lastRow="0" w:firstColumn="0" w:lastColumn="0" w:oddVBand="0" w:evenVBand="0" w:oddHBand="1" w:evenHBand="0" w:firstRowFirstColumn="0" w:firstRowLastColumn="0" w:lastRowFirstColumn="0" w:lastRowLastColumn="0"/>
+        </w:trPr>
+        <w:tc>
+          <w:tcPr>
+            <w:cnfStyle w:val="001000000000" w:firstRow="0" w:lastRow="0" w:firstColumn="1" w:lastColumn="0" w:oddVBand="0" w:evenVBand="0" w:oddHBand="0" w:evenHBand="0" w:firstRowFirstColumn="0" w:firstRowLastColumn="0" w:lastRowFirstColumn="0" w:lastRowLastColumn="0"/>
+            <w:tcW w:w="8965" w:type="dxa"/>
+          </w:tcPr>
+          <w:p>
+            <w:pPr>
+              <w:pStyle w:val="ListParagraph"/>
+              <w:numPr>
+                <w:ilvl w:val="0"/>
+                <w:numId w:val="7"/>
+              </w:numPr>
+              <w:jc w:val="both"/>
+              <w:rPr>
+                <w:b w:val="0"/>
+                <w:i/>
+                <w:sz w:val="20"/>
+                <w:szCs w:val="20"/>
+              </w:rPr>
+            </w:pPr>
+            <w:r>
+              <w:rPr>
+                <w:b w:val="0"/>
+                <w:i/>
+                <w:sz w:val="20"/>
+                <w:szCs w:val="20"/>
+              </w:rPr>
+              <w:t>Starting RMI Registry (</w:t>
+            </w:r>
+            <w:r>
+              <w:rPr>
+                <w:b w:val="0"/>
+                <w:i/>
+                <w:sz w:val="20"/>
+                <w:szCs w:val="20"/>
+              </w:rPr>
+              <w:t>$ rmiregistry &amp;)</w:t>
+            </w:r>
+          </w:p>
+        </w:tc>
+      </w:tr>
+      <w:tr>
+        <w:tc>
+          <w:tcPr>
+            <w:cnfStyle w:val="001000000000" w:firstRow="0" w:lastRow="0" w:firstColumn="1" w:lastColumn="0" w:oddVBand="0" w:evenVBand="0" w:oddHBand="0" w:evenHBand="0" w:firstRowFirstColumn="0" w:firstRowLastColumn="0" w:lastRowFirstColumn="0" w:lastRowLastColumn="0"/>
+            <w:tcW w:w="8965" w:type="dxa"/>
+          </w:tcPr>
+          <w:p>
+            <w:pPr>
+              <w:pStyle w:val="ListParagraph"/>
+              <w:numPr>
+                <w:ilvl w:val="0"/>
+                <w:numId w:val="7"/>
+              </w:numPr>
+              <w:jc w:val="both"/>
+              <w:rPr>
+                <w:b w:val="0"/>
+                <w:i/>
+                <w:sz w:val="20"/>
+                <w:szCs w:val="20"/>
+              </w:rPr>
+            </w:pPr>
+            <w:r>
+              <w:rPr>
+                <w:b w:val="0"/>
+                <w:i/>
+                <w:sz w:val="20"/>
+                <w:szCs w:val="20"/>
+              </w:rPr>
+              <w:t>Starting Server (server should always be started before Client)</w:t>
+            </w:r>
+          </w:p>
+        </w:tc>
+      </w:tr>
+      <w:tr>
+        <w:trPr>
+          <w:cnfStyle w:val="000000100000" w:firstRow="0" w:lastRow="0" w:firstColumn="0" w:lastColumn="0" w:oddVBand="0" w:evenVBand="0" w:oddHBand="1" w:evenHBand="0" w:firstRowFirstColumn="0" w:firstRowLastColumn="0" w:lastRowFirstColumn="0" w:lastRowLastColumn="0"/>
+        </w:trPr>
+        <w:tc>
+          <w:tcPr>
+            <w:cnfStyle w:val="001000000000" w:firstRow="0" w:lastRow="0" w:firstColumn="1" w:lastColumn="0" w:oddVBand="0" w:evenVBand="0" w:oddHBand="0" w:evenHBand="0" w:firstRowFirstColumn="0" w:firstRowLastColumn="0" w:lastRowFirstColumn="0" w:lastRowLastColumn="0"/>
+            <w:tcW w:w="8965" w:type="dxa"/>
+          </w:tcPr>
+          <w:p>
+            <w:pPr>
+              <w:pStyle w:val="ListParagraph"/>
+              <w:numPr>
+                <w:ilvl w:val="0"/>
+                <w:numId w:val="7"/>
+              </w:numPr>
+              <w:jc w:val="both"/>
+              <w:rPr>
+                <w:b w:val="0"/>
+                <w:i/>
+                <w:sz w:val="20"/>
+                <w:szCs w:val="20"/>
+              </w:rPr>
+            </w:pPr>
+            <w:r>
+              <w:rPr>
+                <w:b w:val="0"/>
+                <w:i/>
+                <w:sz w:val="20"/>
+                <w:szCs w:val="20"/>
+              </w:rPr>
+              <w:t>Starting Client</w:t>
             </w:r>
           </w:p>
         </w:tc>
@@ -3407,59 +3944,552 @@
     <w:p>
       <w:pPr>
         <w:rPr>
-          <w:sz w:val="20"/>
-          <w:szCs w:val="20"/>
-        </w:rPr>
-      </w:pPr>
-      <w:r>
-        <w:rPr>
-          <w:sz w:val="20"/>
-          <w:szCs w:val="20"/>
-        </w:rPr>
-        <w:t xml:space="preserve">The </w:t>
-      </w:r>
-    </w:p>
-    <w:p>
-      <w:pPr>
-        <w:rPr>
-          <w:b/>
-        </w:rPr>
-      </w:pPr>
-    </w:p>
-    <w:p>
-      <w:pPr>
-        <w:rPr>
-          <w:b/>
-        </w:rPr>
-      </w:pPr>
-    </w:p>
-    <w:p>
-      <w:pPr>
-        <w:rPr>
-          <w:b/>
-        </w:rPr>
-      </w:pPr>
-    </w:p>
-    <w:p>
-      <w:pPr>
-        <w:rPr>
-          <w:b/>
-        </w:rPr>
-      </w:pPr>
-    </w:p>
-    <w:p>
-      <w:pPr>
-        <w:rPr>
-          <w:b/>
-        </w:rPr>
-      </w:pPr>
-    </w:p>
-    <w:p>
-      <w:pPr>
-        <w:rPr>
-          <w:b/>
-        </w:rPr>
-      </w:pPr>
+          <w:b/>
+        </w:rPr>
+      </w:pPr>
+    </w:p>
+    <w:p>
+      <w:pPr>
+        <w:rPr>
+          <w:sz w:val="20"/>
+          <w:szCs w:val="20"/>
+        </w:rPr>
+      </w:pPr>
+      <w:r>
+        <w:rPr>
+          <w:sz w:val="20"/>
+          <w:szCs w:val="20"/>
+        </w:rPr>
+        <w:t>Implementation of HelloWorld RMI Application</w:t>
+      </w:r>
+      <w:r>
+        <w:rPr>
+          <w:sz w:val="20"/>
+          <w:szCs w:val="20"/>
+        </w:rPr>
+        <w:t xml:space="preserve"> </w:t>
+      </w:r>
+      <w:r>
+        <w:rPr>
+          <w:sz w:val="20"/>
+          <w:szCs w:val="20"/>
+        </w:rPr>
+        <w:t>using the above steps</w:t>
+      </w:r>
+      <w:bookmarkStart w:id="0" w:name="_GoBack"/>
+      <w:bookmarkEnd w:id="0"/>
+      <w:r>
+        <w:rPr>
+          <w:sz w:val="20"/>
+          <w:szCs w:val="20"/>
+        </w:rPr>
+        <w:t xml:space="preserve"> </w:t>
+      </w:r>
+      <w:r>
+        <w:rPr>
+          <w:i/>
+          <w:sz w:val="20"/>
+          <w:szCs w:val="20"/>
+        </w:rPr>
+        <w:t xml:space="preserve">(the code sample used here is made available at </w:t>
+      </w:r>
+      <w:hyperlink r:id="rId10" w:history="1">
+        <w:r>
+          <w:rPr>
+            <w:rStyle w:val="Hyperlink"/>
+            <w:i/>
+            <w:sz w:val="20"/>
+            <w:szCs w:val="20"/>
+          </w:rPr>
+          <w:t>https://moodle.ncirl.ie</w:t>
+        </w:r>
+      </w:hyperlink>
+      <w:r>
+        <w:rPr>
+          <w:i/>
+          <w:sz w:val="20"/>
+          <w:szCs w:val="20"/>
+        </w:rPr>
+        <w:t xml:space="preserve"> by National College of Ireland)</w:t>
+      </w:r>
+      <w:r>
+        <w:rPr>
+          <w:sz w:val="20"/>
+          <w:szCs w:val="20"/>
+        </w:rPr>
+        <w:t>:</w:t>
+      </w:r>
+    </w:p>
+    <w:p>
+      <w:pPr>
+        <w:rPr>
+          <w:b/>
+          <w:i/>
+          <w:sz w:val="10"/>
+          <w:szCs w:val="10"/>
+        </w:rPr>
+      </w:pPr>
+    </w:p>
+    <w:p>
+      <w:pPr>
+        <w:rPr>
+          <w:b/>
+          <w:i/>
+          <w:sz w:val="20"/>
+          <w:szCs w:val="20"/>
+        </w:rPr>
+      </w:pPr>
+      <w:r>
+        <w:rPr>
+          <w:b/>
+          <w:i/>
+          <w:sz w:val="20"/>
+          <w:szCs w:val="20"/>
+        </w:rPr>
+        <w:t>Defining Remote interface</w:t>
+      </w:r>
+      <w:r>
+        <w:rPr>
+          <w:b/>
+          <w:i/>
+          <w:sz w:val="20"/>
+          <w:szCs w:val="20"/>
+        </w:rPr>
+        <w:t xml:space="preserve"> </w:t>
+      </w:r>
+      <w:r>
+        <w:rPr>
+          <w:b/>
+          <w:i/>
+          <w:sz w:val="20"/>
+          <w:szCs w:val="20"/>
+        </w:rPr>
+        <w:t xml:space="preserve">by extending </w:t>
+      </w:r>
+      <w:r>
+        <w:rPr>
+          <w:b/>
+          <w:bCs/>
+          <w:i/>
+          <w:sz w:val="20"/>
+          <w:szCs w:val="20"/>
+        </w:rPr>
+        <w:t>(java.rmi.remote)</w:t>
+      </w:r>
+    </w:p>
+    <w:p>
+      <w:pPr>
+        <w:rPr>
+          <w:sz w:val="20"/>
+          <w:szCs w:val="20"/>
+        </w:rPr>
+      </w:pPr>
+      <w:r>
+        <w:rPr>
+          <w:noProof/>
+          <w:sz w:val="20"/>
+          <w:szCs w:val="20"/>
+          <w:lang w:eastAsia="zh-CN"/>
+        </w:rPr>
+        <w:drawing>
+          <wp:anchor distT="0" distB="0" distL="114300" distR="114300" simplePos="0" relativeHeight="251659264" behindDoc="0" locked="0" layoutInCell="1" allowOverlap="1" wp14:anchorId="7203A5F1" wp14:editId="17712F6B">
+            <wp:simplePos x="0" y="0"/>
+            <wp:positionH relativeFrom="column">
+              <wp:posOffset>0</wp:posOffset>
+            </wp:positionH>
+            <wp:positionV relativeFrom="paragraph">
+              <wp:posOffset>151765</wp:posOffset>
+            </wp:positionV>
+            <wp:extent cx="3137535" cy="1282700"/>
+            <wp:effectExtent l="0" t="0" r="12065" b="12700"/>
+            <wp:wrapSquare wrapText="bothSides"/>
+            <wp:docPr id="2" name="Picture 2"/>
+            <wp:cNvGraphicFramePr>
+              <a:graphicFrameLocks xmlns:a="http://schemas.openxmlformats.org/drawingml/2006/main" noChangeAspect="1"/>
+            </wp:cNvGraphicFramePr>
+            <a:graphic xmlns:a="http://schemas.openxmlformats.org/drawingml/2006/main">
+              <a:graphicData uri="http://schemas.openxmlformats.org/drawingml/2006/picture">
+                <pic:pic xmlns:pic="http://schemas.openxmlformats.org/drawingml/2006/picture">
+                  <pic:nvPicPr>
+                    <pic:cNvPr id="2" name="Screen Shot 2017-04-13 at 07.12.04.png"/>
+                    <pic:cNvPicPr/>
+                  </pic:nvPicPr>
+                  <pic:blipFill>
+                    <a:blip r:embed="rId11">
+                      <a:extLst>
+                        <a:ext uri="{28A0092B-C50C-407E-A947-70E740481C1C}">
+                          <a14:useLocalDpi xmlns:a14="http://schemas.microsoft.com/office/drawing/2010/main" val="0"/>
+                        </a:ext>
+                      </a:extLst>
+                    </a:blip>
+                    <a:stretch>
+                      <a:fillRect/>
+                    </a:stretch>
+                  </pic:blipFill>
+                  <pic:spPr>
+                    <a:xfrm>
+                      <a:off x="0" y="0"/>
+                      <a:ext cx="3137535" cy="1282700"/>
+                    </a:xfrm>
+                    <a:prstGeom prst="rect">
+                      <a:avLst/>
+                    </a:prstGeom>
+                  </pic:spPr>
+                </pic:pic>
+              </a:graphicData>
+            </a:graphic>
+            <wp14:sizeRelH relativeFrom="page">
+              <wp14:pctWidth>0</wp14:pctWidth>
+            </wp14:sizeRelH>
+            <wp14:sizeRelV relativeFrom="page">
+              <wp14:pctHeight>0</wp14:pctHeight>
+            </wp14:sizeRelV>
+          </wp:anchor>
+        </w:drawing>
+      </w:r>
+    </w:p>
+    <w:p>
+      <w:pPr>
+        <w:rPr>
+          <w:sz w:val="20"/>
+          <w:szCs w:val="20"/>
+        </w:rPr>
+      </w:pPr>
+    </w:p>
+    <w:p>
+      <w:pPr>
+        <w:jc w:val="both"/>
+        <w:rPr>
+          <w:sz w:val="20"/>
+          <w:szCs w:val="20"/>
+        </w:rPr>
+      </w:pPr>
+      <w:r>
+        <w:rPr>
+          <w:sz w:val="20"/>
+          <w:szCs w:val="20"/>
+        </w:rPr>
+        <w:t>Since RMI</w:t>
+      </w:r>
+      <w:r>
+        <w:rPr>
+          <w:sz w:val="20"/>
+          <w:szCs w:val="20"/>
+        </w:rPr>
+        <w:t>, is Java only the interface object interfaces are written in Java. Stub and Skeleton are generated from this interface. And, it’s an requirement that all the methods to object interface must throw Remote Exception (Package: java.rmi.RemoteException)</w:t>
+      </w:r>
+    </w:p>
+    <w:p>
+      <w:pPr>
+        <w:rPr>
+          <w:b/>
+        </w:rPr>
+      </w:pPr>
+    </w:p>
+    <w:p>
+      <w:pPr>
+        <w:rPr>
+          <w:b/>
+          <w:sz w:val="20"/>
+          <w:szCs w:val="20"/>
+        </w:rPr>
+      </w:pPr>
+    </w:p>
+    <w:p>
+      <w:pPr>
+        <w:rPr>
+          <w:b/>
+          <w:i/>
+          <w:sz w:val="20"/>
+          <w:szCs w:val="20"/>
+        </w:rPr>
+      </w:pPr>
+      <w:r>
+        <w:rPr>
+          <w:b/>
+          <w:i/>
+          <w:sz w:val="20"/>
+          <w:szCs w:val="20"/>
+        </w:rPr>
+        <w:t>Implementing the Remote Interface</w:t>
+      </w:r>
+      <w:r>
+        <w:rPr>
+          <w:b/>
+          <w:i/>
+          <w:sz w:val="20"/>
+          <w:szCs w:val="20"/>
+        </w:rPr>
+        <w:t xml:space="preserve"> and Server</w:t>
+      </w:r>
+    </w:p>
+    <w:p>
+      <w:pPr>
+        <w:rPr>
+          <w:b/>
+          <w:i/>
+          <w:sz w:val="20"/>
+          <w:szCs w:val="20"/>
+        </w:rPr>
+      </w:pPr>
+    </w:p>
+    <w:p>
+      <w:pPr>
+        <w:rPr>
+          <w:sz w:val="20"/>
+          <w:szCs w:val="20"/>
+        </w:rPr>
+      </w:pPr>
+      <w:r>
+        <w:rPr>
+          <w:b/>
+          <w:i/>
+          <w:noProof/>
+          <w:sz w:val="20"/>
+          <w:szCs w:val="20"/>
+          <w:lang w:eastAsia="zh-CN"/>
+        </w:rPr>
+        <w:drawing>
+          <wp:anchor distT="0" distB="0" distL="114300" distR="114300" simplePos="0" relativeHeight="251660288" behindDoc="0" locked="0" layoutInCell="1" allowOverlap="1" wp14:anchorId="43B5ADBA" wp14:editId="50DB7A13">
+            <wp:simplePos x="0" y="0"/>
+            <wp:positionH relativeFrom="column">
+              <wp:posOffset>0</wp:posOffset>
+            </wp:positionH>
+            <wp:positionV relativeFrom="paragraph">
+              <wp:posOffset>635</wp:posOffset>
+            </wp:positionV>
+            <wp:extent cx="3251835" cy="2145057"/>
+            <wp:effectExtent l="0" t="0" r="0" b="0"/>
+            <wp:wrapSquare wrapText="bothSides"/>
+            <wp:docPr id="4" name="Picture 4"/>
+            <wp:cNvGraphicFramePr>
+              <a:graphicFrameLocks xmlns:a="http://schemas.openxmlformats.org/drawingml/2006/main" noChangeAspect="1"/>
+            </wp:cNvGraphicFramePr>
+            <a:graphic xmlns:a="http://schemas.openxmlformats.org/drawingml/2006/main">
+              <a:graphicData uri="http://schemas.openxmlformats.org/drawingml/2006/picture">
+                <pic:pic xmlns:pic="http://schemas.openxmlformats.org/drawingml/2006/picture">
+                  <pic:nvPicPr>
+                    <pic:cNvPr id="4" name="Screen Shot 2017-04-13 at 07.25.40.png"/>
+                    <pic:cNvPicPr/>
+                  </pic:nvPicPr>
+                  <pic:blipFill>
+                    <a:blip r:embed="rId12">
+                      <a:extLst>
+                        <a:ext uri="{28A0092B-C50C-407E-A947-70E740481C1C}">
+                          <a14:useLocalDpi xmlns:a14="http://schemas.microsoft.com/office/drawing/2010/main" val="0"/>
+                        </a:ext>
+                      </a:extLst>
+                    </a:blip>
+                    <a:stretch>
+                      <a:fillRect/>
+                    </a:stretch>
+                  </pic:blipFill>
+                  <pic:spPr>
+                    <a:xfrm>
+                      <a:off x="0" y="0"/>
+                      <a:ext cx="3251835" cy="2145057"/>
+                    </a:xfrm>
+                    <a:prstGeom prst="rect">
+                      <a:avLst/>
+                    </a:prstGeom>
+                  </pic:spPr>
+                </pic:pic>
+              </a:graphicData>
+            </a:graphic>
+            <wp14:sizeRelH relativeFrom="page">
+              <wp14:pctWidth>0</wp14:pctWidth>
+            </wp14:sizeRelH>
+            <wp14:sizeRelV relativeFrom="page">
+              <wp14:pctHeight>0</wp14:pctHeight>
+            </wp14:sizeRelV>
+          </wp:anchor>
+        </w:drawing>
+      </w:r>
+      <w:r>
+        <w:rPr>
+          <w:sz w:val="20"/>
+          <w:szCs w:val="20"/>
+        </w:rPr>
+        <w:t xml:space="preserve">Write steps here </w:t>
+      </w:r>
+    </w:p>
+    <w:p>
+      <w:pPr>
+        <w:rPr>
+          <w:b/>
+        </w:rPr>
+      </w:pPr>
+    </w:p>
+    <w:p>
+      <w:pPr>
+        <w:rPr>
+          <w:b/>
+        </w:rPr>
+      </w:pPr>
+    </w:p>
+    <w:p>
+      <w:pPr>
+        <w:rPr>
+          <w:b/>
+        </w:rPr>
+      </w:pPr>
+    </w:p>
+    <w:p>
+      <w:pPr>
+        <w:rPr>
+          <w:b/>
+        </w:rPr>
+      </w:pPr>
+    </w:p>
+    <w:p>
+      <w:pPr>
+        <w:rPr>
+          <w:b/>
+        </w:rPr>
+      </w:pPr>
+    </w:p>
+    <w:p>
+      <w:pPr>
+        <w:rPr>
+          <w:b/>
+        </w:rPr>
+      </w:pPr>
+    </w:p>
+    <w:p>
+      <w:pPr>
+        <w:rPr>
+          <w:b/>
+        </w:rPr>
+      </w:pPr>
+    </w:p>
+    <w:p>
+      <w:pPr>
+        <w:rPr>
+          <w:b/>
+        </w:rPr>
+      </w:pPr>
+    </w:p>
+    <w:p>
+      <w:pPr>
+        <w:rPr>
+          <w:b/>
+        </w:rPr>
+      </w:pPr>
+    </w:p>
+    <w:p>
+      <w:pPr>
+        <w:rPr>
+          <w:b/>
+        </w:rPr>
+      </w:pPr>
+    </w:p>
+    <w:p>
+      <w:pPr>
+        <w:rPr>
+          <w:b/>
+          <w:i/>
+          <w:sz w:val="20"/>
+          <w:szCs w:val="20"/>
+        </w:rPr>
+      </w:pPr>
+    </w:p>
+    <w:p>
+      <w:pPr>
+        <w:rPr>
+          <w:b/>
+          <w:i/>
+          <w:sz w:val="20"/>
+          <w:szCs w:val="20"/>
+        </w:rPr>
+      </w:pPr>
+      <w:r>
+        <w:rPr>
+          <w:b/>
+          <w:i/>
+          <w:sz w:val="20"/>
+          <w:szCs w:val="20"/>
+        </w:rPr>
+        <w:t>Implementing the Client</w:t>
+      </w:r>
+    </w:p>
+    <w:p>
+      <w:pPr>
+        <w:rPr>
+          <w:b/>
+          <w:i/>
+          <w:sz w:val="20"/>
+          <w:szCs w:val="20"/>
+        </w:rPr>
+      </w:pPr>
+    </w:p>
+    <w:p>
+      <w:pPr>
+        <w:rPr>
+          <w:b/>
+        </w:rPr>
+      </w:pPr>
+      <w:r>
+        <w:rPr>
+          <w:b/>
+          <w:noProof/>
+          <w:lang w:eastAsia="zh-CN"/>
+        </w:rPr>
+        <w:drawing>
+          <wp:anchor distT="0" distB="0" distL="114300" distR="114300" simplePos="0" relativeHeight="251661312" behindDoc="0" locked="0" layoutInCell="1" allowOverlap="1" wp14:anchorId="5A271FC1" wp14:editId="5192F567">
+            <wp:simplePos x="0" y="0"/>
+            <wp:positionH relativeFrom="column">
+              <wp:posOffset>0</wp:posOffset>
+            </wp:positionH>
+            <wp:positionV relativeFrom="paragraph">
+              <wp:posOffset>0</wp:posOffset>
+            </wp:positionV>
+            <wp:extent cx="3251835" cy="1846913"/>
+            <wp:effectExtent l="0" t="0" r="0" b="7620"/>
+            <wp:wrapSquare wrapText="bothSides"/>
+            <wp:docPr id="5" name="Picture 5"/>
+            <wp:cNvGraphicFramePr>
+              <a:graphicFrameLocks xmlns:a="http://schemas.openxmlformats.org/drawingml/2006/main" noChangeAspect="1"/>
+            </wp:cNvGraphicFramePr>
+            <a:graphic xmlns:a="http://schemas.openxmlformats.org/drawingml/2006/main">
+              <a:graphicData uri="http://schemas.openxmlformats.org/drawingml/2006/picture">
+                <pic:pic xmlns:pic="http://schemas.openxmlformats.org/drawingml/2006/picture">
+                  <pic:nvPicPr>
+                    <pic:cNvPr id="5" name="Screen Shot 2017-04-13 at 08.09.32.png"/>
+                    <pic:cNvPicPr/>
+                  </pic:nvPicPr>
+                  <pic:blipFill>
+                    <a:blip r:embed="rId13">
+                      <a:extLst>
+                        <a:ext uri="{28A0092B-C50C-407E-A947-70E740481C1C}">
+                          <a14:useLocalDpi xmlns:a14="http://schemas.microsoft.com/office/drawing/2010/main" val="0"/>
+                        </a:ext>
+                      </a:extLst>
+                    </a:blip>
+                    <a:stretch>
+                      <a:fillRect/>
+                    </a:stretch>
+                  </pic:blipFill>
+                  <pic:spPr>
+                    <a:xfrm>
+                      <a:off x="0" y="0"/>
+                      <a:ext cx="3251835" cy="1846913"/>
+                    </a:xfrm>
+                    <a:prstGeom prst="rect">
+                      <a:avLst/>
+                    </a:prstGeom>
+                  </pic:spPr>
+                </pic:pic>
+              </a:graphicData>
+            </a:graphic>
+            <wp14:sizeRelH relativeFrom="page">
+              <wp14:pctWidth>0</wp14:pctWidth>
+            </wp14:sizeRelH>
+            <wp14:sizeRelV relativeFrom="page">
+              <wp14:pctHeight>0</wp14:pctHeight>
+            </wp14:sizeRelV>
+          </wp:anchor>
+        </w:drawing>
+      </w:r>
     </w:p>
     <w:p>
       <w:pPr>
@@ -3475,37 +4505,602 @@
           <w:lang w:val="es-ES_tradnl"/>
         </w:rPr>
       </w:pPr>
-      <w:r>
+    </w:p>
+    <w:p>
+      <w:pPr>
         <w:rPr>
           <w:b/>
           <w:lang w:val="es-ES_tradnl"/>
         </w:rPr>
-        <w:t xml:space="preserve">References </w:t>
-      </w:r>
-    </w:p>
-    <w:p>
-      <w:pPr>
-        <w:rPr>
-          <w:sz w:val="16"/>
-          <w:szCs w:val="16"/>
-        </w:rPr>
-      </w:pPr>
-      <w:r>
-        <w:rPr>
-          <w:sz w:val="16"/>
-          <w:szCs w:val="16"/>
+      </w:pPr>
+    </w:p>
+    <w:p>
+      <w:pPr>
+        <w:rPr>
+          <w:b/>
           <w:lang w:val="es-ES_tradnl"/>
         </w:rPr>
+      </w:pPr>
+    </w:p>
+    <w:p>
+      <w:pPr>
+        <w:rPr>
+          <w:b/>
+          <w:lang w:val="es-ES_tradnl"/>
+        </w:rPr>
+      </w:pPr>
+    </w:p>
+    <w:p>
+      <w:pPr>
+        <w:rPr>
+          <w:b/>
+          <w:lang w:val="es-ES_tradnl"/>
+        </w:rPr>
+      </w:pPr>
+    </w:p>
+    <w:p>
+      <w:pPr>
+        <w:rPr>
+          <w:b/>
+          <w:lang w:val="es-ES_tradnl"/>
+        </w:rPr>
+      </w:pPr>
+    </w:p>
+    <w:p>
+      <w:pPr>
+        <w:rPr>
+          <w:b/>
+          <w:lang w:val="es-ES_tradnl"/>
+        </w:rPr>
+      </w:pPr>
+    </w:p>
+    <w:p>
+      <w:pPr>
+        <w:rPr>
+          <w:b/>
+          <w:lang w:val="es-ES_tradnl"/>
+        </w:rPr>
+      </w:pPr>
+    </w:p>
+    <w:p>
+      <w:pPr>
+        <w:rPr>
+          <w:b/>
+          <w:sz w:val="20"/>
+          <w:szCs w:val="20"/>
+          <w:lang w:val="es-ES_tradnl"/>
+        </w:rPr>
+      </w:pPr>
+    </w:p>
+    <w:p>
+      <w:pPr>
+        <w:rPr>
+          <w:b/>
+          <w:i/>
+          <w:sz w:val="20"/>
+          <w:szCs w:val="20"/>
+          <w:lang w:val="es-ES_tradnl"/>
+        </w:rPr>
+      </w:pPr>
+      <w:proofErr w:type="spellStart"/>
+      <w:r>
+        <w:rPr>
+          <w:b/>
+          <w:i/>
+          <w:sz w:val="20"/>
+          <w:szCs w:val="20"/>
+          <w:lang w:val="es-ES_tradnl"/>
+        </w:rPr>
+        <w:t>Generating</w:t>
+      </w:r>
+      <w:proofErr w:type="spellEnd"/>
+      <w:r>
+        <w:rPr>
+          <w:b/>
+          <w:i/>
+          <w:sz w:val="20"/>
+          <w:szCs w:val="20"/>
+          <w:lang w:val="es-ES_tradnl"/>
+        </w:rPr>
         <w:t xml:space="preserve"> </w:t>
       </w:r>
-      <w:r>
-        <w:rPr>
-          <w:color w:val="000000" w:themeColor="text1"/>
-          <w:sz w:val="16"/>
-          <w:szCs w:val="16"/>
+      <w:proofErr w:type="spellStart"/>
+      <w:r>
+        <w:rPr>
+          <w:b/>
+          <w:i/>
+          <w:sz w:val="20"/>
+          <w:szCs w:val="20"/>
           <w:lang w:val="es-ES_tradnl"/>
         </w:rPr>
-        <w:t xml:space="preserve">Cs.iupui.edu. (n.d.). </w:t>
+        <w:t>Stubs</w:t>
+      </w:r>
+      <w:proofErr w:type="spellEnd"/>
+      <w:r>
+        <w:rPr>
+          <w:b/>
+          <w:i/>
+          <w:sz w:val="20"/>
+          <w:szCs w:val="20"/>
+          <w:lang w:val="es-ES_tradnl"/>
+        </w:rPr>
+        <w:t xml:space="preserve"> and </w:t>
+      </w:r>
+      <w:proofErr w:type="spellStart"/>
+      <w:r>
+        <w:rPr>
+          <w:b/>
+          <w:i/>
+          <w:sz w:val="20"/>
+          <w:szCs w:val="20"/>
+          <w:lang w:val="es-ES_tradnl"/>
+        </w:rPr>
+        <w:t>Skeletons</w:t>
+      </w:r>
+      <w:proofErr w:type="spellEnd"/>
+    </w:p>
+    <w:p>
+      <w:pPr>
+        <w:rPr>
+          <w:b/>
+          <w:sz w:val="20"/>
+          <w:szCs w:val="20"/>
+          <w:lang w:val="es-ES_tradnl"/>
+        </w:rPr>
+      </w:pPr>
+    </w:p>
+    <w:p>
+      <w:pPr>
+        <w:rPr>
+          <w:b/>
+          <w:i/>
+          <w:sz w:val="20"/>
+          <w:szCs w:val="20"/>
+          <w:lang w:val="es-ES_tradnl"/>
+        </w:rPr>
+      </w:pPr>
+      <w:proofErr w:type="spellStart"/>
+      <w:r>
+        <w:rPr>
+          <w:b/>
+          <w:i/>
+          <w:sz w:val="20"/>
+          <w:szCs w:val="20"/>
+          <w:lang w:val="es-ES_tradnl"/>
+        </w:rPr>
+        <w:t>Starting</w:t>
+      </w:r>
+      <w:proofErr w:type="spellEnd"/>
+      <w:r>
+        <w:rPr>
+          <w:b/>
+          <w:i/>
+          <w:sz w:val="20"/>
+          <w:szCs w:val="20"/>
+          <w:lang w:val="es-ES_tradnl"/>
+        </w:rPr>
+        <w:t xml:space="preserve"> RMI </w:t>
+      </w:r>
+      <w:proofErr w:type="spellStart"/>
+      <w:r>
+        <w:rPr>
+          <w:b/>
+          <w:i/>
+          <w:sz w:val="20"/>
+          <w:szCs w:val="20"/>
+          <w:lang w:val="es-ES_tradnl"/>
+        </w:rPr>
+        <w:t>Registry</w:t>
+      </w:r>
+      <w:proofErr w:type="spellEnd"/>
+    </w:p>
+    <w:p>
+      <w:pPr>
+        <w:rPr>
+          <w:b/>
+          <w:sz w:val="20"/>
+          <w:szCs w:val="20"/>
+          <w:lang w:val="es-ES_tradnl"/>
+        </w:rPr>
+      </w:pPr>
+    </w:p>
+    <w:p>
+      <w:pPr>
+        <w:rPr>
+          <w:b/>
+          <w:i/>
+          <w:sz w:val="20"/>
+          <w:szCs w:val="20"/>
+          <w:lang w:val="es-ES_tradnl"/>
+        </w:rPr>
+      </w:pPr>
+      <w:proofErr w:type="spellStart"/>
+      <w:r>
+        <w:rPr>
+          <w:b/>
+          <w:i/>
+          <w:sz w:val="20"/>
+          <w:szCs w:val="20"/>
+          <w:lang w:val="es-ES_tradnl"/>
+        </w:rPr>
+        <w:t>Starting</w:t>
+      </w:r>
+      <w:proofErr w:type="spellEnd"/>
+      <w:r>
+        <w:rPr>
+          <w:b/>
+          <w:i/>
+          <w:sz w:val="20"/>
+          <w:szCs w:val="20"/>
+          <w:lang w:val="es-ES_tradnl"/>
+        </w:rPr>
+        <w:t xml:space="preserve"> Server</w:t>
+      </w:r>
+    </w:p>
+    <w:p>
+      <w:pPr>
+        <w:rPr>
+          <w:b/>
+          <w:sz w:val="20"/>
+          <w:szCs w:val="20"/>
+          <w:lang w:val="es-ES_tradnl"/>
+        </w:rPr>
+      </w:pPr>
+    </w:p>
+    <w:p>
+      <w:pPr>
+        <w:rPr>
+          <w:b/>
+          <w:i/>
+          <w:sz w:val="20"/>
+          <w:szCs w:val="20"/>
+          <w:lang w:val="es-ES_tradnl"/>
+        </w:rPr>
+      </w:pPr>
+      <w:proofErr w:type="spellStart"/>
+      <w:r>
+        <w:rPr>
+          <w:b/>
+          <w:i/>
+          <w:sz w:val="20"/>
+          <w:szCs w:val="20"/>
+          <w:lang w:val="es-ES_tradnl"/>
+        </w:rPr>
+        <w:t>Starting</w:t>
+      </w:r>
+      <w:proofErr w:type="spellEnd"/>
+      <w:r>
+        <w:rPr>
+          <w:b/>
+          <w:i/>
+          <w:sz w:val="20"/>
+          <w:szCs w:val="20"/>
+          <w:lang w:val="es-ES_tradnl"/>
+        </w:rPr>
+        <w:t xml:space="preserve"> </w:t>
+      </w:r>
+      <w:proofErr w:type="spellStart"/>
+      <w:r>
+        <w:rPr>
+          <w:b/>
+          <w:i/>
+          <w:sz w:val="20"/>
+          <w:szCs w:val="20"/>
+          <w:lang w:val="es-ES_tradnl"/>
+        </w:rPr>
+        <w:t>Client</w:t>
+      </w:r>
+      <w:proofErr w:type="spellEnd"/>
+    </w:p>
+    <w:p>
+      <w:pPr>
+        <w:rPr>
+          <w:b/>
+          <w:sz w:val="20"/>
+          <w:szCs w:val="20"/>
+          <w:lang w:val="es-ES_tradnl"/>
+        </w:rPr>
+      </w:pPr>
+    </w:p>
+    <w:p>
+      <w:pPr>
+        <w:rPr>
+          <w:b/>
+          <w:lang w:val="es-ES_tradnl"/>
+        </w:rPr>
+      </w:pPr>
+    </w:p>
+    <w:p>
+      <w:pPr>
+        <w:rPr>
+          <w:b/>
+          <w:lang w:val="es-ES_tradnl"/>
+        </w:rPr>
+      </w:pPr>
+    </w:p>
+    <w:p>
+      <w:pPr>
+        <w:rPr>
+          <w:b/>
+          <w:lang w:val="es-ES_tradnl"/>
+        </w:rPr>
+      </w:pPr>
+    </w:p>
+    <w:p>
+      <w:pPr>
+        <w:rPr>
+          <w:b/>
+          <w:lang w:val="es-ES_tradnl"/>
+        </w:rPr>
+      </w:pPr>
+    </w:p>
+    <w:p>
+      <w:pPr>
+        <w:rPr>
+          <w:b/>
+          <w:lang w:val="es-ES_tradnl"/>
+        </w:rPr>
+      </w:pPr>
+    </w:p>
+    <w:p>
+      <w:pPr>
+        <w:rPr>
+          <w:b/>
+          <w:lang w:val="es-ES_tradnl"/>
+        </w:rPr>
+      </w:pPr>
+    </w:p>
+    <w:p>
+      <w:pPr>
+        <w:rPr>
+          <w:b/>
+          <w:lang w:val="es-ES_tradnl"/>
+        </w:rPr>
+      </w:pPr>
+    </w:p>
+    <w:p>
+      <w:pPr>
+        <w:rPr>
+          <w:b/>
+          <w:lang w:val="es-ES_tradnl"/>
+        </w:rPr>
+      </w:pPr>
+    </w:p>
+    <w:p>
+      <w:pPr>
+        <w:rPr>
+          <w:b/>
+          <w:lang w:val="es-ES_tradnl"/>
+        </w:rPr>
+      </w:pPr>
+    </w:p>
+    <w:p>
+      <w:pPr>
+        <w:rPr>
+          <w:b/>
+          <w:lang w:val="es-ES_tradnl"/>
+        </w:rPr>
+      </w:pPr>
+    </w:p>
+    <w:p>
+      <w:pPr>
+        <w:rPr>
+          <w:b/>
+          <w:lang w:val="es-ES_tradnl"/>
+        </w:rPr>
+      </w:pPr>
+    </w:p>
+    <w:p>
+      <w:pPr>
+        <w:rPr>
+          <w:b/>
+          <w:lang w:val="es-ES_tradnl"/>
+        </w:rPr>
+      </w:pPr>
+    </w:p>
+    <w:p>
+      <w:pPr>
+        <w:rPr>
+          <w:b/>
+          <w:lang w:val="es-ES_tradnl"/>
+        </w:rPr>
+      </w:pPr>
+    </w:p>
+    <w:p>
+      <w:pPr>
+        <w:rPr>
+          <w:b/>
+          <w:lang w:val="es-ES_tradnl"/>
+        </w:rPr>
+      </w:pPr>
+    </w:p>
+    <w:p>
+      <w:pPr>
+        <w:rPr>
+          <w:b/>
+          <w:lang w:val="es-ES_tradnl"/>
+        </w:rPr>
+      </w:pPr>
+    </w:p>
+    <w:p>
+      <w:pPr>
+        <w:rPr>
+          <w:b/>
+          <w:lang w:val="es-ES_tradnl"/>
+        </w:rPr>
+      </w:pPr>
+    </w:p>
+    <w:p>
+      <w:pPr>
+        <w:rPr>
+          <w:b/>
+          <w:lang w:val="es-ES_tradnl"/>
+        </w:rPr>
+      </w:pPr>
+    </w:p>
+    <w:p>
+      <w:pPr>
+        <w:rPr>
+          <w:b/>
+          <w:lang w:val="es-ES_tradnl"/>
+        </w:rPr>
+      </w:pPr>
+    </w:p>
+    <w:p>
+      <w:pPr>
+        <w:rPr>
+          <w:b/>
+          <w:lang w:val="es-ES_tradnl"/>
+        </w:rPr>
+      </w:pPr>
+    </w:p>
+    <w:p>
+      <w:pPr>
+        <w:rPr>
+          <w:b/>
+          <w:lang w:val="es-ES_tradnl"/>
+        </w:rPr>
+      </w:pPr>
+    </w:p>
+    <w:p>
+      <w:pPr>
+        <w:rPr>
+          <w:b/>
+          <w:lang w:val="es-ES_tradnl"/>
+        </w:rPr>
+      </w:pPr>
+    </w:p>
+    <w:p>
+      <w:pPr>
+        <w:rPr>
+          <w:b/>
+          <w:lang w:val="es-ES_tradnl"/>
+        </w:rPr>
+      </w:pPr>
+    </w:p>
+    <w:p>
+      <w:pPr>
+        <w:rPr>
+          <w:b/>
+          <w:lang w:val="es-ES_tradnl"/>
+        </w:rPr>
+      </w:pPr>
+    </w:p>
+    <w:p>
+      <w:pPr>
+        <w:rPr>
+          <w:b/>
+          <w:lang w:val="es-ES_tradnl"/>
+        </w:rPr>
+      </w:pPr>
+    </w:p>
+    <w:p>
+      <w:pPr>
+        <w:rPr>
+          <w:b/>
+          <w:lang w:val="es-ES_tradnl"/>
+        </w:rPr>
+      </w:pPr>
+    </w:p>
+    <w:p>
+      <w:pPr>
+        <w:rPr>
+          <w:b/>
+          <w:lang w:val="es-ES_tradnl"/>
+        </w:rPr>
+      </w:pPr>
+    </w:p>
+    <w:p>
+      <w:pPr>
+        <w:rPr>
+          <w:b/>
+          <w:lang w:val="es-ES_tradnl"/>
+        </w:rPr>
+      </w:pPr>
+    </w:p>
+    <w:p>
+      <w:pPr>
+        <w:rPr>
+          <w:b/>
+          <w:lang w:val="es-ES_tradnl"/>
+        </w:rPr>
+      </w:pPr>
+    </w:p>
+    <w:p>
+      <w:pPr>
+        <w:rPr>
+          <w:b/>
+          <w:lang w:val="es-ES_tradnl"/>
+        </w:rPr>
+      </w:pPr>
+      <w:proofErr w:type="spellStart"/>
+      <w:r>
+        <w:rPr>
+          <w:b/>
+          <w:lang w:val="es-ES_tradnl"/>
+        </w:rPr>
+        <w:t>References</w:t>
+      </w:r>
+      <w:proofErr w:type="spellEnd"/>
+      <w:r>
+        <w:rPr>
+          <w:b/>
+          <w:lang w:val="es-ES_tradnl"/>
+        </w:rPr>
+        <w:t xml:space="preserve"> </w:t>
+      </w:r>
+    </w:p>
+    <w:p>
+      <w:pPr>
+        <w:rPr>
+          <w:b/>
+          <w:lang w:val="es-ES_tradnl"/>
+        </w:rPr>
+      </w:pPr>
+    </w:p>
+    <w:p>
+      <w:pPr>
+        <w:rPr>
+          <w:sz w:val="16"/>
+          <w:szCs w:val="16"/>
+        </w:rPr>
+      </w:pPr>
+      <w:r>
+        <w:rPr>
+          <w:sz w:val="16"/>
+          <w:szCs w:val="16"/>
+          <w:lang w:val="es-ES_tradnl"/>
+        </w:rPr>
+        <w:t xml:space="preserve"> </w:t>
+      </w:r>
+      <w:r>
+        <w:rPr>
+          <w:color w:val="000000" w:themeColor="text1"/>
+          <w:sz w:val="16"/>
+          <w:szCs w:val="16"/>
+          <w:lang w:val="es-ES_tradnl"/>
+        </w:rPr>
+        <w:t>Cs.iupui.edu. (</w:t>
+      </w:r>
+      <w:proofErr w:type="spellStart"/>
+      <w:r>
+        <w:rPr>
+          <w:color w:val="000000" w:themeColor="text1"/>
+          <w:sz w:val="16"/>
+          <w:szCs w:val="16"/>
+          <w:lang w:val="es-ES_tradnl"/>
+        </w:rPr>
+        <w:t>n.d</w:t>
+      </w:r>
+      <w:proofErr w:type="spellEnd"/>
+      <w:r>
+        <w:rPr>
+          <w:color w:val="000000" w:themeColor="text1"/>
+          <w:sz w:val="16"/>
+          <w:szCs w:val="16"/>
+          <w:lang w:val="es-ES_tradnl"/>
+        </w:rPr>
+        <w:t xml:space="preserve">.). </w:t>
       </w:r>
       <w:r>
         <w:rPr>
@@ -3525,7 +5120,7 @@
         </w:rPr>
         <w:t xml:space="preserve">. [online] Available at: </w:t>
       </w:r>
-      <w:hyperlink r:id="rId10" w:history="1">
+      <w:hyperlink r:id="rId14" w:history="1">
         <w:r>
           <w:rPr>
             <w:rStyle w:val="Hyperlink"/>
@@ -3580,7 +5175,27 @@
           <w:sz w:val="16"/>
           <w:szCs w:val="16"/>
         </w:rPr>
-        <w:t xml:space="preserve">Devx.com. (n.d.). </w:t>
+        <w:t>Devx.com. (</w:t>
+      </w:r>
+      <w:proofErr w:type="spellStart"/>
+      <w:r>
+        <w:rPr>
+          <w:rFonts w:asciiTheme="minorHAnsi" w:hAnsiTheme="minorHAnsi"/>
+          <w:color w:val="000000" w:themeColor="text1"/>
+          <w:sz w:val="16"/>
+          <w:szCs w:val="16"/>
+        </w:rPr>
+        <w:t>n.d.</w:t>
+      </w:r>
+      <w:proofErr w:type="spellEnd"/>
+      <w:r>
+        <w:rPr>
+          <w:rFonts w:asciiTheme="minorHAnsi" w:hAnsiTheme="minorHAnsi"/>
+          <w:color w:val="000000" w:themeColor="text1"/>
+          <w:sz w:val="16"/>
+          <w:szCs w:val="16"/>
+        </w:rPr>
+        <w:t xml:space="preserve">). </w:t>
       </w:r>
       <w:r>
         <w:rPr>
@@ -3602,7 +5217,7 @@
         </w:rPr>
         <w:t xml:space="preserve">. [online] Available at: </w:t>
       </w:r>
-      <w:hyperlink r:id="rId11" w:history="1">
+      <w:hyperlink r:id="rId15" w:history="1">
         <w:r>
           <w:rPr>
             <w:rStyle w:val="Hyperlink"/>
@@ -3660,7 +5275,27 @@
           <w:sz w:val="16"/>
           <w:szCs w:val="16"/>
         </w:rPr>
-        <w:t xml:space="preserve">Docs.oracle.com. (n.d.). </w:t>
+        <w:t>Docs.oracle.com. (</w:t>
+      </w:r>
+      <w:proofErr w:type="spellStart"/>
+      <w:r>
+        <w:rPr>
+          <w:rFonts w:asciiTheme="minorHAnsi" w:hAnsiTheme="minorHAnsi"/>
+          <w:color w:val="000000" w:themeColor="text1"/>
+          <w:sz w:val="16"/>
+          <w:szCs w:val="16"/>
+        </w:rPr>
+        <w:t>n.d.</w:t>
+      </w:r>
+      <w:proofErr w:type="spellEnd"/>
+      <w:r>
+        <w:rPr>
+          <w:rFonts w:asciiTheme="minorHAnsi" w:hAnsiTheme="minorHAnsi"/>
+          <w:color w:val="000000" w:themeColor="text1"/>
+          <w:sz w:val="16"/>
+          <w:szCs w:val="16"/>
+        </w:rPr>
+        <w:t xml:space="preserve">). </w:t>
       </w:r>
       <w:r>
         <w:rPr>
@@ -3682,7 +5317,7 @@
         </w:rPr>
         <w:t xml:space="preserve">. [online] Available at: </w:t>
       </w:r>
-      <w:hyperlink r:id="rId12" w:history="1">
+      <w:hyperlink r:id="rId16" w:history="1">
         <w:r>
           <w:rPr>
             <w:rStyle w:val="Hyperlink"/>
@@ -3740,7 +5375,27 @@
           <w:sz w:val="16"/>
           <w:szCs w:val="16"/>
         </w:rPr>
-        <w:t xml:space="preserve">Docs.oracle.com. (n.d.). </w:t>
+        <w:t>Docs.oracle.com. (</w:t>
+      </w:r>
+      <w:proofErr w:type="spellStart"/>
+      <w:r>
+        <w:rPr>
+          <w:rFonts w:asciiTheme="minorHAnsi" w:hAnsiTheme="minorHAnsi"/>
+          <w:color w:val="000000" w:themeColor="text1"/>
+          <w:sz w:val="16"/>
+          <w:szCs w:val="16"/>
+        </w:rPr>
+        <w:t>n.d.</w:t>
+      </w:r>
+      <w:proofErr w:type="spellEnd"/>
+      <w:r>
+        <w:rPr>
+          <w:rFonts w:asciiTheme="minorHAnsi" w:hAnsiTheme="minorHAnsi"/>
+          <w:color w:val="000000" w:themeColor="text1"/>
+          <w:sz w:val="16"/>
+          <w:szCs w:val="16"/>
+        </w:rPr>
+        <w:t xml:space="preserve">). </w:t>
       </w:r>
       <w:r>
         <w:rPr>
@@ -3762,7 +5417,7 @@
         </w:rPr>
         <w:t xml:space="preserve">. [online] Available at: </w:t>
       </w:r>
-      <w:hyperlink r:id="rId13" w:history="1">
+      <w:hyperlink r:id="rId17" w:history="1">
         <w:r>
           <w:rPr>
             <w:rStyle w:val="Hyperlink"/>
@@ -3820,7 +5475,27 @@
           <w:sz w:val="16"/>
           <w:szCs w:val="16"/>
         </w:rPr>
-        <w:t xml:space="preserve">Docs.oracle.com. (n.d.). </w:t>
+        <w:t>Docs.oracle.com. (</w:t>
+      </w:r>
+      <w:proofErr w:type="spellStart"/>
+      <w:r>
+        <w:rPr>
+          <w:rFonts w:asciiTheme="minorHAnsi" w:hAnsiTheme="minorHAnsi"/>
+          <w:color w:val="000000" w:themeColor="text1"/>
+          <w:sz w:val="16"/>
+          <w:szCs w:val="16"/>
+        </w:rPr>
+        <w:t>n.d.</w:t>
+      </w:r>
+      <w:proofErr w:type="spellEnd"/>
+      <w:r>
+        <w:rPr>
+          <w:rFonts w:asciiTheme="minorHAnsi" w:hAnsiTheme="minorHAnsi"/>
+          <w:color w:val="000000" w:themeColor="text1"/>
+          <w:sz w:val="16"/>
+          <w:szCs w:val="16"/>
+        </w:rPr>
+        <w:t xml:space="preserve">). </w:t>
       </w:r>
       <w:r>
         <w:rPr>
@@ -3853,7 +5528,7 @@
         </w:rPr>
         <w:t xml:space="preserve">[online] Available at: </w:t>
       </w:r>
-      <w:hyperlink r:id="rId14" w:history="1">
+      <w:hyperlink r:id="rId18" w:history="1">
         <w:r>
           <w:rPr>
             <w:rStyle w:val="Hyperlink"/>
@@ -3904,6 +5579,7 @@
           <w:szCs w:val="16"/>
         </w:rPr>
       </w:pPr>
+      <w:proofErr w:type="spellStart"/>
       <w:r>
         <w:rPr>
           <w:rFonts w:asciiTheme="minorHAnsi" w:hAnsiTheme="minorHAnsi"/>
@@ -3912,7 +5588,40 @@
           <w:szCs w:val="16"/>
           <w:lang w:val="de-DE"/>
         </w:rPr>
-        <w:t xml:space="preserve">Fuhrer, P. (n.d.). </w:t>
+        <w:t>Fuhrer</w:t>
+      </w:r>
+      <w:proofErr w:type="spellEnd"/>
+      <w:r>
+        <w:rPr>
+          <w:rFonts w:asciiTheme="minorHAnsi" w:hAnsiTheme="minorHAnsi"/>
+          <w:color w:val="000000" w:themeColor="text1"/>
+          <w:sz w:val="16"/>
+          <w:szCs w:val="16"/>
+          <w:lang w:val="de-DE"/>
+        </w:rPr>
+        <w:t>, P. (</w:t>
+      </w:r>
+      <w:proofErr w:type="spellStart"/>
+      <w:r>
+        <w:rPr>
+          <w:rFonts w:asciiTheme="minorHAnsi" w:hAnsiTheme="minorHAnsi"/>
+          <w:color w:val="000000" w:themeColor="text1"/>
+          <w:sz w:val="16"/>
+          <w:szCs w:val="16"/>
+          <w:lang w:val="de-DE"/>
+        </w:rPr>
+        <w:t>n.d</w:t>
+      </w:r>
+      <w:proofErr w:type="spellEnd"/>
+      <w:r>
+        <w:rPr>
+          <w:rFonts w:asciiTheme="minorHAnsi" w:hAnsiTheme="minorHAnsi"/>
+          <w:color w:val="000000" w:themeColor="text1"/>
+          <w:sz w:val="16"/>
+          <w:szCs w:val="16"/>
+          <w:lang w:val="de-DE"/>
+        </w:rPr>
+        <w:t xml:space="preserve">.). </w:t>
       </w:r>
       <w:r>
         <w:rPr>
@@ -3945,7 +5654,7 @@
         </w:rPr>
         <w:t xml:space="preserve">Available at: </w:t>
       </w:r>
-      <w:hyperlink r:id="rId15" w:history="1">
+      <w:hyperlink r:id="rId19" w:history="1">
         <w:r>
           <w:rPr>
             <w:rStyle w:val="Hyperlink"/>
@@ -4003,7 +5712,27 @@
           <w:sz w:val="16"/>
           <w:szCs w:val="16"/>
         </w:rPr>
-        <w:t xml:space="preserve">German, D. (n.d.). </w:t>
+        <w:t>German, D. (</w:t>
+      </w:r>
+      <w:proofErr w:type="spellStart"/>
+      <w:r>
+        <w:rPr>
+          <w:rFonts w:asciiTheme="minorHAnsi" w:hAnsiTheme="minorHAnsi"/>
+          <w:color w:val="000000" w:themeColor="text1"/>
+          <w:sz w:val="16"/>
+          <w:szCs w:val="16"/>
+        </w:rPr>
+        <w:t>n.d.</w:t>
+      </w:r>
+      <w:proofErr w:type="spellEnd"/>
+      <w:r>
+        <w:rPr>
+          <w:rFonts w:asciiTheme="minorHAnsi" w:hAnsiTheme="minorHAnsi"/>
+          <w:color w:val="000000" w:themeColor="text1"/>
+          <w:sz w:val="16"/>
+          <w:szCs w:val="16"/>
+        </w:rPr>
+        <w:t xml:space="preserve">). </w:t>
       </w:r>
       <w:r>
         <w:rPr>
@@ -4025,7 +5754,7 @@
         </w:rPr>
         <w:t xml:space="preserve">. [online] Computer Science Department, Indiana University Bloomington, p.1. Available at: </w:t>
       </w:r>
-      <w:hyperlink r:id="rId16" w:history="1">
+      <w:hyperlink r:id="rId20" w:history="1">
         <w:r>
           <w:rPr>
             <w:rStyle w:val="Hyperlink"/>
@@ -4105,7 +5834,7 @@
         </w:rPr>
         <w:t xml:space="preserve">. [online] Available at: </w:t>
       </w:r>
-      <w:hyperlink r:id="rId17" w:history="1">
+      <w:hyperlink r:id="rId21" w:history="1">
         <w:r>
           <w:rPr>
             <w:rStyle w:val="Hyperlink"/>
@@ -4163,7 +5892,27 @@
           <w:sz w:val="16"/>
           <w:szCs w:val="16"/>
         </w:rPr>
-        <w:t xml:space="preserve">Javacoffeebreak.com. (n.d.). </w:t>
+        <w:t>Javacoffeebreak.com. (</w:t>
+      </w:r>
+      <w:proofErr w:type="spellStart"/>
+      <w:r>
+        <w:rPr>
+          <w:rFonts w:asciiTheme="minorHAnsi" w:hAnsiTheme="minorHAnsi"/>
+          <w:color w:val="000000" w:themeColor="text1"/>
+          <w:sz w:val="16"/>
+          <w:szCs w:val="16"/>
+        </w:rPr>
+        <w:t>n.d.</w:t>
+      </w:r>
+      <w:proofErr w:type="spellEnd"/>
+      <w:r>
+        <w:rPr>
+          <w:rFonts w:asciiTheme="minorHAnsi" w:hAnsiTheme="minorHAnsi"/>
+          <w:color w:val="000000" w:themeColor="text1"/>
+          <w:sz w:val="16"/>
+          <w:szCs w:val="16"/>
+        </w:rPr>
+        <w:t xml:space="preserve">). </w:t>
       </w:r>
       <w:r>
         <w:rPr>
@@ -4185,7 +5934,7 @@
         </w:rPr>
         <w:t xml:space="preserve">. [online] Available at: </w:t>
       </w:r>
-      <w:hyperlink r:id="rId18" w:history="1">
+      <w:hyperlink r:id="rId22" w:history="1">
         <w:r>
           <w:rPr>
             <w:rStyle w:val="Hyperlink"/>
@@ -4265,7 +6014,7 @@
         </w:rPr>
         <w:t xml:space="preserve">. [online] University of Pennsylvania. Available at: </w:t>
       </w:r>
-      <w:hyperlink r:id="rId19" w:history="1">
+      <w:hyperlink r:id="rId23" w:history="1">
         <w:r>
           <w:rPr>
             <w:rStyle w:val="Hyperlink"/>
@@ -4345,7 +6094,7 @@
         </w:rPr>
         <w:t xml:space="preserve">. [online] Available at: </w:t>
       </w:r>
-      <w:hyperlink r:id="rId20" w:history="1">
+      <w:hyperlink r:id="rId24" w:history="1">
         <w:r>
           <w:rPr>
             <w:rStyle w:val="Hyperlink"/>
@@ -4425,7 +6174,7 @@
         </w:rPr>
         <w:t xml:space="preserve">. [online] Javacoffeebreak.com. Available at: </w:t>
       </w:r>
-      <w:hyperlink r:id="rId21" w:history="1">
+      <w:hyperlink r:id="rId25" w:history="1">
         <w:r>
           <w:rPr>
             <w:rStyle w:val="Hyperlink"/>
@@ -4476,14 +6225,45 @@
           <w:szCs w:val="16"/>
         </w:rPr>
       </w:pPr>
-      <w:r>
-        <w:rPr>
-          <w:rFonts w:asciiTheme="minorHAnsi" w:hAnsiTheme="minorHAnsi"/>
-          <w:color w:val="000000" w:themeColor="text1"/>
-          <w:sz w:val="16"/>
-          <w:szCs w:val="16"/>
-        </w:rPr>
-        <w:t xml:space="preserve">Standford University. (n.d.). </w:t>
+      <w:proofErr w:type="spellStart"/>
+      <w:r>
+        <w:rPr>
+          <w:rFonts w:asciiTheme="minorHAnsi" w:hAnsiTheme="minorHAnsi"/>
+          <w:color w:val="000000" w:themeColor="text1"/>
+          <w:sz w:val="16"/>
+          <w:szCs w:val="16"/>
+        </w:rPr>
+        <w:t>Standford</w:t>
+      </w:r>
+      <w:proofErr w:type="spellEnd"/>
+      <w:r>
+        <w:rPr>
+          <w:rFonts w:asciiTheme="minorHAnsi" w:hAnsiTheme="minorHAnsi"/>
+          <w:color w:val="000000" w:themeColor="text1"/>
+          <w:sz w:val="16"/>
+          <w:szCs w:val="16"/>
+        </w:rPr>
+        <w:t xml:space="preserve"> University. (</w:t>
+      </w:r>
+      <w:proofErr w:type="spellStart"/>
+      <w:r>
+        <w:rPr>
+          <w:rFonts w:asciiTheme="minorHAnsi" w:hAnsiTheme="minorHAnsi"/>
+          <w:color w:val="000000" w:themeColor="text1"/>
+          <w:sz w:val="16"/>
+          <w:szCs w:val="16"/>
+        </w:rPr>
+        <w:t>n.d.</w:t>
+      </w:r>
+      <w:proofErr w:type="spellEnd"/>
+      <w:r>
+        <w:rPr>
+          <w:rFonts w:asciiTheme="minorHAnsi" w:hAnsiTheme="minorHAnsi"/>
+          <w:color w:val="000000" w:themeColor="text1"/>
+          <w:sz w:val="16"/>
+          <w:szCs w:val="16"/>
+        </w:rPr>
+        <w:t xml:space="preserve">). </w:t>
       </w:r>
       <w:r>
         <w:rPr>
@@ -4505,7 +6285,7 @@
         </w:rPr>
         <w:t xml:space="preserve">. [online] Available at: </w:t>
       </w:r>
-      <w:hyperlink r:id="rId22" w:history="1">
+      <w:hyperlink r:id="rId26" w:history="1">
         <w:r>
           <w:rPr>
             <w:rStyle w:val="Hyperlink"/>
@@ -4603,7 +6383,27 @@
           <w:sz w:val="16"/>
           <w:szCs w:val="16"/>
         </w:rPr>
-        <w:t xml:space="preserve">Villanova University, United States. (n.d.). </w:t>
+        <w:t>Villanova University, United States. (</w:t>
+      </w:r>
+      <w:proofErr w:type="spellStart"/>
+      <w:r>
+        <w:rPr>
+          <w:rFonts w:asciiTheme="minorHAnsi" w:hAnsiTheme="minorHAnsi"/>
+          <w:color w:val="000000" w:themeColor="text1"/>
+          <w:sz w:val="16"/>
+          <w:szCs w:val="16"/>
+        </w:rPr>
+        <w:t>n.d.</w:t>
+      </w:r>
+      <w:proofErr w:type="spellEnd"/>
+      <w:r>
+        <w:rPr>
+          <w:rFonts w:asciiTheme="minorHAnsi" w:hAnsiTheme="minorHAnsi"/>
+          <w:color w:val="000000" w:themeColor="text1"/>
+          <w:sz w:val="16"/>
+          <w:szCs w:val="16"/>
+        </w:rPr>
+        <w:t xml:space="preserve">). </w:t>
       </w:r>
       <w:r>
         <w:rPr>
@@ -4625,7 +6425,7 @@
         </w:rPr>
         <w:t xml:space="preserve">. [online] Available at: </w:t>
       </w:r>
-      <w:hyperlink r:id="rId23" w:history="1">
+      <w:hyperlink r:id="rId27" w:history="1">
         <w:r>
           <w:rPr>
             <w:rStyle w:val="Hyperlink"/>
@@ -4685,7 +6485,27 @@
           <w:sz w:val="16"/>
           <w:szCs w:val="16"/>
         </w:rPr>
-        <w:t xml:space="preserve">www.javatpoint.com. (n.d.). </w:t>
+        <w:t>www.javatpoint.com. (</w:t>
+      </w:r>
+      <w:proofErr w:type="spellStart"/>
+      <w:r>
+        <w:rPr>
+          <w:rFonts w:asciiTheme="minorHAnsi" w:hAnsiTheme="minorHAnsi"/>
+          <w:color w:val="000000" w:themeColor="text1"/>
+          <w:sz w:val="16"/>
+          <w:szCs w:val="16"/>
+        </w:rPr>
+        <w:t>n.d.</w:t>
+      </w:r>
+      <w:proofErr w:type="spellEnd"/>
+      <w:r>
+        <w:rPr>
+          <w:rFonts w:asciiTheme="minorHAnsi" w:hAnsiTheme="minorHAnsi"/>
+          <w:color w:val="000000" w:themeColor="text1"/>
+          <w:sz w:val="16"/>
+          <w:szCs w:val="16"/>
+        </w:rPr>
+        <w:t xml:space="preserve">). </w:t>
       </w:r>
       <w:r>
         <w:rPr>
@@ -4696,8 +6516,21 @@
           <w:sz w:val="16"/>
           <w:szCs w:val="16"/>
         </w:rPr>
-        <w:t>Remote Method Invocation (RMI) - javatpoint</w:t>
-      </w:r>
+        <w:t xml:space="preserve">Remote Method Invocation (RMI) - </w:t>
+      </w:r>
+      <w:proofErr w:type="spellStart"/>
+      <w:r>
+        <w:rPr>
+          <w:rFonts w:asciiTheme="minorHAnsi" w:hAnsiTheme="minorHAnsi"/>
+          <w:i/>
+          <w:iCs/>
+          <w:color w:val="000000" w:themeColor="text1"/>
+          <w:sz w:val="16"/>
+          <w:szCs w:val="16"/>
+        </w:rPr>
+        <w:t>javatpoint</w:t>
+      </w:r>
+      <w:proofErr w:type="spellEnd"/>
       <w:r>
         <w:rPr>
           <w:rFonts w:asciiTheme="minorHAnsi" w:hAnsiTheme="minorHAnsi"/>
@@ -4716,7 +6549,7 @@
         </w:rPr>
         <w:t xml:space="preserve">: </w:t>
       </w:r>
-      <w:hyperlink r:id="rId24" w:history="1">
+      <w:hyperlink r:id="rId28" w:history="1">
         <w:r>
           <w:rPr>
             <w:rStyle w:val="Hyperlink"/>
@@ -4766,7 +6599,35 @@
           <w:sz w:val="16"/>
           <w:szCs w:val="16"/>
         </w:rPr>
-        <w:t xml:space="preserve">The research report also uses moodle resources available on </w:t>
+        <w:t xml:space="preserve">The research report </w:t>
+      </w:r>
+      <w:r>
+        <w:rPr>
+          <w:sz w:val="16"/>
+          <w:szCs w:val="16"/>
+        </w:rPr>
+        <w:t>also uses</w:t>
+      </w:r>
+      <w:r>
+        <w:rPr>
+          <w:sz w:val="16"/>
+          <w:szCs w:val="16"/>
+        </w:rPr>
+        <w:t>/utilizes</w:t>
+      </w:r>
+      <w:r>
+        <w:rPr>
+          <w:sz w:val="16"/>
+          <w:szCs w:val="16"/>
+        </w:rPr>
+        <w:t xml:space="preserve"> M</w:t>
+      </w:r>
+      <w:r>
+        <w:rPr>
+          <w:sz w:val="16"/>
+          <w:szCs w:val="16"/>
+        </w:rPr>
+        <w:t xml:space="preserve">oodle resources available on </w:t>
       </w:r>
       <w:r>
         <w:rPr>
@@ -4780,17 +6641,38 @@
           <w:sz w:val="16"/>
           <w:szCs w:val="16"/>
         </w:rPr>
-        <w:t>college website (mainly the implementation).</w:t>
-      </w:r>
-    </w:p>
-    <w:p>
-      <w:pPr>
-        <w:rPr>
-          <w:sz w:val="16"/>
-          <w:szCs w:val="16"/>
-        </w:rPr>
-      </w:pPr>
-      <w:hyperlink r:id="rId25" w:history="1">
+        <w:t>college website (mainly the implementation</w:t>
+      </w:r>
+      <w:r>
+        <w:rPr>
+          <w:sz w:val="16"/>
+          <w:szCs w:val="16"/>
+        </w:rPr>
+        <w:t xml:space="preserve"> code</w:t>
+      </w:r>
+      <w:r>
+        <w:rPr>
+          <w:sz w:val="16"/>
+          <w:szCs w:val="16"/>
+        </w:rPr>
+        <w:t xml:space="preserve"> sample to demonstrate  the implementation steps</w:t>
+      </w:r>
+      <w:r>
+        <w:rPr>
+          <w:sz w:val="16"/>
+          <w:szCs w:val="16"/>
+        </w:rPr>
+        <w:t>).</w:t>
+      </w:r>
+    </w:p>
+    <w:p>
+      <w:pPr>
+        <w:rPr>
+          <w:sz w:val="16"/>
+          <w:szCs w:val="16"/>
+        </w:rPr>
+      </w:pPr>
+      <w:hyperlink r:id="rId29" w:history="1">
         <w:r>
           <w:rPr>
             <w:rStyle w:val="Hyperlink"/>
@@ -4817,7 +6699,7 @@
       </w:pPr>
     </w:p>
     <w:sectPr>
-      <w:headerReference w:type="default" r:id="rId26"/>
+      <w:headerReference w:type="default" r:id="rId30"/>
       <w:pgSz w:w="11900" w:h="16840"/>
       <w:pgMar w:top="1440" w:right="1440" w:bottom="1440" w:left="1440" w:header="708" w:footer="708" w:gutter="0"/>
       <w:cols w:space="708"/>
@@ -5060,9 +6942,9 @@
     </w:lvl>
   </w:abstractNum>
   <w:abstractNum w:abstractNumId="1">
-    <w:nsid w:val="440F30B2"/>
+    <w:nsid w:val="39372E59"/>
     <w:multiLevelType w:val="hybridMultilevel"/>
-    <w:tmpl w:val="F9C22272"/>
+    <w:tmpl w:val="C10EC77A"/>
     <w:lvl w:ilvl="0" w:tplc="08090001">
       <w:start w:val="1"/>
       <w:numFmt w:val="bullet"/>
@@ -5173,9 +7055,9 @@
     </w:lvl>
   </w:abstractNum>
   <w:abstractNum w:abstractNumId="2">
-    <w:nsid w:val="4DEE7B7A"/>
+    <w:nsid w:val="440F30B2"/>
     <w:multiLevelType w:val="hybridMultilevel"/>
-    <w:tmpl w:val="A90A8F5A"/>
+    <w:tmpl w:val="F9C22272"/>
     <w:lvl w:ilvl="0" w:tplc="08090001">
       <w:start w:val="1"/>
       <w:numFmt w:val="bullet"/>
@@ -5286,6 +7168,119 @@
     </w:lvl>
   </w:abstractNum>
   <w:abstractNum w:abstractNumId="3">
+    <w:nsid w:val="4DEE7B7A"/>
+    <w:multiLevelType w:val="hybridMultilevel"/>
+    <w:tmpl w:val="A90A8F5A"/>
+    <w:lvl w:ilvl="0" w:tplc="08090001">
+      <w:start w:val="1"/>
+      <w:numFmt w:val="bullet"/>
+      <w:lvlText w:val=""/>
+      <w:lvlJc w:val="left"/>
+      <w:pPr>
+        <w:ind w:left="720" w:hanging="360"/>
+      </w:pPr>
+      <w:rPr>
+        <w:rFonts w:ascii="Symbol" w:hAnsi="Symbol" w:hint="default"/>
+      </w:rPr>
+    </w:lvl>
+    <w:lvl w:ilvl="1" w:tplc="08090003" w:tentative="1">
+      <w:start w:val="1"/>
+      <w:numFmt w:val="bullet"/>
+      <w:lvlText w:val="o"/>
+      <w:lvlJc w:val="left"/>
+      <w:pPr>
+        <w:ind w:left="1440" w:hanging="360"/>
+      </w:pPr>
+      <w:rPr>
+        <w:rFonts w:ascii="Courier New" w:hAnsi="Courier New" w:cs="Courier New" w:hint="default"/>
+      </w:rPr>
+    </w:lvl>
+    <w:lvl w:ilvl="2" w:tplc="08090005" w:tentative="1">
+      <w:start w:val="1"/>
+      <w:numFmt w:val="bullet"/>
+      <w:lvlText w:val=""/>
+      <w:lvlJc w:val="left"/>
+      <w:pPr>
+        <w:ind w:left="2160" w:hanging="360"/>
+      </w:pPr>
+      <w:rPr>
+        <w:rFonts w:ascii="Wingdings" w:hAnsi="Wingdings" w:hint="default"/>
+      </w:rPr>
+    </w:lvl>
+    <w:lvl w:ilvl="3" w:tplc="08090001" w:tentative="1">
+      <w:start w:val="1"/>
+      <w:numFmt w:val="bullet"/>
+      <w:lvlText w:val=""/>
+      <w:lvlJc w:val="left"/>
+      <w:pPr>
+        <w:ind w:left="2880" w:hanging="360"/>
+      </w:pPr>
+      <w:rPr>
+        <w:rFonts w:ascii="Symbol" w:hAnsi="Symbol" w:hint="default"/>
+      </w:rPr>
+    </w:lvl>
+    <w:lvl w:ilvl="4" w:tplc="08090003" w:tentative="1">
+      <w:start w:val="1"/>
+      <w:numFmt w:val="bullet"/>
+      <w:lvlText w:val="o"/>
+      <w:lvlJc w:val="left"/>
+      <w:pPr>
+        <w:ind w:left="3600" w:hanging="360"/>
+      </w:pPr>
+      <w:rPr>
+        <w:rFonts w:ascii="Courier New" w:hAnsi="Courier New" w:cs="Courier New" w:hint="default"/>
+      </w:rPr>
+    </w:lvl>
+    <w:lvl w:ilvl="5" w:tplc="08090005" w:tentative="1">
+      <w:start w:val="1"/>
+      <w:numFmt w:val="bullet"/>
+      <w:lvlText w:val=""/>
+      <w:lvlJc w:val="left"/>
+      <w:pPr>
+        <w:ind w:left="4320" w:hanging="360"/>
+      </w:pPr>
+      <w:rPr>
+        <w:rFonts w:ascii="Wingdings" w:hAnsi="Wingdings" w:hint="default"/>
+      </w:rPr>
+    </w:lvl>
+    <w:lvl w:ilvl="6" w:tplc="08090001" w:tentative="1">
+      <w:start w:val="1"/>
+      <w:numFmt w:val="bullet"/>
+      <w:lvlText w:val=""/>
+      <w:lvlJc w:val="left"/>
+      <w:pPr>
+        <w:ind w:left="5040" w:hanging="360"/>
+      </w:pPr>
+      <w:rPr>
+        <w:rFonts w:ascii="Symbol" w:hAnsi="Symbol" w:hint="default"/>
+      </w:rPr>
+    </w:lvl>
+    <w:lvl w:ilvl="7" w:tplc="08090003" w:tentative="1">
+      <w:start w:val="1"/>
+      <w:numFmt w:val="bullet"/>
+      <w:lvlText w:val="o"/>
+      <w:lvlJc w:val="left"/>
+      <w:pPr>
+        <w:ind w:left="5760" w:hanging="360"/>
+      </w:pPr>
+      <w:rPr>
+        <w:rFonts w:ascii="Courier New" w:hAnsi="Courier New" w:cs="Courier New" w:hint="default"/>
+      </w:rPr>
+    </w:lvl>
+    <w:lvl w:ilvl="8" w:tplc="08090005" w:tentative="1">
+      <w:start w:val="1"/>
+      <w:numFmt w:val="bullet"/>
+      <w:lvlText w:val=""/>
+      <w:lvlJc w:val="left"/>
+      <w:pPr>
+        <w:ind w:left="6480" w:hanging="360"/>
+      </w:pPr>
+      <w:rPr>
+        <w:rFonts w:ascii="Wingdings" w:hAnsi="Wingdings" w:hint="default"/>
+      </w:rPr>
+    </w:lvl>
+  </w:abstractNum>
+  <w:abstractNum w:abstractNumId="4">
     <w:nsid w:val="71C73964"/>
     <w:multiLevelType w:val="multilevel"/>
     <w:tmpl w:val="313E6432"/>
@@ -5426,7 +7421,7 @@
       </w:rPr>
     </w:lvl>
   </w:abstractNum>
-  <w:abstractNum w:abstractNumId="4">
+  <w:abstractNum w:abstractNumId="5">
     <w:nsid w:val="78244768"/>
     <w:multiLevelType w:val="multilevel"/>
     <w:tmpl w:val="65F6ED94"/>
@@ -5575,20 +7570,112 @@
       </w:rPr>
     </w:lvl>
   </w:abstractNum>
+  <w:abstractNum w:abstractNumId="6">
+    <w:nsid w:val="78A36A19"/>
+    <w:multiLevelType w:val="hybridMultilevel"/>
+    <w:tmpl w:val="F9C0E22C"/>
+    <w:lvl w:ilvl="0" w:tplc="0809000F">
+      <w:start w:val="1"/>
+      <w:numFmt w:val="decimal"/>
+      <w:lvlText w:val="%1."/>
+      <w:lvlJc w:val="left"/>
+      <w:pPr>
+        <w:ind w:left="720" w:hanging="360"/>
+      </w:pPr>
+    </w:lvl>
+    <w:lvl w:ilvl="1" w:tplc="08090019" w:tentative="1">
+      <w:start w:val="1"/>
+      <w:numFmt w:val="lowerLetter"/>
+      <w:lvlText w:val="%2."/>
+      <w:lvlJc w:val="left"/>
+      <w:pPr>
+        <w:ind w:left="1440" w:hanging="360"/>
+      </w:pPr>
+    </w:lvl>
+    <w:lvl w:ilvl="2" w:tplc="0809001B" w:tentative="1">
+      <w:start w:val="1"/>
+      <w:numFmt w:val="lowerRoman"/>
+      <w:lvlText w:val="%3."/>
+      <w:lvlJc w:val="right"/>
+      <w:pPr>
+        <w:ind w:left="2160" w:hanging="180"/>
+      </w:pPr>
+    </w:lvl>
+    <w:lvl w:ilvl="3" w:tplc="0809000F" w:tentative="1">
+      <w:start w:val="1"/>
+      <w:numFmt w:val="decimal"/>
+      <w:lvlText w:val="%4."/>
+      <w:lvlJc w:val="left"/>
+      <w:pPr>
+        <w:ind w:left="2880" w:hanging="360"/>
+      </w:pPr>
+    </w:lvl>
+    <w:lvl w:ilvl="4" w:tplc="08090019" w:tentative="1">
+      <w:start w:val="1"/>
+      <w:numFmt w:val="lowerLetter"/>
+      <w:lvlText w:val="%5."/>
+      <w:lvlJc w:val="left"/>
+      <w:pPr>
+        <w:ind w:left="3600" w:hanging="360"/>
+      </w:pPr>
+    </w:lvl>
+    <w:lvl w:ilvl="5" w:tplc="0809001B" w:tentative="1">
+      <w:start w:val="1"/>
+      <w:numFmt w:val="lowerRoman"/>
+      <w:lvlText w:val="%6."/>
+      <w:lvlJc w:val="right"/>
+      <w:pPr>
+        <w:ind w:left="4320" w:hanging="180"/>
+      </w:pPr>
+    </w:lvl>
+    <w:lvl w:ilvl="6" w:tplc="0809000F" w:tentative="1">
+      <w:start w:val="1"/>
+      <w:numFmt w:val="decimal"/>
+      <w:lvlText w:val="%7."/>
+      <w:lvlJc w:val="left"/>
+      <w:pPr>
+        <w:ind w:left="5040" w:hanging="360"/>
+      </w:pPr>
+    </w:lvl>
+    <w:lvl w:ilvl="7" w:tplc="08090019" w:tentative="1">
+      <w:start w:val="1"/>
+      <w:numFmt w:val="lowerLetter"/>
+      <w:lvlText w:val="%8."/>
+      <w:lvlJc w:val="left"/>
+      <w:pPr>
+        <w:ind w:left="5760" w:hanging="360"/>
+      </w:pPr>
+    </w:lvl>
+    <w:lvl w:ilvl="8" w:tplc="0809001B" w:tentative="1">
+      <w:start w:val="1"/>
+      <w:numFmt w:val="lowerRoman"/>
+      <w:lvlText w:val="%9."/>
+      <w:lvlJc w:val="right"/>
+      <w:pPr>
+        <w:ind w:left="6480" w:hanging="180"/>
+      </w:pPr>
+    </w:lvl>
+  </w:abstractNum>
   <w:num w:numId="1">
+    <w:abstractNumId w:val="4"/>
+  </w:num>
+  <w:num w:numId="2">
+    <w:abstractNumId w:val="5"/>
+  </w:num>
+  <w:num w:numId="3">
     <w:abstractNumId w:val="3"/>
   </w:num>
-  <w:num w:numId="2">
-    <w:abstractNumId w:val="4"/>
-  </w:num>
-  <w:num w:numId="3">
+  <w:num w:numId="4">
     <w:abstractNumId w:val="2"/>
-  </w:num>
-  <w:num w:numId="4">
-    <w:abstractNumId w:val="1"/>
   </w:num>
   <w:num w:numId="5">
     <w:abstractNumId w:val="0"/>
+  </w:num>
+  <w:num w:numId="6">
+    <w:abstractNumId w:val="1"/>
+  </w:num>
+  <w:num w:numId="7">
+    <w:abstractNumId w:val="6"/>
   </w:num>
 </w:numbering>
 </file>
@@ -7266,7 +9353,7 @@
 </file>
 
 <file path=customXml/itemProps1.xml><?xml version="1.0" encoding="utf-8"?>
-<ds:datastoreItem xmlns:ds="http://schemas.openxmlformats.org/officeDocument/2006/customXml" ds:itemID="{A0327CF3-EEBD-D042-BB2E-C9239B9577B6}">
+<ds:datastoreItem xmlns:ds="http://schemas.openxmlformats.org/officeDocument/2006/customXml" ds:itemID="{F1BA0A4F-3805-884D-8A13-58AEE58C0A67}">
   <ds:schemaRefs>
     <ds:schemaRef ds:uri="http://schemas.openxmlformats.org/officeDocument/2006/bibliography"/>
   </ds:schemaRefs>

</xml_diff>

<commit_message>
RMI Code pushed and research document completed need polishing
</commit_message>
<xml_diff>
--- a/ResearchAssignment/Navjot_Singh_13112406_Research_Assignment.docx
+++ b/ResearchAssignment/Navjot_Singh_13112406_Research_Assignment.docx
@@ -162,7 +162,21 @@
           <w:sz w:val="20"/>
           <w:szCs w:val="20"/>
         </w:rPr>
-        <w:t xml:space="preserve">. Some widely used DS are Word Wide Web </w:t>
+        <w:t xml:space="preserve">. Some </w:t>
+      </w:r>
+      <w:r>
+        <w:rPr>
+          <w:sz w:val="20"/>
+          <w:szCs w:val="20"/>
+        </w:rPr>
+        <w:t>widely-used</w:t>
+      </w:r>
+      <w:r>
+        <w:rPr>
+          <w:sz w:val="20"/>
+          <w:szCs w:val="20"/>
+        </w:rPr>
+        <w:t xml:space="preserve"> DS are Word Wide Web </w:t>
       </w:r>
       <w:r>
         <w:rPr>
@@ -347,7 +361,21 @@
           <w:sz w:val="20"/>
           <w:szCs w:val="20"/>
         </w:rPr>
-        <w:t xml:space="preserve"> example - Message Oriented or Stream Oriented communication but for the purpose of this research report will </w:t>
+        <w:t xml:space="preserve"> example - Message Oriented or Stream Oriented communication but </w:t>
+      </w:r>
+      <w:r>
+        <w:rPr>
+          <w:sz w:val="20"/>
+          <w:szCs w:val="20"/>
+        </w:rPr>
+        <w:t>for</w:t>
+      </w:r>
+      <w:r>
+        <w:rPr>
+          <w:sz w:val="20"/>
+          <w:szCs w:val="20"/>
+        </w:rPr>
+        <w:t xml:space="preserve"> this research report will </w:t>
       </w:r>
       <w:r>
         <w:rPr>
@@ -480,7 +508,14 @@
           <w:sz w:val="20"/>
           <w:szCs w:val="20"/>
         </w:rPr>
-        <w:t xml:space="preserve">object oriented </w:t>
+        <w:t>object-oriented</w:t>
+      </w:r>
+      <w:r>
+        <w:rPr>
+          <w:sz w:val="20"/>
+          <w:szCs w:val="20"/>
+        </w:rPr>
+        <w:t xml:space="preserve"> </w:t>
       </w:r>
       <w:r>
         <w:rPr>
@@ -844,7 +879,21 @@
           <w:sz w:val="20"/>
           <w:szCs w:val="20"/>
         </w:rPr>
-        <w:t xml:space="preserve"> For this report we will not study CORBA in detail but some important points may be required to be addressed.</w:t>
+        <w:t xml:space="preserve"> For this </w:t>
+      </w:r>
+      <w:r>
+        <w:rPr>
+          <w:sz w:val="20"/>
+          <w:szCs w:val="20"/>
+        </w:rPr>
+        <w:t>report,</w:t>
+      </w:r>
+      <w:r>
+        <w:rPr>
+          <w:sz w:val="20"/>
+          <w:szCs w:val="20"/>
+        </w:rPr>
+        <w:t xml:space="preserve"> we will not study CORBA in detail but some important points may be required to be addressed.</w:t>
       </w:r>
     </w:p>
     <w:p>
@@ -1046,14 +1095,14 @@
           <w:sz w:val="20"/>
           <w:szCs w:val="20"/>
         </w:rPr>
-        <w:t>ava developer</w:t>
-      </w:r>
-      <w:r>
-        <w:rPr>
-          <w:sz w:val="20"/>
-          <w:szCs w:val="20"/>
-        </w:rPr>
-        <w:t>’s</w:t>
+        <w:t xml:space="preserve">ava </w:t>
+      </w:r>
+      <w:r>
+        <w:rPr>
+          <w:sz w:val="20"/>
+          <w:szCs w:val="20"/>
+        </w:rPr>
+        <w:t>developers</w:t>
       </w:r>
       <w:r>
         <w:rPr>
@@ -1202,14 +1251,7 @@
           <w:sz w:val="20"/>
           <w:szCs w:val="20"/>
         </w:rPr>
-        <w:t xml:space="preserve">But the original, </w:t>
-      </w:r>
-      <w:r>
-        <w:rPr>
-          <w:sz w:val="20"/>
-          <w:szCs w:val="20"/>
-        </w:rPr>
-        <w:t xml:space="preserve">Remote Java Object communication in RMI occurs using the Java Remote Method Protocol </w:t>
+        <w:t xml:space="preserve">But the original, Remote Java Object communication in RMI occurs using the Java Remote Method Protocol </w:t>
       </w:r>
       <w:r>
         <w:rPr>
@@ -2171,43 +2213,6 @@
           </w:p>
         </w:tc>
       </w:tr>
-      <w:tr>
-        <w:trPr>
-          <w:trHeight w:val="143"/>
-        </w:trPr>
-        <w:tc>
-          <w:tcPr>
-            <w:cnfStyle w:val="001000000000" w:firstRow="0" w:lastRow="0" w:firstColumn="1" w:lastColumn="0" w:oddVBand="0" w:evenVBand="0" w:oddHBand="0" w:evenHBand="0" w:firstRowFirstColumn="0" w:firstRowLastColumn="0" w:lastRowFirstColumn="0" w:lastRowLastColumn="0"/>
-            <w:tcW w:w="9010" w:type="dxa"/>
-            <w:gridSpan w:val="2"/>
-          </w:tcPr>
-          <w:p>
-            <w:pPr>
-              <w:jc w:val="center"/>
-              <w:rPr>
-                <w:sz w:val="5"/>
-                <w:szCs w:val="5"/>
-              </w:rPr>
-            </w:pPr>
-          </w:p>
-          <w:p>
-            <w:pPr>
-              <w:jc w:val="center"/>
-              <w:rPr>
-                <w:sz w:val="16"/>
-                <w:szCs w:val="16"/>
-              </w:rPr>
-            </w:pPr>
-            <w:r>
-              <w:rPr>
-                <w:sz w:val="16"/>
-                <w:szCs w:val="16"/>
-              </w:rPr>
-              <w:t>**************************************************************************************************************</w:t>
-            </w:r>
-          </w:p>
-        </w:tc>
-      </w:tr>
     </w:tbl>
     <w:p>
       <w:pPr>
@@ -2229,7 +2234,21 @@
           <w:sz w:val="20"/>
           <w:szCs w:val="20"/>
         </w:rPr>
-        <w:t>So far we know the basics, advantages and drawbacks of RMI. Next, I will share my views, opinions and experience with RMI.</w:t>
+        <w:t xml:space="preserve">So </w:t>
+      </w:r>
+      <w:r>
+        <w:rPr>
+          <w:sz w:val="20"/>
+          <w:szCs w:val="20"/>
+        </w:rPr>
+        <w:t>far,</w:t>
+      </w:r>
+      <w:r>
+        <w:rPr>
+          <w:sz w:val="20"/>
+          <w:szCs w:val="20"/>
+        </w:rPr>
+        <w:t xml:space="preserve"> we know the basics, advantages and drawbacks of RMI. Next, I will share my views, opinions and experience with RMI.</w:t>
       </w:r>
     </w:p>
     <w:p>
@@ -2372,7 +2391,21 @@
           <w:sz w:val="20"/>
           <w:szCs w:val="20"/>
         </w:rPr>
-        <w:t>ut for the purpose of this report, we</w:t>
+        <w:t xml:space="preserve">ut </w:t>
+      </w:r>
+      <w:r>
+        <w:rPr>
+          <w:sz w:val="20"/>
+          <w:szCs w:val="20"/>
+        </w:rPr>
+        <w:t>for</w:t>
+      </w:r>
+      <w:r>
+        <w:rPr>
+          <w:sz w:val="20"/>
+          <w:szCs w:val="20"/>
+        </w:rPr>
+        <w:t xml:space="preserve"> this report, we</w:t>
       </w:r>
       <w:r>
         <w:rPr>
@@ -2562,7 +2595,14 @@
           <w:sz w:val="20"/>
           <w:szCs w:val="20"/>
         </w:rPr>
-        <w:t>.</w:t>
+        <w:t xml:space="preserve">. RMI </w:t>
+      </w:r>
+      <w:r>
+        <w:rPr>
+          <w:sz w:val="20"/>
+          <w:szCs w:val="20"/>
+        </w:rPr>
+        <w:t>uses widely used language Java and its object-oriented nature makes it powerful.</w:t>
       </w:r>
       <w:r>
         <w:rPr>
@@ -2576,21 +2616,14 @@
           <w:sz w:val="20"/>
           <w:szCs w:val="20"/>
         </w:rPr>
-        <w:t>uses widely used language Java and its object-oriented nature makes it powerful.</w:t>
-      </w:r>
-      <w:r>
-        <w:rPr>
-          <w:sz w:val="20"/>
-          <w:szCs w:val="20"/>
-        </w:rPr>
-        <w:t xml:space="preserve"> RMI is capable of passin</w:t>
-      </w:r>
-      <w:r>
-        <w:rPr>
-          <w:sz w:val="20"/>
-          <w:szCs w:val="20"/>
-        </w:rPr>
-        <w:t xml:space="preserve">g full complex objects as arguments </w:t>
+        <w:t>can pass</w:t>
+      </w:r>
+      <w:r>
+        <w:rPr>
+          <w:sz w:val="20"/>
+          <w:szCs w:val="20"/>
+        </w:rPr>
+        <w:t xml:space="preserve"> full complex objects as arguments </w:t>
       </w:r>
       <w:r>
         <w:rPr>
@@ -2939,28 +2972,7 @@
           <w:sz w:val="20"/>
           <w:szCs w:val="20"/>
         </w:rPr>
-        <w:t>Basics: S</w:t>
-      </w:r>
-      <w:r>
-        <w:rPr>
-          <w:sz w:val="20"/>
-          <w:szCs w:val="20"/>
-        </w:rPr>
-        <w:t>erver program creates remote objects and makes these objects accessible for clients to invoke methods on these objects</w:t>
-      </w:r>
-      <w:r>
-        <w:rPr>
-          <w:sz w:val="20"/>
-          <w:szCs w:val="20"/>
-        </w:rPr>
-        <w:t xml:space="preserve"> and the C</w:t>
-      </w:r>
-      <w:r>
-        <w:rPr>
-          <w:sz w:val="20"/>
-          <w:szCs w:val="20"/>
-        </w:rPr>
-        <w:t>lient program obtains a remote reference to remote object/s and invokes methods on them.</w:t>
+        <w:t>Basics: Server program creates remote objects and makes these objects accessible for clients to invoke methods on these objects and the Client program obtains a remote reference to remote object/s and invokes methods on them.</w:t>
       </w:r>
     </w:p>
     <w:p>
@@ -3242,7 +3254,6 @@
         </w:rPr>
         <w:t xml:space="preserve">converting data into </w:t>
       </w:r>
-      <w:proofErr w:type="spellStart"/>
       <w:r>
         <w:rPr>
           <w:sz w:val="20"/>
@@ -3250,7 +3261,6 @@
         </w:rPr>
         <w:t>byte</w:t>
       </w:r>
-      <w:proofErr w:type="spellEnd"/>
       <w:r>
         <w:rPr>
           <w:sz w:val="20"/>
@@ -3299,17 +3309,15 @@
     <w:p>
       <w:pPr>
         <w:jc w:val="both"/>
-        <w:cnfStyle w:val="101000000000" w:firstRow="1" w:lastRow="0" w:firstColumn="1" w:lastColumn="0" w:oddVBand="0" w:evenVBand="0" w:oddHBand="0" w:evenHBand="0" w:firstRowFirstColumn="0" w:firstRowLastColumn="0" w:lastRowFirstColumn="0" w:lastRowLastColumn="0"/>
-        <w:rPr>
-          <w:i/>
-          <w:sz w:val="20"/>
-          <w:szCs w:val="20"/>
-        </w:rPr>
-      </w:pPr>
-    </w:p>
-    <w:p>
-      <w:pPr>
-        <w:cnfStyle w:val="101000000000" w:firstRow="1" w:lastRow="0" w:firstColumn="1" w:lastColumn="0" w:oddVBand="0" w:evenVBand="0" w:oddHBand="0" w:evenHBand="0" w:firstRowFirstColumn="0" w:firstRowLastColumn="0" w:lastRowFirstColumn="0" w:lastRowLastColumn="0"/>
+        <w:rPr>
+          <w:i/>
+          <w:sz w:val="20"/>
+          <w:szCs w:val="20"/>
+        </w:rPr>
+      </w:pPr>
+    </w:p>
+    <w:p>
+      <w:pPr>
         <w:rPr>
           <w:i/>
           <w:sz w:val="16"/>
@@ -3336,7 +3344,6 @@
     <w:p>
       <w:pPr>
         <w:jc w:val="both"/>
-        <w:cnfStyle w:val="101000000000" w:firstRow="1" w:lastRow="0" w:firstColumn="1" w:lastColumn="0" w:oddVBand="0" w:evenVBand="0" w:oddHBand="0" w:evenHBand="0" w:firstRowFirstColumn="0" w:firstRowLastColumn="0" w:lastRowFirstColumn="0" w:lastRowLastColumn="0"/>
         <w:rPr>
           <w:sz w:val="20"/>
           <w:szCs w:val="20"/>
@@ -3409,7 +3416,6 @@
     <w:p>
       <w:pPr>
         <w:jc w:val="both"/>
-        <w:cnfStyle w:val="101000000000" w:firstRow="1" w:lastRow="0" w:firstColumn="1" w:lastColumn="0" w:oddVBand="0" w:evenVBand="0" w:oddHBand="0" w:evenHBand="0" w:firstRowFirstColumn="0" w:firstRowLastColumn="0" w:lastRowFirstColumn="0" w:lastRowLastColumn="0"/>
         <w:rPr>
           <w:sz w:val="20"/>
           <w:szCs w:val="20"/>
@@ -3419,7 +3425,6 @@
     <w:p>
       <w:pPr>
         <w:jc w:val="both"/>
-        <w:cnfStyle w:val="101000000000" w:firstRow="1" w:lastRow="0" w:firstColumn="1" w:lastColumn="0" w:oddVBand="0" w:evenVBand="0" w:oddHBand="0" w:evenHBand="0" w:firstRowFirstColumn="0" w:firstRowLastColumn="0" w:lastRowFirstColumn="0" w:lastRowLastColumn="0"/>
         <w:rPr>
           <w:b/>
           <w:i/>
@@ -3446,7 +3451,6 @@
     <w:p>
       <w:pPr>
         <w:jc w:val="both"/>
-        <w:cnfStyle w:val="101000000000" w:firstRow="1" w:lastRow="0" w:firstColumn="1" w:lastColumn="0" w:oddVBand="0" w:evenVBand="0" w:oddHBand="0" w:evenHBand="0" w:firstRowFirstColumn="0" w:firstRowLastColumn="0" w:lastRowFirstColumn="0" w:lastRowLastColumn="0"/>
         <w:rPr>
           <w:i/>
           <w:sz w:val="20"/>
@@ -3457,7 +3461,6 @@
     <w:p>
       <w:pPr>
         <w:jc w:val="both"/>
-        <w:cnfStyle w:val="101000000000" w:firstRow="1" w:lastRow="0" w:firstColumn="1" w:lastColumn="0" w:oddVBand="0" w:evenVBand="0" w:oddHBand="0" w:evenHBand="0" w:firstRowFirstColumn="0" w:firstRowLastColumn="0" w:lastRowFirstColumn="0" w:lastRowLastColumn="0"/>
         <w:rPr>
           <w:sz w:val="20"/>
           <w:szCs w:val="20"/>
@@ -3496,30 +3499,24 @@
     </w:p>
     <w:p>
       <w:pPr>
-        <w:cnfStyle w:val="100000000000" w:firstRow="1" w:lastRow="0" w:firstColumn="0" w:lastColumn="0" w:oddVBand="0" w:evenVBand="0" w:oddHBand="0" w:evenHBand="0" w:firstRowFirstColumn="0" w:firstRowLastColumn="0" w:lastRowFirstColumn="0" w:lastRowLastColumn="0"/>
-        <w:rPr>
-          <w:i/>
-          <w:sz w:val="16"/>
-          <w:szCs w:val="16"/>
-        </w:rPr>
-      </w:pPr>
-    </w:p>
-    <w:p>
-      <w:pPr>
-        <w:rPr>
-          <w:sz w:val="20"/>
-          <w:szCs w:val="20"/>
-        </w:rPr>
-      </w:pPr>
-    </w:p>
-    <w:p>
-      <w:pPr>
-        <w:cnfStyle w:val="101000000000" w:firstRow="1" w:lastRow="0" w:firstColumn="1" w:lastColumn="0" w:oddVBand="0" w:evenVBand="0" w:oddHBand="0" w:evenHBand="0" w:firstRowFirstColumn="0" w:firstRowLastColumn="0" w:lastRowFirstColumn="0" w:lastRowLastColumn="0"/>
-      </w:pPr>
-    </w:p>
-    <w:p>
-      <w:pPr>
-        <w:cnfStyle w:val="101000000000" w:firstRow="1" w:lastRow="0" w:firstColumn="1" w:lastColumn="0" w:oddVBand="0" w:evenVBand="0" w:oddHBand="0" w:evenHBand="0" w:firstRowFirstColumn="0" w:firstRowLastColumn="0" w:lastRowFirstColumn="0" w:lastRowLastColumn="0"/>
+        <w:rPr>
+          <w:i/>
+          <w:sz w:val="16"/>
+          <w:szCs w:val="16"/>
+        </w:rPr>
+      </w:pPr>
+    </w:p>
+    <w:p>
+      <w:pPr>
+        <w:rPr>
+          <w:sz w:val="20"/>
+          <w:szCs w:val="20"/>
+        </w:rPr>
+      </w:pPr>
+    </w:p>
+    <w:p/>
+    <w:p>
+      <w:pPr>
         <w:rPr>
           <w:b/>
         </w:rPr>
@@ -3531,69 +3528,87 @@
     <w:p>
       <w:pPr>
         <w:jc w:val="both"/>
-        <w:cnfStyle w:val="101000000000" w:firstRow="1" w:lastRow="0" w:firstColumn="1" w:lastColumn="0" w:oddVBand="0" w:evenVBand="0" w:oddHBand="0" w:evenHBand="0" w:firstRowFirstColumn="0" w:firstRowLastColumn="0" w:lastRowFirstColumn="0" w:lastRowLastColumn="0"/>
-        <w:rPr>
-          <w:sz w:val="20"/>
-          <w:szCs w:val="20"/>
-        </w:rPr>
-      </w:pPr>
-      <w:r>
-        <w:rPr>
-          <w:sz w:val="20"/>
-          <w:szCs w:val="20"/>
-        </w:rPr>
-        <w:t>For RMI to work client and server must be running JVM in order to communicate using JRMP.</w:t>
+        <w:rPr>
+          <w:sz w:val="20"/>
+          <w:szCs w:val="20"/>
+        </w:rPr>
+      </w:pPr>
+      <w:r>
+        <w:rPr>
+          <w:sz w:val="20"/>
+          <w:szCs w:val="20"/>
+        </w:rPr>
+        <w:t xml:space="preserve">Note: </w:t>
+      </w:r>
+      <w:r>
+        <w:rPr>
+          <w:sz w:val="20"/>
+          <w:szCs w:val="20"/>
+        </w:rPr>
+        <w:t>For RMI to work client and server must be running JVM to communicate using JRMP.</w:t>
       </w:r>
     </w:p>
     <w:p>
       <w:pPr>
         <w:jc w:val="both"/>
-        <w:cnfStyle w:val="101000000000" w:firstRow="1" w:lastRow="0" w:firstColumn="1" w:lastColumn="0" w:oddVBand="0" w:evenVBand="0" w:oddHBand="0" w:evenHBand="0" w:firstRowFirstColumn="0" w:firstRowLastColumn="0" w:lastRowFirstColumn="0" w:lastRowLastColumn="0"/>
-        <w:rPr>
-          <w:sz w:val="20"/>
-          <w:szCs w:val="20"/>
-        </w:rPr>
-      </w:pPr>
-      <w:r>
-        <w:rPr>
-          <w:sz w:val="20"/>
-          <w:szCs w:val="20"/>
-        </w:rPr>
-        <w:t>Let’s looks at the steps involved in the implementation of simple RMI application. For this we will layout the steps and implement a sample “</w:t>
-      </w:r>
-      <w:r>
-        <w:rPr>
-          <w:sz w:val="20"/>
-          <w:szCs w:val="20"/>
-        </w:rPr>
-        <w:t>Hello World</w:t>
-      </w:r>
-      <w:r>
-        <w:rPr>
-          <w:sz w:val="20"/>
-          <w:szCs w:val="20"/>
-        </w:rPr>
-        <w:t>” application which will return “</w:t>
-      </w:r>
-      <w:r>
-        <w:rPr>
-          <w:sz w:val="20"/>
-          <w:szCs w:val="20"/>
-        </w:rPr>
-        <w:t>Hello World</w:t>
-      </w:r>
-      <w:r>
-        <w:rPr>
-          <w:sz w:val="20"/>
-          <w:szCs w:val="20"/>
-        </w:rPr>
-        <w:t>” message when client makes a call to the remote object on the server.</w:t>
+        <w:rPr>
+          <w:sz w:val="20"/>
+          <w:szCs w:val="20"/>
+        </w:rPr>
+      </w:pPr>
+      <w:r>
+        <w:rPr>
+          <w:sz w:val="20"/>
+          <w:szCs w:val="20"/>
+        </w:rPr>
+        <w:t xml:space="preserve">Let’s looks at the steps involved in the implementation </w:t>
+      </w:r>
+      <w:r>
+        <w:rPr>
+          <w:sz w:val="20"/>
+          <w:szCs w:val="20"/>
+        </w:rPr>
+        <w:t xml:space="preserve">(local implementation in this case) </w:t>
+      </w:r>
+      <w:r>
+        <w:rPr>
+          <w:sz w:val="20"/>
+          <w:szCs w:val="20"/>
+        </w:rPr>
+        <w:t>of simple RMI application. For this we will layout the steps and implement a sample “</w:t>
+      </w:r>
+      <w:r>
+        <w:rPr>
+          <w:sz w:val="20"/>
+          <w:szCs w:val="20"/>
+        </w:rPr>
+        <w:t>GymAndNutrition</w:t>
+      </w:r>
+      <w:r>
+        <w:rPr>
+          <w:sz w:val="20"/>
+          <w:szCs w:val="20"/>
+        </w:rPr>
+        <w:t>”</w:t>
+      </w:r>
+      <w:r>
+        <w:rPr>
+          <w:sz w:val="20"/>
+          <w:szCs w:val="20"/>
+        </w:rPr>
+        <w:t xml:space="preserve"> application which will return the URL of the website </w:t>
+      </w:r>
+      <w:r>
+        <w:rPr>
+          <w:sz w:val="20"/>
+          <w:szCs w:val="20"/>
+        </w:rPr>
+        <w:t>when client makes a call to the remote object on the server.</w:t>
       </w:r>
     </w:p>
     <w:p>
       <w:pPr>
         <w:jc w:val="both"/>
-        <w:cnfStyle w:val="101000000100" w:firstRow="1" w:lastRow="0" w:firstColumn="1" w:lastColumn="0" w:oddVBand="0" w:evenVBand="0" w:oddHBand="0" w:evenHBand="0" w:firstRowFirstColumn="1" w:firstRowLastColumn="0" w:lastRowFirstColumn="0" w:lastRowLastColumn="0"/>
         <w:rPr>
           <w:sz w:val="20"/>
           <w:szCs w:val="20"/>
@@ -3603,7 +3618,6 @@
     <w:p>
       <w:pPr>
         <w:jc w:val="both"/>
-        <w:cnfStyle w:val="101000000100" w:firstRow="1" w:lastRow="0" w:firstColumn="1" w:lastColumn="0" w:oddVBand="0" w:evenVBand="0" w:oddHBand="0" w:evenHBand="0" w:firstRowFirstColumn="1" w:firstRowLastColumn="0" w:lastRowFirstColumn="0" w:lastRowLastColumn="0"/>
         <w:rPr>
           <w:b/>
           <w:i/>
@@ -3829,6 +3843,7 @@
       <w:tr>
         <w:trPr>
           <w:cnfStyle w:val="000000100000" w:firstRow="0" w:lastRow="0" w:firstColumn="0" w:lastColumn="0" w:oddVBand="0" w:evenVBand="0" w:oddHBand="1" w:evenHBand="0" w:firstRowFirstColumn="0" w:firstRowLastColumn="0" w:lastRowFirstColumn="0" w:lastRowLastColumn="0"/>
+          <w:trHeight w:val="255"/>
         </w:trPr>
         <w:tc>
           <w:tcPr>
@@ -3960,7 +3975,28 @@
           <w:sz w:val="20"/>
           <w:szCs w:val="20"/>
         </w:rPr>
-        <w:t>Implementation of HelloWorld RMI Application</w:t>
+        <w:t xml:space="preserve">Implementation of </w:t>
+      </w:r>
+      <w:r>
+        <w:rPr>
+          <w:sz w:val="20"/>
+          <w:szCs w:val="20"/>
+        </w:rPr>
+        <w:t xml:space="preserve">GymAndNutrition </w:t>
+      </w:r>
+      <w:r>
+        <w:rPr>
+          <w:sz w:val="20"/>
+          <w:szCs w:val="20"/>
+        </w:rPr>
+        <w:t>RMI Application</w:t>
+      </w:r>
+      <w:r>
+        <w:rPr>
+          <w:sz w:val="20"/>
+          <w:szCs w:val="20"/>
+        </w:rPr>
+        <w:t xml:space="preserve"> using the above steps</w:t>
       </w:r>
       <w:r>
         <w:rPr>
@@ -3971,27 +4007,19 @@
       </w:r>
       <w:r>
         <w:rPr>
-          <w:sz w:val="20"/>
-          <w:szCs w:val="20"/>
-        </w:rPr>
-        <w:t>using the above steps</w:t>
-      </w:r>
-      <w:bookmarkStart w:id="0" w:name="_GoBack"/>
-      <w:bookmarkEnd w:id="0"/>
-      <w:r>
-        <w:rPr>
-          <w:sz w:val="20"/>
-          <w:szCs w:val="20"/>
-        </w:rPr>
-        <w:t xml:space="preserve"> </w:t>
-      </w:r>
-      <w:r>
-        <w:rPr>
-          <w:i/>
-          <w:sz w:val="20"/>
-          <w:szCs w:val="20"/>
-        </w:rPr>
-        <w:t xml:space="preserve">(the code sample used here is made available at </w:t>
+          <w:i/>
+          <w:sz w:val="20"/>
+          <w:szCs w:val="20"/>
+        </w:rPr>
+        <w:t>(the code sample used here</w:t>
+      </w:r>
+      <w:r>
+        <w:rPr>
+          <w:i/>
+          <w:sz w:val="20"/>
+          <w:szCs w:val="20"/>
+        </w:rPr>
+        <w:t xml:space="preserve"> available at: </w:t>
       </w:r>
       <w:hyperlink r:id="rId10" w:history="1">
         <w:r>
@@ -4001,7 +4029,7 @@
             <w:sz w:val="20"/>
             <w:szCs w:val="20"/>
           </w:rPr>
-          <w:t>https://moodle.ncirl.ie</w:t>
+          <w:t>https://github.com/virksaabnavjot</w:t>
         </w:r>
       </w:hyperlink>
       <w:r>
@@ -4010,6 +4038,69 @@
           <w:sz w:val="20"/>
           <w:szCs w:val="20"/>
         </w:rPr>
+        <w:t xml:space="preserve"> </w:t>
+      </w:r>
+      <w:bookmarkStart w:id="0" w:name="_GoBack"/>
+      <w:bookmarkEnd w:id="0"/>
+      <w:r>
+        <w:rPr>
+          <w:i/>
+          <w:sz w:val="20"/>
+          <w:szCs w:val="20"/>
+        </w:rPr>
+        <w:t xml:space="preserve"> is </w:t>
+      </w:r>
+      <w:r>
+        <w:rPr>
+          <w:i/>
+          <w:sz w:val="20"/>
+          <w:szCs w:val="20"/>
+        </w:rPr>
+        <w:t xml:space="preserve">done with the help of resources made </w:t>
+      </w:r>
+      <w:r>
+        <w:rPr>
+          <w:i/>
+          <w:sz w:val="20"/>
+          <w:szCs w:val="20"/>
+        </w:rPr>
+        <w:t xml:space="preserve">available at </w:t>
+      </w:r>
+      <w:hyperlink r:id="rId11" w:history="1">
+        <w:r>
+          <w:rPr>
+            <w:rStyle w:val="Hyperlink"/>
+            <w:i/>
+            <w:sz w:val="20"/>
+            <w:szCs w:val="20"/>
+          </w:rPr>
+          <w:t>https://moodle.nci</w:t>
+        </w:r>
+        <w:r>
+          <w:rPr>
+            <w:rStyle w:val="Hyperlink"/>
+            <w:i/>
+            <w:sz w:val="20"/>
+            <w:szCs w:val="20"/>
+          </w:rPr>
+          <w:t>r</w:t>
+        </w:r>
+        <w:r>
+          <w:rPr>
+            <w:rStyle w:val="Hyperlink"/>
+            <w:i/>
+            <w:sz w:val="20"/>
+            <w:szCs w:val="20"/>
+          </w:rPr>
+          <w:t>l.ie</w:t>
+        </w:r>
+      </w:hyperlink>
+      <w:r>
+        <w:rPr>
+          <w:i/>
+          <w:sz w:val="20"/>
+          <w:szCs w:val="20"/>
+        </w:rPr>
         <w:t xml:space="preserve"> by National College of Ireland)</w:t>
       </w:r>
       <w:r>
@@ -4034,17 +4125,21 @@
       <w:pPr>
         <w:rPr>
           <w:b/>
-          <w:i/>
-          <w:sz w:val="20"/>
-          <w:szCs w:val="20"/>
+          <w:bCs/>
+          <w:i/>
         </w:rPr>
       </w:pPr>
       <w:r>
         <w:rPr>
           <w:b/>
           <w:i/>
-          <w:sz w:val="20"/>
-          <w:szCs w:val="20"/>
+        </w:rPr>
+        <w:t xml:space="preserve">Step 1: </w:t>
+      </w:r>
+      <w:r>
+        <w:rPr>
+          <w:b/>
+          <w:i/>
         </w:rPr>
         <w:t>Defining Remote interface</w:t>
       </w:r>
@@ -4052,27 +4147,14 @@
         <w:rPr>
           <w:b/>
           <w:i/>
-          <w:sz w:val="20"/>
-          <w:szCs w:val="20"/>
-        </w:rPr>
-        <w:t xml:space="preserve"> </w:t>
-      </w:r>
-      <w:r>
-        <w:rPr>
-          <w:b/>
-          <w:i/>
-          <w:sz w:val="20"/>
-          <w:szCs w:val="20"/>
-        </w:rPr>
-        <w:t xml:space="preserve">by extending </w:t>
+        </w:rPr>
+        <w:t xml:space="preserve"> by extending </w:t>
       </w:r>
       <w:r>
         <w:rPr>
           <w:b/>
           <w:bCs/>
           <w:i/>
-          <w:sz w:val="20"/>
-          <w:szCs w:val="20"/>
         </w:rPr>
         <w:t>(java.rmi.remote)</w:t>
       </w:r>
@@ -4080,30 +4162,30 @@
     <w:p>
       <w:pPr>
         <w:rPr>
-          <w:sz w:val="20"/>
-          <w:szCs w:val="20"/>
+          <w:sz w:val="10"/>
+          <w:szCs w:val="10"/>
         </w:rPr>
       </w:pPr>
       <w:r>
         <w:rPr>
           <w:noProof/>
-          <w:sz w:val="20"/>
-          <w:szCs w:val="20"/>
+          <w:sz w:val="10"/>
+          <w:szCs w:val="10"/>
           <w:lang w:eastAsia="zh-CN"/>
         </w:rPr>
         <w:drawing>
-          <wp:anchor distT="0" distB="0" distL="114300" distR="114300" simplePos="0" relativeHeight="251659264" behindDoc="0" locked="0" layoutInCell="1" allowOverlap="1" wp14:anchorId="7203A5F1" wp14:editId="17712F6B">
+          <wp:anchor distT="0" distB="0" distL="114300" distR="114300" simplePos="0" relativeHeight="251662336" behindDoc="0" locked="0" layoutInCell="1" allowOverlap="1" wp14:anchorId="53184DD5" wp14:editId="68F2E125">
             <wp:simplePos x="0" y="0"/>
             <wp:positionH relativeFrom="column">
-              <wp:posOffset>0</wp:posOffset>
+              <wp:posOffset>80010</wp:posOffset>
             </wp:positionH>
             <wp:positionV relativeFrom="paragraph">
-              <wp:posOffset>151765</wp:posOffset>
+              <wp:posOffset>74930</wp:posOffset>
             </wp:positionV>
-            <wp:extent cx="3137535" cy="1282700"/>
-            <wp:effectExtent l="0" t="0" r="12065" b="12700"/>
+            <wp:extent cx="4004310" cy="1583690"/>
+            <wp:effectExtent l="0" t="0" r="8890" b="0"/>
             <wp:wrapSquare wrapText="bothSides"/>
-            <wp:docPr id="2" name="Picture 2"/>
+            <wp:docPr id="9" name="Picture 9"/>
             <wp:cNvGraphicFramePr>
               <a:graphicFrameLocks xmlns:a="http://schemas.openxmlformats.org/drawingml/2006/main" noChangeAspect="1"/>
             </wp:cNvGraphicFramePr>
@@ -4111,165 +4193,7 @@
               <a:graphicData uri="http://schemas.openxmlformats.org/drawingml/2006/picture">
                 <pic:pic xmlns:pic="http://schemas.openxmlformats.org/drawingml/2006/picture">
                   <pic:nvPicPr>
-                    <pic:cNvPr id="2" name="Screen Shot 2017-04-13 at 07.12.04.png"/>
-                    <pic:cNvPicPr/>
-                  </pic:nvPicPr>
-                  <pic:blipFill>
-                    <a:blip r:embed="rId11">
-                      <a:extLst>
-                        <a:ext uri="{28A0092B-C50C-407E-A947-70E740481C1C}">
-                          <a14:useLocalDpi xmlns:a14="http://schemas.microsoft.com/office/drawing/2010/main" val="0"/>
-                        </a:ext>
-                      </a:extLst>
-                    </a:blip>
-                    <a:stretch>
-                      <a:fillRect/>
-                    </a:stretch>
-                  </pic:blipFill>
-                  <pic:spPr>
-                    <a:xfrm>
-                      <a:off x="0" y="0"/>
-                      <a:ext cx="3137535" cy="1282700"/>
-                    </a:xfrm>
-                    <a:prstGeom prst="rect">
-                      <a:avLst/>
-                    </a:prstGeom>
-                  </pic:spPr>
-                </pic:pic>
-              </a:graphicData>
-            </a:graphic>
-            <wp14:sizeRelH relativeFrom="page">
-              <wp14:pctWidth>0</wp14:pctWidth>
-            </wp14:sizeRelH>
-            <wp14:sizeRelV relativeFrom="page">
-              <wp14:pctHeight>0</wp14:pctHeight>
-            </wp14:sizeRelV>
-          </wp:anchor>
-        </w:drawing>
-      </w:r>
-    </w:p>
-    <w:p>
-      <w:pPr>
-        <w:rPr>
-          <w:sz w:val="20"/>
-          <w:szCs w:val="20"/>
-        </w:rPr>
-      </w:pPr>
-    </w:p>
-    <w:p>
-      <w:pPr>
-        <w:jc w:val="both"/>
-        <w:rPr>
-          <w:sz w:val="20"/>
-          <w:szCs w:val="20"/>
-        </w:rPr>
-      </w:pPr>
-      <w:r>
-        <w:rPr>
-          <w:sz w:val="20"/>
-          <w:szCs w:val="20"/>
-        </w:rPr>
-        <w:t>Since RMI</w:t>
-      </w:r>
-      <w:r>
-        <w:rPr>
-          <w:sz w:val="20"/>
-          <w:szCs w:val="20"/>
-        </w:rPr>
-        <w:t>, is Java only the interface object interfaces are written in Java. Stub and Skeleton are generated from this interface. And, it’s an requirement that all the methods to object interface must throw Remote Exception (Package: java.rmi.RemoteException)</w:t>
-      </w:r>
-    </w:p>
-    <w:p>
-      <w:pPr>
-        <w:rPr>
-          <w:b/>
-        </w:rPr>
-      </w:pPr>
-    </w:p>
-    <w:p>
-      <w:pPr>
-        <w:rPr>
-          <w:b/>
-          <w:sz w:val="20"/>
-          <w:szCs w:val="20"/>
-        </w:rPr>
-      </w:pPr>
-    </w:p>
-    <w:p>
-      <w:pPr>
-        <w:rPr>
-          <w:b/>
-          <w:i/>
-          <w:sz w:val="20"/>
-          <w:szCs w:val="20"/>
-        </w:rPr>
-      </w:pPr>
-      <w:r>
-        <w:rPr>
-          <w:b/>
-          <w:i/>
-          <w:sz w:val="20"/>
-          <w:szCs w:val="20"/>
-        </w:rPr>
-        <w:t>Implementing the Remote Interface</w:t>
-      </w:r>
-      <w:r>
-        <w:rPr>
-          <w:b/>
-          <w:i/>
-          <w:sz w:val="20"/>
-          <w:szCs w:val="20"/>
-        </w:rPr>
-        <w:t xml:space="preserve"> and Server</w:t>
-      </w:r>
-    </w:p>
-    <w:p>
-      <w:pPr>
-        <w:rPr>
-          <w:b/>
-          <w:i/>
-          <w:sz w:val="20"/>
-          <w:szCs w:val="20"/>
-        </w:rPr>
-      </w:pPr>
-    </w:p>
-    <w:p>
-      <w:pPr>
-        <w:rPr>
-          <w:sz w:val="20"/>
-          <w:szCs w:val="20"/>
-        </w:rPr>
-      </w:pPr>
-      <w:r>
-        <w:rPr>
-          <w:b/>
-          <w:i/>
-          <w:noProof/>
-          <w:sz w:val="20"/>
-          <w:szCs w:val="20"/>
-          <w:lang w:eastAsia="zh-CN"/>
-        </w:rPr>
-        <w:drawing>
-          <wp:anchor distT="0" distB="0" distL="114300" distR="114300" simplePos="0" relativeHeight="251660288" behindDoc="0" locked="0" layoutInCell="1" allowOverlap="1" wp14:anchorId="43B5ADBA" wp14:editId="50DB7A13">
-            <wp:simplePos x="0" y="0"/>
-            <wp:positionH relativeFrom="column">
-              <wp:posOffset>0</wp:posOffset>
-            </wp:positionH>
-            <wp:positionV relativeFrom="paragraph">
-              <wp:posOffset>635</wp:posOffset>
-            </wp:positionV>
-            <wp:extent cx="3251835" cy="2145057"/>
-            <wp:effectExtent l="0" t="0" r="0" b="0"/>
-            <wp:wrapSquare wrapText="bothSides"/>
-            <wp:docPr id="4" name="Picture 4"/>
-            <wp:cNvGraphicFramePr>
-              <a:graphicFrameLocks xmlns:a="http://schemas.openxmlformats.org/drawingml/2006/main" noChangeAspect="1"/>
-            </wp:cNvGraphicFramePr>
-            <a:graphic xmlns:a="http://schemas.openxmlformats.org/drawingml/2006/main">
-              <a:graphicData uri="http://schemas.openxmlformats.org/drawingml/2006/picture">
-                <pic:pic xmlns:pic="http://schemas.openxmlformats.org/drawingml/2006/picture">
-                  <pic:nvPicPr>
-                    <pic:cNvPr id="4" name="Screen Shot 2017-04-13 at 07.25.40.png"/>
+                    <pic:cNvPr id="9" name="Screen Shot 2017-04-14 at 01.14.58.png"/>
                     <pic:cNvPicPr/>
                   </pic:nvPicPr>
                   <pic:blipFill>
@@ -4287,7 +4211,7 @@
                   <pic:spPr>
                     <a:xfrm>
                       <a:off x="0" y="0"/>
-                      <a:ext cx="3251835" cy="2145057"/>
+                      <a:ext cx="4004310" cy="1583690"/>
                     </a:xfrm>
                     <a:prstGeom prst="rect">
                       <a:avLst/>
@@ -4305,46 +4229,74 @@
           </wp:anchor>
         </w:drawing>
       </w:r>
-      <w:r>
-        <w:rPr>
-          <w:sz w:val="20"/>
-          <w:szCs w:val="20"/>
-        </w:rPr>
-        <w:t xml:space="preserve">Write steps here </w:t>
-      </w:r>
+    </w:p>
+    <w:p>
+      <w:pPr>
+        <w:rPr>
+          <w:sz w:val="10"/>
+          <w:szCs w:val="10"/>
+        </w:rPr>
+      </w:pPr>
+      <w:r>
+        <w:rPr>
+          <w:sz w:val="20"/>
+          <w:szCs w:val="20"/>
+        </w:rPr>
+        <w:t>Since RMI</w:t>
+      </w:r>
+      <w:r>
+        <w:rPr>
+          <w:sz w:val="20"/>
+          <w:szCs w:val="20"/>
+        </w:rPr>
+        <w:t>, is Java only the interface object interfaces are written in Java. Stub and Skeleton are generated from this interface. And, it’s an requirement that all the methods to object interface must throw Remote Exception (Package: java.rmi.RemoteException)</w:t>
+      </w:r>
+    </w:p>
+    <w:p>
+      <w:pPr>
+        <w:jc w:val="both"/>
+        <w:rPr>
+          <w:sz w:val="10"/>
+          <w:szCs w:val="10"/>
+        </w:rPr>
+      </w:pPr>
     </w:p>
     <w:p>
       <w:pPr>
         <w:rPr>
           <w:b/>
-        </w:rPr>
-      </w:pPr>
-    </w:p>
-    <w:p>
-      <w:pPr>
+          <w:i/>
+        </w:rPr>
+      </w:pPr>
+      <w:r>
         <w:rPr>
           <w:b/>
-        </w:rPr>
-      </w:pPr>
-    </w:p>
-    <w:p>
-      <w:pPr>
+          <w:i/>
+        </w:rPr>
+        <w:t xml:space="preserve">Step 2 and 3: </w:t>
+      </w:r>
+      <w:r>
         <w:rPr>
           <w:b/>
-        </w:rPr>
-      </w:pPr>
-    </w:p>
-    <w:p>
-      <w:pPr>
+          <w:i/>
+        </w:rPr>
+        <w:t>Implementing the Remote Interface</w:t>
+      </w:r>
+      <w:r>
         <w:rPr>
           <w:b/>
-        </w:rPr>
-      </w:pPr>
+          <w:i/>
+        </w:rPr>
+        <w:t xml:space="preserve"> and Server</w:t>
+      </w:r>
     </w:p>
     <w:p>
       <w:pPr>
         <w:rPr>
           <w:b/>
+          <w:i/>
+          <w:sz w:val="10"/>
+          <w:szCs w:val="10"/>
         </w:rPr>
       </w:pPr>
     </w:p>
@@ -4352,101 +4304,35 @@
       <w:pPr>
         <w:rPr>
           <w:b/>
-        </w:rPr>
-      </w:pPr>
-    </w:p>
-    <w:p>
-      <w:pPr>
+          <w:i/>
+          <w:noProof/>
+          <w:sz w:val="20"/>
+          <w:szCs w:val="20"/>
+          <w:lang w:eastAsia="zh-CN"/>
+        </w:rPr>
+      </w:pPr>
+      <w:r>
         <w:rPr>
           <w:b/>
-        </w:rPr>
-      </w:pPr>
-    </w:p>
-    <w:p>
-      <w:pPr>
-        <w:rPr>
-          <w:b/>
-        </w:rPr>
-      </w:pPr>
-    </w:p>
-    <w:p>
-      <w:pPr>
-        <w:rPr>
-          <w:b/>
-        </w:rPr>
-      </w:pPr>
-    </w:p>
-    <w:p>
-      <w:pPr>
-        <w:rPr>
-          <w:b/>
-        </w:rPr>
-      </w:pPr>
-    </w:p>
-    <w:p>
-      <w:pPr>
-        <w:rPr>
-          <w:b/>
-          <w:i/>
-          <w:sz w:val="20"/>
-          <w:szCs w:val="20"/>
-        </w:rPr>
-      </w:pPr>
-    </w:p>
-    <w:p>
-      <w:pPr>
-        <w:rPr>
-          <w:b/>
-          <w:i/>
-          <w:sz w:val="20"/>
-          <w:szCs w:val="20"/>
-        </w:rPr>
-      </w:pPr>
-      <w:r>
-        <w:rPr>
-          <w:b/>
-          <w:i/>
-          <w:sz w:val="20"/>
-          <w:szCs w:val="20"/>
-        </w:rPr>
-        <w:t>Implementing the Client</w:t>
-      </w:r>
-    </w:p>
-    <w:p>
-      <w:pPr>
-        <w:rPr>
-          <w:b/>
-          <w:i/>
-          <w:sz w:val="20"/>
-          <w:szCs w:val="20"/>
-        </w:rPr>
-      </w:pPr>
-    </w:p>
-    <w:p>
-      <w:pPr>
-        <w:rPr>
-          <w:b/>
-        </w:rPr>
-      </w:pPr>
-      <w:r>
-        <w:rPr>
-          <w:b/>
+          <w:i/>
           <w:noProof/>
+          <w:sz w:val="20"/>
+          <w:szCs w:val="20"/>
           <w:lang w:eastAsia="zh-CN"/>
         </w:rPr>
         <w:drawing>
-          <wp:anchor distT="0" distB="0" distL="114300" distR="114300" simplePos="0" relativeHeight="251661312" behindDoc="0" locked="0" layoutInCell="1" allowOverlap="1" wp14:anchorId="5A271FC1" wp14:editId="5192F567">
+          <wp:anchor distT="0" distB="0" distL="114300" distR="114300" simplePos="0" relativeHeight="251663360" behindDoc="0" locked="0" layoutInCell="1" allowOverlap="1" wp14:anchorId="41149444" wp14:editId="48585DB1">
             <wp:simplePos x="0" y="0"/>
             <wp:positionH relativeFrom="column">
               <wp:posOffset>0</wp:posOffset>
             </wp:positionH>
             <wp:positionV relativeFrom="paragraph">
-              <wp:posOffset>0</wp:posOffset>
+              <wp:posOffset>3175</wp:posOffset>
             </wp:positionV>
-            <wp:extent cx="3251835" cy="1846913"/>
-            <wp:effectExtent l="0" t="0" r="0" b="7620"/>
+            <wp:extent cx="4036384" cy="1895130"/>
+            <wp:effectExtent l="0" t="0" r="2540" b="10160"/>
             <wp:wrapSquare wrapText="bothSides"/>
-            <wp:docPr id="5" name="Picture 5"/>
+            <wp:docPr id="11" name="Picture 11"/>
             <wp:cNvGraphicFramePr>
               <a:graphicFrameLocks xmlns:a="http://schemas.openxmlformats.org/drawingml/2006/main" noChangeAspect="1"/>
             </wp:cNvGraphicFramePr>
@@ -4454,11 +4340,11 @@
               <a:graphicData uri="http://schemas.openxmlformats.org/drawingml/2006/picture">
                 <pic:pic xmlns:pic="http://schemas.openxmlformats.org/drawingml/2006/picture">
                   <pic:nvPicPr>
-                    <pic:cNvPr id="5" name="Screen Shot 2017-04-13 at 08.09.32.png"/>
+                    <pic:cNvPr id="11" name="Screen Shot 2017-04-14 at 01.58.55.png"/>
                     <pic:cNvPicPr/>
                   </pic:nvPicPr>
                   <pic:blipFill>
-                    <a:blip r:embed="rId13">
+                    <a:blip r:embed="rId13" cstate="print">
                       <a:extLst>
                         <a:ext uri="{28A0092B-C50C-407E-A947-70E740481C1C}">
                           <a14:useLocalDpi xmlns:a14="http://schemas.microsoft.com/office/drawing/2010/main" val="0"/>
@@ -4472,7 +4358,7 @@
                   <pic:spPr>
                     <a:xfrm>
                       <a:off x="0" y="0"/>
-                      <a:ext cx="3251835" cy="1846913"/>
+                      <a:ext cx="4036384" cy="1895130"/>
                     </a:xfrm>
                     <a:prstGeom prst="rect">
                       <a:avLst/>
@@ -4490,6 +4376,13 @@
           </wp:anchor>
         </w:drawing>
       </w:r>
+      <w:r>
+        <w:rPr>
+          <w:sz w:val="20"/>
+          <w:szCs w:val="20"/>
+        </w:rPr>
+        <w:t xml:space="preserve">Write steps here </w:t>
+      </w:r>
     </w:p>
     <w:p>
       <w:pPr>
@@ -4502,7 +4395,6 @@
       <w:pPr>
         <w:rPr>
           <w:b/>
-          <w:lang w:val="es-ES_tradnl"/>
         </w:rPr>
       </w:pPr>
     </w:p>
@@ -4510,7 +4402,6 @@
       <w:pPr>
         <w:rPr>
           <w:b/>
-          <w:lang w:val="es-ES_tradnl"/>
         </w:rPr>
       </w:pPr>
     </w:p>
@@ -4518,7 +4409,6 @@
       <w:pPr>
         <w:rPr>
           <w:b/>
-          <w:lang w:val="es-ES_tradnl"/>
         </w:rPr>
       </w:pPr>
     </w:p>
@@ -4526,7 +4416,6 @@
       <w:pPr>
         <w:rPr>
           <w:b/>
-          <w:lang w:val="es-ES_tradnl"/>
         </w:rPr>
       </w:pPr>
     </w:p>
@@ -4534,7 +4423,6 @@
       <w:pPr>
         <w:rPr>
           <w:b/>
-          <w:lang w:val="es-ES_tradnl"/>
         </w:rPr>
       </w:pPr>
     </w:p>
@@ -4542,7 +4430,6 @@
       <w:pPr>
         <w:rPr>
           <w:b/>
-          <w:lang w:val="es-ES_tradnl"/>
         </w:rPr>
       </w:pPr>
     </w:p>
@@ -4550,7 +4437,6 @@
       <w:pPr>
         <w:rPr>
           <w:b/>
-          <w:lang w:val="es-ES_tradnl"/>
         </w:rPr>
       </w:pPr>
     </w:p>
@@ -4558,7 +4444,6 @@
       <w:pPr>
         <w:rPr>
           <w:b/>
-          <w:lang w:val="es-ES_tradnl"/>
         </w:rPr>
       </w:pPr>
     </w:p>
@@ -4566,541 +4451,940 @@
       <w:pPr>
         <w:rPr>
           <w:b/>
-          <w:sz w:val="20"/>
-          <w:szCs w:val="20"/>
-          <w:lang w:val="es-ES_tradnl"/>
-        </w:rPr>
-      </w:pPr>
-    </w:p>
-    <w:p>
-      <w:pPr>
+          <w:i/>
+        </w:rPr>
+      </w:pPr>
+      <w:r>
         <w:rPr>
           <w:b/>
           <w:i/>
-          <w:sz w:val="20"/>
-          <w:szCs w:val="20"/>
-          <w:lang w:val="es-ES_tradnl"/>
-        </w:rPr>
-      </w:pPr>
-      <w:proofErr w:type="spellStart"/>
+        </w:rPr>
+        <w:t xml:space="preserve">Step 4: </w:t>
+      </w:r>
       <w:r>
         <w:rPr>
           <w:b/>
           <w:i/>
-          <w:sz w:val="20"/>
-          <w:szCs w:val="20"/>
-          <w:lang w:val="es-ES_tradnl"/>
-        </w:rPr>
-        <w:t>Generating</w:t>
-      </w:r>
-      <w:proofErr w:type="spellEnd"/>
-      <w:r>
+        </w:rPr>
+        <w:t>Implementing the Client</w:t>
+      </w:r>
+    </w:p>
+    <w:p>
+      <w:pPr>
         <w:rPr>
           <w:b/>
-          <w:i/>
-          <w:sz w:val="20"/>
-          <w:szCs w:val="20"/>
-          <w:lang w:val="es-ES_tradnl"/>
+          <w:sz w:val="10"/>
+          <w:szCs w:val="10"/>
+        </w:rPr>
+      </w:pPr>
+    </w:p>
+    <w:p>
+      <w:pPr>
+        <w:rPr>
+          <w:b/>
+        </w:rPr>
+      </w:pPr>
+      <w:r>
+        <w:rPr>
+          <w:b/>
+          <w:noProof/>
+          <w:lang w:eastAsia="zh-CN"/>
+        </w:rPr>
+        <w:drawing>
+          <wp:anchor distT="0" distB="0" distL="114300" distR="114300" simplePos="0" relativeHeight="251664384" behindDoc="0" locked="0" layoutInCell="1" allowOverlap="1" wp14:anchorId="0A3A97D2" wp14:editId="127B0B2A">
+            <wp:simplePos x="0" y="0"/>
+            <wp:positionH relativeFrom="column">
+              <wp:posOffset>0</wp:posOffset>
+            </wp:positionH>
+            <wp:positionV relativeFrom="paragraph">
+              <wp:posOffset>1905</wp:posOffset>
+            </wp:positionV>
+            <wp:extent cx="4051935" cy="1923995"/>
+            <wp:effectExtent l="0" t="0" r="0" b="6985"/>
+            <wp:wrapSquare wrapText="bothSides"/>
+            <wp:docPr id="12" name="Picture 12"/>
+            <wp:cNvGraphicFramePr>
+              <a:graphicFrameLocks xmlns:a="http://schemas.openxmlformats.org/drawingml/2006/main" noChangeAspect="1"/>
+            </wp:cNvGraphicFramePr>
+            <a:graphic xmlns:a="http://schemas.openxmlformats.org/drawingml/2006/main">
+              <a:graphicData uri="http://schemas.openxmlformats.org/drawingml/2006/picture">
+                <pic:pic xmlns:pic="http://schemas.openxmlformats.org/drawingml/2006/picture">
+                  <pic:nvPicPr>
+                    <pic:cNvPr id="12" name="Screen Shot 2017-04-14 at 02.07.16.png"/>
+                    <pic:cNvPicPr/>
+                  </pic:nvPicPr>
+                  <pic:blipFill>
+                    <a:blip r:embed="rId14" cstate="print">
+                      <a:extLst>
+                        <a:ext uri="{28A0092B-C50C-407E-A947-70E740481C1C}">
+                          <a14:useLocalDpi xmlns:a14="http://schemas.microsoft.com/office/drawing/2010/main" val="0"/>
+                        </a:ext>
+                      </a:extLst>
+                    </a:blip>
+                    <a:stretch>
+                      <a:fillRect/>
+                    </a:stretch>
+                  </pic:blipFill>
+                  <pic:spPr>
+                    <a:xfrm>
+                      <a:off x="0" y="0"/>
+                      <a:ext cx="4051935" cy="1923995"/>
+                    </a:xfrm>
+                    <a:prstGeom prst="rect">
+                      <a:avLst/>
+                    </a:prstGeom>
+                  </pic:spPr>
+                </pic:pic>
+              </a:graphicData>
+            </a:graphic>
+            <wp14:sizeRelH relativeFrom="page">
+              <wp14:pctWidth>0</wp14:pctWidth>
+            </wp14:sizeRelH>
+            <wp14:sizeRelV relativeFrom="page">
+              <wp14:pctHeight>0</wp14:pctHeight>
+            </wp14:sizeRelV>
+          </wp:anchor>
+        </w:drawing>
+      </w:r>
+    </w:p>
+    <w:p>
+      <w:pPr>
+        <w:rPr>
+          <w:sz w:val="20"/>
+          <w:szCs w:val="20"/>
+        </w:rPr>
+      </w:pPr>
+      <w:r>
+        <w:rPr>
+          <w:sz w:val="20"/>
+          <w:szCs w:val="20"/>
+        </w:rPr>
+        <w:t>Write here</w:t>
+      </w:r>
+    </w:p>
+    <w:p>
+      <w:pPr>
+        <w:rPr>
+          <w:b/>
+        </w:rPr>
+      </w:pPr>
+    </w:p>
+    <w:p>
+      <w:pPr>
+        <w:rPr>
+          <w:b/>
+        </w:rPr>
+      </w:pPr>
+    </w:p>
+    <w:p>
+      <w:pPr>
+        <w:rPr>
+          <w:b/>
+        </w:rPr>
+      </w:pPr>
+    </w:p>
+    <w:p>
+      <w:pPr>
+        <w:rPr>
+          <w:b/>
+        </w:rPr>
+      </w:pPr>
+    </w:p>
+    <w:p>
+      <w:pPr>
+        <w:rPr>
+          <w:b/>
+        </w:rPr>
+      </w:pPr>
+    </w:p>
+    <w:p>
+      <w:pPr>
+        <w:rPr>
+          <w:b/>
+        </w:rPr>
+      </w:pPr>
+    </w:p>
+    <w:p>
+      <w:pPr>
+        <w:rPr>
+          <w:b/>
+        </w:rPr>
+      </w:pPr>
+    </w:p>
+    <w:p>
+      <w:pPr>
+        <w:rPr>
+          <w:b/>
+        </w:rPr>
+      </w:pPr>
+    </w:p>
+    <w:p>
+      <w:pPr>
+        <w:rPr>
+          <w:b/>
+        </w:rPr>
+      </w:pPr>
+    </w:p>
+    <w:p>
+      <w:pPr>
+        <w:rPr>
+          <w:b/>
+          <w:i/>
+          <w:sz w:val="10"/>
+          <w:szCs w:val="10"/>
+        </w:rPr>
+      </w:pPr>
+    </w:p>
+    <w:p>
+      <w:pPr>
+        <w:rPr>
+          <w:b/>
+          <w:i/>
+        </w:rPr>
+      </w:pPr>
+      <w:r>
+        <w:rPr>
+          <w:b/>
+          <w:i/>
+        </w:rPr>
+        <w:t xml:space="preserve">Step 5: </w:t>
+      </w:r>
+      <w:r>
+        <w:rPr>
+          <w:b/>
+          <w:i/>
+        </w:rPr>
+        <w:t>Generating Stubs and Skeletons</w:t>
+      </w:r>
+    </w:p>
+    <w:p>
+      <w:pPr>
+        <w:rPr>
+          <w:b/>
+          <w:i/>
+          <w:sz w:val="10"/>
+          <w:szCs w:val="10"/>
+        </w:rPr>
+      </w:pPr>
+    </w:p>
+    <w:p>
+      <w:pPr>
+        <w:rPr>
+          <w:sz w:val="20"/>
+          <w:szCs w:val="20"/>
+        </w:rPr>
+      </w:pPr>
+      <w:r>
+        <w:rPr>
+          <w:sz w:val="20"/>
+          <w:szCs w:val="20"/>
+        </w:rPr>
+        <w:t>Open terminal on your computer (command line for Windows)</w:t>
+      </w:r>
+    </w:p>
+    <w:p>
+      <w:pPr>
+        <w:rPr>
+          <w:sz w:val="10"/>
+          <w:szCs w:val="10"/>
+        </w:rPr>
+      </w:pPr>
+    </w:p>
+    <w:p>
+      <w:pPr>
+        <w:jc w:val="both"/>
+        <w:rPr>
+          <w:sz w:val="20"/>
+          <w:szCs w:val="20"/>
+        </w:rPr>
+      </w:pPr>
+      <w:r>
+        <w:rPr>
+          <w:b/>
+          <w:noProof/>
+          <w:sz w:val="20"/>
+          <w:szCs w:val="20"/>
+          <w:lang w:eastAsia="zh-CN"/>
+        </w:rPr>
+        <w:drawing>
+          <wp:inline distT="0" distB="0" distL="0" distR="0" wp14:anchorId="76026BF9" wp14:editId="4031A828">
+            <wp:extent cx="5766435" cy="907415"/>
+            <wp:effectExtent l="0" t="0" r="0" b="6985"/>
+            <wp:docPr id="6" name="Picture 6"/>
+            <wp:cNvGraphicFramePr>
+              <a:graphicFrameLocks xmlns:a="http://schemas.openxmlformats.org/drawingml/2006/main" noChangeAspect="1"/>
+            </wp:cNvGraphicFramePr>
+            <a:graphic xmlns:a="http://schemas.openxmlformats.org/drawingml/2006/main">
+              <a:graphicData uri="http://schemas.openxmlformats.org/drawingml/2006/picture">
+                <pic:pic xmlns:pic="http://schemas.openxmlformats.org/drawingml/2006/picture">
+                  <pic:nvPicPr>
+                    <pic:cNvPr id="6" name="Screen Shot 2017-04-14 at 01.01.40.png"/>
+                    <pic:cNvPicPr/>
+                  </pic:nvPicPr>
+                  <pic:blipFill>
+                    <a:blip r:embed="rId15">
+                      <a:extLst>
+                        <a:ext uri="{28A0092B-C50C-407E-A947-70E740481C1C}">
+                          <a14:useLocalDpi xmlns:a14="http://schemas.microsoft.com/office/drawing/2010/main" val="0"/>
+                        </a:ext>
+                      </a:extLst>
+                    </a:blip>
+                    <a:stretch>
+                      <a:fillRect/>
+                    </a:stretch>
+                  </pic:blipFill>
+                  <pic:spPr>
+                    <a:xfrm>
+                      <a:off x="0" y="0"/>
+                      <a:ext cx="5870533" cy="923796"/>
+                    </a:xfrm>
+                    <a:prstGeom prst="rect">
+                      <a:avLst/>
+                    </a:prstGeom>
+                  </pic:spPr>
+                </pic:pic>
+              </a:graphicData>
+            </a:graphic>
+          </wp:inline>
+        </w:drawing>
+      </w:r>
+    </w:p>
+    <w:p>
+      <w:pPr>
+        <w:jc w:val="both"/>
+        <w:rPr>
+          <w:sz w:val="10"/>
+          <w:szCs w:val="10"/>
+        </w:rPr>
+      </w:pPr>
+    </w:p>
+    <w:p>
+      <w:pPr>
+        <w:jc w:val="both"/>
+        <w:rPr>
+          <w:b/>
+          <w:sz w:val="20"/>
+          <w:szCs w:val="20"/>
+        </w:rPr>
+      </w:pPr>
+      <w:r>
+        <w:rPr>
+          <w:sz w:val="20"/>
+          <w:szCs w:val="20"/>
+        </w:rPr>
+        <w:t xml:space="preserve">Compiling all our java files using – </w:t>
+      </w:r>
+      <w:r>
+        <w:rPr>
+          <w:b/>
+          <w:sz w:val="20"/>
+          <w:szCs w:val="20"/>
+        </w:rPr>
+        <w:t>javac *.java</w:t>
+      </w:r>
+      <w:r>
+        <w:rPr>
+          <w:sz w:val="20"/>
+          <w:szCs w:val="20"/>
+        </w:rPr>
+        <w:t xml:space="preserve"> (files can also be compiled if preferred – javac filename.java)</w:t>
+      </w:r>
+    </w:p>
+    <w:p>
+      <w:pPr>
+        <w:rPr>
+          <w:b/>
+          <w:i/>
+          <w:sz w:val="10"/>
+          <w:szCs w:val="10"/>
+        </w:rPr>
+      </w:pPr>
+    </w:p>
+    <w:p>
+      <w:pPr>
+        <w:rPr>
+          <w:b/>
+          <w:i/>
+        </w:rPr>
+      </w:pPr>
+      <w:r>
+        <w:rPr>
+          <w:b/>
+          <w:i/>
+        </w:rPr>
+        <w:t xml:space="preserve">Step 6: </w:t>
+      </w:r>
+      <w:r>
+        <w:rPr>
+          <w:b/>
+          <w:i/>
+        </w:rPr>
+        <w:t>Starting RMI Registry</w:t>
+      </w:r>
+    </w:p>
+    <w:p>
+      <w:pPr>
+        <w:rPr>
+          <w:b/>
+          <w:i/>
+          <w:sz w:val="10"/>
+          <w:szCs w:val="10"/>
+        </w:rPr>
+      </w:pPr>
+    </w:p>
+    <w:p>
+      <w:pPr>
+        <w:rPr>
+          <w:b/>
+          <w:i/>
+          <w:sz w:val="20"/>
+          <w:szCs w:val="20"/>
+        </w:rPr>
+      </w:pPr>
+      <w:r>
+        <w:rPr>
+          <w:b/>
+          <w:i/>
+          <w:noProof/>
+          <w:sz w:val="20"/>
+          <w:szCs w:val="20"/>
+          <w:lang w:eastAsia="zh-CN"/>
+        </w:rPr>
+        <w:drawing>
+          <wp:inline distT="0" distB="0" distL="0" distR="0" wp14:anchorId="3255AC11" wp14:editId="65EF9ADC">
+            <wp:extent cx="5766435" cy="567693"/>
+            <wp:effectExtent l="0" t="0" r="0" b="0"/>
+            <wp:docPr id="7" name="Picture 7"/>
+            <wp:cNvGraphicFramePr>
+              <a:graphicFrameLocks xmlns:a="http://schemas.openxmlformats.org/drawingml/2006/main" noChangeAspect="1"/>
+            </wp:cNvGraphicFramePr>
+            <a:graphic xmlns:a="http://schemas.openxmlformats.org/drawingml/2006/main">
+              <a:graphicData uri="http://schemas.openxmlformats.org/drawingml/2006/picture">
+                <pic:pic xmlns:pic="http://schemas.openxmlformats.org/drawingml/2006/picture">
+                  <pic:nvPicPr>
+                    <pic:cNvPr id="7" name="Screen Shot 2017-04-14 at 01.12.13.png"/>
+                    <pic:cNvPicPr/>
+                  </pic:nvPicPr>
+                  <pic:blipFill>
+                    <a:blip r:embed="rId16">
+                      <a:extLst>
+                        <a:ext uri="{28A0092B-C50C-407E-A947-70E740481C1C}">
+                          <a14:useLocalDpi xmlns:a14="http://schemas.microsoft.com/office/drawing/2010/main" val="0"/>
+                        </a:ext>
+                      </a:extLst>
+                    </a:blip>
+                    <a:stretch>
+                      <a:fillRect/>
+                    </a:stretch>
+                  </pic:blipFill>
+                  <pic:spPr>
+                    <a:xfrm>
+                      <a:off x="0" y="0"/>
+                      <a:ext cx="5766587" cy="567708"/>
+                    </a:xfrm>
+                    <a:prstGeom prst="rect">
+                      <a:avLst/>
+                    </a:prstGeom>
+                  </pic:spPr>
+                </pic:pic>
+              </a:graphicData>
+            </a:graphic>
+          </wp:inline>
+        </w:drawing>
+      </w:r>
+    </w:p>
+    <w:p>
+      <w:pPr>
+        <w:rPr>
+          <w:sz w:val="10"/>
+          <w:szCs w:val="10"/>
+        </w:rPr>
+      </w:pPr>
+    </w:p>
+    <w:p>
+      <w:pPr>
+        <w:rPr>
+          <w:sz w:val="20"/>
+          <w:szCs w:val="20"/>
+        </w:rPr>
+      </w:pPr>
+      <w:r>
+        <w:rPr>
+          <w:sz w:val="20"/>
+          <w:szCs w:val="20"/>
+        </w:rPr>
+        <w:t xml:space="preserve">We will start the RMI Registry through terminal (registry can also be started from code) using this command – </w:t>
+      </w:r>
+    </w:p>
+    <w:p>
+      <w:pPr>
+        <w:rPr>
+          <w:b/>
+          <w:i/>
+          <w:sz w:val="20"/>
+          <w:szCs w:val="20"/>
+        </w:rPr>
+      </w:pPr>
+      <w:r>
+        <w:rPr>
+          <w:b/>
+          <w:i/>
+          <w:sz w:val="20"/>
+          <w:szCs w:val="20"/>
+        </w:rPr>
+        <w:t xml:space="preserve">Rmiregistry &amp; </w:t>
+      </w:r>
+    </w:p>
+    <w:p>
+      <w:pPr>
+        <w:rPr>
+          <w:sz w:val="10"/>
+          <w:szCs w:val="10"/>
+        </w:rPr>
+      </w:pPr>
+    </w:p>
+    <w:p>
+      <w:pPr>
+        <w:rPr>
+          <w:b/>
+          <w:i/>
+        </w:rPr>
+      </w:pPr>
+      <w:r>
+        <w:rPr>
+          <w:b/>
+          <w:i/>
+        </w:rPr>
+        <w:t xml:space="preserve">Step 7: </w:t>
+      </w:r>
+      <w:r>
+        <w:rPr>
+          <w:b/>
+          <w:i/>
+        </w:rPr>
+        <w:t>Starting Server</w:t>
+      </w:r>
+    </w:p>
+    <w:p>
+      <w:pPr>
+        <w:rPr>
+          <w:b/>
+          <w:i/>
+          <w:sz w:val="10"/>
+          <w:szCs w:val="10"/>
+        </w:rPr>
+      </w:pPr>
+    </w:p>
+    <w:p>
+      <w:pPr>
+        <w:rPr>
+          <w:sz w:val="20"/>
+          <w:szCs w:val="20"/>
+        </w:rPr>
+      </w:pPr>
+      <w:r>
+        <w:rPr>
+          <w:sz w:val="20"/>
+          <w:szCs w:val="20"/>
+        </w:rPr>
+        <w:t xml:space="preserve">Start Server using – </w:t>
+      </w:r>
+      <w:r>
+        <w:rPr>
+          <w:b/>
+          <w:i/>
+          <w:sz w:val="20"/>
+          <w:szCs w:val="20"/>
+        </w:rPr>
+        <w:t>java GymAndNutritionImpl</w:t>
+      </w:r>
+      <w:r>
+        <w:rPr>
+          <w:sz w:val="20"/>
+          <w:szCs w:val="20"/>
+        </w:rPr>
+        <w:t xml:space="preserve"> (or java YourServerFileName)</w:t>
+      </w:r>
+    </w:p>
+    <w:p>
+      <w:pPr>
+        <w:rPr>
+          <w:sz w:val="10"/>
+          <w:szCs w:val="10"/>
+        </w:rPr>
+      </w:pPr>
+    </w:p>
+    <w:p>
+      <w:pPr>
+        <w:rPr>
+          <w:b/>
+          <w:sz w:val="20"/>
+          <w:szCs w:val="20"/>
+        </w:rPr>
+      </w:pPr>
+      <w:r>
+        <w:rPr>
+          <w:b/>
+          <w:noProof/>
+          <w:sz w:val="20"/>
+          <w:szCs w:val="20"/>
+          <w:lang w:eastAsia="zh-CN"/>
+        </w:rPr>
+        <w:drawing>
+          <wp:inline distT="0" distB="0" distL="0" distR="0" wp14:anchorId="49823B89" wp14:editId="2463995E">
+            <wp:extent cx="5766435" cy="397537"/>
+            <wp:effectExtent l="0" t="0" r="0" b="8890"/>
+            <wp:docPr id="8" name="Picture 8"/>
+            <wp:cNvGraphicFramePr>
+              <a:graphicFrameLocks xmlns:a="http://schemas.openxmlformats.org/drawingml/2006/main" noChangeAspect="1"/>
+            </wp:cNvGraphicFramePr>
+            <a:graphic xmlns:a="http://schemas.openxmlformats.org/drawingml/2006/main">
+              <a:graphicData uri="http://schemas.openxmlformats.org/drawingml/2006/picture">
+                <pic:pic xmlns:pic="http://schemas.openxmlformats.org/drawingml/2006/picture">
+                  <pic:nvPicPr>
+                    <pic:cNvPr id="8" name="Screen Shot 2017-04-14 at 01.14.58.png"/>
+                    <pic:cNvPicPr/>
+                  </pic:nvPicPr>
+                  <pic:blipFill>
+                    <a:blip r:embed="rId17">
+                      <a:extLst>
+                        <a:ext uri="{28A0092B-C50C-407E-A947-70E740481C1C}">
+                          <a14:useLocalDpi xmlns:a14="http://schemas.microsoft.com/office/drawing/2010/main" val="0"/>
+                        </a:ext>
+                      </a:extLst>
+                    </a:blip>
+                    <a:stretch>
+                      <a:fillRect/>
+                    </a:stretch>
+                  </pic:blipFill>
+                  <pic:spPr>
+                    <a:xfrm>
+                      <a:off x="0" y="0"/>
+                      <a:ext cx="5895411" cy="406429"/>
+                    </a:xfrm>
+                    <a:prstGeom prst="rect">
+                      <a:avLst/>
+                    </a:prstGeom>
+                  </pic:spPr>
+                </pic:pic>
+              </a:graphicData>
+            </a:graphic>
+          </wp:inline>
+        </w:drawing>
+      </w:r>
+    </w:p>
+    <w:p>
+      <w:pPr>
+        <w:rPr>
+          <w:sz w:val="10"/>
+          <w:szCs w:val="10"/>
+        </w:rPr>
+      </w:pPr>
+    </w:p>
+    <w:p>
+      <w:pPr>
+        <w:rPr>
+          <w:sz w:val="20"/>
+          <w:szCs w:val="20"/>
+        </w:rPr>
+      </w:pPr>
+      <w:r>
+        <w:rPr>
+          <w:sz w:val="20"/>
+          <w:szCs w:val="20"/>
+        </w:rPr>
+        <w:t>Ser</w:t>
+      </w:r>
+      <w:r>
+        <w:rPr>
+          <w:sz w:val="20"/>
+          <w:szCs w:val="20"/>
+        </w:rPr>
+        <w:t xml:space="preserve">ver must be started before the client, </w:t>
+      </w:r>
+      <w:r>
+        <w:rPr>
+          <w:sz w:val="20"/>
+          <w:szCs w:val="20"/>
+        </w:rPr>
+        <w:t xml:space="preserve">this class GymAndNutritionImpl registers itself under the name </w:t>
+      </w:r>
+      <w:r>
+        <w:rPr>
+          <w:sz w:val="20"/>
+          <w:szCs w:val="20"/>
+        </w:rPr>
+        <w:t>GymAndNutrition</w:t>
+      </w:r>
+      <w:r>
+        <w:rPr>
+          <w:sz w:val="20"/>
+          <w:szCs w:val="20"/>
+        </w:rPr>
+        <w:t>Server as specified in the code (it can be any name you specify)</w:t>
+      </w:r>
+      <w:r>
+        <w:rPr>
+          <w:sz w:val="20"/>
+          <w:szCs w:val="20"/>
+        </w:rPr>
+        <w:t>, which the RMI Client will search for.</w:t>
+      </w:r>
+    </w:p>
+    <w:p>
+      <w:pPr>
+        <w:rPr>
+          <w:b/>
+          <w:sz w:val="10"/>
+          <w:szCs w:val="10"/>
+        </w:rPr>
+      </w:pPr>
+    </w:p>
+    <w:p>
+      <w:pPr>
+        <w:rPr>
+          <w:b/>
+          <w:i/>
+        </w:rPr>
+      </w:pPr>
+      <w:r>
+        <w:rPr>
+          <w:b/>
+          <w:i/>
+        </w:rPr>
+        <w:t xml:space="preserve">Step 8: </w:t>
+      </w:r>
+      <w:r>
+        <w:rPr>
+          <w:b/>
+          <w:i/>
+        </w:rPr>
+        <w:t>Starting Client</w:t>
+      </w:r>
+    </w:p>
+    <w:p>
+      <w:pPr>
+        <w:rPr>
+          <w:b/>
+          <w:i/>
+          <w:sz w:val="10"/>
+          <w:szCs w:val="10"/>
+        </w:rPr>
+      </w:pPr>
+    </w:p>
+    <w:p>
+      <w:pPr>
+        <w:rPr>
+          <w:sz w:val="20"/>
+          <w:szCs w:val="20"/>
+        </w:rPr>
+      </w:pPr>
+      <w:r>
+        <w:rPr>
+          <w:sz w:val="20"/>
+          <w:szCs w:val="20"/>
+        </w:rPr>
+        <w:t>Open new</w:t>
+      </w:r>
+      <w:r>
+        <w:rPr>
+          <w:sz w:val="20"/>
+          <w:szCs w:val="20"/>
+        </w:rPr>
+        <w:t>/different</w:t>
+      </w:r>
+      <w:r>
+        <w:rPr>
+          <w:sz w:val="20"/>
+          <w:szCs w:val="20"/>
+        </w:rPr>
+        <w:t xml:space="preserve"> terminal window</w:t>
+      </w:r>
+    </w:p>
+    <w:p>
+      <w:pPr>
+        <w:rPr>
+          <w:sz w:val="20"/>
+          <w:szCs w:val="20"/>
+        </w:rPr>
+      </w:pPr>
+      <w:r>
+        <w:rPr>
+          <w:sz w:val="20"/>
+          <w:szCs w:val="20"/>
+        </w:rPr>
+        <w:t xml:space="preserve">Start Client using </w:t>
+      </w:r>
+      <w:r>
+        <w:rPr>
+          <w:sz w:val="20"/>
+          <w:szCs w:val="20"/>
+        </w:rPr>
+        <w:t xml:space="preserve">– </w:t>
+      </w:r>
+      <w:r>
+        <w:rPr>
+          <w:b/>
+          <w:i/>
+          <w:sz w:val="20"/>
+          <w:szCs w:val="20"/>
+        </w:rPr>
+        <w:t>java GymAndNutritionClient</w:t>
+      </w:r>
+      <w:r>
+        <w:rPr>
+          <w:sz w:val="20"/>
+          <w:szCs w:val="20"/>
         </w:rPr>
         <w:t xml:space="preserve"> </w:t>
       </w:r>
-      <w:proofErr w:type="spellStart"/>
-      <w:r>
+    </w:p>
+    <w:p>
+      <w:pPr>
+        <w:rPr>
+          <w:sz w:val="10"/>
+          <w:szCs w:val="10"/>
+        </w:rPr>
+      </w:pPr>
+    </w:p>
+    <w:p>
+      <w:pPr>
         <w:rPr>
           <w:b/>
-          <w:i/>
-          <w:sz w:val="20"/>
-          <w:szCs w:val="20"/>
-          <w:lang w:val="es-ES_tradnl"/>
-        </w:rPr>
-        <w:t>Stubs</w:t>
-      </w:r>
-      <w:proofErr w:type="spellEnd"/>
+          <w:sz w:val="20"/>
+          <w:szCs w:val="20"/>
+        </w:rPr>
+      </w:pPr>
       <w:r>
         <w:rPr>
           <w:b/>
-          <w:i/>
-          <w:sz w:val="20"/>
-          <w:szCs w:val="20"/>
-          <w:lang w:val="es-ES_tradnl"/>
-        </w:rPr>
-        <w:t xml:space="preserve"> and </w:t>
-      </w:r>
-      <w:proofErr w:type="spellStart"/>
-      <w:r>
+          <w:noProof/>
+          <w:sz w:val="20"/>
+          <w:szCs w:val="20"/>
+          <w:lang w:eastAsia="zh-CN"/>
+        </w:rPr>
+        <w:drawing>
+          <wp:inline distT="0" distB="0" distL="0" distR="0" wp14:anchorId="3AECD527" wp14:editId="4BE38229">
+            <wp:extent cx="5727700" cy="666750"/>
+            <wp:effectExtent l="0" t="0" r="12700" b="0"/>
+            <wp:docPr id="10" name="Picture 10"/>
+            <wp:cNvGraphicFramePr>
+              <a:graphicFrameLocks xmlns:a="http://schemas.openxmlformats.org/drawingml/2006/main" noChangeAspect="1"/>
+            </wp:cNvGraphicFramePr>
+            <a:graphic xmlns:a="http://schemas.openxmlformats.org/drawingml/2006/main">
+              <a:graphicData uri="http://schemas.openxmlformats.org/drawingml/2006/picture">
+                <pic:pic xmlns:pic="http://schemas.openxmlformats.org/drawingml/2006/picture">
+                  <pic:nvPicPr>
+                    <pic:cNvPr id="10" name="Screen Shot 2017-04-14 at 01.44.50.png"/>
+                    <pic:cNvPicPr/>
+                  </pic:nvPicPr>
+                  <pic:blipFill>
+                    <a:blip r:embed="rId18">
+                      <a:extLst>
+                        <a:ext uri="{28A0092B-C50C-407E-A947-70E740481C1C}">
+                          <a14:useLocalDpi xmlns:a14="http://schemas.microsoft.com/office/drawing/2010/main" val="0"/>
+                        </a:ext>
+                      </a:extLst>
+                    </a:blip>
+                    <a:stretch>
+                      <a:fillRect/>
+                    </a:stretch>
+                  </pic:blipFill>
+                  <pic:spPr>
+                    <a:xfrm>
+                      <a:off x="0" y="0"/>
+                      <a:ext cx="5727700" cy="666750"/>
+                    </a:xfrm>
+                    <a:prstGeom prst="rect">
+                      <a:avLst/>
+                    </a:prstGeom>
+                  </pic:spPr>
+                </pic:pic>
+              </a:graphicData>
+            </a:graphic>
+          </wp:inline>
+        </w:drawing>
+      </w:r>
+    </w:p>
+    <w:p>
+      <w:pPr>
+        <w:rPr>
+          <w:sz w:val="10"/>
+          <w:szCs w:val="10"/>
+        </w:rPr>
+      </w:pPr>
+    </w:p>
+    <w:p>
+      <w:pPr>
+        <w:rPr>
+          <w:sz w:val="20"/>
+          <w:szCs w:val="20"/>
+        </w:rPr>
+      </w:pPr>
+      <w:r>
+        <w:rPr>
+          <w:sz w:val="20"/>
+          <w:szCs w:val="20"/>
+        </w:rPr>
+        <w:t xml:space="preserve">Here, in the </w:t>
+      </w:r>
+      <w:r>
+        <w:rPr>
+          <w:sz w:val="20"/>
+          <w:szCs w:val="20"/>
+        </w:rPr>
+        <w:t xml:space="preserve">above screenshot we can see the results returned by our RMI Server that is the URL for the Gymandnutrition.com website. </w:t>
+      </w:r>
+    </w:p>
+    <w:p>
+      <w:pPr>
+        <w:rPr>
+          <w:sz w:val="20"/>
+          <w:szCs w:val="20"/>
+        </w:rPr>
+      </w:pPr>
+    </w:p>
+    <w:p>
+      <w:pPr>
         <w:rPr>
           <w:b/>
-          <w:i/>
-          <w:sz w:val="20"/>
-          <w:szCs w:val="20"/>
-          <w:lang w:val="es-ES_tradnl"/>
-        </w:rPr>
-        <w:t>Skeletons</w:t>
-      </w:r>
-      <w:proofErr w:type="spellEnd"/>
-    </w:p>
-    <w:p>
-      <w:pPr>
+        </w:rPr>
+      </w:pPr>
+      <w:r>
         <w:rPr>
           <w:b/>
-          <w:sz w:val="20"/>
-          <w:szCs w:val="20"/>
-          <w:lang w:val="es-ES_tradnl"/>
-        </w:rPr>
-      </w:pPr>
+        </w:rPr>
+        <w:t xml:space="preserve">References </w:t>
+      </w:r>
     </w:p>
     <w:p>
       <w:pPr>
         <w:rPr>
           <w:b/>
-          <w:i/>
-          <w:sz w:val="20"/>
-          <w:szCs w:val="20"/>
-          <w:lang w:val="es-ES_tradnl"/>
-        </w:rPr>
-      </w:pPr>
-      <w:proofErr w:type="spellStart"/>
-      <w:r>
-        <w:rPr>
-          <w:b/>
-          <w:i/>
-          <w:sz w:val="20"/>
-          <w:szCs w:val="20"/>
-          <w:lang w:val="es-ES_tradnl"/>
-        </w:rPr>
-        <w:t>Starting</w:t>
-      </w:r>
-      <w:proofErr w:type="spellEnd"/>
-      <w:r>
-        <w:rPr>
-          <w:b/>
-          <w:i/>
-          <w:sz w:val="20"/>
-          <w:szCs w:val="20"/>
-          <w:lang w:val="es-ES_tradnl"/>
-        </w:rPr>
-        <w:t xml:space="preserve"> RMI </w:t>
-      </w:r>
-      <w:proofErr w:type="spellStart"/>
-      <w:r>
-        <w:rPr>
-          <w:b/>
-          <w:i/>
-          <w:sz w:val="20"/>
-          <w:szCs w:val="20"/>
-          <w:lang w:val="es-ES_tradnl"/>
-        </w:rPr>
-        <w:t>Registry</w:t>
-      </w:r>
-      <w:proofErr w:type="spellEnd"/>
-    </w:p>
-    <w:p>
-      <w:pPr>
-        <w:rPr>
-          <w:b/>
-          <w:sz w:val="20"/>
-          <w:szCs w:val="20"/>
-          <w:lang w:val="es-ES_tradnl"/>
-        </w:rPr>
-      </w:pPr>
-    </w:p>
-    <w:p>
-      <w:pPr>
-        <w:rPr>
-          <w:b/>
-          <w:i/>
-          <w:sz w:val="20"/>
-          <w:szCs w:val="20"/>
-          <w:lang w:val="es-ES_tradnl"/>
-        </w:rPr>
-      </w:pPr>
-      <w:proofErr w:type="spellStart"/>
-      <w:r>
-        <w:rPr>
-          <w:b/>
-          <w:i/>
-          <w:sz w:val="20"/>
-          <w:szCs w:val="20"/>
-          <w:lang w:val="es-ES_tradnl"/>
-        </w:rPr>
-        <w:t>Starting</w:t>
-      </w:r>
-      <w:proofErr w:type="spellEnd"/>
-      <w:r>
-        <w:rPr>
-          <w:b/>
-          <w:i/>
-          <w:sz w:val="20"/>
-          <w:szCs w:val="20"/>
-          <w:lang w:val="es-ES_tradnl"/>
-        </w:rPr>
-        <w:t xml:space="preserve"> Server</w:t>
-      </w:r>
-    </w:p>
-    <w:p>
-      <w:pPr>
-        <w:rPr>
-          <w:b/>
-          <w:sz w:val="20"/>
-          <w:szCs w:val="20"/>
-          <w:lang w:val="es-ES_tradnl"/>
-        </w:rPr>
-      </w:pPr>
-    </w:p>
-    <w:p>
-      <w:pPr>
-        <w:rPr>
-          <w:b/>
-          <w:i/>
-          <w:sz w:val="20"/>
-          <w:szCs w:val="20"/>
-          <w:lang w:val="es-ES_tradnl"/>
-        </w:rPr>
-      </w:pPr>
-      <w:proofErr w:type="spellStart"/>
-      <w:r>
-        <w:rPr>
-          <w:b/>
-          <w:i/>
-          <w:sz w:val="20"/>
-          <w:szCs w:val="20"/>
-          <w:lang w:val="es-ES_tradnl"/>
-        </w:rPr>
-        <w:t>Starting</w:t>
-      </w:r>
-      <w:proofErr w:type="spellEnd"/>
-      <w:r>
-        <w:rPr>
-          <w:b/>
-          <w:i/>
-          <w:sz w:val="20"/>
-          <w:szCs w:val="20"/>
-          <w:lang w:val="es-ES_tradnl"/>
+        </w:rPr>
+      </w:pPr>
+    </w:p>
+    <w:p>
+      <w:pPr>
+        <w:rPr>
+          <w:sz w:val="16"/>
+          <w:szCs w:val="16"/>
+        </w:rPr>
+      </w:pPr>
+      <w:r>
+        <w:rPr>
+          <w:sz w:val="16"/>
+          <w:szCs w:val="16"/>
         </w:rPr>
         <w:t xml:space="preserve"> </w:t>
       </w:r>
-      <w:proofErr w:type="spellStart"/>
-      <w:r>
-        <w:rPr>
-          <w:b/>
-          <w:i/>
-          <w:sz w:val="20"/>
-          <w:szCs w:val="20"/>
-          <w:lang w:val="es-ES_tradnl"/>
-        </w:rPr>
-        <w:t>Client</w:t>
-      </w:r>
-      <w:proofErr w:type="spellEnd"/>
-    </w:p>
-    <w:p>
-      <w:pPr>
-        <w:rPr>
-          <w:b/>
-          <w:sz w:val="20"/>
-          <w:szCs w:val="20"/>
-          <w:lang w:val="es-ES_tradnl"/>
-        </w:rPr>
-      </w:pPr>
-    </w:p>
-    <w:p>
-      <w:pPr>
-        <w:rPr>
-          <w:b/>
-          <w:lang w:val="es-ES_tradnl"/>
-        </w:rPr>
-      </w:pPr>
-    </w:p>
-    <w:p>
-      <w:pPr>
-        <w:rPr>
-          <w:b/>
-          <w:lang w:val="es-ES_tradnl"/>
-        </w:rPr>
-      </w:pPr>
-    </w:p>
-    <w:p>
-      <w:pPr>
-        <w:rPr>
-          <w:b/>
-          <w:lang w:val="es-ES_tradnl"/>
-        </w:rPr>
-      </w:pPr>
-    </w:p>
-    <w:p>
-      <w:pPr>
-        <w:rPr>
-          <w:b/>
-          <w:lang w:val="es-ES_tradnl"/>
-        </w:rPr>
-      </w:pPr>
-    </w:p>
-    <w:p>
-      <w:pPr>
-        <w:rPr>
-          <w:b/>
-          <w:lang w:val="es-ES_tradnl"/>
-        </w:rPr>
-      </w:pPr>
-    </w:p>
-    <w:p>
-      <w:pPr>
-        <w:rPr>
-          <w:b/>
-          <w:lang w:val="es-ES_tradnl"/>
-        </w:rPr>
-      </w:pPr>
-    </w:p>
-    <w:p>
-      <w:pPr>
-        <w:rPr>
-          <w:b/>
-          <w:lang w:val="es-ES_tradnl"/>
-        </w:rPr>
-      </w:pPr>
-    </w:p>
-    <w:p>
-      <w:pPr>
-        <w:rPr>
-          <w:b/>
-          <w:lang w:val="es-ES_tradnl"/>
-        </w:rPr>
-      </w:pPr>
-    </w:p>
-    <w:p>
-      <w:pPr>
-        <w:rPr>
-          <w:b/>
-          <w:lang w:val="es-ES_tradnl"/>
-        </w:rPr>
-      </w:pPr>
-    </w:p>
-    <w:p>
-      <w:pPr>
-        <w:rPr>
-          <w:b/>
-          <w:lang w:val="es-ES_tradnl"/>
-        </w:rPr>
-      </w:pPr>
-    </w:p>
-    <w:p>
-      <w:pPr>
-        <w:rPr>
-          <w:b/>
-          <w:lang w:val="es-ES_tradnl"/>
-        </w:rPr>
-      </w:pPr>
-    </w:p>
-    <w:p>
-      <w:pPr>
-        <w:rPr>
-          <w:b/>
-          <w:lang w:val="es-ES_tradnl"/>
-        </w:rPr>
-      </w:pPr>
-    </w:p>
-    <w:p>
-      <w:pPr>
-        <w:rPr>
-          <w:b/>
-          <w:lang w:val="es-ES_tradnl"/>
-        </w:rPr>
-      </w:pPr>
-    </w:p>
-    <w:p>
-      <w:pPr>
-        <w:rPr>
-          <w:b/>
-          <w:lang w:val="es-ES_tradnl"/>
-        </w:rPr>
-      </w:pPr>
-    </w:p>
-    <w:p>
-      <w:pPr>
-        <w:rPr>
-          <w:b/>
-          <w:lang w:val="es-ES_tradnl"/>
-        </w:rPr>
-      </w:pPr>
-    </w:p>
-    <w:p>
-      <w:pPr>
-        <w:rPr>
-          <w:b/>
-          <w:lang w:val="es-ES_tradnl"/>
-        </w:rPr>
-      </w:pPr>
-    </w:p>
-    <w:p>
-      <w:pPr>
-        <w:rPr>
-          <w:b/>
-          <w:lang w:val="es-ES_tradnl"/>
-        </w:rPr>
-      </w:pPr>
-    </w:p>
-    <w:p>
-      <w:pPr>
-        <w:rPr>
-          <w:b/>
-          <w:lang w:val="es-ES_tradnl"/>
-        </w:rPr>
-      </w:pPr>
-    </w:p>
-    <w:p>
-      <w:pPr>
-        <w:rPr>
-          <w:b/>
-          <w:lang w:val="es-ES_tradnl"/>
-        </w:rPr>
-      </w:pPr>
-    </w:p>
-    <w:p>
-      <w:pPr>
-        <w:rPr>
-          <w:b/>
-          <w:lang w:val="es-ES_tradnl"/>
-        </w:rPr>
-      </w:pPr>
-    </w:p>
-    <w:p>
-      <w:pPr>
-        <w:rPr>
-          <w:b/>
-          <w:lang w:val="es-ES_tradnl"/>
-        </w:rPr>
-      </w:pPr>
-    </w:p>
-    <w:p>
-      <w:pPr>
-        <w:rPr>
-          <w:b/>
-          <w:lang w:val="es-ES_tradnl"/>
-        </w:rPr>
-      </w:pPr>
-    </w:p>
-    <w:p>
-      <w:pPr>
-        <w:rPr>
-          <w:b/>
-          <w:lang w:val="es-ES_tradnl"/>
-        </w:rPr>
-      </w:pPr>
-    </w:p>
-    <w:p>
-      <w:pPr>
-        <w:rPr>
-          <w:b/>
-          <w:lang w:val="es-ES_tradnl"/>
-        </w:rPr>
-      </w:pPr>
-    </w:p>
-    <w:p>
-      <w:pPr>
-        <w:rPr>
-          <w:b/>
-          <w:lang w:val="es-ES_tradnl"/>
-        </w:rPr>
-      </w:pPr>
-    </w:p>
-    <w:p>
-      <w:pPr>
-        <w:rPr>
-          <w:b/>
-          <w:lang w:val="es-ES_tradnl"/>
-        </w:rPr>
-      </w:pPr>
-    </w:p>
-    <w:p>
-      <w:pPr>
-        <w:rPr>
-          <w:b/>
-          <w:lang w:val="es-ES_tradnl"/>
-        </w:rPr>
-      </w:pPr>
-    </w:p>
-    <w:p>
-      <w:pPr>
-        <w:rPr>
-          <w:b/>
-          <w:lang w:val="es-ES_tradnl"/>
-        </w:rPr>
-      </w:pPr>
-    </w:p>
-    <w:p>
-      <w:pPr>
-        <w:rPr>
-          <w:b/>
-          <w:lang w:val="es-ES_tradnl"/>
-        </w:rPr>
-      </w:pPr>
-      <w:proofErr w:type="spellStart"/>
-      <w:r>
-        <w:rPr>
-          <w:b/>
-          <w:lang w:val="es-ES_tradnl"/>
-        </w:rPr>
-        <w:t>References</w:t>
-      </w:r>
-      <w:proofErr w:type="spellEnd"/>
-      <w:r>
-        <w:rPr>
-          <w:b/>
-          <w:lang w:val="es-ES_tradnl"/>
-        </w:rPr>
-        <w:t xml:space="preserve"> </w:t>
-      </w:r>
-    </w:p>
-    <w:p>
-      <w:pPr>
-        <w:rPr>
-          <w:b/>
-          <w:lang w:val="es-ES_tradnl"/>
-        </w:rPr>
-      </w:pPr>
-    </w:p>
-    <w:p>
-      <w:pPr>
-        <w:rPr>
-          <w:sz w:val="16"/>
-          <w:szCs w:val="16"/>
-        </w:rPr>
-      </w:pPr>
-      <w:r>
-        <w:rPr>
-          <w:sz w:val="16"/>
-          <w:szCs w:val="16"/>
-          <w:lang w:val="es-ES_tradnl"/>
-        </w:rPr>
-        <w:t xml:space="preserve"> </w:t>
-      </w:r>
-      <w:r>
-        <w:rPr>
-          <w:color w:val="000000" w:themeColor="text1"/>
-          <w:sz w:val="16"/>
-          <w:szCs w:val="16"/>
-          <w:lang w:val="es-ES_tradnl"/>
-        </w:rPr>
-        <w:t>Cs.iupui.edu. (</w:t>
-      </w:r>
-      <w:proofErr w:type="spellStart"/>
-      <w:r>
-        <w:rPr>
-          <w:color w:val="000000" w:themeColor="text1"/>
-          <w:sz w:val="16"/>
-          <w:szCs w:val="16"/>
-          <w:lang w:val="es-ES_tradnl"/>
-        </w:rPr>
-        <w:t>n.d</w:t>
-      </w:r>
-      <w:proofErr w:type="spellEnd"/>
-      <w:r>
-        <w:rPr>
-          <w:color w:val="000000" w:themeColor="text1"/>
-          <w:sz w:val="16"/>
-          <w:szCs w:val="16"/>
-          <w:lang w:val="es-ES_tradnl"/>
-        </w:rPr>
-        <w:t xml:space="preserve">.). </w:t>
+      <w:r>
+        <w:rPr>
+          <w:color w:val="000000" w:themeColor="text1"/>
+          <w:sz w:val="16"/>
+          <w:szCs w:val="16"/>
+        </w:rPr>
+        <w:t xml:space="preserve">Cs.iupui.edu. (n.d.). </w:t>
       </w:r>
       <w:r>
         <w:rPr>
@@ -5120,7 +5404,7 @@
         </w:rPr>
         <w:t xml:space="preserve">. [online] Available at: </w:t>
       </w:r>
-      <w:hyperlink r:id="rId14" w:history="1">
+      <w:hyperlink r:id="rId19" w:history="1">
         <w:r>
           <w:rPr>
             <w:rStyle w:val="Hyperlink"/>
@@ -5175,27 +5459,7 @@
           <w:sz w:val="16"/>
           <w:szCs w:val="16"/>
         </w:rPr>
-        <w:t>Devx.com. (</w:t>
-      </w:r>
-      <w:proofErr w:type="spellStart"/>
-      <w:r>
-        <w:rPr>
-          <w:rFonts w:asciiTheme="minorHAnsi" w:hAnsiTheme="minorHAnsi"/>
-          <w:color w:val="000000" w:themeColor="text1"/>
-          <w:sz w:val="16"/>
-          <w:szCs w:val="16"/>
-        </w:rPr>
-        <w:t>n.d.</w:t>
-      </w:r>
-      <w:proofErr w:type="spellEnd"/>
-      <w:r>
-        <w:rPr>
-          <w:rFonts w:asciiTheme="minorHAnsi" w:hAnsiTheme="minorHAnsi"/>
-          <w:color w:val="000000" w:themeColor="text1"/>
-          <w:sz w:val="16"/>
-          <w:szCs w:val="16"/>
-        </w:rPr>
-        <w:t xml:space="preserve">). </w:t>
+        <w:t xml:space="preserve">Devx.com. (n.d.). </w:t>
       </w:r>
       <w:r>
         <w:rPr>
@@ -5217,7 +5481,7 @@
         </w:rPr>
         <w:t xml:space="preserve">. [online] Available at: </w:t>
       </w:r>
-      <w:hyperlink r:id="rId15" w:history="1">
+      <w:hyperlink r:id="rId20" w:history="1">
         <w:r>
           <w:rPr>
             <w:rStyle w:val="Hyperlink"/>
@@ -5275,27 +5539,7 @@
           <w:sz w:val="16"/>
           <w:szCs w:val="16"/>
         </w:rPr>
-        <w:t>Docs.oracle.com. (</w:t>
-      </w:r>
-      <w:proofErr w:type="spellStart"/>
-      <w:r>
-        <w:rPr>
-          <w:rFonts w:asciiTheme="minorHAnsi" w:hAnsiTheme="minorHAnsi"/>
-          <w:color w:val="000000" w:themeColor="text1"/>
-          <w:sz w:val="16"/>
-          <w:szCs w:val="16"/>
-        </w:rPr>
-        <w:t>n.d.</w:t>
-      </w:r>
-      <w:proofErr w:type="spellEnd"/>
-      <w:r>
-        <w:rPr>
-          <w:rFonts w:asciiTheme="minorHAnsi" w:hAnsiTheme="minorHAnsi"/>
-          <w:color w:val="000000" w:themeColor="text1"/>
-          <w:sz w:val="16"/>
-          <w:szCs w:val="16"/>
-        </w:rPr>
-        <w:t xml:space="preserve">). </w:t>
+        <w:t xml:space="preserve">Docs.oracle.com. (n.d.). </w:t>
       </w:r>
       <w:r>
         <w:rPr>
@@ -5317,7 +5561,7 @@
         </w:rPr>
         <w:t xml:space="preserve">. [online] Available at: </w:t>
       </w:r>
-      <w:hyperlink r:id="rId16" w:history="1">
+      <w:hyperlink r:id="rId21" w:history="1">
         <w:r>
           <w:rPr>
             <w:rStyle w:val="Hyperlink"/>
@@ -5375,27 +5619,7 @@
           <w:sz w:val="16"/>
           <w:szCs w:val="16"/>
         </w:rPr>
-        <w:t>Docs.oracle.com. (</w:t>
-      </w:r>
-      <w:proofErr w:type="spellStart"/>
-      <w:r>
-        <w:rPr>
-          <w:rFonts w:asciiTheme="minorHAnsi" w:hAnsiTheme="minorHAnsi"/>
-          <w:color w:val="000000" w:themeColor="text1"/>
-          <w:sz w:val="16"/>
-          <w:szCs w:val="16"/>
-        </w:rPr>
-        <w:t>n.d.</w:t>
-      </w:r>
-      <w:proofErr w:type="spellEnd"/>
-      <w:r>
-        <w:rPr>
-          <w:rFonts w:asciiTheme="minorHAnsi" w:hAnsiTheme="minorHAnsi"/>
-          <w:color w:val="000000" w:themeColor="text1"/>
-          <w:sz w:val="16"/>
-          <w:szCs w:val="16"/>
-        </w:rPr>
-        <w:t xml:space="preserve">). </w:t>
+        <w:t xml:space="preserve">Docs.oracle.com. (n.d.). </w:t>
       </w:r>
       <w:r>
         <w:rPr>
@@ -5417,7 +5641,7 @@
         </w:rPr>
         <w:t xml:space="preserve">. [online] Available at: </w:t>
       </w:r>
-      <w:hyperlink r:id="rId17" w:history="1">
+      <w:hyperlink r:id="rId22" w:history="1">
         <w:r>
           <w:rPr>
             <w:rStyle w:val="Hyperlink"/>
@@ -5475,27 +5699,7 @@
           <w:sz w:val="16"/>
           <w:szCs w:val="16"/>
         </w:rPr>
-        <w:t>Docs.oracle.com. (</w:t>
-      </w:r>
-      <w:proofErr w:type="spellStart"/>
-      <w:r>
-        <w:rPr>
-          <w:rFonts w:asciiTheme="minorHAnsi" w:hAnsiTheme="minorHAnsi"/>
-          <w:color w:val="000000" w:themeColor="text1"/>
-          <w:sz w:val="16"/>
-          <w:szCs w:val="16"/>
-        </w:rPr>
-        <w:t>n.d.</w:t>
-      </w:r>
-      <w:proofErr w:type="spellEnd"/>
-      <w:r>
-        <w:rPr>
-          <w:rFonts w:asciiTheme="minorHAnsi" w:hAnsiTheme="minorHAnsi"/>
-          <w:color w:val="000000" w:themeColor="text1"/>
-          <w:sz w:val="16"/>
-          <w:szCs w:val="16"/>
-        </w:rPr>
-        <w:t xml:space="preserve">). </w:t>
+        <w:t xml:space="preserve">Docs.oracle.com. (n.d.). </w:t>
       </w:r>
       <w:r>
         <w:rPr>
@@ -5528,7 +5732,7 @@
         </w:rPr>
         <w:t xml:space="preserve">[online] Available at: </w:t>
       </w:r>
-      <w:hyperlink r:id="rId18" w:history="1">
+      <w:hyperlink r:id="rId23" w:history="1">
         <w:r>
           <w:rPr>
             <w:rStyle w:val="Hyperlink"/>
@@ -5579,7 +5783,6 @@
           <w:szCs w:val="16"/>
         </w:rPr>
       </w:pPr>
-      <w:proofErr w:type="spellStart"/>
       <w:r>
         <w:rPr>
           <w:rFonts w:asciiTheme="minorHAnsi" w:hAnsiTheme="minorHAnsi"/>
@@ -5588,20 +5791,20 @@
           <w:szCs w:val="16"/>
           <w:lang w:val="de-DE"/>
         </w:rPr>
-        <w:t>Fuhrer</w:t>
-      </w:r>
-      <w:proofErr w:type="spellEnd"/>
-      <w:r>
-        <w:rPr>
-          <w:rFonts w:asciiTheme="minorHAnsi" w:hAnsiTheme="minorHAnsi"/>
+        <w:t xml:space="preserve">Fuhrer, P. (n.d.). </w:t>
+      </w:r>
+      <w:r>
+        <w:rPr>
+          <w:rFonts w:asciiTheme="minorHAnsi" w:hAnsiTheme="minorHAnsi"/>
+          <w:i/>
+          <w:iCs/>
           <w:color w:val="000000" w:themeColor="text1"/>
           <w:sz w:val="16"/>
           <w:szCs w:val="16"/>
           <w:lang w:val="de-DE"/>
         </w:rPr>
-        <w:t>, P. (</w:t>
-      </w:r>
-      <w:proofErr w:type="spellStart"/>
+        <w:t>RMI</w:t>
+      </w:r>
       <w:r>
         <w:rPr>
           <w:rFonts w:asciiTheme="minorHAnsi" w:hAnsiTheme="minorHAnsi"/>
@@ -5610,39 +5813,6 @@
           <w:szCs w:val="16"/>
           <w:lang w:val="de-DE"/>
         </w:rPr>
-        <w:t>n.d</w:t>
-      </w:r>
-      <w:proofErr w:type="spellEnd"/>
-      <w:r>
-        <w:rPr>
-          <w:rFonts w:asciiTheme="minorHAnsi" w:hAnsiTheme="minorHAnsi"/>
-          <w:color w:val="000000" w:themeColor="text1"/>
-          <w:sz w:val="16"/>
-          <w:szCs w:val="16"/>
-          <w:lang w:val="de-DE"/>
-        </w:rPr>
-        <w:t xml:space="preserve">.). </w:t>
-      </w:r>
-      <w:r>
-        <w:rPr>
-          <w:rFonts w:asciiTheme="minorHAnsi" w:hAnsiTheme="minorHAnsi"/>
-          <w:i/>
-          <w:iCs/>
-          <w:color w:val="000000" w:themeColor="text1"/>
-          <w:sz w:val="16"/>
-          <w:szCs w:val="16"/>
-          <w:lang w:val="de-DE"/>
-        </w:rPr>
-        <w:t>RMI</w:t>
-      </w:r>
-      <w:r>
-        <w:rPr>
-          <w:rFonts w:asciiTheme="minorHAnsi" w:hAnsiTheme="minorHAnsi"/>
-          <w:color w:val="000000" w:themeColor="text1"/>
-          <w:sz w:val="16"/>
-          <w:szCs w:val="16"/>
-          <w:lang w:val="de-DE"/>
-        </w:rPr>
         <w:t xml:space="preserve">. [online] pp.6-9. </w:t>
       </w:r>
       <w:r>
@@ -5654,7 +5824,7 @@
         </w:rPr>
         <w:t xml:space="preserve">Available at: </w:t>
       </w:r>
-      <w:hyperlink r:id="rId19" w:history="1">
+      <w:hyperlink r:id="rId24" w:history="1">
         <w:r>
           <w:rPr>
             <w:rStyle w:val="Hyperlink"/>
@@ -5712,27 +5882,7 @@
           <w:sz w:val="16"/>
           <w:szCs w:val="16"/>
         </w:rPr>
-        <w:t>German, D. (</w:t>
-      </w:r>
-      <w:proofErr w:type="spellStart"/>
-      <w:r>
-        <w:rPr>
-          <w:rFonts w:asciiTheme="minorHAnsi" w:hAnsiTheme="minorHAnsi"/>
-          <w:color w:val="000000" w:themeColor="text1"/>
-          <w:sz w:val="16"/>
-          <w:szCs w:val="16"/>
-        </w:rPr>
-        <w:t>n.d.</w:t>
-      </w:r>
-      <w:proofErr w:type="spellEnd"/>
-      <w:r>
-        <w:rPr>
-          <w:rFonts w:asciiTheme="minorHAnsi" w:hAnsiTheme="minorHAnsi"/>
-          <w:color w:val="000000" w:themeColor="text1"/>
-          <w:sz w:val="16"/>
-          <w:szCs w:val="16"/>
-        </w:rPr>
-        <w:t xml:space="preserve">). </w:t>
+        <w:t xml:space="preserve">German, D. (n.d.). </w:t>
       </w:r>
       <w:r>
         <w:rPr>
@@ -5754,7 +5904,7 @@
         </w:rPr>
         <w:t xml:space="preserve">. [online] Computer Science Department, Indiana University Bloomington, p.1. Available at: </w:t>
       </w:r>
-      <w:hyperlink r:id="rId20" w:history="1">
+      <w:hyperlink r:id="rId25" w:history="1">
         <w:r>
           <w:rPr>
             <w:rStyle w:val="Hyperlink"/>
@@ -5834,7 +5984,7 @@
         </w:rPr>
         <w:t xml:space="preserve">. [online] Available at: </w:t>
       </w:r>
-      <w:hyperlink r:id="rId21" w:history="1">
+      <w:hyperlink r:id="rId26" w:history="1">
         <w:r>
           <w:rPr>
             <w:rStyle w:val="Hyperlink"/>
@@ -5892,27 +6042,7 @@
           <w:sz w:val="16"/>
           <w:szCs w:val="16"/>
         </w:rPr>
-        <w:t>Javacoffeebreak.com. (</w:t>
-      </w:r>
-      <w:proofErr w:type="spellStart"/>
-      <w:r>
-        <w:rPr>
-          <w:rFonts w:asciiTheme="minorHAnsi" w:hAnsiTheme="minorHAnsi"/>
-          <w:color w:val="000000" w:themeColor="text1"/>
-          <w:sz w:val="16"/>
-          <w:szCs w:val="16"/>
-        </w:rPr>
-        <w:t>n.d.</w:t>
-      </w:r>
-      <w:proofErr w:type="spellEnd"/>
-      <w:r>
-        <w:rPr>
-          <w:rFonts w:asciiTheme="minorHAnsi" w:hAnsiTheme="minorHAnsi"/>
-          <w:color w:val="000000" w:themeColor="text1"/>
-          <w:sz w:val="16"/>
-          <w:szCs w:val="16"/>
-        </w:rPr>
-        <w:t xml:space="preserve">). </w:t>
+        <w:t xml:space="preserve">Javacoffeebreak.com. (n.d.). </w:t>
       </w:r>
       <w:r>
         <w:rPr>
@@ -5934,7 +6064,7 @@
         </w:rPr>
         <w:t xml:space="preserve">. [online] Available at: </w:t>
       </w:r>
-      <w:hyperlink r:id="rId22" w:history="1">
+      <w:hyperlink r:id="rId27" w:anchor="reillyd_corba" w:history="1">
         <w:r>
           <w:rPr>
             <w:rStyle w:val="Hyperlink"/>
@@ -6014,7 +6144,7 @@
         </w:rPr>
         <w:t xml:space="preserve">. [online] University of Pennsylvania. Available at: </w:t>
       </w:r>
-      <w:hyperlink r:id="rId23" w:history="1">
+      <w:hyperlink r:id="rId28" w:history="1">
         <w:r>
           <w:rPr>
             <w:rStyle w:val="Hyperlink"/>
@@ -6094,7 +6224,7 @@
         </w:rPr>
         <w:t xml:space="preserve">. [online] Available at: </w:t>
       </w:r>
-      <w:hyperlink r:id="rId24" w:history="1">
+      <w:hyperlink r:id="rId29" w:anchor="close" w:history="1">
         <w:r>
           <w:rPr>
             <w:rStyle w:val="Hyperlink"/>
@@ -6174,7 +6304,7 @@
         </w:rPr>
         <w:t xml:space="preserve">. [online] Javacoffeebreak.com. Available at: </w:t>
       </w:r>
-      <w:hyperlink r:id="rId25" w:history="1">
+      <w:hyperlink r:id="rId30" w:history="1">
         <w:r>
           <w:rPr>
             <w:rStyle w:val="Hyperlink"/>
@@ -6225,45 +6355,14 @@
           <w:szCs w:val="16"/>
         </w:rPr>
       </w:pPr>
-      <w:proofErr w:type="spellStart"/>
-      <w:r>
-        <w:rPr>
-          <w:rFonts w:asciiTheme="minorHAnsi" w:hAnsiTheme="minorHAnsi"/>
-          <w:color w:val="000000" w:themeColor="text1"/>
-          <w:sz w:val="16"/>
-          <w:szCs w:val="16"/>
-        </w:rPr>
-        <w:t>Standford</w:t>
-      </w:r>
-      <w:proofErr w:type="spellEnd"/>
-      <w:r>
-        <w:rPr>
-          <w:rFonts w:asciiTheme="minorHAnsi" w:hAnsiTheme="minorHAnsi"/>
-          <w:color w:val="000000" w:themeColor="text1"/>
-          <w:sz w:val="16"/>
-          <w:szCs w:val="16"/>
-        </w:rPr>
-        <w:t xml:space="preserve"> University. (</w:t>
-      </w:r>
-      <w:proofErr w:type="spellStart"/>
-      <w:r>
-        <w:rPr>
-          <w:rFonts w:asciiTheme="minorHAnsi" w:hAnsiTheme="minorHAnsi"/>
-          <w:color w:val="000000" w:themeColor="text1"/>
-          <w:sz w:val="16"/>
-          <w:szCs w:val="16"/>
-        </w:rPr>
-        <w:t>n.d.</w:t>
-      </w:r>
-      <w:proofErr w:type="spellEnd"/>
-      <w:r>
-        <w:rPr>
-          <w:rFonts w:asciiTheme="minorHAnsi" w:hAnsiTheme="minorHAnsi"/>
-          <w:color w:val="000000" w:themeColor="text1"/>
-          <w:sz w:val="16"/>
-          <w:szCs w:val="16"/>
-        </w:rPr>
-        <w:t xml:space="preserve">). </w:t>
+      <w:r>
+        <w:rPr>
+          <w:rFonts w:asciiTheme="minorHAnsi" w:hAnsiTheme="minorHAnsi"/>
+          <w:color w:val="000000" w:themeColor="text1"/>
+          <w:sz w:val="16"/>
+          <w:szCs w:val="16"/>
+        </w:rPr>
+        <w:t xml:space="preserve">Standford University. (n.d.). </w:t>
       </w:r>
       <w:r>
         <w:rPr>
@@ -6285,7 +6384,7 @@
         </w:rPr>
         <w:t xml:space="preserve">. [online] Available at: </w:t>
       </w:r>
-      <w:hyperlink r:id="rId26" w:history="1">
+      <w:hyperlink r:id="rId31" w:history="1">
         <w:r>
           <w:rPr>
             <w:rStyle w:val="Hyperlink"/>
@@ -6383,27 +6482,7 @@
           <w:sz w:val="16"/>
           <w:szCs w:val="16"/>
         </w:rPr>
-        <w:t>Villanova University, United States. (</w:t>
-      </w:r>
-      <w:proofErr w:type="spellStart"/>
-      <w:r>
-        <w:rPr>
-          <w:rFonts w:asciiTheme="minorHAnsi" w:hAnsiTheme="minorHAnsi"/>
-          <w:color w:val="000000" w:themeColor="text1"/>
-          <w:sz w:val="16"/>
-          <w:szCs w:val="16"/>
-        </w:rPr>
-        <w:t>n.d.</w:t>
-      </w:r>
-      <w:proofErr w:type="spellEnd"/>
-      <w:r>
-        <w:rPr>
-          <w:rFonts w:asciiTheme="minorHAnsi" w:hAnsiTheme="minorHAnsi"/>
-          <w:color w:val="000000" w:themeColor="text1"/>
-          <w:sz w:val="16"/>
-          <w:szCs w:val="16"/>
-        </w:rPr>
-        <w:t xml:space="preserve">). </w:t>
+        <w:t xml:space="preserve">Villanova University, United States. (n.d.). </w:t>
       </w:r>
       <w:r>
         <w:rPr>
@@ -6425,7 +6504,7 @@
         </w:rPr>
         <w:t xml:space="preserve">. [online] Available at: </w:t>
       </w:r>
-      <w:hyperlink r:id="rId27" w:history="1">
+      <w:hyperlink r:id="rId32" w:history="1">
         <w:r>
           <w:rPr>
             <w:rStyle w:val="Hyperlink"/>
@@ -6485,27 +6564,7 @@
           <w:sz w:val="16"/>
           <w:szCs w:val="16"/>
         </w:rPr>
-        <w:t>www.javatpoint.com. (</w:t>
-      </w:r>
-      <w:proofErr w:type="spellStart"/>
-      <w:r>
-        <w:rPr>
-          <w:rFonts w:asciiTheme="minorHAnsi" w:hAnsiTheme="minorHAnsi"/>
-          <w:color w:val="000000" w:themeColor="text1"/>
-          <w:sz w:val="16"/>
-          <w:szCs w:val="16"/>
-        </w:rPr>
-        <w:t>n.d.</w:t>
-      </w:r>
-      <w:proofErr w:type="spellEnd"/>
-      <w:r>
-        <w:rPr>
-          <w:rFonts w:asciiTheme="minorHAnsi" w:hAnsiTheme="minorHAnsi"/>
-          <w:color w:val="000000" w:themeColor="text1"/>
-          <w:sz w:val="16"/>
-          <w:szCs w:val="16"/>
-        </w:rPr>
-        <w:t xml:space="preserve">). </w:t>
+        <w:t xml:space="preserve">www.javatpoint.com. (n.d.). </w:t>
       </w:r>
       <w:r>
         <w:rPr>
@@ -6516,21 +6575,8 @@
           <w:sz w:val="16"/>
           <w:szCs w:val="16"/>
         </w:rPr>
-        <w:t xml:space="preserve">Remote Method Invocation (RMI) - </w:t>
-      </w:r>
-      <w:proofErr w:type="spellStart"/>
-      <w:r>
-        <w:rPr>
-          <w:rFonts w:asciiTheme="minorHAnsi" w:hAnsiTheme="minorHAnsi"/>
-          <w:i/>
-          <w:iCs/>
-          <w:color w:val="000000" w:themeColor="text1"/>
-          <w:sz w:val="16"/>
-          <w:szCs w:val="16"/>
-        </w:rPr>
-        <w:t>javatpoint</w:t>
-      </w:r>
-      <w:proofErr w:type="spellEnd"/>
+        <w:t>Remote Method Invocation (RMI) - javatpoint</w:t>
+      </w:r>
       <w:r>
         <w:rPr>
           <w:rFonts w:asciiTheme="minorHAnsi" w:hAnsiTheme="minorHAnsi"/>
@@ -6549,7 +6595,7 @@
         </w:rPr>
         <w:t xml:space="preserve">: </w:t>
       </w:r>
-      <w:hyperlink r:id="rId28" w:history="1">
+      <w:hyperlink r:id="rId33" w:history="1">
         <w:r>
           <w:rPr>
             <w:rStyle w:val="Hyperlink"/>
@@ -6672,7 +6718,7 @@
           <w:szCs w:val="16"/>
         </w:rPr>
       </w:pPr>
-      <w:hyperlink r:id="rId29" w:history="1">
+      <w:hyperlink r:id="rId34" w:history="1">
         <w:r>
           <w:rPr>
             <w:rStyle w:val="Hyperlink"/>
@@ -6699,7 +6745,7 @@
       </w:pPr>
     </w:p>
     <w:sectPr>
-      <w:headerReference w:type="default" r:id="rId30"/>
+      <w:headerReference w:type="default" r:id="rId35"/>
       <w:pgSz w:w="11900" w:h="16840"/>
       <w:pgMar w:top="1440" w:right="1440" w:bottom="1440" w:left="1440" w:header="708" w:footer="708" w:gutter="0"/>
       <w:cols w:space="708"/>
@@ -9353,7 +9399,7 @@
 </file>
 
 <file path=customXml/itemProps1.xml><?xml version="1.0" encoding="utf-8"?>
-<ds:datastoreItem xmlns:ds="http://schemas.openxmlformats.org/officeDocument/2006/customXml" ds:itemID="{F1BA0A4F-3805-884D-8A13-58AEE58C0A67}">
+<ds:datastoreItem xmlns:ds="http://schemas.openxmlformats.org/officeDocument/2006/customXml" ds:itemID="{6C49A3C2-0CD3-2248-82AE-CF8EEAC359B1}">
   <ds:schemaRefs>
     <ds:schemaRef ds:uri="http://schemas.openxmlformats.org/officeDocument/2006/bibliography"/>
   </ds:schemaRefs>

</xml_diff>

<commit_message>
Research Assignment Finished and Polised for Submission
</commit_message>
<xml_diff>
--- a/ResearchAssignment/Navjot_Singh_13112406_Research_Assignment.docx
+++ b/ResearchAssignment/Navjot_Singh_13112406_Research_Assignment.docx
@@ -752,21 +752,6 @@
       </w:r>
       <w:r>
         <w:rPr>
-          <w:i/>
-          <w:sz w:val="20"/>
-          <w:szCs w:val="20"/>
-        </w:rPr>
-        <w:t>(called servant)</w:t>
-      </w:r>
-      <w:r>
-        <w:rPr>
-          <w:sz w:val="20"/>
-          <w:szCs w:val="20"/>
-        </w:rPr>
-        <w:t xml:space="preserve"> </w:t>
-      </w:r>
-      <w:r>
-        <w:rPr>
           <w:sz w:val="20"/>
           <w:szCs w:val="20"/>
         </w:rPr>
@@ -837,14 +822,14 @@
           <w:sz w:val="20"/>
           <w:szCs w:val="20"/>
         </w:rPr>
-        <w:t xml:space="preserve">Common Request Broker Architecture (CORBA) is RMI </w:t>
-      </w:r>
-      <w:r>
-        <w:rPr>
-          <w:sz w:val="20"/>
-          <w:szCs w:val="20"/>
-        </w:rPr>
-        <w:t xml:space="preserve">is a serious </w:t>
+        <w:t xml:space="preserve">Common Request Broker Architecture (CORBA) is </w:t>
+      </w:r>
+      <w:r>
+        <w:rPr>
+          <w:sz w:val="20"/>
+          <w:szCs w:val="20"/>
+        </w:rPr>
+        <w:t xml:space="preserve">a serious </w:t>
       </w:r>
       <w:r>
         <w:rPr>
@@ -893,7 +878,21 @@
           <w:sz w:val="20"/>
           <w:szCs w:val="20"/>
         </w:rPr>
-        <w:t xml:space="preserve"> we will not study CORBA in detail but some important points may be required to be addressed.</w:t>
+        <w:t xml:space="preserve"> we will not study CORBA in detail bu</w:t>
+      </w:r>
+      <w:r>
+        <w:rPr>
+          <w:sz w:val="20"/>
+          <w:szCs w:val="20"/>
+        </w:rPr>
+        <w:t>t some important points may need</w:t>
+      </w:r>
+      <w:r>
+        <w:rPr>
+          <w:sz w:val="20"/>
+          <w:szCs w:val="20"/>
+        </w:rPr>
+        <w:t xml:space="preserve"> to be addressed.</w:t>
       </w:r>
     </w:p>
     <w:p>
@@ -909,16 +908,60 @@
       <w:pPr>
         <w:jc w:val="both"/>
         <w:rPr>
-          <w:sz w:val="20"/>
-          <w:szCs w:val="20"/>
-        </w:rPr>
-      </w:pPr>
-      <w:r>
-        <w:rPr>
-          <w:sz w:val="20"/>
-          <w:szCs w:val="20"/>
-        </w:rPr>
-        <w:t xml:space="preserve">In CORBA, </w:t>
+          <w:i/>
+          <w:sz w:val="20"/>
+          <w:szCs w:val="20"/>
+        </w:rPr>
+      </w:pPr>
+      <w:r>
+        <w:rPr>
+          <w:sz w:val="20"/>
+          <w:szCs w:val="20"/>
+        </w:rPr>
+        <w:t>CORBA</w:t>
+      </w:r>
+      <w:r>
+        <w:rPr>
+          <w:sz w:val="20"/>
+          <w:szCs w:val="20"/>
+        </w:rPr>
+        <w:t xml:space="preserve"> wins from RMI in terms of performance but RMI is easy to implement and communication is straight forward through RMI’s wire level protocol</w:t>
+      </w:r>
+      <w:r>
+        <w:rPr>
+          <w:sz w:val="20"/>
+          <w:szCs w:val="20"/>
+        </w:rPr>
+        <w:t xml:space="preserve">, </w:t>
+      </w:r>
+      <w:r>
+        <w:rPr>
+          <w:sz w:val="20"/>
+          <w:szCs w:val="20"/>
+        </w:rPr>
+        <w:t xml:space="preserve">the original, Remote Java Object communication in RMI occurs using the Java Remote Method Protocol </w:t>
+      </w:r>
+      <w:r>
+        <w:rPr>
+          <w:i/>
+          <w:sz w:val="20"/>
+          <w:szCs w:val="20"/>
+        </w:rPr>
+        <w:t>(JRMP).</w:t>
+      </w:r>
+      <w:r>
+        <w:rPr>
+          <w:sz w:val="20"/>
+          <w:szCs w:val="20"/>
+        </w:rPr>
+        <w:t>B</w:t>
+      </w:r>
+      <w:r>
+        <w:rPr>
+          <w:sz w:val="20"/>
+          <w:szCs w:val="20"/>
+        </w:rPr>
+        <w:t xml:space="preserve">ut in CORBA </w:t>
       </w:r>
       <w:r>
         <w:rPr>
@@ -975,7 +1018,14 @@
           <w:sz w:val="20"/>
           <w:szCs w:val="20"/>
         </w:rPr>
-        <w:t xml:space="preserve"> but it is necessary to keep</w:t>
+        <w:t xml:space="preserve"> and </w:t>
+      </w:r>
+      <w:r>
+        <w:rPr>
+          <w:sz w:val="20"/>
+          <w:szCs w:val="20"/>
+        </w:rPr>
+        <w:t>it is necessary to keep</w:t>
       </w:r>
       <w:r>
         <w:rPr>
@@ -1236,31 +1286,6 @@
           <w:szCs w:val="10"/>
         </w:rPr>
       </w:pPr>
-    </w:p>
-    <w:p>
-      <w:pPr>
-        <w:jc w:val="both"/>
-        <w:rPr>
-          <w:i/>
-          <w:sz w:val="20"/>
-          <w:szCs w:val="20"/>
-        </w:rPr>
-      </w:pPr>
-      <w:r>
-        <w:rPr>
-          <w:sz w:val="20"/>
-          <w:szCs w:val="20"/>
-        </w:rPr>
-        <w:t xml:space="preserve">But the original, Remote Java Object communication in RMI occurs using the Java Remote Method Protocol </w:t>
-      </w:r>
-      <w:r>
-        <w:rPr>
-          <w:i/>
-          <w:sz w:val="20"/>
-          <w:szCs w:val="20"/>
-        </w:rPr>
-        <w:t>(JRMP).</w:t>
-      </w:r>
     </w:p>
     <w:p>
       <w:pPr>
@@ -1476,16 +1501,7 @@
                 <w:sz w:val="20"/>
                 <w:szCs w:val="20"/>
               </w:rPr>
-              <w:t xml:space="preserve"> and passing arguments to Skelton over the network when invoking a remote object method and un-marshal’s data when receiving data from the skeleton which is generated on the server-side and is responsible for un-marshalling incoming arguments and marshalling results when returning values from the server object </w:t>
-            </w:r>
-            <w:r>
-              <w:rPr>
-                <w:b w:val="0"/>
-                <w:i/>
-                <w:sz w:val="20"/>
-                <w:szCs w:val="20"/>
-              </w:rPr>
-              <w:t>(servant)</w:t>
+              <w:t xml:space="preserve"> and passing arguments to Skelton over the network when invoking a remote object method and un-marshal’s data when receiving data from the skeleton which is generated on the server-side and is responsible for un-marshalling incoming arguments and marshalling results when returning values from the server object</w:t>
             </w:r>
             <w:r>
               <w:rPr>
@@ -1493,7 +1509,15 @@
                 <w:sz w:val="20"/>
                 <w:szCs w:val="20"/>
               </w:rPr>
-              <w:t xml:space="preserve"> and passing it to client stub over network.</w:t>
+              <w:t xml:space="preserve"> </w:t>
+            </w:r>
+            <w:r>
+              <w:rPr>
+                <w:b w:val="0"/>
+                <w:sz w:val="20"/>
+                <w:szCs w:val="20"/>
+              </w:rPr>
+              <w:t>and passing it to client stub over network.</w:t>
             </w:r>
           </w:p>
           <w:p>
@@ -2451,7 +2475,35 @@
           <w:sz w:val="20"/>
           <w:szCs w:val="20"/>
         </w:rPr>
-        <w:t>Why use RMI?</w:t>
+        <w:t xml:space="preserve">How remote </w:t>
+      </w:r>
+      <w:r>
+        <w:rPr>
+          <w:sz w:val="20"/>
+          <w:szCs w:val="20"/>
+        </w:rPr>
+        <w:t xml:space="preserve">object </w:t>
+      </w:r>
+      <w:r>
+        <w:rPr>
+          <w:sz w:val="20"/>
+          <w:szCs w:val="20"/>
+        </w:rPr>
+        <w:t>invocation</w:t>
+      </w:r>
+      <w:r>
+        <w:rPr>
+          <w:sz w:val="20"/>
+          <w:szCs w:val="20"/>
+        </w:rPr>
+        <w:t xml:space="preserve"> is possible</w:t>
+      </w:r>
+      <w:r>
+        <w:rPr>
+          <w:sz w:val="20"/>
+          <w:szCs w:val="20"/>
+        </w:rPr>
+        <w:t>?</w:t>
       </w:r>
       <w:r>
         <w:rPr>
@@ -2595,14 +2647,21 @@
           <w:sz w:val="20"/>
           <w:szCs w:val="20"/>
         </w:rPr>
-        <w:t xml:space="preserve">. RMI </w:t>
-      </w:r>
-      <w:r>
-        <w:rPr>
-          <w:sz w:val="20"/>
-          <w:szCs w:val="20"/>
-        </w:rPr>
-        <w:t>uses widely used language Java and its object-oriented nature makes it powerful.</w:t>
+        <w:t>. RM</w:t>
+      </w:r>
+      <w:r>
+        <w:rPr>
+          <w:sz w:val="20"/>
+          <w:szCs w:val="20"/>
+        </w:rPr>
+        <w:t>I’s</w:t>
+      </w:r>
+      <w:r>
+        <w:rPr>
+          <w:sz w:val="20"/>
+          <w:szCs w:val="20"/>
+        </w:rPr>
+        <w:t xml:space="preserve"> object-oriented nature makes it powerful.</w:t>
       </w:r>
       <w:r>
         <w:rPr>
@@ -2826,7 +2885,14 @@
           <w:sz w:val="20"/>
           <w:szCs w:val="20"/>
         </w:rPr>
-        <w:t>ing for speed.</w:t>
+        <w:t>ing for performance</w:t>
+      </w:r>
+      <w:r>
+        <w:rPr>
+          <w:sz w:val="20"/>
+          <w:szCs w:val="20"/>
+        </w:rPr>
+        <w:t>.</w:t>
       </w:r>
       <w:r>
         <w:rPr>
@@ -2993,6 +3059,13 @@
           <w:sz w:val="20"/>
           <w:szCs w:val="20"/>
         </w:rPr>
+        <w:t xml:space="preserve">Defining and </w:t>
+      </w:r>
+      <w:r>
+        <w:rPr>
+          <w:sz w:val="20"/>
+          <w:szCs w:val="20"/>
+        </w:rPr>
         <w:t xml:space="preserve">Implementing </w:t>
       </w:r>
       <w:r>
@@ -3035,49 +3108,7 @@
           <w:sz w:val="20"/>
           <w:szCs w:val="20"/>
         </w:rPr>
-        <w:t xml:space="preserve">Generation of </w:t>
-      </w:r>
-      <w:r>
-        <w:rPr>
-          <w:sz w:val="20"/>
-          <w:szCs w:val="20"/>
-        </w:rPr>
-        <w:t xml:space="preserve">Server </w:t>
-      </w:r>
-      <w:r>
-        <w:rPr>
-          <w:sz w:val="20"/>
-          <w:szCs w:val="20"/>
-        </w:rPr>
-        <w:t>Skeleton</w:t>
-      </w:r>
-      <w:r>
-        <w:rPr>
-          <w:sz w:val="20"/>
-          <w:szCs w:val="20"/>
-        </w:rPr>
-        <w:t xml:space="preserve"> </w:t>
-      </w:r>
-      <w:r>
-        <w:rPr>
-          <w:sz w:val="20"/>
-          <w:szCs w:val="20"/>
-        </w:rPr>
-        <w:t>–</w:t>
-      </w:r>
-      <w:r>
-        <w:rPr>
-          <w:sz w:val="20"/>
-          <w:szCs w:val="20"/>
-        </w:rPr>
-        <w:t xml:space="preserve"> </w:t>
-      </w:r>
-      <w:r>
-        <w:rPr>
-          <w:sz w:val="20"/>
-          <w:szCs w:val="20"/>
-        </w:rPr>
-        <w:t xml:space="preserve">skeleton is server side counterpart of stub and is responsible for accepting calls from stub. </w:t>
+        <w:t xml:space="preserve">Generation of Client Stub – stub translates calls from caller object and initiate communication towards server skeleton. </w:t>
       </w:r>
     </w:p>
     <w:p>
@@ -3105,28 +3136,42 @@
           <w:sz w:val="20"/>
           <w:szCs w:val="20"/>
         </w:rPr>
-        <w:t xml:space="preserve">Client </w:t>
-      </w:r>
-      <w:r>
-        <w:rPr>
-          <w:sz w:val="20"/>
-          <w:szCs w:val="20"/>
-        </w:rPr>
-        <w:t xml:space="preserve">Stub </w:t>
-      </w:r>
-      <w:r>
-        <w:rPr>
-          <w:sz w:val="20"/>
-          <w:szCs w:val="20"/>
-        </w:rPr>
-        <w:t xml:space="preserve">– </w:t>
-      </w:r>
-      <w:r>
-        <w:rPr>
-          <w:sz w:val="20"/>
-          <w:szCs w:val="20"/>
-        </w:rPr>
-        <w:t xml:space="preserve">stub translates calls from caller object and initiate communication towards server skeleton. </w:t>
+        <w:t xml:space="preserve">Server </w:t>
+      </w:r>
+      <w:r>
+        <w:rPr>
+          <w:sz w:val="20"/>
+          <w:szCs w:val="20"/>
+        </w:rPr>
+        <w:t>Skeleton</w:t>
+      </w:r>
+      <w:r>
+        <w:rPr>
+          <w:sz w:val="20"/>
+          <w:szCs w:val="20"/>
+        </w:rPr>
+        <w:t xml:space="preserve"> </w:t>
+      </w:r>
+      <w:r>
+        <w:rPr>
+          <w:sz w:val="20"/>
+          <w:szCs w:val="20"/>
+        </w:rPr>
+        <w:t>–</w:t>
+      </w:r>
+      <w:r>
+        <w:rPr>
+          <w:sz w:val="20"/>
+          <w:szCs w:val="20"/>
+        </w:rPr>
+        <w:t xml:space="preserve"> </w:t>
+      </w:r>
+      <w:r>
+        <w:rPr>
+          <w:sz w:val="20"/>
+          <w:szCs w:val="20"/>
+        </w:rPr>
+        <w:t xml:space="preserve">skeleton is server side counterpart of stub and is responsible for accepting calls from stub. </w:t>
       </w:r>
     </w:p>
     <w:p>
@@ -3273,7 +3318,21 @@
           <w:sz w:val="20"/>
           <w:szCs w:val="20"/>
         </w:rPr>
-        <w:t xml:space="preserve">and un-marshalling is the opposite converting byte-steam </w:t>
+        <w:t>and un-marshalling is the opposite converting byte-st</w:t>
+      </w:r>
+      <w:r>
+        <w:rPr>
+          <w:sz w:val="20"/>
+          <w:szCs w:val="20"/>
+        </w:rPr>
+        <w:t>r</w:t>
+      </w:r>
+      <w:r>
+        <w:rPr>
+          <w:sz w:val="20"/>
+          <w:szCs w:val="20"/>
+        </w:rPr>
+        <w:t xml:space="preserve">eam </w:t>
       </w:r>
       <w:r>
         <w:rPr>
@@ -3340,6 +3399,42 @@
         </w:rPr>
         <w:t xml:space="preserve"> (next page)</w:t>
       </w:r>
+    </w:p>
+    <w:p>
+      <w:pPr>
+        <w:rPr>
+          <w:i/>
+          <w:sz w:val="16"/>
+          <w:szCs w:val="16"/>
+        </w:rPr>
+      </w:pPr>
+    </w:p>
+    <w:p>
+      <w:pPr>
+        <w:rPr>
+          <w:i/>
+          <w:sz w:val="16"/>
+          <w:szCs w:val="16"/>
+        </w:rPr>
+      </w:pPr>
+    </w:p>
+    <w:p>
+      <w:pPr>
+        <w:rPr>
+          <w:i/>
+          <w:sz w:val="16"/>
+          <w:szCs w:val="16"/>
+        </w:rPr>
+      </w:pPr>
+    </w:p>
+    <w:p>
+      <w:pPr>
+        <w:rPr>
+          <w:i/>
+          <w:sz w:val="16"/>
+          <w:szCs w:val="16"/>
+        </w:rPr>
+      </w:pPr>
     </w:p>
     <w:p>
       <w:pPr>
@@ -3514,7 +3609,14 @@
         </w:rPr>
       </w:pPr>
     </w:p>
-    <w:p/>
+    <w:p>
+      <w:pPr>
+        <w:rPr>
+          <w:sz w:val="10"/>
+          <w:szCs w:val="10"/>
+        </w:rPr>
+      </w:pPr>
+    </w:p>
     <w:p>
       <w:pPr>
         <w:rPr>
@@ -3610,8 +3712,8 @@
       <w:pPr>
         <w:jc w:val="both"/>
         <w:rPr>
-          <w:sz w:val="20"/>
-          <w:szCs w:val="20"/>
+          <w:sz w:val="10"/>
+          <w:szCs w:val="10"/>
         </w:rPr>
       </w:pPr>
     </w:p>
@@ -3960,22 +4062,31 @@
       <w:pPr>
         <w:rPr>
           <w:b/>
-        </w:rPr>
-      </w:pPr>
-    </w:p>
-    <w:p>
-      <w:pPr>
-        <w:rPr>
-          <w:sz w:val="20"/>
-          <w:szCs w:val="20"/>
-        </w:rPr>
-      </w:pPr>
-      <w:r>
-        <w:rPr>
-          <w:sz w:val="20"/>
-          <w:szCs w:val="20"/>
-        </w:rPr>
-        <w:t xml:space="preserve">Implementation of </w:t>
+          <w:sz w:val="10"/>
+          <w:szCs w:val="10"/>
+        </w:rPr>
+      </w:pPr>
+    </w:p>
+    <w:p>
+      <w:pPr>
+        <w:rPr>
+          <w:sz w:val="20"/>
+          <w:szCs w:val="20"/>
+        </w:rPr>
+      </w:pPr>
+      <w:r>
+        <w:rPr>
+          <w:sz w:val="20"/>
+          <w:szCs w:val="20"/>
+        </w:rPr>
+        <w:t>Below is the i</w:t>
+      </w:r>
+      <w:r>
+        <w:rPr>
+          <w:sz w:val="20"/>
+          <w:szCs w:val="20"/>
+        </w:rPr>
+        <w:t xml:space="preserve">mplementation of </w:t>
       </w:r>
       <w:r>
         <w:rPr>
@@ -4040,8 +4151,6 @@
         </w:rPr>
         <w:t xml:space="preserve"> </w:t>
       </w:r>
-      <w:bookmarkStart w:id="0" w:name="_GoBack"/>
-      <w:bookmarkEnd w:id="0"/>
       <w:r>
         <w:rPr>
           <w:i/>
@@ -4074,25 +4183,7 @@
             <w:sz w:val="20"/>
             <w:szCs w:val="20"/>
           </w:rPr>
-          <w:t>https://moodle.nci</w:t>
-        </w:r>
-        <w:r>
-          <w:rPr>
-            <w:rStyle w:val="Hyperlink"/>
-            <w:i/>
-            <w:sz w:val="20"/>
-            <w:szCs w:val="20"/>
-          </w:rPr>
-          <w:t>r</w:t>
-        </w:r>
-        <w:r>
-          <w:rPr>
-            <w:rStyle w:val="Hyperlink"/>
-            <w:i/>
-            <w:sz w:val="20"/>
-            <w:szCs w:val="20"/>
-          </w:rPr>
-          <w:t>l.ie</w:t>
+          <w:t>https://moodle.ncirl.ie</w:t>
         </w:r>
       </w:hyperlink>
       <w:r>
@@ -4299,38 +4390,24 @@
           <w:szCs w:val="10"/>
         </w:rPr>
       </w:pPr>
-    </w:p>
-    <w:p>
-      <w:pPr>
-        <w:rPr>
-          <w:b/>
-          <w:i/>
+      <w:r>
+        <w:rPr>
           <w:noProof/>
           <w:sz w:val="20"/>
           <w:szCs w:val="20"/>
           <w:lang w:eastAsia="zh-CN"/>
         </w:rPr>
-      </w:pPr>
-      <w:r>
-        <w:rPr>
-          <w:b/>
-          <w:i/>
-          <w:noProof/>
-          <w:sz w:val="20"/>
-          <w:szCs w:val="20"/>
-          <w:lang w:eastAsia="zh-CN"/>
-        </w:rPr>
         <w:drawing>
-          <wp:anchor distT="0" distB="0" distL="114300" distR="114300" simplePos="0" relativeHeight="251663360" behindDoc="0" locked="0" layoutInCell="1" allowOverlap="1" wp14:anchorId="41149444" wp14:editId="48585DB1">
+          <wp:anchor distT="0" distB="0" distL="114300" distR="114300" simplePos="0" relativeHeight="251665408" behindDoc="0" locked="0" layoutInCell="1" allowOverlap="1" wp14:anchorId="0F89EB8C" wp14:editId="0E84586F">
             <wp:simplePos x="0" y="0"/>
             <wp:positionH relativeFrom="column">
-              <wp:posOffset>0</wp:posOffset>
+              <wp:posOffset>-635</wp:posOffset>
             </wp:positionH>
             <wp:positionV relativeFrom="paragraph">
-              <wp:posOffset>3175</wp:posOffset>
+              <wp:posOffset>79375</wp:posOffset>
             </wp:positionV>
-            <wp:extent cx="4036384" cy="1895130"/>
-            <wp:effectExtent l="0" t="0" r="2540" b="10160"/>
+            <wp:extent cx="3594735" cy="1687195"/>
+            <wp:effectExtent l="0" t="0" r="12065" b="0"/>
             <wp:wrapSquare wrapText="bothSides"/>
             <wp:docPr id="11" name="Picture 11"/>
             <wp:cNvGraphicFramePr>
@@ -4358,7 +4435,7 @@
                   <pic:spPr>
                     <a:xfrm>
                       <a:off x="0" y="0"/>
-                      <a:ext cx="4036384" cy="1895130"/>
+                      <a:ext cx="3594735" cy="1687195"/>
                     </a:xfrm>
                     <a:prstGeom prst="rect">
                       <a:avLst/>
@@ -4376,74 +4453,246 @@
           </wp:anchor>
         </w:drawing>
       </w:r>
-      <w:r>
-        <w:rPr>
-          <w:sz w:val="20"/>
-          <w:szCs w:val="20"/>
-        </w:rPr>
-        <w:t xml:space="preserve">Write steps here </w:t>
-      </w:r>
-    </w:p>
-    <w:p>
-      <w:pPr>
-        <w:rPr>
-          <w:b/>
-        </w:rPr>
-      </w:pPr>
-    </w:p>
-    <w:p>
-      <w:pPr>
-        <w:rPr>
-          <w:b/>
-        </w:rPr>
-      </w:pPr>
-    </w:p>
-    <w:p>
-      <w:pPr>
-        <w:rPr>
-          <w:b/>
-        </w:rPr>
-      </w:pPr>
-    </w:p>
-    <w:p>
-      <w:pPr>
-        <w:rPr>
-          <w:b/>
-        </w:rPr>
-      </w:pPr>
-    </w:p>
-    <w:p>
-      <w:pPr>
-        <w:rPr>
-          <w:b/>
-        </w:rPr>
-      </w:pPr>
-    </w:p>
-    <w:p>
-      <w:pPr>
-        <w:rPr>
-          <w:b/>
-        </w:rPr>
-      </w:pPr>
-    </w:p>
-    <w:p>
-      <w:pPr>
-        <w:rPr>
-          <w:b/>
-        </w:rPr>
-      </w:pPr>
-    </w:p>
-    <w:p>
-      <w:pPr>
-        <w:rPr>
-          <w:b/>
-        </w:rPr>
-      </w:pPr>
-    </w:p>
-    <w:p>
-      <w:pPr>
-        <w:rPr>
-          <w:b/>
+    </w:p>
+    <w:p>
+      <w:pPr>
+        <w:jc w:val="both"/>
+        <w:rPr>
+          <w:noProof/>
+          <w:sz w:val="20"/>
+          <w:szCs w:val="20"/>
+          <w:lang w:eastAsia="zh-CN"/>
+        </w:rPr>
+      </w:pPr>
+      <w:r>
+        <w:rPr>
+          <w:noProof/>
+          <w:sz w:val="20"/>
+          <w:szCs w:val="20"/>
+          <w:lang w:eastAsia="zh-CN"/>
+        </w:rPr>
+        <w:t xml:space="preserve">When the remote object’s </w:t>
+      </w:r>
+      <w:r>
+        <w:rPr>
+          <w:noProof/>
+          <w:sz w:val="20"/>
+          <w:szCs w:val="20"/>
+          <w:lang w:eastAsia="zh-CN"/>
+        </w:rPr>
+        <w:t>interface is de-</w:t>
+      </w:r>
+      <w:r>
+        <w:rPr>
+          <w:noProof/>
+          <w:sz w:val="20"/>
+          <w:szCs w:val="20"/>
+          <w:lang w:eastAsia="zh-CN"/>
+        </w:rPr>
+        <w:t xml:space="preserve">fined, we can proceed </w:t>
+      </w:r>
+      <w:r>
+        <w:rPr>
+          <w:noProof/>
+          <w:sz w:val="20"/>
+          <w:szCs w:val="20"/>
+          <w:lang w:eastAsia="zh-CN"/>
+        </w:rPr>
+        <w:t xml:space="preserve">with </w:t>
+      </w:r>
+      <w:r>
+        <w:rPr>
+          <w:noProof/>
+          <w:sz w:val="20"/>
+          <w:szCs w:val="20"/>
+          <w:lang w:eastAsia="zh-CN"/>
+        </w:rPr>
+        <w:t xml:space="preserve">a server implementation of this </w:t>
+      </w:r>
+      <w:r>
+        <w:rPr>
+          <w:noProof/>
+          <w:sz w:val="20"/>
+          <w:szCs w:val="20"/>
+          <w:lang w:eastAsia="zh-CN"/>
+        </w:rPr>
+        <w:t xml:space="preserve">interface. Also, the server </w:t>
+      </w:r>
+      <w:r>
+        <w:rPr>
+          <w:noProof/>
+          <w:sz w:val="20"/>
+          <w:szCs w:val="20"/>
+          <w:lang w:eastAsia="zh-CN"/>
+        </w:rPr>
+        <w:t xml:space="preserve">typically extends </w:t>
+      </w:r>
+      <w:r>
+        <w:rPr>
+          <w:noProof/>
+          <w:sz w:val="20"/>
+          <w:szCs w:val="20"/>
+          <w:lang w:eastAsia="zh-CN"/>
+        </w:rPr>
+        <w:t>the</w:t>
+      </w:r>
+      <w:r>
+        <w:rPr>
+          <w:noProof/>
+          <w:sz w:val="20"/>
+          <w:szCs w:val="20"/>
+          <w:lang w:eastAsia="zh-CN"/>
+        </w:rPr>
+        <w:t xml:space="preserve"> </w:t>
+      </w:r>
+      <w:r>
+        <w:rPr>
+          <w:rFonts w:asciiTheme="majorHAnsi" w:hAnsiTheme="majorHAnsi"/>
+          <w:i/>
+          <w:noProof/>
+          <w:sz w:val="20"/>
+          <w:szCs w:val="20"/>
+          <w:lang w:eastAsia="zh-CN"/>
+        </w:rPr>
+        <w:t>java.rmi.ser</w:t>
+      </w:r>
+      <w:r>
+        <w:rPr>
+          <w:rFonts w:asciiTheme="majorHAnsi" w:hAnsiTheme="majorHAnsi"/>
+          <w:i/>
+          <w:noProof/>
+          <w:sz w:val="20"/>
+          <w:szCs w:val="20"/>
+          <w:lang w:eastAsia="zh-CN"/>
+        </w:rPr>
+        <w:t>ver.UnicastRemoteObject</w:t>
+      </w:r>
+      <w:r>
+        <w:rPr>
+          <w:noProof/>
+          <w:sz w:val="20"/>
+          <w:szCs w:val="20"/>
+          <w:lang w:eastAsia="zh-CN"/>
+        </w:rPr>
+        <w:t xml:space="preserve"> class. </w:t>
+      </w:r>
+      <w:r>
+        <w:rPr>
+          <w:noProof/>
+          <w:sz w:val="20"/>
+          <w:szCs w:val="20"/>
+          <w:lang w:eastAsia="zh-CN"/>
+        </w:rPr>
+        <w:t>Unic</w:t>
+      </w:r>
+      <w:r>
+        <w:rPr>
+          <w:noProof/>
+          <w:sz w:val="20"/>
+          <w:szCs w:val="20"/>
+          <w:lang w:eastAsia="zh-CN"/>
+        </w:rPr>
+        <w:t xml:space="preserve">astRemoteObject is an extension </w:t>
+      </w:r>
+      <w:r>
+        <w:rPr>
+          <w:noProof/>
+          <w:sz w:val="20"/>
+          <w:szCs w:val="20"/>
+          <w:lang w:eastAsia="zh-CN"/>
+        </w:rPr>
+        <w:t>of the RemoteServer class, and function as a base class for server implementations</w:t>
+      </w:r>
+      <w:r>
+        <w:rPr>
+          <w:noProof/>
+          <w:sz w:val="20"/>
+          <w:szCs w:val="20"/>
+          <w:lang w:eastAsia="zh-CN"/>
+        </w:rPr>
+        <w:t xml:space="preserve"> </w:t>
+      </w:r>
+      <w:r>
+        <w:rPr>
+          <w:noProof/>
+          <w:sz w:val="20"/>
+          <w:szCs w:val="20"/>
+          <w:lang w:eastAsia="zh-CN"/>
+        </w:rPr>
+        <w:t>of objects in Java RMI.</w:t>
+      </w:r>
+      <w:r>
+        <w:rPr>
+          <w:noProof/>
+          <w:sz w:val="20"/>
+          <w:szCs w:val="20"/>
+          <w:lang w:eastAsia="zh-CN"/>
+        </w:rPr>
+        <w:t xml:space="preserve"> Here, </w:t>
+      </w:r>
+      <w:r>
+        <w:rPr>
+          <w:noProof/>
+          <w:sz w:val="20"/>
+          <w:szCs w:val="20"/>
+          <w:lang w:eastAsia="zh-CN"/>
+        </w:rPr>
+        <w:t xml:space="preserve">gnObject </w:t>
+      </w:r>
+      <w:r>
+        <w:rPr>
+          <w:noProof/>
+          <w:sz w:val="20"/>
+          <w:szCs w:val="20"/>
+          <w:lang w:eastAsia="zh-CN"/>
+        </w:rPr>
+        <w:t>at line 14</w:t>
+      </w:r>
+      <w:r>
+        <w:rPr>
+          <w:noProof/>
+          <w:sz w:val="20"/>
+          <w:szCs w:val="20"/>
+          <w:lang w:eastAsia="zh-CN"/>
+        </w:rPr>
+        <w:t xml:space="preserve"> (refer code screenshot)</w:t>
+      </w:r>
+      <w:r>
+        <w:rPr>
+          <w:noProof/>
+          <w:sz w:val="20"/>
+          <w:szCs w:val="20"/>
+          <w:lang w:eastAsia="zh-CN"/>
+        </w:rPr>
+        <w:t xml:space="preserve">, </w:t>
+      </w:r>
+      <w:r>
+        <w:rPr>
+          <w:noProof/>
+          <w:sz w:val="20"/>
+          <w:szCs w:val="20"/>
+          <w:lang w:eastAsia="zh-CN"/>
+        </w:rPr>
+        <w:t>is our remote object.</w:t>
+      </w:r>
+      <w:r>
+        <w:rPr>
+          <w:noProof/>
+          <w:sz w:val="20"/>
+          <w:szCs w:val="20"/>
+          <w:lang w:eastAsia="zh-CN"/>
+        </w:rPr>
+        <w:t xml:space="preserve"> And at line 16, we bind this object instance to the name “GymAndNutritionServer” which our client will look for through the registry.</w:t>
+      </w:r>
+    </w:p>
+    <w:p>
+      <w:pPr>
+        <w:jc w:val="both"/>
+        <w:rPr>
+          <w:noProof/>
+          <w:sz w:val="20"/>
+          <w:szCs w:val="20"/>
+          <w:lang w:eastAsia="zh-CN"/>
         </w:rPr>
       </w:pPr>
     </w:p>
@@ -4477,13 +4726,6 @@
           <w:szCs w:val="10"/>
         </w:rPr>
       </w:pPr>
-    </w:p>
-    <w:p>
-      <w:pPr>
-        <w:rPr>
-          <w:b/>
-        </w:rPr>
-      </w:pPr>
       <w:r>
         <w:rPr>
           <w:b/>
@@ -4491,16 +4733,16 @@
           <w:lang w:eastAsia="zh-CN"/>
         </w:rPr>
         <w:drawing>
-          <wp:anchor distT="0" distB="0" distL="114300" distR="114300" simplePos="0" relativeHeight="251664384" behindDoc="0" locked="0" layoutInCell="1" allowOverlap="1" wp14:anchorId="0A3A97D2" wp14:editId="127B0B2A">
+          <wp:anchor distT="0" distB="0" distL="114300" distR="114300" simplePos="0" relativeHeight="251664384" behindDoc="0" locked="0" layoutInCell="1" allowOverlap="1" wp14:anchorId="0A3A97D2" wp14:editId="5925BCFA">
             <wp:simplePos x="0" y="0"/>
             <wp:positionH relativeFrom="column">
               <wp:posOffset>0</wp:posOffset>
             </wp:positionH>
             <wp:positionV relativeFrom="paragraph">
-              <wp:posOffset>1905</wp:posOffset>
+              <wp:posOffset>79375</wp:posOffset>
             </wp:positionV>
-            <wp:extent cx="4051935" cy="1923995"/>
-            <wp:effectExtent l="0" t="0" r="0" b="6985"/>
+            <wp:extent cx="3778250" cy="1793875"/>
+            <wp:effectExtent l="0" t="0" r="6350" b="9525"/>
             <wp:wrapSquare wrapText="bothSides"/>
             <wp:docPr id="12" name="Picture 12"/>
             <wp:cNvGraphicFramePr>
@@ -4528,7 +4770,7 @@
                   <pic:spPr>
                     <a:xfrm>
                       <a:off x="0" y="0"/>
-                      <a:ext cx="4051935" cy="1923995"/>
+                      <a:ext cx="3778250" cy="1793875"/>
                     </a:xfrm>
                     <a:prstGeom prst="rect">
                       <a:avLst/>
@@ -4549,17 +4791,78 @@
     </w:p>
     <w:p>
       <w:pPr>
-        <w:rPr>
-          <w:sz w:val="20"/>
-          <w:szCs w:val="20"/>
-        </w:rPr>
-      </w:pPr>
-      <w:r>
-        <w:rPr>
-          <w:sz w:val="20"/>
-          <w:szCs w:val="20"/>
-        </w:rPr>
-        <w:t>Write here</w:t>
+        <w:jc w:val="both"/>
+        <w:rPr>
+          <w:sz w:val="20"/>
+          <w:szCs w:val="20"/>
+        </w:rPr>
+      </w:pPr>
+    </w:p>
+    <w:p>
+      <w:pPr>
+        <w:jc w:val="both"/>
+        <w:rPr>
+          <w:sz w:val="20"/>
+          <w:szCs w:val="20"/>
+        </w:rPr>
+      </w:pPr>
+      <w:r>
+        <w:rPr>
+          <w:sz w:val="20"/>
+          <w:szCs w:val="20"/>
+        </w:rPr>
+        <w:t xml:space="preserve">Implementing the RMI client </w:t>
+      </w:r>
+      <w:r>
+        <w:rPr>
+          <w:sz w:val="20"/>
+          <w:szCs w:val="20"/>
+        </w:rPr>
+        <w:t>which will get reference to the remote object (gnObject) by connecting to the remote RMI registry and ask object by name (in this case - the name we specified earlier in the server “GymAndNutritionServer”.</w:t>
+      </w:r>
+    </w:p>
+    <w:p>
+      <w:pPr>
+        <w:jc w:val="both"/>
+        <w:rPr>
+          <w:sz w:val="20"/>
+          <w:szCs w:val="20"/>
+        </w:rPr>
+      </w:pPr>
+      <w:r>
+        <w:rPr>
+          <w:sz w:val="20"/>
+          <w:szCs w:val="20"/>
+        </w:rPr>
+        <w:t xml:space="preserve">Using the line 14-15 in the </w:t>
+      </w:r>
+      <w:r>
+        <w:rPr>
+          <w:sz w:val="20"/>
+          <w:szCs w:val="20"/>
+        </w:rPr>
+        <w:t xml:space="preserve">code implementation (refer </w:t>
+      </w:r>
+      <w:r>
+        <w:rPr>
+          <w:sz w:val="20"/>
+          <w:szCs w:val="20"/>
+        </w:rPr>
+        <w:t>screenshot</w:t>
+      </w:r>
+      <w:r>
+        <w:rPr>
+          <w:sz w:val="20"/>
+          <w:szCs w:val="20"/>
+        </w:rPr>
+        <w:t>)</w:t>
+      </w:r>
+      <w:r>
+        <w:rPr>
+          <w:sz w:val="20"/>
+          <w:szCs w:val="20"/>
+        </w:rPr>
+        <w:t>.</w:t>
       </w:r>
     </w:p>
     <w:p>
@@ -4573,57 +4876,33 @@
       <w:pPr>
         <w:rPr>
           <w:b/>
-        </w:rPr>
-      </w:pPr>
+          <w:i/>
+        </w:rPr>
+      </w:pPr>
+      <w:bookmarkStart w:id="0" w:name="_GoBack"/>
+      <w:bookmarkEnd w:id="0"/>
     </w:p>
     <w:p>
       <w:pPr>
         <w:rPr>
           <w:b/>
-        </w:rPr>
-      </w:pPr>
-    </w:p>
-    <w:p>
-      <w:pPr>
+          <w:i/>
+        </w:rPr>
+      </w:pPr>
+      <w:r>
         <w:rPr>
           <w:b/>
-        </w:rPr>
-      </w:pPr>
-    </w:p>
-    <w:p>
-      <w:pPr>
+          <w:i/>
+        </w:rPr>
+        <w:t xml:space="preserve">Step 5: </w:t>
+      </w:r>
+      <w:r>
         <w:rPr>
           <w:b/>
-        </w:rPr>
-      </w:pPr>
-    </w:p>
-    <w:p>
-      <w:pPr>
-        <w:rPr>
-          <w:b/>
-        </w:rPr>
-      </w:pPr>
-    </w:p>
-    <w:p>
-      <w:pPr>
-        <w:rPr>
-          <w:b/>
-        </w:rPr>
-      </w:pPr>
-    </w:p>
-    <w:p>
-      <w:pPr>
-        <w:rPr>
-          <w:b/>
-        </w:rPr>
-      </w:pPr>
-    </w:p>
-    <w:p>
-      <w:pPr>
-        <w:rPr>
-          <w:b/>
-        </w:rPr>
-      </w:pPr>
+          <w:i/>
+        </w:rPr>
+        <w:t>Generating Stubs and Skeletons</w:t>
+      </w:r>
     </w:p>
     <w:p>
       <w:pPr>
@@ -4638,30 +4917,21 @@
     <w:p>
       <w:pPr>
         <w:rPr>
-          <w:b/>
-          <w:i/>
-        </w:rPr>
-      </w:pPr>
-      <w:r>
-        <w:rPr>
-          <w:b/>
-          <w:i/>
-        </w:rPr>
-        <w:t xml:space="preserve">Step 5: </w:t>
-      </w:r>
-      <w:r>
-        <w:rPr>
-          <w:b/>
-          <w:i/>
-        </w:rPr>
-        <w:t>Generating Stubs and Skeletons</w:t>
-      </w:r>
-    </w:p>
-    <w:p>
-      <w:pPr>
-        <w:rPr>
-          <w:b/>
-          <w:i/>
+          <w:sz w:val="20"/>
+          <w:szCs w:val="20"/>
+        </w:rPr>
+      </w:pPr>
+      <w:r>
+        <w:rPr>
+          <w:sz w:val="20"/>
+          <w:szCs w:val="20"/>
+        </w:rPr>
+        <w:t>Open terminal on your computer (command line for Windows)</w:t>
+      </w:r>
+    </w:p>
+    <w:p>
+      <w:pPr>
+        <w:rPr>
           <w:sz w:val="10"/>
           <w:szCs w:val="10"/>
         </w:rPr>
@@ -4669,29 +4939,6 @@
     </w:p>
     <w:p>
       <w:pPr>
-        <w:rPr>
-          <w:sz w:val="20"/>
-          <w:szCs w:val="20"/>
-        </w:rPr>
-      </w:pPr>
-      <w:r>
-        <w:rPr>
-          <w:sz w:val="20"/>
-          <w:szCs w:val="20"/>
-        </w:rPr>
-        <w:t>Open terminal on your computer (command line for Windows)</w:t>
-      </w:r>
-    </w:p>
-    <w:p>
-      <w:pPr>
-        <w:rPr>
-          <w:sz w:val="10"/>
-          <w:szCs w:val="10"/>
-        </w:rPr>
-      </w:pPr>
-    </w:p>
-    <w:p>
-      <w:pPr>
         <w:jc w:val="both"/>
         <w:rPr>
           <w:sz w:val="20"/>
@@ -4707,9 +4954,9 @@
           <w:lang w:eastAsia="zh-CN"/>
         </w:rPr>
         <w:drawing>
-          <wp:inline distT="0" distB="0" distL="0" distR="0" wp14:anchorId="76026BF9" wp14:editId="4031A828">
-            <wp:extent cx="5766435" cy="907415"/>
-            <wp:effectExtent l="0" t="0" r="0" b="6985"/>
+          <wp:inline distT="0" distB="0" distL="0" distR="0" wp14:anchorId="76026BF9" wp14:editId="4F805590">
+            <wp:extent cx="5600700" cy="881335"/>
+            <wp:effectExtent l="0" t="0" r="0" b="8255"/>
             <wp:docPr id="6" name="Picture 6"/>
             <wp:cNvGraphicFramePr>
               <a:graphicFrameLocks xmlns:a="http://schemas.openxmlformats.org/drawingml/2006/main" noChangeAspect="1"/>
@@ -4736,7 +4983,7 @@
                   <pic:spPr>
                     <a:xfrm>
                       <a:off x="0" y="0"/>
-                      <a:ext cx="5870533" cy="923796"/>
+                      <a:ext cx="5758627" cy="906187"/>
                     </a:xfrm>
                     <a:prstGeom prst="rect">
                       <a:avLst/>
@@ -4787,7 +5034,42 @@
           <w:sz w:val="20"/>
           <w:szCs w:val="20"/>
         </w:rPr>
-        <w:t xml:space="preserve"> (files can also be compiled if preferred – javac filename.java)</w:t>
+        <w:t xml:space="preserve"> (files can also be compiled </w:t>
+      </w:r>
+      <w:r>
+        <w:rPr>
+          <w:sz w:val="20"/>
+          <w:szCs w:val="20"/>
+        </w:rPr>
+        <w:t xml:space="preserve">individually </w:t>
+      </w:r>
+      <w:r>
+        <w:rPr>
+          <w:sz w:val="20"/>
+          <w:szCs w:val="20"/>
+        </w:rPr>
+        <w:t>if preferred – javac filename.java)</w:t>
+      </w:r>
+      <w:r>
+        <w:rPr>
+          <w:sz w:val="20"/>
+          <w:szCs w:val="20"/>
+        </w:rPr>
+        <w:t xml:space="preserve">, </w:t>
+      </w:r>
+      <w:r>
+        <w:rPr>
+          <w:sz w:val="20"/>
+          <w:szCs w:val="20"/>
+        </w:rPr>
+        <w:t xml:space="preserve">stub and skeleton will be generated by </w:t>
+      </w:r>
+      <w:r>
+        <w:rPr>
+          <w:sz w:val="20"/>
+          <w:szCs w:val="20"/>
+        </w:rPr>
+        <w:t>compiling the interface and server implementation in bytecode using javac compiler.</w:t>
       </w:r>
     </w:p>
     <w:p>
@@ -4851,9 +5133,9 @@
           <w:lang w:eastAsia="zh-CN"/>
         </w:rPr>
         <w:drawing>
-          <wp:inline distT="0" distB="0" distL="0" distR="0" wp14:anchorId="3255AC11" wp14:editId="65EF9ADC">
-            <wp:extent cx="5766435" cy="567693"/>
-            <wp:effectExtent l="0" t="0" r="0" b="0"/>
+          <wp:inline distT="0" distB="0" distL="0" distR="0" wp14:anchorId="3255AC11" wp14:editId="1C469D8F">
+            <wp:extent cx="5600669" cy="551374"/>
+            <wp:effectExtent l="0" t="0" r="0" b="7620"/>
             <wp:docPr id="7" name="Picture 7"/>
             <wp:cNvGraphicFramePr>
               <a:graphicFrameLocks xmlns:a="http://schemas.openxmlformats.org/drawingml/2006/main" noChangeAspect="1"/>
@@ -4880,7 +5162,7 @@
                   <pic:spPr>
                     <a:xfrm>
                       <a:off x="0" y="0"/>
-                      <a:ext cx="5766587" cy="567708"/>
+                      <a:ext cx="5626926" cy="553959"/>
                     </a:xfrm>
                     <a:prstGeom prst="rect">
                       <a:avLst/>
@@ -4903,36 +5185,86 @@
     </w:p>
     <w:p>
       <w:pPr>
-        <w:rPr>
-          <w:sz w:val="20"/>
-          <w:szCs w:val="20"/>
-        </w:rPr>
-      </w:pPr>
-      <w:r>
-        <w:rPr>
-          <w:sz w:val="20"/>
-          <w:szCs w:val="20"/>
-        </w:rPr>
-        <w:t xml:space="preserve">We will start the RMI Registry through terminal (registry can also be started from code) using this command – </w:t>
-      </w:r>
-    </w:p>
-    <w:p>
-      <w:pPr>
+        <w:jc w:val="both"/>
+        <w:rPr>
+          <w:sz w:val="20"/>
+          <w:szCs w:val="20"/>
+        </w:rPr>
+      </w:pPr>
+      <w:r>
+        <w:rPr>
+          <w:sz w:val="20"/>
+          <w:szCs w:val="20"/>
+        </w:rPr>
+        <w:t xml:space="preserve">We will start the RMI Registry through terminal </w:t>
+      </w:r>
+      <w:r>
+        <w:rPr>
+          <w:sz w:val="20"/>
+          <w:szCs w:val="20"/>
+        </w:rPr>
+        <w:t xml:space="preserve">using this command – </w:t>
+      </w:r>
+      <w:r>
         <w:rPr>
           <w:b/>
           <w:i/>
           <w:sz w:val="20"/>
           <w:szCs w:val="20"/>
         </w:rPr>
-      </w:pPr>
-      <w:r>
-        <w:rPr>
-          <w:b/>
-          <w:i/>
-          <w:sz w:val="20"/>
-          <w:szCs w:val="20"/>
-        </w:rPr>
         <w:t xml:space="preserve">Rmiregistry &amp; </w:t>
+      </w:r>
+      <w:r>
+        <w:rPr>
+          <w:sz w:val="20"/>
+          <w:szCs w:val="20"/>
+        </w:rPr>
+        <w:t>(registry</w:t>
+      </w:r>
+      <w:r>
+        <w:rPr>
+          <w:sz w:val="20"/>
+          <w:szCs w:val="20"/>
+        </w:rPr>
+        <w:t xml:space="preserve"> can also be started from code). In RMI registry serves as an Object manager and Naming service, its only required on server side</w:t>
+      </w:r>
+      <w:r>
+        <w:rPr>
+          <w:sz w:val="20"/>
+          <w:szCs w:val="20"/>
+        </w:rPr>
+        <w:t>.</w:t>
+      </w:r>
+      <w:r>
+        <w:t xml:space="preserve"> </w:t>
+      </w:r>
+      <w:r>
+        <w:rPr>
+          <w:sz w:val="20"/>
+          <w:szCs w:val="20"/>
+        </w:rPr>
+        <w:t>now a registered class can be</w:t>
+      </w:r>
+      <w:r>
+        <w:rPr>
+          <w:sz w:val="20"/>
+          <w:szCs w:val="20"/>
+        </w:rPr>
+        <w:t xml:space="preserve"> </w:t>
+      </w:r>
+      <w:r>
+        <w:rPr>
+          <w:sz w:val="20"/>
+          <w:szCs w:val="20"/>
+        </w:rPr>
+        <w:t>located by client by using the lookup() method on the Naming interface</w:t>
+      </w:r>
+      <w:r>
+        <w:rPr>
+          <w:sz w:val="20"/>
+          <w:szCs w:val="20"/>
+        </w:rPr>
+        <w:t>.</w:t>
       </w:r>
     </w:p>
     <w:p>
@@ -5031,9 +5363,9 @@
           <w:lang w:eastAsia="zh-CN"/>
         </w:rPr>
         <w:drawing>
-          <wp:inline distT="0" distB="0" distL="0" distR="0" wp14:anchorId="49823B89" wp14:editId="2463995E">
-            <wp:extent cx="5766435" cy="397537"/>
-            <wp:effectExtent l="0" t="0" r="0" b="8890"/>
+          <wp:inline distT="0" distB="0" distL="0" distR="0" wp14:anchorId="49823B89" wp14:editId="56EBDA08">
+            <wp:extent cx="5548630" cy="382522"/>
+            <wp:effectExtent l="0" t="0" r="0" b="0"/>
             <wp:docPr id="8" name="Picture 8"/>
             <wp:cNvGraphicFramePr>
               <a:graphicFrameLocks xmlns:a="http://schemas.openxmlformats.org/drawingml/2006/main" noChangeAspect="1"/>
@@ -5060,7 +5392,7 @@
                   <pic:spPr>
                     <a:xfrm>
                       <a:off x="0" y="0"/>
-                      <a:ext cx="5895411" cy="406429"/>
+                      <a:ext cx="5769475" cy="397747"/>
                     </a:xfrm>
                     <a:prstGeom prst="rect">
                       <a:avLst/>
@@ -5083,6 +5415,7 @@
     </w:p>
     <w:p>
       <w:pPr>
+        <w:jc w:val="both"/>
         <w:rPr>
           <w:sz w:val="20"/>
           <w:szCs w:val="20"/>
@@ -5107,21 +5440,7 @@
           <w:sz w:val="20"/>
           <w:szCs w:val="20"/>
         </w:rPr>
-        <w:t xml:space="preserve">this class GymAndNutritionImpl registers itself under the name </w:t>
-      </w:r>
-      <w:r>
-        <w:rPr>
-          <w:sz w:val="20"/>
-          <w:szCs w:val="20"/>
-        </w:rPr>
-        <w:t>GymAndNutrition</w:t>
-      </w:r>
-      <w:r>
-        <w:rPr>
-          <w:sz w:val="20"/>
-          <w:szCs w:val="20"/>
-        </w:rPr>
-        <w:t>Server as specified in the code (it can be any name you specify)</w:t>
+        <w:t>this class GymAndNutritionImpl registers itself under the name GymAndNutritionServer as specified in the code (it can be any name you specify)</w:t>
       </w:r>
       <w:r>
         <w:rPr>
@@ -5174,6 +5493,7 @@
     </w:p>
     <w:p>
       <w:pPr>
+        <w:jc w:val="both"/>
         <w:rPr>
           <w:sz w:val="20"/>
           <w:szCs w:val="20"/>
@@ -5200,14 +5520,13 @@
         </w:rPr>
         <w:t xml:space="preserve"> terminal window</w:t>
       </w:r>
-    </w:p>
-    <w:p>
-      <w:pPr>
-        <w:rPr>
-          <w:sz w:val="20"/>
-          <w:szCs w:val="20"/>
-        </w:rPr>
-      </w:pPr>
+      <w:r>
+        <w:rPr>
+          <w:sz w:val="20"/>
+          <w:szCs w:val="20"/>
+        </w:rPr>
+        <w:t xml:space="preserve">. </w:t>
+      </w:r>
       <w:r>
         <w:rPr>
           <w:sz w:val="20"/>
@@ -5264,9 +5583,9 @@
           <w:lang w:eastAsia="zh-CN"/>
         </w:rPr>
         <w:drawing>
-          <wp:inline distT="0" distB="0" distL="0" distR="0" wp14:anchorId="3AECD527" wp14:editId="4BE38229">
-            <wp:extent cx="5727700" cy="666750"/>
-            <wp:effectExtent l="0" t="0" r="12700" b="0"/>
+          <wp:inline distT="0" distB="0" distL="0" distR="0" wp14:anchorId="3AECD527" wp14:editId="420F811B">
+            <wp:extent cx="5333365" cy="620846"/>
+            <wp:effectExtent l="0" t="0" r="635" b="0"/>
             <wp:docPr id="10" name="Picture 10"/>
             <wp:cNvGraphicFramePr>
               <a:graphicFrameLocks xmlns:a="http://schemas.openxmlformats.org/drawingml/2006/main" noChangeAspect="1"/>
@@ -5293,7 +5612,7 @@
                   <pic:spPr>
                     <a:xfrm>
                       <a:off x="0" y="0"/>
-                      <a:ext cx="5727700" cy="666750"/>
+                      <a:ext cx="5632849" cy="655708"/>
                     </a:xfrm>
                     <a:prstGeom prst="rect">
                       <a:avLst/>
@@ -5316,6 +5635,7 @@
     </w:p>
     <w:p>
       <w:pPr>
+        <w:jc w:val="both"/>
         <w:rPr>
           <w:sz w:val="20"/>
           <w:szCs w:val="20"/>
@@ -5335,6 +5655,13 @@
         </w:rPr>
         <w:t xml:space="preserve">above screenshot we can see the results returned by our RMI Server that is the URL for the Gymandnutrition.com website. </w:t>
       </w:r>
+      <w:r>
+        <w:rPr>
+          <w:sz w:val="20"/>
+          <w:szCs w:val="20"/>
+        </w:rPr>
+        <w:t>We have successfully implemented a basic RMI.</w:t>
+      </w:r>
     </w:p>
     <w:p>
       <w:pPr>
@@ -5348,11 +5675,13 @@
       <w:pPr>
         <w:rPr>
           <w:b/>
+          <w:lang w:val="es-ES_tradnl"/>
         </w:rPr>
       </w:pPr>
       <w:r>
         <w:rPr>
           <w:b/>
+          <w:lang w:val="es-ES_tradnl"/>
         </w:rPr>
         <w:t xml:space="preserve">References </w:t>
       </w:r>
@@ -5360,24 +5689,131 @@
     <w:p>
       <w:pPr>
         <w:rPr>
-          <w:b/>
-        </w:rPr>
-      </w:pPr>
-    </w:p>
-    <w:p>
-      <w:pPr>
-        <w:rPr>
-          <w:sz w:val="16"/>
-          <w:szCs w:val="16"/>
-        </w:rPr>
-      </w:pPr>
-      <w:r>
-        <w:rPr>
-          <w:sz w:val="16"/>
-          <w:szCs w:val="16"/>
-        </w:rPr>
-        <w:t xml:space="preserve"> </w:t>
-      </w:r>
+          <w:sz w:val="16"/>
+          <w:szCs w:val="16"/>
+        </w:rPr>
+      </w:pPr>
+      <w:r>
+        <w:rPr>
+          <w:sz w:val="16"/>
+          <w:szCs w:val="16"/>
+        </w:rPr>
+        <w:t xml:space="preserve">The research report </w:t>
+      </w:r>
+      <w:r>
+        <w:rPr>
+          <w:sz w:val="16"/>
+          <w:szCs w:val="16"/>
+        </w:rPr>
+        <w:t xml:space="preserve">was </w:t>
+      </w:r>
+      <w:r>
+        <w:rPr>
+          <w:sz w:val="16"/>
+          <w:szCs w:val="16"/>
+        </w:rPr>
+        <w:t xml:space="preserve">only </w:t>
+      </w:r>
+      <w:r>
+        <w:rPr>
+          <w:sz w:val="16"/>
+          <w:szCs w:val="16"/>
+        </w:rPr>
+        <w:t xml:space="preserve">possible because </w:t>
+      </w:r>
+      <w:r>
+        <w:rPr>
+          <w:sz w:val="16"/>
+          <w:szCs w:val="16"/>
+        </w:rPr>
+        <w:t>of the source</w:t>
+      </w:r>
+      <w:r>
+        <w:rPr>
+          <w:sz w:val="16"/>
+          <w:szCs w:val="16"/>
+        </w:rPr>
+        <w:t>s</w:t>
+      </w:r>
+      <w:r>
+        <w:rPr>
+          <w:sz w:val="16"/>
+          <w:szCs w:val="16"/>
+        </w:rPr>
+        <w:t xml:space="preserve"> listed below and I</w:t>
+      </w:r>
+      <w:r>
+        <w:rPr>
+          <w:sz w:val="16"/>
+          <w:szCs w:val="16"/>
+        </w:rPr>
+        <w:t xml:space="preserve"> woul</w:t>
+      </w:r>
+      <w:r>
+        <w:rPr>
+          <w:sz w:val="16"/>
+          <w:szCs w:val="16"/>
+        </w:rPr>
+        <w:t>d</w:t>
+      </w:r>
+      <w:r>
+        <w:rPr>
+          <w:sz w:val="16"/>
+          <w:szCs w:val="16"/>
+        </w:rPr>
+        <w:t xml:space="preserve"> like to thank the authors of </w:t>
+      </w:r>
+      <w:r>
+        <w:rPr>
+          <w:sz w:val="16"/>
+          <w:szCs w:val="16"/>
+        </w:rPr>
+        <w:t xml:space="preserve">the </w:t>
+      </w:r>
+      <w:r>
+        <w:rPr>
+          <w:sz w:val="16"/>
+          <w:szCs w:val="16"/>
+        </w:rPr>
+        <w:t>work that was utilised to successfully</w:t>
+      </w:r>
+      <w:r>
+        <w:rPr>
+          <w:sz w:val="16"/>
+          <w:szCs w:val="16"/>
+        </w:rPr>
+        <w:t xml:space="preserve"> complete the repo</w:t>
+      </w:r>
+      <w:r>
+        <w:rPr>
+          <w:sz w:val="16"/>
+          <w:szCs w:val="16"/>
+        </w:rPr>
+        <w:t>rt. The research report utilizes</w:t>
+      </w:r>
+      <w:r>
+        <w:rPr>
+          <w:sz w:val="16"/>
+          <w:szCs w:val="16"/>
+        </w:rPr>
+        <w:t xml:space="preserve"> different sources including but not limited to books, websites and reports published by reputed educational institutions and more.</w:t>
+      </w:r>
+    </w:p>
+    <w:p>
+      <w:pPr>
+        <w:rPr>
+          <w:sz w:val="16"/>
+          <w:szCs w:val="16"/>
+        </w:rPr>
+      </w:pPr>
+    </w:p>
+    <w:p>
+      <w:pPr>
+        <w:rPr>
+          <w:sz w:val="16"/>
+          <w:szCs w:val="16"/>
+        </w:rPr>
+      </w:pPr>
       <w:r>
         <w:rPr>
           <w:color w:val="000000" w:themeColor="text1"/>
@@ -6652,14 +7088,21 @@
           <w:sz w:val="16"/>
           <w:szCs w:val="16"/>
         </w:rPr>
-        <w:t>also uses</w:t>
-      </w:r>
-      <w:r>
-        <w:rPr>
-          <w:sz w:val="16"/>
-          <w:szCs w:val="16"/>
-        </w:rPr>
-        <w:t>/utilizes</w:t>
+        <w:t>also</w:t>
+      </w:r>
+      <w:r>
+        <w:rPr>
+          <w:sz w:val="16"/>
+          <w:szCs w:val="16"/>
+        </w:rPr>
+        <w:t xml:space="preserve"> </w:t>
+      </w:r>
+      <w:r>
+        <w:rPr>
+          <w:sz w:val="16"/>
+          <w:szCs w:val="16"/>
+        </w:rPr>
+        <w:t>utilizes</w:t>
       </w:r>
       <w:r>
         <w:rPr>
@@ -6701,7 +7144,21 @@
           <w:sz w:val="16"/>
           <w:szCs w:val="16"/>
         </w:rPr>
-        <w:t xml:space="preserve"> sample to demonstrate  the implementation steps</w:t>
+        <w:t xml:space="preserve"> sample to </w:t>
+      </w:r>
+      <w:r>
+        <w:rPr>
+          <w:sz w:val="16"/>
+          <w:szCs w:val="16"/>
+        </w:rPr>
+        <w:t>demonstrate the</w:t>
+      </w:r>
+      <w:r>
+        <w:rPr>
+          <w:sz w:val="16"/>
+          <w:szCs w:val="16"/>
+        </w:rPr>
+        <w:t xml:space="preserve"> implementation steps</w:t>
       </w:r>
       <w:r>
         <w:rPr>
@@ -6743,6 +7200,119 @@
           <w:szCs w:val="16"/>
         </w:rPr>
       </w:pPr>
+    </w:p>
+    <w:p>
+      <w:pPr>
+        <w:rPr>
+          <w:sz w:val="16"/>
+          <w:szCs w:val="16"/>
+        </w:rPr>
+      </w:pPr>
+      <w:r>
+        <w:rPr>
+          <w:sz w:val="16"/>
+          <w:szCs w:val="16"/>
+        </w:rPr>
+        <w:t xml:space="preserve">The images used in this report, </w:t>
+      </w:r>
+      <w:r>
+        <w:rPr>
+          <w:sz w:val="16"/>
+          <w:szCs w:val="16"/>
+        </w:rPr>
+        <w:t xml:space="preserve">1- The hand drawn images - </w:t>
+      </w:r>
+      <w:r>
+        <w:rPr>
+          <w:sz w:val="16"/>
+          <w:szCs w:val="16"/>
+        </w:rPr>
+        <w:t xml:space="preserve">are my own work which I have drawn </w:t>
+      </w:r>
+      <w:r>
+        <w:rPr>
+          <w:sz w:val="16"/>
+          <w:szCs w:val="16"/>
+        </w:rPr>
+        <w:t xml:space="preserve">from my </w:t>
+      </w:r>
+      <w:r>
+        <w:rPr>
+          <w:sz w:val="16"/>
+          <w:szCs w:val="16"/>
+        </w:rPr>
+        <w:t xml:space="preserve">own </w:t>
+      </w:r>
+      <w:r>
+        <w:rPr>
+          <w:sz w:val="16"/>
+          <w:szCs w:val="16"/>
+        </w:rPr>
+        <w:t>understanding</w:t>
+      </w:r>
+      <w:r>
+        <w:rPr>
+          <w:sz w:val="16"/>
+          <w:szCs w:val="16"/>
+        </w:rPr>
+        <w:t xml:space="preserve"> on RMI mechanisms</w:t>
+      </w:r>
+      <w:r>
+        <w:rPr>
+          <w:sz w:val="16"/>
+          <w:szCs w:val="16"/>
+        </w:rPr>
+        <w:t xml:space="preserve"> learned through the research</w:t>
+      </w:r>
+      <w:r>
+        <w:rPr>
+          <w:sz w:val="16"/>
+          <w:szCs w:val="16"/>
+        </w:rPr>
+        <w:t>, and may not be 100% accurate please refer to RMI’s official documentation in case you require more accuracy.</w:t>
+      </w:r>
+      <w:r>
+        <w:rPr>
+          <w:sz w:val="16"/>
+          <w:szCs w:val="16"/>
+        </w:rPr>
+        <w:t xml:space="preserve"> 2- </w:t>
+      </w:r>
+      <w:r>
+        <w:rPr>
+          <w:sz w:val="16"/>
+          <w:szCs w:val="16"/>
+        </w:rPr>
+        <w:t>Any other images - a</w:t>
+      </w:r>
+      <w:r>
+        <w:rPr>
+          <w:sz w:val="16"/>
+          <w:szCs w:val="16"/>
+        </w:rPr>
+        <w:t xml:space="preserve">re screenshots of my work, the development environment used to write Java code is Atom Code Editor and </w:t>
+      </w:r>
+      <w:r>
+        <w:rPr>
+          <w:sz w:val="16"/>
+          <w:szCs w:val="16"/>
+        </w:rPr>
+        <w:t>MacBook</w:t>
+      </w:r>
+      <w:r>
+        <w:rPr>
+          <w:sz w:val="16"/>
+          <w:szCs w:val="16"/>
+        </w:rPr>
+        <w:t>’s</w:t>
+      </w:r>
+      <w:r>
+        <w:rPr>
+          <w:sz w:val="16"/>
+          <w:szCs w:val="16"/>
+        </w:rPr>
+        <w:t xml:space="preserve"> terminal is used to execute commands.</w:t>
+      </w:r>
     </w:p>
     <w:sectPr>
       <w:headerReference w:type="default" r:id="rId35"/>
@@ -9399,7 +9969,7 @@
 </file>
 
 <file path=customXml/itemProps1.xml><?xml version="1.0" encoding="utf-8"?>
-<ds:datastoreItem xmlns:ds="http://schemas.openxmlformats.org/officeDocument/2006/customXml" ds:itemID="{6C49A3C2-0CD3-2248-82AE-CF8EEAC359B1}">
+<ds:datastoreItem xmlns:ds="http://schemas.openxmlformats.org/officeDocument/2006/customXml" ds:itemID="{8F4403C1-2678-954C-8594-B4571593D01F}">
   <ds:schemaRefs>
     <ds:schemaRef ds:uri="http://schemas.openxmlformats.org/officeDocument/2006/bibliography"/>
   </ds:schemaRefs>

</xml_diff>

<commit_message>
Report Submitted for marking
</commit_message>
<xml_diff>
--- a/ResearchAssignment/Navjot_Singh_13112406_Research_Assignment.docx
+++ b/ResearchAssignment/Navjot_Singh_13112406_Research_Assignment.docx
@@ -4265,16 +4265,16 @@
           <w:lang w:eastAsia="zh-CN"/>
         </w:rPr>
         <w:drawing>
-          <wp:anchor distT="0" distB="0" distL="114300" distR="114300" simplePos="0" relativeHeight="251662336" behindDoc="0" locked="0" layoutInCell="1" allowOverlap="1" wp14:anchorId="53184DD5" wp14:editId="68F2E125">
+          <wp:anchor distT="0" distB="0" distL="114300" distR="114300" simplePos="0" relativeHeight="251662336" behindDoc="0" locked="0" layoutInCell="1" allowOverlap="1" wp14:anchorId="53184DD5" wp14:editId="448948E5">
             <wp:simplePos x="0" y="0"/>
             <wp:positionH relativeFrom="column">
               <wp:posOffset>80010</wp:posOffset>
             </wp:positionH>
             <wp:positionV relativeFrom="paragraph">
-              <wp:posOffset>74930</wp:posOffset>
+              <wp:posOffset>72390</wp:posOffset>
             </wp:positionV>
-            <wp:extent cx="4004310" cy="1583690"/>
-            <wp:effectExtent l="0" t="0" r="8890" b="0"/>
+            <wp:extent cx="3514090" cy="1389380"/>
+            <wp:effectExtent l="0" t="0" r="0" b="7620"/>
             <wp:wrapSquare wrapText="bothSides"/>
             <wp:docPr id="9" name="Picture 9"/>
             <wp:cNvGraphicFramePr>
@@ -4302,7 +4302,7 @@
                   <pic:spPr>
                     <a:xfrm>
                       <a:off x="0" y="0"/>
-                      <a:ext cx="4004310" cy="1583690"/>
+                      <a:ext cx="3514090" cy="1389380"/>
                     </a:xfrm>
                     <a:prstGeom prst="rect">
                       <a:avLst/>
@@ -4323,6 +4323,16 @@
     </w:p>
     <w:p>
       <w:pPr>
+        <w:jc w:val="both"/>
+        <w:rPr>
+          <w:sz w:val="20"/>
+          <w:szCs w:val="20"/>
+        </w:rPr>
+      </w:pPr>
+    </w:p>
+    <w:p>
+      <w:pPr>
+        <w:jc w:val="both"/>
         <w:rPr>
           <w:sz w:val="10"/>
           <w:szCs w:val="10"/>
@@ -4349,6 +4359,14 @@
         <w:rPr>
           <w:sz w:val="10"/>
           <w:szCs w:val="10"/>
+        </w:rPr>
+      </w:pPr>
+    </w:p>
+    <w:p>
+      <w:pPr>
+        <w:rPr>
+          <w:b/>
+          <w:i/>
         </w:rPr>
       </w:pPr>
     </w:p>
@@ -4879,8 +4897,6 @@
           <w:i/>
         </w:rPr>
       </w:pPr>
-      <w:bookmarkStart w:id="0" w:name="_GoBack"/>
-      <w:bookmarkEnd w:id="0"/>
     </w:p>
     <w:p>
       <w:pPr>
@@ -5678,6 +5694,16 @@
           <w:lang w:val="es-ES_tradnl"/>
         </w:rPr>
       </w:pPr>
+    </w:p>
+    <w:p>
+      <w:pPr>
+        <w:rPr>
+          <w:b/>
+          <w:lang w:val="es-ES_tradnl"/>
+        </w:rPr>
+      </w:pPr>
+      <w:bookmarkStart w:id="0" w:name="_GoBack"/>
+      <w:bookmarkEnd w:id="0"/>
       <w:r>
         <w:rPr>
           <w:b/>
@@ -6864,6 +6890,7 @@
     <w:p>
       <w:pPr>
         <w:pStyle w:val="p1"/>
+        <w:jc w:val="both"/>
         <w:rPr>
           <w:rFonts w:asciiTheme="minorHAnsi" w:hAnsiTheme="minorHAnsi"/>
           <w:color w:val="000000" w:themeColor="text1"/>
@@ -6904,6 +6931,7 @@
     <w:p>
       <w:pPr>
         <w:pStyle w:val="p1"/>
+        <w:jc w:val="both"/>
         <w:rPr>
           <w:rFonts w:asciiTheme="minorHAnsi" w:hAnsiTheme="minorHAnsi"/>
           <w:color w:val="000000" w:themeColor="text1"/>
@@ -7071,6 +7099,7 @@
     </w:p>
     <w:p>
       <w:pPr>
+        <w:jc w:val="both"/>
         <w:rPr>
           <w:sz w:val="16"/>
           <w:szCs w:val="16"/>
@@ -7203,6 +7232,7 @@
     </w:p>
     <w:p>
       <w:pPr>
+        <w:jc w:val="both"/>
         <w:rPr>
           <w:sz w:val="16"/>
           <w:szCs w:val="16"/>
@@ -9969,7 +9999,7 @@
 </file>
 
 <file path=customXml/itemProps1.xml><?xml version="1.0" encoding="utf-8"?>
-<ds:datastoreItem xmlns:ds="http://schemas.openxmlformats.org/officeDocument/2006/customXml" ds:itemID="{8F4403C1-2678-954C-8594-B4571593D01F}">
+<ds:datastoreItem xmlns:ds="http://schemas.openxmlformats.org/officeDocument/2006/customXml" ds:itemID="{2D55100B-5F52-D74B-8288-09DF640C9BA5}">
   <ds:schemaRefs>
     <ds:schemaRef ds:uri="http://schemas.openxmlformats.org/officeDocument/2006/bibliography"/>
   </ds:schemaRefs>

</xml_diff>